<commit_message>
some fixes that docx correctly display equations
</commit_message>
<xml_diff>
--- a/ADEMP-PreReg.docx
+++ b/ADEMP-PreReg.docx
@@ -75,18 +75,19 @@
     </w:p>
     <w:p>
       <w:pPr>
+        <w:pStyle w:val="Heading2"/>
+      </w:pPr>
+      <w:bookmarkStart w:id="21" w:name="general-information"/>
+      <w:r>
+        <w:t xml:space="preserve">General Information</w:t>
+      </w:r>
+      <w:bookmarkEnd w:id="21"/>
+    </w:p>
+    <w:p>
+      <w:pPr>
         <w:pStyle w:val="FirstParagraph"/>
       </w:pPr>
       <w:r>
-        <w:rPr>
-          <w:b/>
-        </w:rPr>
-        <w:t xml:space="preserve">General Information</w:t>
-      </w:r>
-      <w:r>
-        <w:br/>
-      </w:r>
-      <w:r>
         <w:t xml:space="preserve">This template can be used to plan and/or pre-register Monte Carlo simulation studies according to the</w:t>
       </w:r>
       <w:r>
@@ -113,7 +114,7 @@
       <w:r>
         <w:t xml:space="preserve">. The preprint associated with this template is available at (**citation**). Alternative Google Docs and Word versions of this template are available at (</w:t>
       </w:r>
-      <w:hyperlink r:id="rId21">
+      <w:hyperlink r:id="rId22">
         <w:r>
           <w:rPr>
             <w:rStyle w:val="Hyperlink"/>
@@ -124,7 +125,7 @@
       <w:r>
         <w:t xml:space="preserve">). To time-stamp your protocol, we recommend uploading it to the Open Science Framework (</w:t>
       </w:r>
-      <w:hyperlink r:id="rId22">
+      <w:hyperlink r:id="rId23">
         <w:r>
           <w:rPr>
             <w:rStyle w:val="Hyperlink"/>
@@ -135,7 +136,7 @@
       <w:r>
         <w:t xml:space="preserve">) or Zenodo (</w:t>
       </w:r>
-      <w:hyperlink r:id="rId23">
+      <w:hyperlink r:id="rId24">
         <w:r>
           <w:rPr>
             <w:rStyle w:val="Hyperlink"/>
@@ -155,7 +156,7 @@
       <w:r>
         <w:t xml:space="preserve">. If you have any questions or suggestions for improving the template, please contact us via the ways described at (</w:t>
       </w:r>
-      <w:hyperlink r:id="rId21">
+      <w:hyperlink r:id="rId22">
         <w:r>
           <w:rPr>
             <w:rStyle w:val="Hyperlink"/>
@@ -169,15 +170,21 @@
       <w:r>
         <w:br/>
       </w:r>
-      <w:r>
-        <w:rPr>
-          <w:b/>
-        </w:rPr>
+    </w:p>
+    <w:p>
+      <w:pPr>
+        <w:pStyle w:val="Heading2"/>
+      </w:pPr>
+      <w:bookmarkStart w:id="25" w:name="using-this-template"/>
+      <w:r>
         <w:t xml:space="preserve">Using this template</w:t>
       </w:r>
-      <w:r>
-        <w:br/>
-      </w:r>
+      <w:bookmarkEnd w:id="25"/>
+    </w:p>
+    <w:p>
+      <w:pPr>
+        <w:pStyle w:val="FirstParagraph"/>
+      </w:pPr>
       <w:r>
         <w:t xml:space="preserve">Please provide detailed answers to each of the questions. If you plan to perform multiple simulation studies within the same project, you can either register them separately or number your answers to each question with an indicator for each study. As the planning and execution of simulation studies often involves considerable complexity and unknowns, it may be difficult to answer all the questions in this template or some changes may be made along the analysis pathway. This is to be expected and should not deter from preregistering a simulation study; rather, any modifications to the protocol should simply be reported transparently along with a justification, which will ultimately add credibility to your research.</w:t>
       </w:r>
@@ -186,21 +193,21 @@
       <w:pPr>
         <w:pStyle w:val="Heading1"/>
       </w:pPr>
-      <w:bookmarkStart w:id="24" w:name="general-information"/>
+      <w:bookmarkStart w:id="26" w:name="general-information-1"/>
       <w:r>
         <w:t xml:space="preserve">General Information</w:t>
       </w:r>
-      <w:bookmarkEnd w:id="24"/>
+      <w:bookmarkEnd w:id="26"/>
     </w:p>
     <w:p>
       <w:pPr>
         <w:pStyle w:val="Heading2"/>
       </w:pPr>
-      <w:bookmarkStart w:id="25" w:name="what-is-the-title-of-the-project"/>
+      <w:bookmarkStart w:id="27" w:name="what-is-the-title-of-the-project"/>
       <w:r>
         <w:t xml:space="preserve">What is the title of the project?</w:t>
       </w:r>
-      <w:bookmarkEnd w:id="25"/>
+      <w:bookmarkEnd w:id="27"/>
     </w:p>
     <w:p>
       <w:pPr>
@@ -214,11 +221,11 @@
       <w:pPr>
         <w:pStyle w:val="Heading2"/>
       </w:pPr>
-      <w:bookmarkStart w:id="26" w:name="X4ecc5bf0e88e36141ddf6188940afff9229de1b"/>
+      <w:bookmarkStart w:id="28" w:name="X4ecc5bf0e88e36141ddf6188940afff9229de1b"/>
       <w:r>
         <w:t xml:space="preserve">Who are the current and future project contributors?</w:t>
       </w:r>
-      <w:bookmarkEnd w:id="26"/>
+      <w:bookmarkEnd w:id="28"/>
     </w:p>
     <w:p>
       <w:pPr>
@@ -232,11 +239,11 @@
       <w:pPr>
         <w:pStyle w:val="Heading2"/>
       </w:pPr>
-      <w:bookmarkStart w:id="27" w:name="provide-a-description-of-the-project."/>
+      <w:bookmarkStart w:id="29" w:name="provide-a-description-of-the-project."/>
       <w:r>
         <w:t xml:space="preserve">Provide a description of the project.</w:t>
       </w:r>
-      <w:bookmarkEnd w:id="27"/>
+      <w:bookmarkEnd w:id="29"/>
     </w:p>
     <w:p>
       <w:pPr>
@@ -267,11 +274,11 @@
       <w:pPr>
         <w:pStyle w:val="Heading2"/>
       </w:pPr>
-      <w:bookmarkStart w:id="28" w:name="X42cc8676754b069f0e4d6b4e1511cf8e1e93941"/>
+      <w:bookmarkStart w:id="30" w:name="X42cc8676754b069f0e4d6b4e1511cf8e1e93941"/>
       <w:r>
         <w:t xml:space="preserve">Did any of the contributors already conduct related simulation studies on this specific question?</w:t>
       </w:r>
-      <w:bookmarkEnd w:id="28"/>
+      <w:bookmarkEnd w:id="30"/>
     </w:p>
     <w:p>
       <w:pPr>
@@ -311,21 +318,21 @@
       <w:pPr>
         <w:pStyle w:val="Heading1"/>
       </w:pPr>
-      <w:bookmarkStart w:id="29" w:name="aims"/>
+      <w:bookmarkStart w:id="31" w:name="aims"/>
       <w:r>
         <w:t xml:space="preserve">Aims</w:t>
       </w:r>
-      <w:bookmarkEnd w:id="29"/>
+      <w:bookmarkEnd w:id="31"/>
     </w:p>
     <w:p>
       <w:pPr>
         <w:pStyle w:val="Heading2"/>
       </w:pPr>
-      <w:bookmarkStart w:id="30" w:name="what-is-the-aim-of-the-simulation-study"/>
+      <w:bookmarkStart w:id="32" w:name="what-is-the-aim-of-the-simulation-study"/>
       <w:r>
         <w:t xml:space="preserve">What is the aim of the simulation study?</w:t>
       </w:r>
-      <w:bookmarkEnd w:id="30"/>
+      <w:bookmarkEnd w:id="32"/>
     </w:p>
     <w:p>
       <w:pPr>
@@ -461,21 +468,21 @@
       <w:pPr>
         <w:pStyle w:val="Heading1"/>
       </w:pPr>
-      <w:bookmarkStart w:id="31" w:name="data-generating-mechanism"/>
+      <w:bookmarkStart w:id="33" w:name="data-generating-mechanism"/>
       <w:r>
         <w:t xml:space="preserve">Data-Generating Mechanism</w:t>
       </w:r>
-      <w:bookmarkEnd w:id="31"/>
+      <w:bookmarkEnd w:id="33"/>
     </w:p>
     <w:p>
       <w:pPr>
         <w:pStyle w:val="Heading2"/>
       </w:pPr>
-      <w:bookmarkStart w:id="32" w:name="Xe81e2f8900779804dba7d4abaa0716e1add113c"/>
+      <w:bookmarkStart w:id="34" w:name="Xe81e2f8900779804dba7d4abaa0716e1add113c"/>
       <w:r>
         <w:t xml:space="preserve">How will the parameters for the data-generating mechanism (DGM) be specified?</w:t>
       </w:r>
-      <w:bookmarkEnd w:id="32"/>
+      <w:bookmarkEnd w:id="34"/>
     </w:p>
     <w:p>
       <w:pPr>
@@ -794,11 +801,11 @@
       <w:pPr>
         <w:pStyle w:val="Heading2"/>
       </w:pPr>
-      <w:bookmarkStart w:id="33" w:name="Xf24c5a67a3baf6c041672b108b0128ccef60a5f"/>
+      <w:bookmarkStart w:id="35" w:name="Xf24c5a67a3baf6c041672b108b0128ccef60a5f"/>
       <w:r>
         <w:t xml:space="preserve">What will be the different factors of the data-generating mechanism?</w:t>
       </w:r>
-      <w:bookmarkEnd w:id="33"/>
+      <w:bookmarkEnd w:id="35"/>
     </w:p>
     <w:p>
       <w:pPr>
@@ -880,11 +887,11 @@
       <w:pPr>
         <w:pStyle w:val="Heading2"/>
       </w:pPr>
-      <w:bookmarkStart w:id="34" w:name="Xaefcaeea12c4ddb30585733596322227eeca8ab"/>
+      <w:bookmarkStart w:id="36" w:name="Xaefcaeea12c4ddb30585733596322227eeca8ab"/>
       <w:r>
         <w:t xml:space="preserve">If possible, provide specific factor values for the DGM as well as additional simulation settings.</w:t>
       </w:r>
-      <w:bookmarkEnd w:id="34"/>
+      <w:bookmarkEnd w:id="36"/>
     </w:p>
     <w:p>
       <w:pPr>
@@ -1048,11 +1055,11 @@
       <w:pPr>
         <w:pStyle w:val="Heading2"/>
       </w:pPr>
-      <w:bookmarkStart w:id="35" w:name="X14e05af9d7aa4f24aa71085cdd5d1985df8c32d"/>
+      <w:bookmarkStart w:id="37" w:name="X14e05af9d7aa4f24aa71085cdd5d1985df8c32d"/>
       <w:r>
         <w:t xml:space="preserve">If there is more than one factor: How will the factor levels be combined and how many simulation conditions will this create?</w:t>
       </w:r>
-      <w:bookmarkEnd w:id="35"/>
+      <w:bookmarkEnd w:id="37"/>
     </w:p>
     <w:p>
       <w:pPr>
@@ -1142,21 +1149,21 @@
       <w:pPr>
         <w:pStyle w:val="Heading1"/>
       </w:pPr>
-      <w:bookmarkStart w:id="36" w:name="estimands-and-targets"/>
+      <w:bookmarkStart w:id="38" w:name="estimands-and-targets"/>
       <w:r>
         <w:t xml:space="preserve">Estimands and Targets</w:t>
       </w:r>
-      <w:bookmarkEnd w:id="36"/>
+      <w:bookmarkEnd w:id="38"/>
     </w:p>
     <w:p>
       <w:pPr>
         <w:pStyle w:val="Heading2"/>
       </w:pPr>
-      <w:bookmarkStart w:id="37" w:name="Xbccd6bddd4facc82104cf1ac101d19bfede244a"/>
+      <w:bookmarkStart w:id="39" w:name="Xbccd6bddd4facc82104cf1ac101d19bfede244a"/>
       <w:r>
         <w:t xml:space="preserve">What will be the estimands and/or targets of the simulation study?</w:t>
       </w:r>
-      <w:bookmarkEnd w:id="37"/>
+      <w:bookmarkEnd w:id="39"/>
     </w:p>
     <w:p>
       <w:pPr>
@@ -1417,21 +1424,21 @@
       <w:pPr>
         <w:pStyle w:val="Heading1"/>
       </w:pPr>
-      <w:bookmarkStart w:id="38" w:name="methods"/>
+      <w:bookmarkStart w:id="40" w:name="methods"/>
       <w:r>
         <w:t xml:space="preserve">Methods</w:t>
       </w:r>
-      <w:bookmarkEnd w:id="38"/>
+      <w:bookmarkEnd w:id="40"/>
     </w:p>
     <w:p>
       <w:pPr>
         <w:pStyle w:val="Heading2"/>
       </w:pPr>
-      <w:bookmarkStart w:id="39" w:name="Xe14b125cd5cd3b2a7e40bb06cea9dae13e2c648"/>
+      <w:bookmarkStart w:id="41" w:name="Xe14b125cd5cd3b2a7e40bb06cea9dae13e2c648"/>
       <w:r>
         <w:t xml:space="preserve">How many and which methods will be included and which quantities will be extracted?</w:t>
       </w:r>
-      <w:bookmarkEnd w:id="39"/>
+      <w:bookmarkEnd w:id="41"/>
     </w:p>
     <w:p>
       <w:pPr>
@@ -1638,22 +1645,24 @@
       <w:r>
         <w:t xml:space="preserve"> </w:t>
       </w:r>
-      <m:oMath>
-        <m:r>
-          <m:t>p</m:t>
-        </m:r>
-      </m:oMath>
+      <w:r>
+        <w:rPr>
+          <w:i/>
+        </w:rPr>
+        <w:t xml:space="preserve">p</w:t>
+      </w:r>
       <w:r>
         <w:t xml:space="preserve">-value for the null hypothesis of no effect. A rejection of the null hypothesis will be defined by a</w:t>
       </w:r>
       <w:r>
         <w:t xml:space="preserve"> </w:t>
       </w:r>
-      <m:oMath>
-        <m:r>
-          <m:t>p</m:t>
-        </m:r>
-      </m:oMath>
+      <w:r>
+        <w:rPr>
+          <w:i/>
+        </w:rPr>
+        <w:t xml:space="preserve">p</w:t>
+      </w:r>
       <w:r>
         <w:t xml:space="preserve">-value less than the conventional threshold of 0.05.</w:t>
       </w:r>
@@ -1662,21 +1671,21 @@
       <w:pPr>
         <w:pStyle w:val="Heading1"/>
       </w:pPr>
-      <w:bookmarkStart w:id="40" w:name="performance-measures"/>
+      <w:bookmarkStart w:id="42" w:name="performance-measures"/>
       <w:r>
         <w:t xml:space="preserve">Performance Measures</w:t>
       </w:r>
-      <w:bookmarkEnd w:id="40"/>
+      <w:bookmarkEnd w:id="42"/>
     </w:p>
     <w:p>
       <w:pPr>
         <w:pStyle w:val="Heading2"/>
       </w:pPr>
-      <w:bookmarkStart w:id="41" w:name="which-performance-measures-will-be-used"/>
+      <w:bookmarkStart w:id="43" w:name="which-performance-measures-will-be-used"/>
       <w:r>
         <w:t xml:space="preserve">Which performance measures will be used?</w:t>
       </w:r>
-      <w:bookmarkEnd w:id="41"/>
+      <w:bookmarkEnd w:id="43"/>
     </w:p>
     <w:p>
       <w:pPr>
@@ -1705,11 +1714,12 @@
       <w:r>
         <w:t xml:space="preserve"> </w:t>
       </w:r>
-      <m:oMath>
-        <m:r>
-          <m:t>p</m:t>
-        </m:r>
-      </m:oMath>
+      <w:r>
+        <w:rPr>
+          <w:i/>
+        </w:rPr>
+        <w:t xml:space="preserve">p</w:t>
+      </w:r>
       <w:r>
         <w:t xml:space="preserve">-value for the null hypothesis of no effect is less than the conventional threshold of 0.05. Both type I error rate and power are estimated by</w:t>
       </w:r>
@@ -1788,21 +1798,10 @@
                           <m:sub>
                             <m:r>
                               <m:rPr>
+                                <m:nor/>
                                 <m:sty m:val="p"/>
                               </m:rPr>
-                              <m:t>s</m:t>
-                            </m:r>
-                            <m:r>
-                              <m:rPr>
-                                <m:sty m:val="p"/>
-                              </m:rPr>
-                              <m:t>i</m:t>
-                            </m:r>
-                            <m:r>
-                              <m:rPr>
-                                <m:sty m:val="p"/>
-                              </m:rPr>
-                              <m:t>m</m:t>
+                              <m:t>sim</m:t>
                             </m:r>
                           </m:sub>
                         </m:sSub>
@@ -1852,21 +1851,10 @@
                       <m:sub>
                         <m:r>
                           <m:rPr>
+                            <m:nor/>
                             <m:sty m:val="p"/>
                           </m:rPr>
-                          <m:t>s</m:t>
-                        </m:r>
-                        <m:r>
-                          <m:rPr>
-                            <m:sty m:val="p"/>
-                          </m:rPr>
-                          <m:t>i</m:t>
-                        </m:r>
-                        <m:r>
-                          <m:rPr>
-                            <m:sty m:val="p"/>
-                          </m:rPr>
-                          <m:t>m</m:t>
+                          <m:t>sim</m:t>
                         </m:r>
                       </m:sub>
                     </m:sSub>
@@ -1930,11 +1918,12 @@
       <w:r>
         <w:t xml:space="preserve"> </w:t>
       </w:r>
-      <m:oMath>
-        <m:r>
-          <m:t>p</m:t>
-        </m:r>
-      </m:oMath>
+      <w:r>
+        <w:rPr>
+          <w:i/>
+        </w:rPr>
+        <w:t xml:space="preserve">p</w:t>
+      </w:r>
       <w:r>
         <w:t xml:space="preserve">-value in simulation</w:t>
       </w:r>
@@ -2069,21 +2058,10 @@
                           <m:sub>
                             <m:r>
                               <m:rPr>
+                                <m:nor/>
                                 <m:sty m:val="p"/>
                               </m:rPr>
-                              <m:t>s</m:t>
-                            </m:r>
-                            <m:r>
-                              <m:rPr>
-                                <m:sty m:val="p"/>
-                              </m:rPr>
-                              <m:t>i</m:t>
-                            </m:r>
-                            <m:r>
-                              <m:rPr>
-                                <m:sty m:val="p"/>
-                              </m:rPr>
-                              <m:t>m</m:t>
+                              <m:t>sim</m:t>
                             </m:r>
                           </m:sub>
                         </m:sSub>
@@ -2182,21 +2160,10 @@
                           <m:sub>
                             <m:r>
                               <m:rPr>
+                                <m:nor/>
                                 <m:sty m:val="p"/>
                               </m:rPr>
-                              <m:t>s</m:t>
-                            </m:r>
-                            <m:r>
-                              <m:rPr>
-                                <m:sty m:val="p"/>
-                              </m:rPr>
-                              <m:t>i</m:t>
-                            </m:r>
-                            <m:r>
-                              <m:rPr>
-                                <m:sty m:val="p"/>
-                              </m:rPr>
-                              <m:t>m</m:t>
+                              <m:t>sim</m:t>
                             </m:r>
                           </m:sub>
                         </m:sSub>
@@ -2234,21 +2201,10 @@
                       <m:sub>
                         <m:r>
                           <m:rPr>
+                            <m:nor/>
                             <m:sty m:val="p"/>
                           </m:rPr>
-                          <m:t>s</m:t>
-                        </m:r>
-                        <m:r>
-                          <m:rPr>
-                            <m:sty m:val="p"/>
-                          </m:rPr>
-                          <m:t>i</m:t>
-                        </m:r>
-                        <m:r>
-                          <m:rPr>
-                            <m:sty m:val="p"/>
-                          </m:rPr>
-                          <m:t>m</m:t>
+                          <m:t>sim</m:t>
                         </m:r>
                       </m:sub>
                     </m:sSub>
@@ -2424,21 +2380,10 @@
                           <m:sub>
                             <m:r>
                               <m:rPr>
+                                <m:nor/>
                                 <m:sty m:val="p"/>
                               </m:rPr>
-                              <m:t>s</m:t>
-                            </m:r>
-                            <m:r>
-                              <m:rPr>
-                                <m:sty m:val="p"/>
-                              </m:rPr>
-                              <m:t>i</m:t>
-                            </m:r>
-                            <m:r>
-                              <m:rPr>
-                                <m:sty m:val="p"/>
-                              </m:rPr>
-                              <m:t>m</m:t>
+                              <m:t>sim</m:t>
                             </m:r>
                           </m:sub>
                         </m:sSub>
@@ -2519,21 +2464,10 @@
                   <m:sub>
                     <m:r>
                       <m:rPr>
+                        <m:nor/>
                         <m:sty m:val="p"/>
                       </m:rPr>
-                      <m:t>s</m:t>
-                    </m:r>
-                    <m:r>
-                      <m:rPr>
-                        <m:sty m:val="p"/>
-                      </m:rPr>
-                      <m:t>i</m:t>
-                    </m:r>
-                    <m:r>
-                      <m:rPr>
-                        <m:sty m:val="p"/>
-                      </m:rPr>
-                      <m:t>m</m:t>
+                      <m:t>sim</m:t>
                     </m:r>
                   </m:sub>
                 </m:sSub>
@@ -2542,81 +2476,6 @@
                 <m:r>
                   <m:t>{</m:t>
                 </m:r>
-              </m:e>
-            </m:nary>
-            <m:sSub>
-              <m:e>
-                <m:acc>
-                  <m:accPr>
-                    <m:chr m:val="̂"/>
-                  </m:accPr>
-                  <m:e>
-                    <m:r>
-                      <m:t>θ</m:t>
-                    </m:r>
-                  </m:e>
-                </m:acc>
-              </m:e>
-              <m:sub>
-                <m:r>
-                  <m:t>i</m:t>
-                </m:r>
-              </m:sub>
-            </m:sSub>
-            <m:r>
-              <m:t>−</m:t>
-            </m:r>
-            <m:r>
-              <m:t>(</m:t>
-            </m:r>
-            <m:nary>
-              <m:naryPr>
-                <m:chr m:val="∑"/>
-                <m:limLoc m:val="undOvr"/>
-                <m:subHide m:val="0"/>
-                <m:supHide m:val="0"/>
-              </m:naryPr>
-              <m:sub>
-                <m:r>
-                  <m:t>i</m:t>
-                </m:r>
-                <m:r>
-                  <m:t>=</m:t>
-                </m:r>
-                <m:r>
-                  <m:t>1</m:t>
-                </m:r>
-              </m:sub>
-              <m:sup>
-                <m:sSub>
-                  <m:e>
-                    <m:r>
-                      <m:t>n</m:t>
-                    </m:r>
-                  </m:e>
-                  <m:sub>
-                    <m:r>
-                      <m:rPr>
-                        <m:sty m:val="p"/>
-                      </m:rPr>
-                      <m:t>s</m:t>
-                    </m:r>
-                    <m:r>
-                      <m:rPr>
-                        <m:sty m:val="p"/>
-                      </m:rPr>
-                      <m:t>i</m:t>
-                    </m:r>
-                    <m:r>
-                      <m:rPr>
-                        <m:sty m:val="p"/>
-                      </m:rPr>
-                      <m:t>m</m:t>
-                    </m:r>
-                  </m:sub>
-                </m:sSub>
-              </m:sup>
-              <m:e>
                 <m:sSub>
                   <m:e>
                     <m:acc>
@@ -2636,10 +2495,111 @@
                     </m:r>
                   </m:sub>
                 </m:sSub>
+                <m:r>
+                  <m:t>−</m:t>
+                </m:r>
+                <m:r>
+                  <m:t>(</m:t>
+                </m:r>
+                <m:nary>
+                  <m:naryPr>
+                    <m:chr m:val="∑"/>
+                    <m:limLoc m:val="undOvr"/>
+                    <m:subHide m:val="0"/>
+                    <m:supHide m:val="0"/>
+                  </m:naryPr>
+                  <m:sub>
+                    <m:r>
+                      <m:t>i</m:t>
+                    </m:r>
+                    <m:r>
+                      <m:t>=</m:t>
+                    </m:r>
+                    <m:r>
+                      <m:t>1</m:t>
+                    </m:r>
+                  </m:sub>
+                  <m:sup>
+                    <m:sSub>
+                      <m:e>
+                        <m:r>
+                          <m:t>n</m:t>
+                        </m:r>
+                      </m:e>
+                      <m:sub>
+                        <m:r>
+                          <m:rPr>
+                            <m:nor/>
+                            <m:sty m:val="p"/>
+                          </m:rPr>
+                          <m:t>sim</m:t>
+                        </m:r>
+                      </m:sub>
+                    </m:sSub>
+                  </m:sup>
+                  <m:e>
+                    <m:sSub>
+                      <m:e>
+                        <m:acc>
+                          <m:accPr>
+                            <m:chr m:val="̂"/>
+                          </m:accPr>
+                          <m:e>
+                            <m:r>
+                              <m:t>θ</m:t>
+                            </m:r>
+                          </m:e>
+                        </m:acc>
+                      </m:e>
+                      <m:sub>
+                        <m:r>
+                          <m:t>i</m:t>
+                        </m:r>
+                      </m:sub>
+                    </m:sSub>
+                  </m:e>
+                </m:nary>
+                <m:r>
+                  <m:t>/</m:t>
+                </m:r>
+                <m:sSub>
+                  <m:e>
+                    <m:r>
+                      <m:t>n</m:t>
+                    </m:r>
+                  </m:e>
+                  <m:sub>
+                    <m:r>
+                      <m:rPr>
+                        <m:nor/>
+                        <m:sty m:val="p"/>
+                      </m:rPr>
+                      <m:t>sim</m:t>
+                    </m:r>
+                  </m:sub>
+                </m:sSub>
+                <m:r>
+                  <m:t>)</m:t>
+                </m:r>
+                <m:sSup>
+                  <m:e>
+                    <m:r>
+                      <m:t>}</m:t>
+                    </m:r>
+                  </m:e>
+                  <m:sup>
+                    <m:r>
+                      <m:t>2</m:t>
+                    </m:r>
+                  </m:sup>
+                </m:sSup>
               </m:e>
             </m:nary>
             <m:r>
               <m:t>/</m:t>
+            </m:r>
+            <m:r>
+              <m:t>(</m:t>
             </m:r>
             <m:sSub>
               <m:e>
@@ -2650,73 +2610,14 @@
               <m:sub>
                 <m:r>
                   <m:rPr>
+                    <m:nor/>
                     <m:sty m:val="p"/>
                   </m:rPr>
-                  <m:t>s</m:t>
-                </m:r>
-                <m:r>
-                  <m:rPr>
-                    <m:sty m:val="p"/>
-                  </m:rPr>
-                  <m:t>i</m:t>
-                </m:r>
-                <m:r>
-                  <m:rPr>
-                    <m:sty m:val="p"/>
-                  </m:rPr>
-                  <m:t>m</m:t>
+                  <m:t>sim</m:t>
                 </m:r>
               </m:sub>
             </m:sSub>
             <m:r>
-              <m:t>)</m:t>
-            </m:r>
-            <m:sSup>
-              <m:e>
-                <m:r>
-                  <m:t>}</m:t>
-                </m:r>
-              </m:e>
-              <m:sup>
-                <m:r>
-                  <m:t>2</m:t>
-                </m:r>
-              </m:sup>
-            </m:sSup>
-            <m:r>
-              <m:t>/</m:t>
-            </m:r>
-            <m:r>
-              <m:t>(</m:t>
-            </m:r>
-            <m:sSub>
-              <m:e>
-                <m:r>
-                  <m:t>n</m:t>
-                </m:r>
-              </m:e>
-              <m:sub>
-                <m:r>
-                  <m:rPr>
-                    <m:sty m:val="p"/>
-                  </m:rPr>
-                  <m:t>s</m:t>
-                </m:r>
-                <m:r>
-                  <m:rPr>
-                    <m:sty m:val="p"/>
-                  </m:rPr>
-                  <m:t>i</m:t>
-                </m:r>
-                <m:r>
-                  <m:rPr>
-                    <m:sty m:val="p"/>
-                  </m:rPr>
-                  <m:t>m</m:t>
-                </m:r>
-              </m:sub>
-            </m:sSub>
-            <m:r>
               <m:t>−</m:t>
             </m:r>
             <m:r>
@@ -2739,11 +2640,11 @@
       <w:pPr>
         <w:pStyle w:val="Heading2"/>
       </w:pPr>
-      <w:bookmarkStart w:id="42" w:name="Xe905c9825bd28b6b7b4af825fd27a8f925653e5"/>
+      <w:bookmarkStart w:id="44" w:name="Xe905c9825bd28b6b7b4af825fd27a8f925653e5"/>
       <w:r>
         <w:t xml:space="preserve">How many simulation repetitions will be used for each condition?</w:t>
       </w:r>
-      <w:bookmarkEnd w:id="42"/>
+      <w:bookmarkEnd w:id="44"/>
     </w:p>
     <w:p>
       <w:pPr>
@@ -2821,12 +2722,21 @@
         <m:r>
           <m:t>=</m:t>
         </m:r>
+        <m:r>
+          <m:t>1</m:t>
+        </m:r>
+        <m:r>
+          <m:t>,</m:t>
+        </m:r>
+        <m:r>
+          <m:t>900</m:t>
+        </m:r>
       </m:oMath>
       <w:r>
         <w:t xml:space="preserve"> </w:t>
       </w:r>
       <w:r>
-        <w:t xml:space="preserve">1,900 repetitions, 80% power:</w:t>
+        <w:t xml:space="preserve">repetitions, 80% power:</w:t>
       </w:r>
       <w:r>
         <w:t xml:space="preserve"> </w:t>
@@ -2871,12 +2781,21 @@
         <m:r>
           <m:t>=</m:t>
         </m:r>
+        <m:r>
+          <m:t>6</m:t>
+        </m:r>
+        <m:r>
+          <m:t>,</m:t>
+        </m:r>
+        <m:r>
+          <m:t>400</m:t>
+        </m:r>
       </m:oMath>
       <w:r>
         <w:t xml:space="preserve"> </w:t>
       </w:r>
       <w:r>
-        <w:t xml:space="preserve">6,400 repetitions, and we choose the larger number of repetitions).</w:t>
+        <w:t xml:space="preserve">repetitions, and we choose the larger number of repetitions).</w:t>
       </w:r>
     </w:p>
     <w:p>
@@ -3112,11 +3031,11 @@
       <w:pPr>
         <w:pStyle w:val="Heading2"/>
       </w:pPr>
-      <w:bookmarkStart w:id="43" w:name="X9ac4d585570f82dfa4941dca6c769cab141016f"/>
+      <w:bookmarkStart w:id="45" w:name="X9ac4d585570f82dfa4941dca6c769cab141016f"/>
       <w:r>
         <w:t xml:space="preserve">How will Monte Carlo uncertainty be calculated and reported?</w:t>
       </w:r>
-      <w:bookmarkEnd w:id="43"/>
+      <w:bookmarkEnd w:id="45"/>
     </w:p>
     <w:p>
       <w:pPr>
@@ -3260,11 +3179,11 @@
       <w:pPr>
         <w:pStyle w:val="Heading2"/>
       </w:pPr>
-      <w:bookmarkStart w:id="44" w:name="Xb9f89f12355c46717e62365da13cb1887805429"/>
+      <w:bookmarkStart w:id="46" w:name="Xb9f89f12355c46717e62365da13cb1887805429"/>
       <w:r>
         <w:t xml:space="preserve">How will missing values due to non-convergence or other reasons be handled?</w:t>
       </w:r>
-      <w:bookmarkEnd w:id="44"/>
+      <w:bookmarkEnd w:id="46"/>
     </w:p>
     <w:p>
       <w:pPr>
@@ -3297,11 +3216,12 @@
       <w:r>
         <w:t xml:space="preserve"> </w:t>
       </w:r>
-      <m:oMath>
-        <m:r>
-          <m:t>p</m:t>
-        </m:r>
-      </m:oMath>
+      <w:r>
+        <w:rPr>
+          <w:i/>
+        </w:rPr>
+        <w:t xml:space="preserve">p</w:t>
+      </w:r>
       <w:r>
         <w:t xml:space="preserve">-value, a sample size, etc.) that are required for estimating the performance measures. Non-convergence of some iterations or whole conditions of simulation studies occurs regularly, e.g., for numerical reasons. It is possible to impute non-converged iterations, exclude all non-converged iterations or to implement mechanisms that repeat certain parts of the simulation (such as data generation or model fitting) until convergence is achieved. Further, it is important to consider at which proportion of failed iterations a whole condition will be excluded from the analysis.</w:t>
       </w:r>
@@ -3318,7 +3238,7 @@
       <w:pPr>
         <w:pStyle w:val="Heading2"/>
       </w:pPr>
-      <w:bookmarkStart w:id="45" w:name="X16df52ca741bdecc9bcd1f564a67a50e19eff00"/>
+      <w:bookmarkStart w:id="47" w:name="X16df52ca741bdecc9bcd1f564a67a50e19eff00"/>
       <w:r>
         <w:t xml:space="preserve">How do you plan on interpreting the performance measures?</w:t>
       </w:r>
@@ -3328,7 +3248,7 @@
       <w:r>
         <w:t xml:space="preserve">(optional)</w:t>
       </w:r>
-      <w:bookmarkEnd w:id="45"/>
+      <w:bookmarkEnd w:id="47"/>
     </w:p>
     <w:p>
       <w:pPr>
@@ -3380,7 +3300,25 @@
         <w:t xml:space="preserve"> </w:t>
       </w:r>
       <w:r>
-        <w:t xml:space="preserve">and ’unacceptable’ levels of performance might be to avoid post-hoc interpretation of performance. Furthermore, some researchers use regression models to analyze the results of simulations and compute effect sizes for different factors, or to assess the strength of evidence for the influence of a certain factor</w:t>
+        <w:t xml:space="preserve">and</w:t>
+      </w:r>
+      <w:r>
+        <w:t xml:space="preserve"> </w:t>
+      </w:r>
+      <w:r>
+        <w:t xml:space="preserve">‘</w:t>
+      </w:r>
+      <w:r>
+        <w:t xml:space="preserve">unacceptable</w:t>
+      </w:r>
+      <w:r>
+        <w:t xml:space="preserve">’</w:t>
+      </w:r>
+      <w:r>
+        <w:t xml:space="preserve"> </w:t>
+      </w:r>
+      <w:r>
+        <w:t xml:space="preserve">levels of performance might be to avoid post-hoc interpretation of performance. Furthermore, some researchers use regression models to analyze the results of simulations and compute effect sizes for different factors, or to assess the strength of evidence for the influence of a certain factor</w:t>
       </w:r>
       <w:r>
         <w:t xml:space="preserve"> </w:t>
@@ -3415,17 +3353,18 @@
           </m:e>
         </m:acc>
         <m:r>
-          <m:t> </m:t>
-        </m:r>
-        <m:r>
           <m:t>−</m:t>
         </m:r>
+        <m:r>
+          <m:rPr>
+            <m:nor/>
+            <m:sty m:val="p"/>
+          </m:rPr>
+          <m:t>MCSE</m:t>
+        </m:r>
       </m:oMath>
       <w:r>
-        <w:t xml:space="preserve"> </w:t>
-      </w:r>
-      <w:r>
-        <w:t xml:space="preserve">MCSE) is greater than the upper bound for the estimated power of method Y (</w:t>
+        <w:t xml:space="preserve">) is greater than the upper bound for the estimated power of method Y (</w:t>
       </w:r>
       <m:oMath>
         <m:acc>
@@ -3443,38 +3382,39 @@
           </m:e>
         </m:acc>
         <m:r>
-          <m:t> </m:t>
-        </m:r>
-        <m:r>
           <m:t>+</m:t>
         </m:r>
+        <m:r>
+          <m:rPr>
+            <m:nor/>
+            <m:sty m:val="p"/>
+          </m:rPr>
+          <m:t>MCSE</m:t>
+        </m:r>
       </m:oMath>
       <w:r>
-        <w:t xml:space="preserve"> </w:t>
-      </w:r>
-      <w:r>
-        <w:t xml:space="preserve">MCSE).</w:t>
+        <w:t xml:space="preserve">).</w:t>
       </w:r>
     </w:p>
     <w:p>
       <w:pPr>
         <w:pStyle w:val="Heading1"/>
       </w:pPr>
-      <w:bookmarkStart w:id="46" w:name="other"/>
+      <w:bookmarkStart w:id="48" w:name="other"/>
       <w:r>
         <w:t xml:space="preserve">Other</w:t>
       </w:r>
-      <w:bookmarkEnd w:id="46"/>
+      <w:bookmarkEnd w:id="48"/>
     </w:p>
     <w:p>
       <w:pPr>
         <w:pStyle w:val="Heading2"/>
       </w:pPr>
-      <w:bookmarkStart w:id="47" w:name="X9d6d7d8c6f1d7c6533163b624703aa874c19686"/>
+      <w:bookmarkStart w:id="49" w:name="X9d6d7d8c6f1d7c6533163b624703aa874c19686"/>
       <w:r>
         <w:t xml:space="preserve">Which statistical software/packages do you plan to use?</w:t>
       </w:r>
-      <w:bookmarkEnd w:id="47"/>
+      <w:bookmarkEnd w:id="49"/>
     </w:p>
     <w:p>
       <w:pPr>
@@ -3655,11 +3595,11 @@
       <w:pPr>
         <w:pStyle w:val="Heading2"/>
       </w:pPr>
-      <w:bookmarkStart w:id="48" w:name="X47451ed7ed9d1b09affe55f0a2189d36edb67ee"/>
+      <w:bookmarkStart w:id="50" w:name="X47451ed7ed9d1b09affe55f0a2189d36edb67ee"/>
       <w:r>
         <w:t xml:space="preserve">Which computational environment do you plan to use?</w:t>
       </w:r>
-      <w:bookmarkEnd w:id="48"/>
+      <w:bookmarkEnd w:id="50"/>
     </w:p>
     <w:p>
       <w:pPr>
@@ -3705,7 +3645,7 @@
       <w:pPr>
         <w:pStyle w:val="Heading2"/>
       </w:pPr>
-      <w:bookmarkStart w:id="49" w:name="X27eb8606f6d3c1f7eafb8a858ac0e5f6b824ca4"/>
+      <w:bookmarkStart w:id="51" w:name="X27eb8606f6d3c1f7eafb8a858ac0e5f6b824ca4"/>
       <w:r>
         <w:t xml:space="preserve">Which other steps will you undertake to make simulation results reproducible?</w:t>
       </w:r>
@@ -3715,7 +3655,7 @@
       <w:r>
         <w:t xml:space="preserve">(optional)</w:t>
       </w:r>
-      <w:bookmarkEnd w:id="49"/>
+      <w:bookmarkEnd w:id="51"/>
     </w:p>
     <w:p>
       <w:pPr>
@@ -3744,11 +3684,12 @@
       <w:r>
         <w:t xml:space="preserve"> </w:t>
       </w:r>
-      <m:oMath>
-        <m:r>
-          <m:t>p</m:t>
-        </m:r>
-      </m:oMath>
+      <w:r>
+        <w:rPr>
+          <w:i/>
+        </w:rPr>
+        <w:t xml:space="preserve">p</w:t>
+      </w:r>
       <w:r>
         <w:t xml:space="preserve">-values for each iteration of the simulation to OSF.</w:t>
       </w:r>
@@ -3757,7 +3698,7 @@
       <w:pPr>
         <w:pStyle w:val="Heading2"/>
       </w:pPr>
-      <w:bookmarkStart w:id="50" w:name="Xd7234a75f79d64d466368d657a34bacbb464943"/>
+      <w:bookmarkStart w:id="52" w:name="Xd7234a75f79d64d466368d657a34bacbb464943"/>
       <w:r>
         <w:t xml:space="preserve">Is there anything else you want to preregister?</w:t>
       </w:r>
@@ -3767,7 +3708,7 @@
       <w:r>
         <w:t xml:space="preserve">(optional)</w:t>
       </w:r>
-      <w:bookmarkEnd w:id="50"/>
+      <w:bookmarkEnd w:id="52"/>
     </w:p>
     <w:p>
       <w:pPr>
@@ -3798,14 +3739,14 @@
       <w:pPr>
         <w:pStyle w:val="Heading1"/>
       </w:pPr>
-      <w:bookmarkStart w:id="51" w:name="references"/>
+      <w:bookmarkStart w:id="53" w:name="references"/>
       <w:r>
         <w:t xml:space="preserve">References</w:t>
       </w:r>
-      <w:bookmarkEnd w:id="51"/>
-    </w:p>
-    <w:bookmarkStart w:id="81" w:name="refs"/>
-    <w:bookmarkStart w:id="53" w:name="ref-Chalmers2020"/>
+      <w:bookmarkEnd w:id="53"/>
+    </w:p>
+    <w:bookmarkStart w:id="83" w:name="refs"/>
+    <w:bookmarkStart w:id="55" w:name="ref-Chalmers2020"/>
     <w:p>
       <w:pPr>
         <w:pStyle w:val="Bibliography"/>
@@ -3831,7 +3772,7 @@
       <w:r>
         <w:t xml:space="preserve"> </w:t>
       </w:r>
-      <w:hyperlink r:id="rId52">
+      <w:hyperlink r:id="rId54">
         <w:r>
           <w:rPr>
             <w:rStyle w:val="Hyperlink"/>
@@ -3843,8 +3784,8 @@
         <w:t xml:space="preserve">.</w:t>
       </w:r>
     </w:p>
-    <w:bookmarkEnd w:id="53"/>
-    <w:bookmarkStart w:id="55" w:name="ref-Chipman2022"/>
+    <w:bookmarkEnd w:id="55"/>
+    <w:bookmarkStart w:id="57" w:name="ref-Chipman2022"/>
     <w:p>
       <w:pPr>
         <w:pStyle w:val="Bibliography"/>
@@ -3870,7 +3811,7 @@
       <w:r>
         <w:t xml:space="preserve"> </w:t>
       </w:r>
-      <w:hyperlink r:id="rId54">
+      <w:hyperlink r:id="rId56">
         <w:r>
           <w:rPr>
             <w:rStyle w:val="Hyperlink"/>
@@ -3882,8 +3823,8 @@
         <w:t xml:space="preserve">.</w:t>
       </w:r>
     </w:p>
-    <w:bookmarkEnd w:id="55"/>
-    <w:bookmarkStart w:id="57" w:name="ref-clifton2019correlation"/>
+    <w:bookmarkEnd w:id="57"/>
+    <w:bookmarkStart w:id="59" w:name="ref-clifton2019correlation"/>
     <w:p>
       <w:pPr>
         <w:pStyle w:val="Bibliography"/>
@@ -3909,7 +3850,7 @@
       <w:r>
         <w:t xml:space="preserve"> </w:t>
       </w:r>
-      <w:hyperlink r:id="rId56">
+      <w:hyperlink r:id="rId58">
         <w:r>
           <w:rPr>
             <w:rStyle w:val="Hyperlink"/>
@@ -3921,8 +3862,8 @@
         <w:t xml:space="preserve">.</w:t>
       </w:r>
     </w:p>
-    <w:bookmarkEnd w:id="57"/>
-    <w:bookmarkStart w:id="58" w:name="ref-Cohen1988"/>
+    <w:bookmarkEnd w:id="59"/>
+    <w:bookmarkStart w:id="60" w:name="ref-Cohen1988"/>
     <w:p>
       <w:pPr>
         <w:pStyle w:val="Bibliography"/>
@@ -3943,8 +3884,8 @@
         <w:t xml:space="preserve">. Routledge.</w:t>
       </w:r>
     </w:p>
-    <w:bookmarkEnd w:id="58"/>
-    <w:bookmarkStart w:id="60" w:name="ref-Gasparini2018"/>
+    <w:bookmarkEnd w:id="60"/>
+    <w:bookmarkStart w:id="62" w:name="ref-Gasparini2018"/>
     <w:p>
       <w:pPr>
         <w:pStyle w:val="Bibliography"/>
@@ -3970,7 +3911,7 @@
       <w:r>
         <w:t xml:space="preserve"> </w:t>
       </w:r>
-      <w:hyperlink r:id="rId59">
+      <w:hyperlink r:id="rId61">
         <w:r>
           <w:rPr>
             <w:rStyle w:val="Hyperlink"/>
@@ -3982,8 +3923,8 @@
         <w:t xml:space="preserve">.</w:t>
       </w:r>
     </w:p>
-    <w:bookmarkEnd w:id="60"/>
-    <w:bookmarkStart w:id="61" w:name="ref-Genz2009"/>
+    <w:bookmarkEnd w:id="62"/>
+    <w:bookmarkStart w:id="63" w:name="ref-Genz2009"/>
     <w:p>
       <w:pPr>
         <w:pStyle w:val="Bibliography"/>
@@ -4004,8 +3945,8 @@
         <w:t xml:space="preserve">. Lecture Notes in Statistics. Heidelberg: Springer-Verlag.</w:t>
       </w:r>
     </w:p>
-    <w:bookmarkEnd w:id="61"/>
-    <w:bookmarkStart w:id="63" w:name="ref-Simhelpers2022"/>
+    <w:bookmarkEnd w:id="63"/>
+    <w:bookmarkStart w:id="65" w:name="ref-Simhelpers2022"/>
     <w:p>
       <w:pPr>
         <w:pStyle w:val="Bibliography"/>
@@ -4028,7 +3969,7 @@
       <w:r>
         <w:t xml:space="preserve"> </w:t>
       </w:r>
-      <w:hyperlink r:id="rId62">
+      <w:hyperlink r:id="rId64">
         <w:r>
           <w:rPr>
             <w:rStyle w:val="Hyperlink"/>
@@ -4040,8 +3981,8 @@
         <w:t xml:space="preserve">.</w:t>
       </w:r>
     </w:p>
-    <w:bookmarkEnd w:id="63"/>
-    <w:bookmarkStart w:id="65" w:name="ref-ludtke2023ancova"/>
+    <w:bookmarkEnd w:id="65"/>
+    <w:bookmarkStart w:id="67" w:name="ref-ludtke2023ancova"/>
     <w:p>
       <w:pPr>
         <w:pStyle w:val="Bibliography"/>
@@ -4064,7 +4005,7 @@
       <w:r>
         <w:t xml:space="preserve"> </w:t>
       </w:r>
-      <w:hyperlink r:id="rId64">
+      <w:hyperlink r:id="rId66">
         <w:r>
           <w:rPr>
             <w:rStyle w:val="Hyperlink"/>
@@ -4076,8 +4017,8 @@
         <w:t xml:space="preserve">.</w:t>
       </w:r>
     </w:p>
-    <w:bookmarkEnd w:id="65"/>
-    <w:bookmarkStart w:id="67" w:name="ref-Morris2019"/>
+    <w:bookmarkEnd w:id="67"/>
+    <w:bookmarkStart w:id="69" w:name="ref-Morris2019"/>
     <w:p>
       <w:pPr>
         <w:pStyle w:val="Bibliography"/>
@@ -4103,7 +4044,7 @@
       <w:r>
         <w:t xml:space="preserve"> </w:t>
       </w:r>
-      <w:hyperlink r:id="rId66">
+      <w:hyperlink r:id="rId68">
         <w:r>
           <w:rPr>
             <w:rStyle w:val="Hyperlink"/>
@@ -4115,8 +4056,8 @@
         <w:t xml:space="preserve">.</w:t>
       </w:r>
     </w:p>
-    <w:bookmarkEnd w:id="67"/>
-    <w:bookmarkStart w:id="69" w:name="ref-R2020"/>
+    <w:bookmarkEnd w:id="69"/>
+    <w:bookmarkStart w:id="71" w:name="ref-R2020"/>
     <w:p>
       <w:pPr>
         <w:pStyle w:val="Bibliography"/>
@@ -4139,7 +4080,7 @@
       <w:r>
         <w:t xml:space="preserve"> </w:t>
       </w:r>
-      <w:hyperlink r:id="rId68">
+      <w:hyperlink r:id="rId70">
         <w:r>
           <w:rPr>
             <w:rStyle w:val="Hyperlink"/>
@@ -4151,8 +4092,8 @@
         <w:t xml:space="preserve">.</w:t>
       </w:r>
     </w:p>
-    <w:bookmarkEnd w:id="69"/>
-    <w:bookmarkStart w:id="71" w:name="ref-senn2006change"/>
+    <w:bookmarkEnd w:id="71"/>
+    <w:bookmarkStart w:id="73" w:name="ref-senn2006change"/>
     <w:p>
       <w:pPr>
         <w:pStyle w:val="Bibliography"/>
@@ -4178,7 +4119,7 @@
       <w:r>
         <w:t xml:space="preserve"> </w:t>
       </w:r>
-      <w:hyperlink r:id="rId70">
+      <w:hyperlink r:id="rId72">
         <w:r>
           <w:rPr>
             <w:rStyle w:val="Hyperlink"/>
@@ -4190,8 +4131,8 @@
         <w:t xml:space="preserve">.</w:t>
       </w:r>
     </w:p>
-    <w:bookmarkEnd w:id="71"/>
-    <w:bookmarkStart w:id="72" w:name="ref-Siepe2023"/>
+    <w:bookmarkEnd w:id="73"/>
+    <w:bookmarkStart w:id="74" w:name="ref-Siepe2023"/>
     <w:p>
       <w:pPr>
         <w:pStyle w:val="Bibliography"/>
@@ -4200,8 +4141,8 @@
         <w:t xml:space="preserve">Siepe, Björn S., František Bartoš, and Samuel Pawel. 2023. “Simulation Studies for Methodological Research in Psychology: A Standardized Structure for Planning, Preregistration, and Reporting.”</w:t>
       </w:r>
     </w:p>
-    <w:bookmarkEnd w:id="72"/>
-    <w:bookmarkStart w:id="74" w:name="ref-Skrondal2000"/>
+    <w:bookmarkEnd w:id="74"/>
+    <w:bookmarkStart w:id="76" w:name="ref-Skrondal2000"/>
     <w:p>
       <w:pPr>
         <w:pStyle w:val="Bibliography"/>
@@ -4227,7 +4168,7 @@
       <w:r>
         <w:t xml:space="preserve"> </w:t>
       </w:r>
-      <w:hyperlink r:id="rId73">
+      <w:hyperlink r:id="rId75">
         <w:r>
           <w:rPr>
             <w:rStyle w:val="Hyperlink"/>
@@ -4239,8 +4180,8 @@
         <w:t xml:space="preserve">.</w:t>
       </w:r>
     </w:p>
-    <w:bookmarkEnd w:id="74"/>
-    <w:bookmarkStart w:id="76" w:name="ref-van2013ancova"/>
+    <w:bookmarkEnd w:id="76"/>
+    <w:bookmarkStart w:id="78" w:name="ref-van2013ancova"/>
     <w:p>
       <w:pPr>
         <w:pStyle w:val="Bibliography"/>
@@ -4266,7 +4207,7 @@
       <w:r>
         <w:t xml:space="preserve"> </w:t>
       </w:r>
-      <w:hyperlink r:id="rId75">
+      <w:hyperlink r:id="rId77">
         <w:r>
           <w:rPr>
             <w:rStyle w:val="Hyperlink"/>
@@ -4278,8 +4219,8 @@
         <w:t xml:space="preserve">.</w:t>
       </w:r>
     </w:p>
-    <w:bookmarkEnd w:id="76"/>
-    <w:bookmarkStart w:id="78" w:name="ref-vickers2001use"/>
+    <w:bookmarkEnd w:id="78"/>
+    <w:bookmarkStart w:id="80" w:name="ref-vickers2001use"/>
     <w:p>
       <w:pPr>
         <w:pStyle w:val="Bibliography"/>
@@ -4305,7 +4246,7 @@
       <w:r>
         <w:t xml:space="preserve"> </w:t>
       </w:r>
-      <w:hyperlink r:id="rId77">
+      <w:hyperlink r:id="rId79">
         <w:r>
           <w:rPr>
             <w:rStyle w:val="Hyperlink"/>
@@ -4317,8 +4258,8 @@
         <w:t xml:space="preserve">.</w:t>
       </w:r>
     </w:p>
-    <w:bookmarkEnd w:id="78"/>
-    <w:bookmarkStart w:id="80" w:name="ref-Wickham2016"/>
+    <w:bookmarkEnd w:id="80"/>
+    <w:bookmarkStart w:id="82" w:name="ref-Wickham2016"/>
     <w:p>
       <w:pPr>
         <w:pStyle w:val="Bibliography"/>
@@ -4341,7 +4282,7 @@
       <w:r>
         <w:t xml:space="preserve"> </w:t>
       </w:r>
-      <w:hyperlink r:id="rId79">
+      <w:hyperlink r:id="rId81">
         <w:r>
           <w:rPr>
             <w:rStyle w:val="Hyperlink"/>
@@ -4353,8 +4294,8 @@
         <w:t xml:space="preserve">.</w:t>
       </w:r>
     </w:p>
-    <w:bookmarkEnd w:id="80"/>
-    <w:bookmarkEnd w:id="81"/>
+    <w:bookmarkEnd w:id="82"/>
+    <w:bookmarkEnd w:id="83"/>
     <w:sectPr/>
   </w:body>
 </w:document>

</xml_diff>

<commit_message>
convert examplebox to Example:
</commit_message>
<xml_diff>
--- a/ADEMP-PreReg.docx
+++ b/ADEMP-PreReg.docx
@@ -4,7 +4,7 @@
   <w:body>
     <w:p>
       <w:pPr>
-        <w:pStyle w:val="Title"/>
+        <w:pStyle w:val="Titel"/>
       </w:pPr>
       <w:r>
         <w:t xml:space="preserve">ADEMP-PreReg</w:t>
@@ -65,7 +65,7 @@
     </w:p>
     <w:p>
       <w:pPr>
-        <w:pStyle w:val="Heading1"/>
+        <w:pStyle w:val="berschrift1"/>
       </w:pPr>
       <w:bookmarkStart w:id="20" w:name="instructions"/>
       <w:r>
@@ -75,7 +75,7 @@
     </w:p>
     <w:p>
       <w:pPr>
-        <w:pStyle w:val="Heading2"/>
+        <w:pStyle w:val="berschrift2"/>
       </w:pPr>
       <w:bookmarkStart w:id="21" w:name="general-information"/>
       <w:r>
@@ -173,7 +173,7 @@
     </w:p>
     <w:p>
       <w:pPr>
-        <w:pStyle w:val="Heading2"/>
+        <w:pStyle w:val="berschrift2"/>
       </w:pPr>
       <w:bookmarkStart w:id="25" w:name="using-this-template"/>
       <w:r>
@@ -191,7 +191,7 @@
     </w:p>
     <w:p>
       <w:pPr>
-        <w:pStyle w:val="Heading1"/>
+        <w:pStyle w:val="berschrift1"/>
       </w:pPr>
       <w:bookmarkStart w:id="26" w:name="general-information-1"/>
       <w:r>
@@ -201,7 +201,7 @@
     </w:p>
     <w:p>
       <w:pPr>
-        <w:pStyle w:val="Heading2"/>
+        <w:pStyle w:val="berschrift2"/>
       </w:pPr>
       <w:bookmarkStart w:id="27" w:name="what-is-the-title-of-the-project"/>
       <w:r>
@@ -214,12 +214,21 @@
         <w:pStyle w:val="FirstParagraph"/>
       </w:pPr>
       <w:r>
+        <w:rPr>
+          <w:i/>
+        </w:rPr>
+        <w:t xml:space="preserve">Example:</w:t>
+      </w:r>
+      <w:r>
+        <w:t xml:space="preserve"> </w:t>
+      </w:r>
+      <w:r>
         <w:t xml:space="preserve">Evaluating methods for the analysis of pre-post measurement experiments</w:t>
       </w:r>
     </w:p>
     <w:p>
       <w:pPr>
-        <w:pStyle w:val="Heading2"/>
+        <w:pStyle w:val="berschrift2"/>
       </w:pPr>
       <w:bookmarkStart w:id="28" w:name="X4ecc5bf0e88e36141ddf6188940afff9229de1b"/>
       <w:r>
@@ -232,12 +241,21 @@
         <w:pStyle w:val="FirstParagraph"/>
       </w:pPr>
       <w:r>
+        <w:rPr>
+          <w:i/>
+        </w:rPr>
+        <w:t xml:space="preserve">Example:</w:t>
+      </w:r>
+      <w:r>
+        <w:t xml:space="preserve"> </w:t>
+      </w:r>
+      <w:r>
         <w:t xml:space="preserve">Björn S. Siepe, František Bartoš, and Samuel Pawel</w:t>
       </w:r>
     </w:p>
     <w:p>
       <w:pPr>
-        <w:pStyle w:val="Heading2"/>
+        <w:pStyle w:val="berschrift2"/>
       </w:pPr>
       <w:bookmarkStart w:id="29" w:name="provide-a-description-of-the-project."/>
       <w:r>
@@ -267,12 +285,21 @@
         <w:pStyle w:val="BodyText"/>
       </w:pPr>
       <w:r>
+        <w:rPr>
+          <w:i/>
+        </w:rPr>
+        <w:t xml:space="preserve">Example:</w:t>
+      </w:r>
+      <w:r>
+        <w:t xml:space="preserve"> </w:t>
+      </w:r>
+      <w:r>
         <w:t xml:space="preserve">We will investigate the performance of different methods for analyzing data from pre-post measurement experiments. We will conduct a single simulation study varying the treatment effect and the pre-post measure correlation. We will compare three different methods (ANCOVA, change score analysis, and post score analysis) using power and type I error rate related to the hypothesis test of no effect, and bias related to the effect estimate (in an actual simulation study aimed at evaluating estimation of the effect size, a performance measure assessing variance, i.e., empirical standard error, would be also recommended).</w:t>
       </w:r>
     </w:p>
     <w:p>
       <w:pPr>
-        <w:pStyle w:val="Heading2"/>
+        <w:pStyle w:val="berschrift2"/>
       </w:pPr>
       <w:bookmarkStart w:id="30" w:name="X42cc8676754b069f0e4d6b4e1511cf8e1e93941"/>
       <w:r>
@@ -302,6 +329,15 @@
         <w:pStyle w:val="BodyText"/>
       </w:pPr>
       <w:r>
+        <w:rPr>
+          <w:i/>
+        </w:rPr>
+        <w:t xml:space="preserve">Example:</w:t>
+      </w:r>
+      <w:r>
+        <w:t xml:space="preserve"> </w:t>
+      </w:r>
+      <w:r>
         <w:t xml:space="preserve">We did not conduct previous simulation studies for pre-post measurement experiments but we were inspired by the previous literature on the topic</w:t>
       </w:r>
       <w:r>
@@ -316,7 +352,7 @@
     </w:p>
     <w:p>
       <w:pPr>
-        <w:pStyle w:val="Heading1"/>
+        <w:pStyle w:val="berschrift1"/>
       </w:pPr>
       <w:bookmarkStart w:id="31" w:name="aims"/>
       <w:r>
@@ -326,7 +362,7 @@
     </w:p>
     <w:p>
       <w:pPr>
-        <w:pStyle w:val="Heading2"/>
+        <w:pStyle w:val="berschrift2"/>
       </w:pPr>
       <w:bookmarkStart w:id="32" w:name="what-is-the-aim-of-the-simulation-study"/>
       <w:r>
@@ -461,12 +497,21 @@
         <w:pStyle w:val="BodyText"/>
       </w:pPr>
       <w:r>
+        <w:rPr>
+          <w:i/>
+        </w:rPr>
+        <w:t xml:space="preserve">Example:</w:t>
+      </w:r>
+      <w:r>
+        <w:t xml:space="preserve"> </w:t>
+      </w:r>
+      <w:r>
         <w:t xml:space="preserve">The aim of the simulation study is to evaluate different methods for analyzing data from pre-post measurement experiments with respect to their hypothesis testing and estimation characteristics.</w:t>
       </w:r>
     </w:p>
     <w:p>
       <w:pPr>
-        <w:pStyle w:val="Heading1"/>
+        <w:pStyle w:val="berschrift1"/>
       </w:pPr>
       <w:bookmarkStart w:id="33" w:name="data-generating-mechanism"/>
       <w:r>
@@ -476,7 +521,7 @@
     </w:p>
     <w:p>
       <w:pPr>
-        <w:pStyle w:val="Heading2"/>
+        <w:pStyle w:val="berschrift2"/>
       </w:pPr>
       <w:bookmarkStart w:id="34" w:name="Xe81e2f8900779804dba7d4abaa0716e1add113c"/>
       <w:r>
@@ -550,6 +595,15 @@
       <w:pPr>
         <w:pStyle w:val="BodyText"/>
       </w:pPr>
+      <w:r>
+        <w:rPr>
+          <w:i/>
+        </w:rPr>
+        <w:t xml:space="preserve">Example:</w:t>
+      </w:r>
+      <w:r>
+        <w:t xml:space="preserve"> </w:t>
+      </w:r>
       <w:r>
         <w:t xml:space="preserve">Pre-post measurements are simulated from a normal distribution for varying treatment effects and pre-post correlations. Specifically, in each group</w:t>
       </w:r>
@@ -799,7 +853,7 @@
     </w:p>
     <w:p>
       <w:pPr>
-        <w:pStyle w:val="Heading2"/>
+        <w:pStyle w:val="berschrift2"/>
       </w:pPr>
       <w:bookmarkStart w:id="35" w:name="Xf24c5a67a3baf6c041672b108b0128ccef60a5f"/>
       <w:r>
@@ -822,6 +876,15 @@
       <w:pPr>
         <w:pStyle w:val="BodyText"/>
       </w:pPr>
+      <w:r>
+        <w:rPr>
+          <w:i/>
+        </w:rPr>
+        <w:t xml:space="preserve">Example:</w:t>
+      </w:r>
+      <w:r>
+        <w:t xml:space="preserve"> </w:t>
+      </w:r>
       <w:r>
         <w:t xml:space="preserve">We will vary the following factors:</w:t>
       </w:r>
@@ -885,7 +948,7 @@
     </w:p>
     <w:p>
       <w:pPr>
-        <w:pStyle w:val="Heading2"/>
+        <w:pStyle w:val="berschrift2"/>
       </w:pPr>
       <w:bookmarkStart w:id="36" w:name="Xaefcaeea12c4ddb30585733596322227eeca8ab"/>
       <w:r>
@@ -914,6 +977,15 @@
       <w:pPr>
         <w:pStyle w:val="BodyText"/>
       </w:pPr>
+      <w:r>
+        <w:rPr>
+          <w:i/>
+        </w:rPr>
+        <w:t xml:space="preserve">Example:</w:t>
+      </w:r>
+      <w:r>
+        <w:t xml:space="preserve"> </w:t>
+      </w:r>
       <w:r>
         <w:t xml:space="preserve">We will use the following values for our data-generating mechanism:</w:t>
       </w:r>
@@ -1053,7 +1125,7 @@
     </w:p>
     <w:p>
       <w:pPr>
-        <w:pStyle w:val="Heading2"/>
+        <w:pStyle w:val="berschrift2"/>
       </w:pPr>
       <w:bookmarkStart w:id="37" w:name="X14e05af9d7aa4f24aa71085cdd5d1985df8c32d"/>
       <w:r>
@@ -1128,6 +1200,15 @@
         <w:pStyle w:val="BodyText"/>
       </w:pPr>
       <w:r>
+        <w:rPr>
+          <w:i/>
+        </w:rPr>
+        <w:t xml:space="preserve">Example:</w:t>
+      </w:r>
+      <w:r>
+        <w:t xml:space="preserve"> </w:t>
+      </w:r>
+      <w:r>
         <w:t xml:space="preserve">We will vary the conditions in a fully factorial manner. This will result in 3 (post-treatment mean)</w:t>
       </w:r>
       <w:r>
@@ -1147,7 +1228,7 @@
     </w:p>
     <w:p>
       <w:pPr>
-        <w:pStyle w:val="Heading1"/>
+        <w:pStyle w:val="berschrift1"/>
       </w:pPr>
       <w:bookmarkStart w:id="38" w:name="estimands-and-targets"/>
       <w:r>
@@ -1157,7 +1238,7 @@
     </w:p>
     <w:p>
       <w:pPr>
-        <w:pStyle w:val="Heading2"/>
+        <w:pStyle w:val="berschrift2"/>
       </w:pPr>
       <w:bookmarkStart w:id="39" w:name="Xbccd6bddd4facc82104cf1ac101d19bfede244a"/>
       <w:r>
@@ -1186,6 +1267,15 @@
       <w:pPr>
         <w:pStyle w:val="BodyText"/>
       </w:pPr>
+      <w:r>
+        <w:rPr>
+          <w:i/>
+        </w:rPr>
+        <w:t xml:space="preserve">Example:</w:t>
+      </w:r>
+      <w:r>
+        <w:t xml:space="preserve"> </w:t>
+      </w:r>
       <w:r>
         <w:t xml:space="preserve">Our primary target is the null hypothesis of no difference between the control and treatment groups. Our secondary estimand is the treatment effect size defined as the expected difference between the control and the experimental group measurements at time-point two</w:t>
       </w:r>
@@ -1422,7 +1512,7 @@
     </w:p>
     <w:p>
       <w:pPr>
-        <w:pStyle w:val="Heading1"/>
+        <w:pStyle w:val="berschrift1"/>
       </w:pPr>
       <w:bookmarkStart w:id="40" w:name="methods"/>
       <w:r>
@@ -1432,7 +1522,7 @@
     </w:p>
     <w:p>
       <w:pPr>
-        <w:pStyle w:val="Heading2"/>
+        <w:pStyle w:val="berschrift2"/>
       </w:pPr>
       <w:bookmarkStart w:id="41" w:name="Xe14b125cd5cd3b2a7e40bb06cea9dae13e2c648"/>
       <w:r>
@@ -1461,6 +1551,15 @@
       <w:pPr>
         <w:pStyle w:val="BodyText"/>
       </w:pPr>
+      <w:r>
+        <w:rPr>
+          <w:i/>
+        </w:rPr>
+        <w:t xml:space="preserve">Example:</w:t>
+      </w:r>
+      <w:r>
+        <w:t xml:space="preserve"> </w:t>
+      </w:r>
       <w:r>
         <w:t xml:space="preserve">We will compare the following methods:</w:t>
       </w:r>
@@ -1669,7 +1768,7 @@
     </w:p>
     <w:p>
       <w:pPr>
-        <w:pStyle w:val="Heading1"/>
+        <w:pStyle w:val="berschrift1"/>
       </w:pPr>
       <w:bookmarkStart w:id="42" w:name="performance-measures"/>
       <w:r>
@@ -1679,7 +1778,7 @@
     </w:p>
     <w:p>
       <w:pPr>
-        <w:pStyle w:val="Heading2"/>
+        <w:pStyle w:val="berschrift2"/>
       </w:pPr>
       <w:bookmarkStart w:id="43" w:name="which-performance-measures-will-be-used"/>
       <w:r>
@@ -1708,6 +1807,15 @@
       <w:pPr>
         <w:pStyle w:val="BodyText"/>
       </w:pPr>
+      <w:r>
+        <w:rPr>
+          <w:i/>
+        </w:rPr>
+        <w:t xml:space="preserve">Example:</w:t>
+      </w:r>
+      <w:r>
+        <w:t xml:space="preserve"> </w:t>
+      </w:r>
       <w:r>
         <w:t xml:space="preserve">Our primary performance measures are the type I error rate (in conditions where the true effect is zero) and the power (in conditions where the true effect is non-zero) to reject the null hypothesis of no difference between the control and treatment condition. The null hypothesis is rejected if the</w:t>
       </w:r>
@@ -2638,7 +2746,7 @@
     </w:p>
     <w:p>
       <w:pPr>
-        <w:pStyle w:val="Heading2"/>
+        <w:pStyle w:val="berschrift2"/>
       </w:pPr>
       <w:bookmarkStart w:id="44" w:name="Xe905c9825bd28b6b7b4af825fd27a8f925653e5"/>
       <w:r>
@@ -2676,6 +2784,15 @@
       <w:pPr>
         <w:pStyle w:val="BodyText"/>
       </w:pPr>
+      <w:r>
+        <w:rPr>
+          <w:i/>
+        </w:rPr>
+        <w:t xml:space="preserve">Example:</w:t>
+      </w:r>
+      <w:r>
+        <w:t xml:space="preserve"> </w:t>
+      </w:r>
       <w:r>
         <w:t xml:space="preserve">We will perform 6,400 repetitions per condition. We determined this number by aiming for a MCSE of 0.005 for the type I error rate and the power under good performance (5% type I error rate:</w:t>
       </w:r>
@@ -3029,7 +3146,7 @@
     </w:p>
     <w:p>
       <w:pPr>
-        <w:pStyle w:val="Heading2"/>
+        <w:pStyle w:val="berschrift2"/>
       </w:pPr>
       <w:bookmarkStart w:id="45" w:name="X9ac4d585570f82dfa4941dca6c769cab141016f"/>
       <w:r>
@@ -3146,6 +3263,15 @@
         <w:pStyle w:val="BodyText"/>
       </w:pPr>
       <w:r>
+        <w:rPr>
+          <w:i/>
+        </w:rPr>
+        <w:t xml:space="preserve">Example:</w:t>
+      </w:r>
+      <w:r>
+        <w:t xml:space="preserve"> </w:t>
+      </w:r>
+      <w:r>
         <w:t xml:space="preserve">We will report Monte Carlo uncertainty in tables (MCSEs next to the estimated performance measures) and in plots (error bars with</w:t>
       </w:r>
       <w:r>
@@ -3177,7 +3303,7 @@
     </w:p>
     <w:p>
       <w:pPr>
-        <w:pStyle w:val="Heading2"/>
+        <w:pStyle w:val="berschrift2"/>
       </w:pPr>
       <w:bookmarkStart w:id="46" w:name="Xb9f89f12355c46717e62365da13cb1887805429"/>
       <w:r>
@@ -3231,12 +3357,21 @@
         <w:pStyle w:val="BodyText"/>
       </w:pPr>
       <w:r>
+        <w:rPr>
+          <w:i/>
+        </w:rPr>
+        <w:t xml:space="preserve">Example:</w:t>
+      </w:r>
+      <w:r>
+        <w:t xml:space="preserve"> </w:t>
+      </w:r>
+      <w:r>
         <w:t xml:space="preserve">We do not expect missing values or non-convergence. If we observe any non-convergence, we exclude the non-converged cases and report the number of non-converged cases per method and condition.</w:t>
       </w:r>
     </w:p>
     <w:p>
       <w:pPr>
-        <w:pStyle w:val="Heading2"/>
+        <w:pStyle w:val="berschrift2"/>
       </w:pPr>
       <w:bookmarkStart w:id="47" w:name="X16df52ca741bdecc9bcd1f564a67a50e19eff00"/>
       <w:r>
@@ -3334,6 +3469,15 @@
       <w:pPr>
         <w:pStyle w:val="BodyText"/>
       </w:pPr>
+      <w:r>
+        <w:rPr>
+          <w:i/>
+        </w:rPr>
+        <w:t xml:space="preserve">Example:</w:t>
+      </w:r>
+      <w:r>
+        <w:t xml:space="preserve"> </w:t>
+      </w:r>
       <w:r>
         <w:t xml:space="preserve">We define a type I error rate larger than 5% as non-acceptable performance. Amongst methods that exhibit acceptable performance regarding the type I error rate (within the MCSE), we consider a method X as performing better than a method Y in a certain simulation condition if the lower bound for the estimated power of method X (</w:t>
       </w:r>
@@ -3398,7 +3542,7 @@
     </w:p>
     <w:p>
       <w:pPr>
-        <w:pStyle w:val="Heading1"/>
+        <w:pStyle w:val="berschrift1"/>
       </w:pPr>
       <w:bookmarkStart w:id="48" w:name="other"/>
       <w:r>
@@ -3408,7 +3552,7 @@
     </w:p>
     <w:p>
       <w:pPr>
-        <w:pStyle w:val="Heading2"/>
+        <w:pStyle w:val="berschrift2"/>
       </w:pPr>
       <w:bookmarkStart w:id="49" w:name="X9d6d7d8c6f1d7c6533163b624703aa874c19686"/>
       <w:r>
@@ -3438,6 +3582,15 @@
         <w:pStyle w:val="BodyText"/>
       </w:pPr>
       <w:r>
+        <w:rPr>
+          <w:i/>
+        </w:rPr>
+        <w:t xml:space="preserve">Example:</w:t>
+      </w:r>
+      <w:r>
+        <w:t xml:space="preserve"> </w:t>
+      </w:r>
+      <w:r>
         <w:t xml:space="preserve">We will use the following packages of</w:t>
       </w:r>
       <w:r>
@@ -3593,7 +3746,7 @@
     </w:p>
     <w:p>
       <w:pPr>
-        <w:pStyle w:val="Heading2"/>
+        <w:pStyle w:val="berschrift2"/>
       </w:pPr>
       <w:bookmarkStart w:id="50" w:name="X47451ed7ed9d1b09affe55f0a2189d36edb67ee"/>
       <w:r>
@@ -3623,6 +3776,15 @@
         <w:pStyle w:val="BodyText"/>
       </w:pPr>
       <w:r>
+        <w:rPr>
+          <w:i/>
+        </w:rPr>
+        <w:t xml:space="preserve">Example:</w:t>
+      </w:r>
+      <w:r>
+        <w:t xml:space="preserve"> </w:t>
+      </w:r>
+      <w:r>
         <w:t xml:space="preserve">We will run the simulation study on a Windows 11 machine. The complete output of</w:t>
       </w:r>
       <w:r>
@@ -3643,7 +3805,7 @@
     </w:p>
     <w:p>
       <w:pPr>
-        <w:pStyle w:val="Heading2"/>
+        <w:pStyle w:val="berschrift2"/>
       </w:pPr>
       <w:bookmarkStart w:id="51" w:name="X27eb8606f6d3c1f7eafb8a858ac0e5f6b824ca4"/>
       <w:r>
@@ -3679,6 +3841,15 @@
         <w:pStyle w:val="BodyText"/>
       </w:pPr>
       <w:r>
+        <w:rPr>
+          <w:i/>
+        </w:rPr>
+        <w:t xml:space="preserve">Example:</w:t>
+      </w:r>
+      <w:r>
+        <w:t xml:space="preserve"> </w:t>
+      </w:r>
+      <w:r>
         <w:t xml:space="preserve">We will upload the fully reproducible simulation script and a data set containing all relevant estimates, standard errors, and</w:t>
       </w:r>
       <w:r>
@@ -3696,7 +3867,7 @@
     </w:p>
     <w:p>
       <w:pPr>
-        <w:pStyle w:val="Heading2"/>
+        <w:pStyle w:val="berschrift2"/>
       </w:pPr>
       <w:bookmarkStart w:id="52" w:name="Xd7234a75f79d64d466368d657a34bacbb464943"/>
       <w:r>
@@ -3732,12 +3903,21 @@
         <w:pStyle w:val="BodyText"/>
       </w:pPr>
       <w:r>
+        <w:rPr>
+          <w:i/>
+        </w:rPr>
+        <w:t xml:space="preserve">Example:</w:t>
+      </w:r>
+      <w:r>
+        <w:t xml:space="preserve"> </w:t>
+      </w:r>
+      <w:r>
         <w:t xml:space="preserve">No.</w:t>
       </w:r>
     </w:p>
     <w:p>
       <w:pPr>
-        <w:pStyle w:val="Heading1"/>
+        <w:pStyle w:val="berschrift1"/>
       </w:pPr>
       <w:bookmarkStart w:id="53" w:name="references"/>
       <w:r>
@@ -4296,7 +4476,12 @@
     </w:p>
     <w:bookmarkEnd w:id="82"/>
     <w:bookmarkEnd w:id="83"/>
-    <w:sectPr/>
+    <w:sectPr>
+      <w:pgSz w:w="11906" w:h="16838"/>
+      <w:pgMar w:top="1417" w:right="1417" w:bottom="1134" w:left="1417" w:header="708" w:footer="708" w:gutter="0"/>
+      <w:cols w:space="708"/>
+      <w:docGrid w:linePitch="360"/>
+    </w:sectPr>
   </w:body>
 </w:document>
 </file>
@@ -4548,348 +4733,464 @@
 </file>
 
 <file path=word/styles.xml><?xml version="1.0" encoding="utf-8"?>
-<w:styles xmlns:r="http://schemas.openxmlformats.org/officeDocument/2006/relationships" xmlns:w="http://schemas.openxmlformats.org/wordprocessingml/2006/main">
+<w:styles xmlns:mc="http://schemas.openxmlformats.org/markup-compatibility/2006" xmlns:r="http://schemas.openxmlformats.org/officeDocument/2006/relationships" xmlns:w="http://schemas.openxmlformats.org/wordprocessingml/2006/main" xmlns:w14="http://schemas.microsoft.com/office/word/2010/wordml" xmlns:w15="http://schemas.microsoft.com/office/word/2012/wordml" xmlns:w16cex="http://schemas.microsoft.com/office/word/2018/wordml/cex" xmlns:w16cid="http://schemas.microsoft.com/office/word/2016/wordml/cid" xmlns:w16="http://schemas.microsoft.com/office/word/2018/wordml" xmlns:w16sdtdh="http://schemas.microsoft.com/office/word/2020/wordml/sdtdatahash" xmlns:w16se="http://schemas.microsoft.com/office/word/2015/wordml/symex" mc:Ignorable="w14 w15 w16se w16cid w16 w16cex w16sdtdh">
   <w:docDefaults>
     <w:rPrDefault>
       <w:rPr>
         <w:rFonts w:asciiTheme="minorHAnsi" w:eastAsiaTheme="minorHAnsi" w:hAnsiTheme="minorHAnsi" w:cstheme="minorBidi"/>
-        <w:sz w:val="24"/>
-        <w:szCs w:val="24"/>
-        <w:lang w:val="en-US" w:eastAsia="en-US" w:bidi="ar-SA"/>
+        <w:sz w:val="22"/>
+        <w:szCs w:val="22"/>
+        <w:lang w:val="de-DE" w:eastAsia="en-US" w:bidi="ar-SA"/>
       </w:rPr>
     </w:rPrDefault>
     <w:pPrDefault>
       <w:pPr>
-        <w:spacing w:after="200"/>
+        <w:spacing w:after="160" w:line="259" w:lineRule="auto"/>
       </w:pPr>
     </w:pPrDefault>
   </w:docDefaults>
-  <w:latentStyles w:defLockedState="0" w:defUIPriority="0" w:defSemiHidden="0" w:defUnhideWhenUsed="0" w:defQFormat="0" w:count="276"/>
-  <w:style w:type="paragraph" w:default="1" w:styleId="Normal">
+  <w:latentStyles w:defLockedState="0" w:defUIPriority="99" w:defSemiHidden="0" w:defUnhideWhenUsed="0" w:defQFormat="0" w:count="376">
+    <w:lsdException w:name="Normal" w:uiPriority="0" w:qFormat="1"/>
+    <w:lsdException w:name="heading 1" w:uiPriority="9" w:qFormat="1"/>
+    <w:lsdException w:name="heading 2" w:semiHidden="1" w:uiPriority="9" w:unhideWhenUsed="1" w:qFormat="1"/>
+    <w:lsdException w:name="heading 3" w:semiHidden="1" w:uiPriority="9" w:unhideWhenUsed="1" w:qFormat="1"/>
+    <w:lsdException w:name="heading 4" w:semiHidden="1" w:uiPriority="9" w:unhideWhenUsed="1" w:qFormat="1"/>
+    <w:lsdException w:name="heading 5" w:semiHidden="1" w:uiPriority="9" w:unhideWhenUsed="1" w:qFormat="1"/>
+    <w:lsdException w:name="heading 6" w:semiHidden="1" w:uiPriority="9" w:unhideWhenUsed="1" w:qFormat="1"/>
+    <w:lsdException w:name="heading 7" w:semiHidden="1" w:uiPriority="9" w:unhideWhenUsed="1" w:qFormat="1"/>
+    <w:lsdException w:name="heading 8" w:semiHidden="1" w:uiPriority="9" w:unhideWhenUsed="1" w:qFormat="1"/>
+    <w:lsdException w:name="heading 9" w:semiHidden="1" w:uiPriority="9" w:unhideWhenUsed="1" w:qFormat="1"/>
+    <w:lsdException w:name="index 1" w:semiHidden="1" w:unhideWhenUsed="1"/>
+    <w:lsdException w:name="index 2" w:semiHidden="1" w:unhideWhenUsed="1"/>
+    <w:lsdException w:name="index 3" w:semiHidden="1" w:unhideWhenUsed="1"/>
+    <w:lsdException w:name="index 4" w:semiHidden="1" w:unhideWhenUsed="1"/>
+    <w:lsdException w:name="index 5" w:semiHidden="1" w:unhideWhenUsed="1"/>
+    <w:lsdException w:name="index 6" w:semiHidden="1" w:unhideWhenUsed="1"/>
+    <w:lsdException w:name="index 7" w:semiHidden="1" w:unhideWhenUsed="1"/>
+    <w:lsdException w:name="index 8" w:semiHidden="1" w:unhideWhenUsed="1"/>
+    <w:lsdException w:name="index 9" w:semiHidden="1" w:unhideWhenUsed="1"/>
+    <w:lsdException w:name="toc 1" w:semiHidden="1" w:uiPriority="39" w:unhideWhenUsed="1"/>
+    <w:lsdException w:name="toc 2" w:semiHidden="1" w:uiPriority="39" w:unhideWhenUsed="1"/>
+    <w:lsdException w:name="toc 3" w:semiHidden="1" w:uiPriority="39" w:unhideWhenUsed="1"/>
+    <w:lsdException w:name="toc 4" w:semiHidden="1" w:uiPriority="39" w:unhideWhenUsed="1"/>
+    <w:lsdException w:name="toc 5" w:semiHidden="1" w:uiPriority="39" w:unhideWhenUsed="1"/>
+    <w:lsdException w:name="toc 6" w:semiHidden="1" w:uiPriority="39" w:unhideWhenUsed="1"/>
+    <w:lsdException w:name="toc 7" w:semiHidden="1" w:uiPriority="39" w:unhideWhenUsed="1"/>
+    <w:lsdException w:name="toc 8" w:semiHidden="1" w:uiPriority="39" w:unhideWhenUsed="1"/>
+    <w:lsdException w:name="toc 9" w:semiHidden="1" w:uiPriority="39" w:unhideWhenUsed="1"/>
+    <w:lsdException w:name="Normal Indent" w:semiHidden="1" w:unhideWhenUsed="1"/>
+    <w:lsdException w:name="footnote text" w:semiHidden="1" w:unhideWhenUsed="1"/>
+    <w:lsdException w:name="annotation text" w:semiHidden="1" w:unhideWhenUsed="1"/>
+    <w:lsdException w:name="header" w:semiHidden="1" w:unhideWhenUsed="1"/>
+    <w:lsdException w:name="footer" w:semiHidden="1" w:unhideWhenUsed="1"/>
+    <w:lsdException w:name="index heading" w:semiHidden="1" w:unhideWhenUsed="1"/>
+    <w:lsdException w:name="caption" w:semiHidden="1" w:uiPriority="35" w:unhideWhenUsed="1" w:qFormat="1"/>
+    <w:lsdException w:name="table of figures" w:semiHidden="1" w:unhideWhenUsed="1"/>
+    <w:lsdException w:name="envelope address" w:semiHidden="1" w:unhideWhenUsed="1"/>
+    <w:lsdException w:name="envelope return" w:semiHidden="1" w:unhideWhenUsed="1"/>
+    <w:lsdException w:name="footnote reference" w:semiHidden="1" w:unhideWhenUsed="1"/>
+    <w:lsdException w:name="annotation reference" w:semiHidden="1" w:unhideWhenUsed="1"/>
+    <w:lsdException w:name="line number" w:semiHidden="1" w:unhideWhenUsed="1"/>
+    <w:lsdException w:name="page number" w:semiHidden="1" w:unhideWhenUsed="1"/>
+    <w:lsdException w:name="endnote reference" w:semiHidden="1" w:unhideWhenUsed="1"/>
+    <w:lsdException w:name="endnote text" w:semiHidden="1" w:unhideWhenUsed="1"/>
+    <w:lsdException w:name="table of authorities" w:semiHidden="1" w:unhideWhenUsed="1"/>
+    <w:lsdException w:name="macro" w:semiHidden="1" w:unhideWhenUsed="1"/>
+    <w:lsdException w:name="toa heading" w:semiHidden="1" w:unhideWhenUsed="1"/>
+    <w:lsdException w:name="List" w:semiHidden="1" w:unhideWhenUsed="1"/>
+    <w:lsdException w:name="List Bullet" w:semiHidden="1" w:unhideWhenUsed="1"/>
+    <w:lsdException w:name="List Number" w:semiHidden="1" w:unhideWhenUsed="1"/>
+    <w:lsdException w:name="List 2" w:semiHidden="1" w:unhideWhenUsed="1"/>
+    <w:lsdException w:name="List 3" w:semiHidden="1" w:unhideWhenUsed="1"/>
+    <w:lsdException w:name="List 4" w:semiHidden="1" w:unhideWhenUsed="1"/>
+    <w:lsdException w:name="List 5" w:semiHidden="1" w:unhideWhenUsed="1"/>
+    <w:lsdException w:name="List Bullet 2" w:semiHidden="1" w:unhideWhenUsed="1"/>
+    <w:lsdException w:name="List Bullet 3" w:semiHidden="1" w:unhideWhenUsed="1"/>
+    <w:lsdException w:name="List Bullet 4" w:semiHidden="1" w:unhideWhenUsed="1"/>
+    <w:lsdException w:name="List Bullet 5" w:semiHidden="1" w:unhideWhenUsed="1"/>
+    <w:lsdException w:name="List Number 2" w:semiHidden="1" w:unhideWhenUsed="1"/>
+    <w:lsdException w:name="List Number 3" w:semiHidden="1" w:unhideWhenUsed="1"/>
+    <w:lsdException w:name="List Number 4" w:semiHidden="1" w:unhideWhenUsed="1"/>
+    <w:lsdException w:name="List Number 5" w:semiHidden="1" w:unhideWhenUsed="1"/>
+    <w:lsdException w:name="Title" w:uiPriority="10" w:qFormat="1"/>
+    <w:lsdException w:name="Closing" w:semiHidden="1" w:unhideWhenUsed="1"/>
+    <w:lsdException w:name="Signature" w:semiHidden="1" w:unhideWhenUsed="1"/>
+    <w:lsdException w:name="Default Paragraph Font" w:semiHidden="1" w:uiPriority="1" w:unhideWhenUsed="1"/>
+    <w:lsdException w:name="Body Text" w:semiHidden="1" w:unhideWhenUsed="1"/>
+    <w:lsdException w:name="Body Text Indent" w:semiHidden="1" w:unhideWhenUsed="1"/>
+    <w:lsdException w:name="List Continue" w:semiHidden="1" w:unhideWhenUsed="1"/>
+    <w:lsdException w:name="List Continue 2" w:semiHidden="1" w:unhideWhenUsed="1"/>
+    <w:lsdException w:name="List Continue 3" w:semiHidden="1" w:unhideWhenUsed="1"/>
+    <w:lsdException w:name="List Continue 4" w:semiHidden="1" w:unhideWhenUsed="1"/>
+    <w:lsdException w:name="List Continue 5" w:semiHidden="1" w:unhideWhenUsed="1"/>
+    <w:lsdException w:name="Message Header" w:semiHidden="1" w:unhideWhenUsed="1"/>
+    <w:lsdException w:name="Subtitle" w:uiPriority="11" w:qFormat="1"/>
+    <w:lsdException w:name="Salutation" w:semiHidden="1" w:unhideWhenUsed="1"/>
+    <w:lsdException w:name="Date" w:semiHidden="1" w:unhideWhenUsed="1"/>
+    <w:lsdException w:name="Body Text First Indent" w:semiHidden="1" w:unhideWhenUsed="1"/>
+    <w:lsdException w:name="Body Text First Indent 2" w:semiHidden="1" w:unhideWhenUsed="1"/>
+    <w:lsdException w:name="Note Heading" w:semiHidden="1" w:unhideWhenUsed="1"/>
+    <w:lsdException w:name="Body Text 2" w:semiHidden="1" w:unhideWhenUsed="1"/>
+    <w:lsdException w:name="Body Text 3" w:semiHidden="1" w:unhideWhenUsed="1"/>
+    <w:lsdException w:name="Body Text Indent 2" w:semiHidden="1" w:unhideWhenUsed="1"/>
+    <w:lsdException w:name="Body Text Indent 3" w:semiHidden="1" w:unhideWhenUsed="1"/>
+    <w:lsdException w:name="Block Text" w:semiHidden="1" w:unhideWhenUsed="1"/>
+    <w:lsdException w:name="Hyperlink" w:semiHidden="1" w:unhideWhenUsed="1"/>
+    <w:lsdException w:name="FollowedHyperlink" w:semiHidden="1" w:unhideWhenUsed="1"/>
+    <w:lsdException w:name="Strong" w:uiPriority="22" w:qFormat="1"/>
+    <w:lsdException w:name="Emphasis" w:uiPriority="20" w:qFormat="1"/>
+    <w:lsdException w:name="Document Map" w:semiHidden="1" w:unhideWhenUsed="1"/>
+    <w:lsdException w:name="Plain Text" w:semiHidden="1" w:unhideWhenUsed="1"/>
+    <w:lsdException w:name="E-mail Signature" w:semiHidden="1" w:unhideWhenUsed="1"/>
+    <w:lsdException w:name="HTML Top of Form" w:semiHidden="1" w:unhideWhenUsed="1"/>
+    <w:lsdException w:name="HTML Bottom of Form" w:semiHidden="1" w:unhideWhenUsed="1"/>
+    <w:lsdException w:name="Normal (Web)" w:semiHidden="1" w:unhideWhenUsed="1"/>
+    <w:lsdException w:name="HTML Acronym" w:semiHidden="1" w:unhideWhenUsed="1"/>
+    <w:lsdException w:name="HTML Address" w:semiHidden="1" w:unhideWhenUsed="1"/>
+    <w:lsdException w:name="HTML Cite" w:semiHidden="1" w:unhideWhenUsed="1"/>
+    <w:lsdException w:name="HTML Code" w:semiHidden="1" w:unhideWhenUsed="1"/>
+    <w:lsdException w:name="HTML Definition" w:semiHidden="1" w:unhideWhenUsed="1"/>
+    <w:lsdException w:name="HTML Keyboard" w:semiHidden="1" w:unhideWhenUsed="1"/>
+    <w:lsdException w:name="HTML Preformatted" w:semiHidden="1" w:unhideWhenUsed="1"/>
+    <w:lsdException w:name="HTML Sample" w:semiHidden="1" w:unhideWhenUsed="1"/>
+    <w:lsdException w:name="HTML Typewriter" w:semiHidden="1" w:unhideWhenUsed="1"/>
+    <w:lsdException w:name="HTML Variable" w:semiHidden="1" w:unhideWhenUsed="1"/>
+    <w:lsdException w:name="Normal Table" w:semiHidden="1" w:unhideWhenUsed="1"/>
+    <w:lsdException w:name="annotation subject" w:semiHidden="1" w:unhideWhenUsed="1"/>
+    <w:lsdException w:name="No List" w:semiHidden="1" w:unhideWhenUsed="1"/>
+    <w:lsdException w:name="Outline List 1" w:semiHidden="1" w:unhideWhenUsed="1"/>
+    <w:lsdException w:name="Outline List 2" w:semiHidden="1" w:unhideWhenUsed="1"/>
+    <w:lsdException w:name="Outline List 3" w:semiHidden="1" w:unhideWhenUsed="1"/>
+    <w:lsdException w:name="Table Simple 1" w:semiHidden="1" w:unhideWhenUsed="1"/>
+    <w:lsdException w:name="Table Simple 2" w:semiHidden="1" w:unhideWhenUsed="1"/>
+    <w:lsdException w:name="Table Simple 3" w:semiHidden="1" w:unhideWhenUsed="1"/>
+    <w:lsdException w:name="Table Classic 1" w:semiHidden="1" w:unhideWhenUsed="1"/>
+    <w:lsdException w:name="Table Classic 2" w:semiHidden="1" w:unhideWhenUsed="1"/>
+    <w:lsdException w:name="Table Classic 3" w:semiHidden="1" w:unhideWhenUsed="1"/>
+    <w:lsdException w:name="Table Classic 4" w:semiHidden="1" w:unhideWhenUsed="1"/>
+    <w:lsdException w:name="Table Colorful 1" w:semiHidden="1" w:unhideWhenUsed="1"/>
+    <w:lsdException w:name="Table Colorful 2" w:semiHidden="1" w:unhideWhenUsed="1"/>
+    <w:lsdException w:name="Table Colorful 3" w:semiHidden="1" w:unhideWhenUsed="1"/>
+    <w:lsdException w:name="Table Columns 1" w:semiHidden="1" w:unhideWhenUsed="1"/>
+    <w:lsdException w:name="Table Columns 2" w:semiHidden="1" w:unhideWhenUsed="1"/>
+    <w:lsdException w:name="Table Columns 3" w:semiHidden="1" w:unhideWhenUsed="1"/>
+    <w:lsdException w:name="Table Columns 4" w:semiHidden="1" w:unhideWhenUsed="1"/>
+    <w:lsdException w:name="Table Columns 5" w:semiHidden="1" w:unhideWhenUsed="1"/>
+    <w:lsdException w:name="Table Grid 1" w:semiHidden="1" w:unhideWhenUsed="1"/>
+    <w:lsdException w:name="Table Grid 2" w:semiHidden="1" w:unhideWhenUsed="1"/>
+    <w:lsdException w:name="Table Grid 3" w:semiHidden="1" w:unhideWhenUsed="1"/>
+    <w:lsdException w:name="Table Grid 4" w:semiHidden="1" w:unhideWhenUsed="1"/>
+    <w:lsdException w:name="Table Grid 5" w:semiHidden="1" w:unhideWhenUsed="1"/>
+    <w:lsdException w:name="Table Grid 6" w:semiHidden="1" w:unhideWhenUsed="1"/>
+    <w:lsdException w:name="Table Grid 7" w:semiHidden="1" w:unhideWhenUsed="1"/>
+    <w:lsdException w:name="Table Grid 8" w:semiHidden="1" w:unhideWhenUsed="1"/>
+    <w:lsdException w:name="Table List 1" w:semiHidden="1" w:unhideWhenUsed="1"/>
+    <w:lsdException w:name="Table List 2" w:semiHidden="1" w:unhideWhenUsed="1"/>
+    <w:lsdException w:name="Table List 3" w:semiHidden="1" w:unhideWhenUsed="1"/>
+    <w:lsdException w:name="Table List 4" w:semiHidden="1" w:unhideWhenUsed="1"/>
+    <w:lsdException w:name="Table List 5" w:semiHidden="1" w:unhideWhenUsed="1"/>
+    <w:lsdException w:name="Table List 6" w:semiHidden="1" w:unhideWhenUsed="1"/>
+    <w:lsdException w:name="Table List 7" w:semiHidden="1" w:unhideWhenUsed="1"/>
+    <w:lsdException w:name="Table List 8" w:semiHidden="1" w:unhideWhenUsed="1"/>
+    <w:lsdException w:name="Table 3D effects 1" w:semiHidden="1" w:unhideWhenUsed="1"/>
+    <w:lsdException w:name="Table 3D effects 2" w:semiHidden="1" w:unhideWhenUsed="1"/>
+    <w:lsdException w:name="Table 3D effects 3" w:semiHidden="1" w:unhideWhenUsed="1"/>
+    <w:lsdException w:name="Table Contemporary" w:semiHidden="1" w:unhideWhenUsed="1"/>
+    <w:lsdException w:name="Table Elegant" w:semiHidden="1" w:unhideWhenUsed="1"/>
+    <w:lsdException w:name="Table Professional" w:semiHidden="1" w:unhideWhenUsed="1"/>
+    <w:lsdException w:name="Table Subtle 1" w:semiHidden="1" w:unhideWhenUsed="1"/>
+    <w:lsdException w:name="Table Subtle 2" w:semiHidden="1" w:unhideWhenUsed="1"/>
+    <w:lsdException w:name="Table Web 1" w:semiHidden="1" w:unhideWhenUsed="1"/>
+    <w:lsdException w:name="Table Web 2" w:semiHidden="1" w:unhideWhenUsed="1"/>
+    <w:lsdException w:name="Table Web 3" w:semiHidden="1" w:unhideWhenUsed="1"/>
+    <w:lsdException w:name="Balloon Text" w:semiHidden="1" w:unhideWhenUsed="1"/>
+    <w:lsdException w:name="Table Grid" w:uiPriority="39"/>
+    <w:lsdException w:name="Table Theme" w:semiHidden="1" w:unhideWhenUsed="1"/>
+    <w:lsdException w:name="Placeholder Text" w:semiHidden="1"/>
+    <w:lsdException w:name="No Spacing" w:uiPriority="1" w:qFormat="1"/>
+    <w:lsdException w:name="Light Shading" w:uiPriority="60"/>
+    <w:lsdException w:name="Light List" w:uiPriority="61"/>
+    <w:lsdException w:name="Light Grid" w:uiPriority="62"/>
+    <w:lsdException w:name="Medium Shading 1" w:uiPriority="63"/>
+    <w:lsdException w:name="Medium Shading 2" w:uiPriority="64"/>
+    <w:lsdException w:name="Medium List 1" w:uiPriority="65"/>
+    <w:lsdException w:name="Medium List 2" w:uiPriority="66"/>
+    <w:lsdException w:name="Medium Grid 1" w:uiPriority="67"/>
+    <w:lsdException w:name="Medium Grid 2" w:uiPriority="68"/>
+    <w:lsdException w:name="Medium Grid 3" w:uiPriority="69"/>
+    <w:lsdException w:name="Dark List" w:uiPriority="70"/>
+    <w:lsdException w:name="Colorful Shading" w:uiPriority="71"/>
+    <w:lsdException w:name="Colorful List" w:uiPriority="72"/>
+    <w:lsdException w:name="Colorful Grid" w:uiPriority="73"/>
+    <w:lsdException w:name="Light Shading Accent 1" w:uiPriority="60"/>
+    <w:lsdException w:name="Light List Accent 1" w:uiPriority="61"/>
+    <w:lsdException w:name="Light Grid Accent 1" w:uiPriority="62"/>
+    <w:lsdException w:name="Medium Shading 1 Accent 1" w:uiPriority="63"/>
+    <w:lsdException w:name="Medium Shading 2 Accent 1" w:uiPriority="64"/>
+    <w:lsdException w:name="Medium List 1 Accent 1" w:uiPriority="65"/>
+    <w:lsdException w:name="Revision" w:semiHidden="1"/>
+    <w:lsdException w:name="List Paragraph" w:uiPriority="34" w:qFormat="1"/>
+    <w:lsdException w:name="Quote" w:uiPriority="29" w:qFormat="1"/>
+    <w:lsdException w:name="Intense Quote" w:uiPriority="30" w:qFormat="1"/>
+    <w:lsdException w:name="Medium List 2 Accent 1" w:uiPriority="66"/>
+    <w:lsdException w:name="Medium Grid 1 Accent 1" w:uiPriority="67"/>
+    <w:lsdException w:name="Medium Grid 2 Accent 1" w:uiPriority="68"/>
+    <w:lsdException w:name="Medium Grid 3 Accent 1" w:uiPriority="69"/>
+    <w:lsdException w:name="Dark List Accent 1" w:uiPriority="70"/>
+    <w:lsdException w:name="Colorful Shading Accent 1" w:uiPriority="71"/>
+    <w:lsdException w:name="Colorful List Accent 1" w:uiPriority="72"/>
+    <w:lsdException w:name="Colorful Grid Accent 1" w:uiPriority="73"/>
+    <w:lsdException w:name="Light Shading Accent 2" w:uiPriority="60"/>
+    <w:lsdException w:name="Light List Accent 2" w:uiPriority="61"/>
+    <w:lsdException w:name="Light Grid Accent 2" w:uiPriority="62"/>
+    <w:lsdException w:name="Medium Shading 1 Accent 2" w:uiPriority="63"/>
+    <w:lsdException w:name="Medium Shading 2 Accent 2" w:uiPriority="64"/>
+    <w:lsdException w:name="Medium List 1 Accent 2" w:uiPriority="65"/>
+    <w:lsdException w:name="Medium List 2 Accent 2" w:uiPriority="66"/>
+    <w:lsdException w:name="Medium Grid 1 Accent 2" w:uiPriority="67"/>
+    <w:lsdException w:name="Medium Grid 2 Accent 2" w:uiPriority="68"/>
+    <w:lsdException w:name="Medium Grid 3 Accent 2" w:uiPriority="69"/>
+    <w:lsdException w:name="Dark List Accent 2" w:uiPriority="70"/>
+    <w:lsdException w:name="Colorful Shading Accent 2" w:uiPriority="71"/>
+    <w:lsdException w:name="Colorful List Accent 2" w:uiPriority="72"/>
+    <w:lsdException w:name="Colorful Grid Accent 2" w:uiPriority="73"/>
+    <w:lsdException w:name="Light Shading Accent 3" w:uiPriority="60"/>
+    <w:lsdException w:name="Light List Accent 3" w:uiPriority="61"/>
+    <w:lsdException w:name="Light Grid Accent 3" w:uiPriority="62"/>
+    <w:lsdException w:name="Medium Shading 1 Accent 3" w:uiPriority="63"/>
+    <w:lsdException w:name="Medium Shading 2 Accent 3" w:uiPriority="64"/>
+    <w:lsdException w:name="Medium List 1 Accent 3" w:uiPriority="65"/>
+    <w:lsdException w:name="Medium List 2 Accent 3" w:uiPriority="66"/>
+    <w:lsdException w:name="Medium Grid 1 Accent 3" w:uiPriority="67"/>
+    <w:lsdException w:name="Medium Grid 2 Accent 3" w:uiPriority="68"/>
+    <w:lsdException w:name="Medium Grid 3 Accent 3" w:uiPriority="69"/>
+    <w:lsdException w:name="Dark List Accent 3" w:uiPriority="70"/>
+    <w:lsdException w:name="Colorful Shading Accent 3" w:uiPriority="71"/>
+    <w:lsdException w:name="Colorful List Accent 3" w:uiPriority="72"/>
+    <w:lsdException w:name="Colorful Grid Accent 3" w:uiPriority="73"/>
+    <w:lsdException w:name="Light Shading Accent 4" w:uiPriority="60"/>
+    <w:lsdException w:name="Light List Accent 4" w:uiPriority="61"/>
+    <w:lsdException w:name="Light Grid Accent 4" w:uiPriority="62"/>
+    <w:lsdException w:name="Medium Shading 1 Accent 4" w:uiPriority="63"/>
+    <w:lsdException w:name="Medium Shading 2 Accent 4" w:uiPriority="64"/>
+    <w:lsdException w:name="Medium List 1 Accent 4" w:uiPriority="65"/>
+    <w:lsdException w:name="Medium List 2 Accent 4" w:uiPriority="66"/>
+    <w:lsdException w:name="Medium Grid 1 Accent 4" w:uiPriority="67"/>
+    <w:lsdException w:name="Medium Grid 2 Accent 4" w:uiPriority="68"/>
+    <w:lsdException w:name="Medium Grid 3 Accent 4" w:uiPriority="69"/>
+    <w:lsdException w:name="Dark List Accent 4" w:uiPriority="70"/>
+    <w:lsdException w:name="Colorful Shading Accent 4" w:uiPriority="71"/>
+    <w:lsdException w:name="Colorful List Accent 4" w:uiPriority="72"/>
+    <w:lsdException w:name="Colorful Grid Accent 4" w:uiPriority="73"/>
+    <w:lsdException w:name="Light Shading Accent 5" w:uiPriority="60"/>
+    <w:lsdException w:name="Light List Accent 5" w:uiPriority="61"/>
+    <w:lsdException w:name="Light Grid Accent 5" w:uiPriority="62"/>
+    <w:lsdException w:name="Medium Shading 1 Accent 5" w:uiPriority="63"/>
+    <w:lsdException w:name="Medium Shading 2 Accent 5" w:uiPriority="64"/>
+    <w:lsdException w:name="Medium List 1 Accent 5" w:uiPriority="65"/>
+    <w:lsdException w:name="Medium List 2 Accent 5" w:uiPriority="66"/>
+    <w:lsdException w:name="Medium Grid 1 Accent 5" w:uiPriority="67"/>
+    <w:lsdException w:name="Medium Grid 2 Accent 5" w:uiPriority="68"/>
+    <w:lsdException w:name="Medium Grid 3 Accent 5" w:uiPriority="69"/>
+    <w:lsdException w:name="Dark List Accent 5" w:uiPriority="70"/>
+    <w:lsdException w:name="Colorful Shading Accent 5" w:uiPriority="71"/>
+    <w:lsdException w:name="Colorful List Accent 5" w:uiPriority="72"/>
+    <w:lsdException w:name="Colorful Grid Accent 5" w:uiPriority="73"/>
+    <w:lsdException w:name="Light Shading Accent 6" w:uiPriority="60"/>
+    <w:lsdException w:name="Light List Accent 6" w:uiPriority="61"/>
+    <w:lsdException w:name="Light Grid Accent 6" w:uiPriority="62"/>
+    <w:lsdException w:name="Medium Shading 1 Accent 6" w:uiPriority="63"/>
+    <w:lsdException w:name="Medium Shading 2 Accent 6" w:uiPriority="64"/>
+    <w:lsdException w:name="Medium List 1 Accent 6" w:uiPriority="65"/>
+    <w:lsdException w:name="Medium List 2 Accent 6" w:uiPriority="66"/>
+    <w:lsdException w:name="Medium Grid 1 Accent 6" w:uiPriority="67"/>
+    <w:lsdException w:name="Medium Grid 2 Accent 6" w:uiPriority="68"/>
+    <w:lsdException w:name="Medium Grid 3 Accent 6" w:uiPriority="69"/>
+    <w:lsdException w:name="Dark List Accent 6" w:uiPriority="70"/>
+    <w:lsdException w:name="Colorful Shading Accent 6" w:uiPriority="71"/>
+    <w:lsdException w:name="Colorful List Accent 6" w:uiPriority="72"/>
+    <w:lsdException w:name="Colorful Grid Accent 6" w:uiPriority="73"/>
+    <w:lsdException w:name="Subtle Emphasis" w:uiPriority="19" w:qFormat="1"/>
+    <w:lsdException w:name="Intense Emphasis" w:uiPriority="21" w:qFormat="1"/>
+    <w:lsdException w:name="Subtle Reference" w:uiPriority="31" w:qFormat="1"/>
+    <w:lsdException w:name="Intense Reference" w:uiPriority="32" w:qFormat="1"/>
+    <w:lsdException w:name="Book Title" w:uiPriority="33" w:qFormat="1"/>
+    <w:lsdException w:name="Bibliography" w:semiHidden="1" w:uiPriority="37" w:unhideWhenUsed="1"/>
+    <w:lsdException w:name="TOC Heading" w:semiHidden="1" w:uiPriority="39" w:unhideWhenUsed="1" w:qFormat="1"/>
+    <w:lsdException w:name="Plain Table 1" w:uiPriority="41"/>
+    <w:lsdException w:name="Plain Table 2" w:uiPriority="42"/>
+    <w:lsdException w:name="Plain Table 3" w:uiPriority="43"/>
+    <w:lsdException w:name="Plain Table 4" w:uiPriority="44"/>
+    <w:lsdException w:name="Plain Table 5" w:uiPriority="45"/>
+    <w:lsdException w:name="Grid Table Light" w:uiPriority="40"/>
+    <w:lsdException w:name="Grid Table 1 Light" w:uiPriority="46"/>
+    <w:lsdException w:name="Grid Table 2" w:uiPriority="47"/>
+    <w:lsdException w:name="Grid Table 3" w:uiPriority="48"/>
+    <w:lsdException w:name="Grid Table 4" w:uiPriority="49"/>
+    <w:lsdException w:name="Grid Table 5 Dark" w:uiPriority="50"/>
+    <w:lsdException w:name="Grid Table 6 Colorful" w:uiPriority="51"/>
+    <w:lsdException w:name="Grid Table 7 Colorful" w:uiPriority="52"/>
+    <w:lsdException w:name="Grid Table 1 Light Accent 1" w:uiPriority="46"/>
+    <w:lsdException w:name="Grid Table 2 Accent 1" w:uiPriority="47"/>
+    <w:lsdException w:name="Grid Table 3 Accent 1" w:uiPriority="48"/>
+    <w:lsdException w:name="Grid Table 4 Accent 1" w:uiPriority="49"/>
+    <w:lsdException w:name="Grid Table 5 Dark Accent 1" w:uiPriority="50"/>
+    <w:lsdException w:name="Grid Table 6 Colorful Accent 1" w:uiPriority="51"/>
+    <w:lsdException w:name="Grid Table 7 Colorful Accent 1" w:uiPriority="52"/>
+    <w:lsdException w:name="Grid Table 1 Light Accent 2" w:uiPriority="46"/>
+    <w:lsdException w:name="Grid Table 2 Accent 2" w:uiPriority="47"/>
+    <w:lsdException w:name="Grid Table 3 Accent 2" w:uiPriority="48"/>
+    <w:lsdException w:name="Grid Table 4 Accent 2" w:uiPriority="49"/>
+    <w:lsdException w:name="Grid Table 5 Dark Accent 2" w:uiPriority="50"/>
+    <w:lsdException w:name="Grid Table 6 Colorful Accent 2" w:uiPriority="51"/>
+    <w:lsdException w:name="Grid Table 7 Colorful Accent 2" w:uiPriority="52"/>
+    <w:lsdException w:name="Grid Table 1 Light Accent 3" w:uiPriority="46"/>
+    <w:lsdException w:name="Grid Table 2 Accent 3" w:uiPriority="47"/>
+    <w:lsdException w:name="Grid Table 3 Accent 3" w:uiPriority="48"/>
+    <w:lsdException w:name="Grid Table 4 Accent 3" w:uiPriority="49"/>
+    <w:lsdException w:name="Grid Table 5 Dark Accent 3" w:uiPriority="50"/>
+    <w:lsdException w:name="Grid Table 6 Colorful Accent 3" w:uiPriority="51"/>
+    <w:lsdException w:name="Grid Table 7 Colorful Accent 3" w:uiPriority="52"/>
+    <w:lsdException w:name="Grid Table 1 Light Accent 4" w:uiPriority="46"/>
+    <w:lsdException w:name="Grid Table 2 Accent 4" w:uiPriority="47"/>
+    <w:lsdException w:name="Grid Table 3 Accent 4" w:uiPriority="48"/>
+    <w:lsdException w:name="Grid Table 4 Accent 4" w:uiPriority="49"/>
+    <w:lsdException w:name="Grid Table 5 Dark Accent 4" w:uiPriority="50"/>
+    <w:lsdException w:name="Grid Table 6 Colorful Accent 4" w:uiPriority="51"/>
+    <w:lsdException w:name="Grid Table 7 Colorful Accent 4" w:uiPriority="52"/>
+    <w:lsdException w:name="Grid Table 1 Light Accent 5" w:uiPriority="46"/>
+    <w:lsdException w:name="Grid Table 2 Accent 5" w:uiPriority="47"/>
+    <w:lsdException w:name="Grid Table 3 Accent 5" w:uiPriority="48"/>
+    <w:lsdException w:name="Grid Table 4 Accent 5" w:uiPriority="49"/>
+    <w:lsdException w:name="Grid Table 5 Dark Accent 5" w:uiPriority="50"/>
+    <w:lsdException w:name="Grid Table 6 Colorful Accent 5" w:uiPriority="51"/>
+    <w:lsdException w:name="Grid Table 7 Colorful Accent 5" w:uiPriority="52"/>
+    <w:lsdException w:name="Grid Table 1 Light Accent 6" w:uiPriority="46"/>
+    <w:lsdException w:name="Grid Table 2 Accent 6" w:uiPriority="47"/>
+    <w:lsdException w:name="Grid Table 3 Accent 6" w:uiPriority="48"/>
+    <w:lsdException w:name="Grid Table 4 Accent 6" w:uiPriority="49"/>
+    <w:lsdException w:name="Grid Table 5 Dark Accent 6" w:uiPriority="50"/>
+    <w:lsdException w:name="Grid Table 6 Colorful Accent 6" w:uiPriority="51"/>
+    <w:lsdException w:name="Grid Table 7 Colorful Accent 6" w:uiPriority="52"/>
+    <w:lsdException w:name="List Table 1 Light" w:uiPriority="46"/>
+    <w:lsdException w:name="List Table 2" w:uiPriority="47"/>
+    <w:lsdException w:name="List Table 3" w:uiPriority="48"/>
+    <w:lsdException w:name="List Table 4" w:uiPriority="49"/>
+    <w:lsdException w:name="List Table 5 Dark" w:uiPriority="50"/>
+    <w:lsdException w:name="List Table 6 Colorful" w:uiPriority="51"/>
+    <w:lsdException w:name="List Table 7 Colorful" w:uiPriority="52"/>
+    <w:lsdException w:name="List Table 1 Light Accent 1" w:uiPriority="46"/>
+    <w:lsdException w:name="List Table 2 Accent 1" w:uiPriority="47"/>
+    <w:lsdException w:name="List Table 3 Accent 1" w:uiPriority="48"/>
+    <w:lsdException w:name="List Table 4 Accent 1" w:uiPriority="49"/>
+    <w:lsdException w:name="List Table 5 Dark Accent 1" w:uiPriority="50"/>
+    <w:lsdException w:name="List Table 6 Colorful Accent 1" w:uiPriority="51"/>
+    <w:lsdException w:name="List Table 7 Colorful Accent 1" w:uiPriority="52"/>
+    <w:lsdException w:name="List Table 1 Light Accent 2" w:uiPriority="46"/>
+    <w:lsdException w:name="List Table 2 Accent 2" w:uiPriority="47"/>
+    <w:lsdException w:name="List Table 3 Accent 2" w:uiPriority="48"/>
+    <w:lsdException w:name="List Table 4 Accent 2" w:uiPriority="49"/>
+    <w:lsdException w:name="List Table 5 Dark Accent 2" w:uiPriority="50"/>
+    <w:lsdException w:name="List Table 6 Colorful Accent 2" w:uiPriority="51"/>
+    <w:lsdException w:name="List Table 7 Colorful Accent 2" w:uiPriority="52"/>
+    <w:lsdException w:name="List Table 1 Light Accent 3" w:uiPriority="46"/>
+    <w:lsdException w:name="List Table 2 Accent 3" w:uiPriority="47"/>
+    <w:lsdException w:name="List Table 3 Accent 3" w:uiPriority="48"/>
+    <w:lsdException w:name="List Table 4 Accent 3" w:uiPriority="49"/>
+    <w:lsdException w:name="List Table 5 Dark Accent 3" w:uiPriority="50"/>
+    <w:lsdException w:name="List Table 6 Colorful Accent 3" w:uiPriority="51"/>
+    <w:lsdException w:name="List Table 7 Colorful Accent 3" w:uiPriority="52"/>
+    <w:lsdException w:name="List Table 1 Light Accent 4" w:uiPriority="46"/>
+    <w:lsdException w:name="List Table 2 Accent 4" w:uiPriority="47"/>
+    <w:lsdException w:name="List Table 3 Accent 4" w:uiPriority="48"/>
+    <w:lsdException w:name="List Table 4 Accent 4" w:uiPriority="49"/>
+    <w:lsdException w:name="List Table 5 Dark Accent 4" w:uiPriority="50"/>
+    <w:lsdException w:name="List Table 6 Colorful Accent 4" w:uiPriority="51"/>
+    <w:lsdException w:name="List Table 7 Colorful Accent 4" w:uiPriority="52"/>
+    <w:lsdException w:name="List Table 1 Light Accent 5" w:uiPriority="46"/>
+    <w:lsdException w:name="List Table 2 Accent 5" w:uiPriority="47"/>
+    <w:lsdException w:name="List Table 3 Accent 5" w:uiPriority="48"/>
+    <w:lsdException w:name="List Table 4 Accent 5" w:uiPriority="49"/>
+    <w:lsdException w:name="List Table 5 Dark Accent 5" w:uiPriority="50"/>
+    <w:lsdException w:name="List Table 6 Colorful Accent 5" w:uiPriority="51"/>
+    <w:lsdException w:name="List Table 7 Colorful Accent 5" w:uiPriority="52"/>
+    <w:lsdException w:name="List Table 1 Light Accent 6" w:uiPriority="46"/>
+    <w:lsdException w:name="List Table 2 Accent 6" w:uiPriority="47"/>
+    <w:lsdException w:name="List Table 3 Accent 6" w:uiPriority="48"/>
+    <w:lsdException w:name="List Table 4 Accent 6" w:uiPriority="49"/>
+    <w:lsdException w:name="List Table 5 Dark Accent 6" w:uiPriority="50"/>
+    <w:lsdException w:name="List Table 6 Colorful Accent 6" w:uiPriority="51"/>
+    <w:lsdException w:name="List Table 7 Colorful Accent 6" w:uiPriority="52"/>
+    <w:lsdException w:name="Mention" w:semiHidden="1" w:unhideWhenUsed="1"/>
+    <w:lsdException w:name="Smart Hyperlink" w:semiHidden="1" w:unhideWhenUsed="1"/>
+    <w:lsdException w:name="Hashtag" w:semiHidden="1" w:unhideWhenUsed="1"/>
+    <w:lsdException w:name="Unresolved Mention" w:semiHidden="1" w:unhideWhenUsed="1"/>
+    <w:lsdException w:name="Smart Link" w:semiHidden="1" w:unhideWhenUsed="1"/>
+  </w:latentStyles>
+  <w:style w:type="paragraph" w:default="1" w:styleId="Standard">
     <w:name w:val="Normal"/>
     <w:qFormat/>
+    <w:rsid w:val="00B0311E"/>
+    <w:pPr>
+      <w:spacing w:after="0" w:line="360" w:lineRule="auto"/>
+    </w:pPr>
+    <w:rPr>
+      <w:rFonts w:ascii="Noto Sans Light" w:hAnsi="Noto Sans Light"/>
+    </w:rPr>
   </w:style>
-  <w:style w:type="paragraph" w:styleId="BodyText">
-    <w:name w:val="Body Text"/>
-    <w:basedOn w:val="Normal"/>
-    <w:link w:val="BodyTextChar"/>
-    <w:pPr>
-      <w:spacing w:before="180" w:after="180"/>
-    </w:pPr>
+  <w:style w:type="paragraph" w:styleId="berschrift1">
+    <w:name w:val="heading 1"/>
+    <w:basedOn w:val="Standard"/>
+    <w:next w:val="Standard"/>
+    <w:link w:val="berschrift1Zchn"/>
+    <w:uiPriority w:val="9"/>
     <w:qFormat/>
-  </w:style>
-  <w:style w:type="paragraph" w:customStyle="1" w:styleId="FirstParagraph">
-    <w:name w:val="First Paragraph"/>
-    <w:basedOn w:val="BodyText"/>
-    <w:next w:val="BodyText"/>
-    <w:qFormat/>
-  </w:style>
-  <w:style w:type="paragraph" w:customStyle="1" w:styleId="Compact">
-    <w:name w:val="Compact"/>
-    <w:basedOn w:val="BodyText"/>
-    <w:qFormat/>
-    <w:pPr>
-      <w:spacing w:before="36" w:after="36"/>
-    </w:pPr>
-  </w:style>
-  <w:style w:type="paragraph" w:styleId="Title">
-    <w:name w:val="Title"/>
-    <w:basedOn w:val="Normal"/>
-    <w:next w:val="BodyText"/>
-    <w:qFormat/>
+    <w:rsid w:val="00B00891"/>
     <w:pPr>
       <w:keepNext/>
       <w:keepLines/>
       <w:spacing w:before="480" w:after="240"/>
-      <w:jc w:val="center"/>
-    </w:pPr>
-    <w:rPr>
-      <w:rFonts w:asciiTheme="majorHAnsi" w:eastAsiaTheme="majorEastAsia" w:hAnsiTheme="majorHAnsi" w:cstheme="majorBidi"/>
-      <w:b/>
-      <w:bCs/>
-      <w:color w:val="345A8A" w:themeColor="accent1" w:themeShade="B5"/>
-      <w:sz w:val="36"/>
-      <w:szCs w:val="36"/>
-    </w:rPr>
-  </w:style>
-  <w:style w:type="paragraph" w:styleId="Subtitle">
-    <w:name w:val="Subtitle"/>
-    <w:basedOn w:val="Title"/>
-    <w:next w:val="BodyText"/>
-    <w:qFormat/>
-    <w:pPr>
-      <w:keepNext/>
-      <w:keepLines/>
-      <w:spacing w:before="240" w:after="240"/>
-      <w:jc w:val="center"/>
-    </w:pPr>
-    <w:rPr>
-      <w:sz w:val="30"/>
-      <w:szCs w:val="30"/>
-    </w:rPr>
-  </w:style>
-  <w:style w:type="paragraph" w:customStyle="1" w:styleId="Author">
-    <w:name w:val="Author"/>
-    <w:next w:val="BodyText"/>
-    <w:qFormat/>
-    <w:pPr>
-      <w:keepNext/>
-      <w:keepLines/>
-      <w:jc w:val="center"/>
-    </w:pPr>
-  </w:style>
-  <w:style w:type="paragraph" w:styleId="Date">
-    <w:name w:val="Date"/>
-    <w:next w:val="BodyText"/>
-    <w:qFormat/>
-    <w:pPr>
-      <w:keepNext/>
-      <w:keepLines/>
-      <w:jc w:val="center"/>
-    </w:pPr>
-  </w:style>
-  <w:style w:type="paragraph" w:customStyle="1" w:styleId="Abstract">
-    <w:name w:val="Abstract"/>
-    <w:basedOn w:val="Normal"/>
-    <w:next w:val="BodyText"/>
-    <w:qFormat/>
-    <w:pPr>
-      <w:keepNext/>
-      <w:keepLines/>
-      <w:spacing w:before="300" w:after="300"/>
-    </w:pPr>
-    <w:rPr>
-      <w:sz w:val="20"/>
-      <w:szCs w:val="20"/>
-    </w:rPr>
-  </w:style>
-  <w:style w:type="paragraph" w:styleId="Bibliography">
-    <w:name w:val="Bibliography"/>
-    <w:basedOn w:val="Normal"/>
-    <w:next w:val="Bibliography"/>
-    <w:qFormat/>
-    <w:pPr/>
-    <w:rPr/>
-  </w:style>
-  <w:style w:type="paragraph" w:styleId="Heading1">
-    <w:name w:val="Heading 1"/>
-    <w:basedOn w:val="Normal"/>
-    <w:next w:val="BodyText"/>
-    <w:uiPriority w:val="9"/>
-    <w:qFormat/>
-    <w:pPr>
-      <w:keepNext/>
-      <w:keepLines/>
-      <w:spacing w:before="480" w:after="0"/>
       <w:outlineLvl w:val="0"/>
     </w:pPr>
     <w:rPr>
-      <w:rFonts w:asciiTheme="majorHAnsi" w:eastAsiaTheme="majorEastAsia" w:hAnsiTheme="majorHAnsi" w:cstheme="majorBidi"/>
+      <w:rFonts w:eastAsiaTheme="majorEastAsia" w:cstheme="majorBidi"/>
       <w:b/>
-      <w:bCs/>
-      <w:color w:val="4F81BD" w:themeColor="accent1"/>
       <w:sz w:val="32"/>
       <w:szCs w:val="32"/>
     </w:rPr>
   </w:style>
-  <w:style w:type="paragraph" w:styleId="Heading2">
-    <w:name w:val="Heading 2"/>
-    <w:basedOn w:val="Normal"/>
-    <w:next w:val="BodyText"/>
+  <w:style w:type="paragraph" w:styleId="berschrift2">
+    <w:name w:val="heading 2"/>
+    <w:basedOn w:val="Standard"/>
+    <w:next w:val="Standard"/>
+    <w:link w:val="berschrift2Zchn"/>
     <w:uiPriority w:val="9"/>
     <w:unhideWhenUsed/>
     <w:qFormat/>
+    <w:rsid w:val="00046952"/>
     <w:pPr>
       <w:keepNext/>
       <w:keepLines/>
-      <w:spacing w:before="200" w:after="0"/>
+      <w:spacing w:before="200" w:after="200"/>
       <w:outlineLvl w:val="1"/>
     </w:pPr>
     <w:rPr>
-      <w:rFonts w:asciiTheme="majorHAnsi" w:eastAsiaTheme="majorEastAsia" w:hAnsiTheme="majorHAnsi" w:cstheme="majorBidi"/>
-      <w:b/>
-      <w:bCs/>
-      <w:color w:val="4F81BD" w:themeColor="accent1"/>
-      <w:sz w:val="28"/>
-      <w:szCs w:val="28"/>
+      <w:rFonts w:eastAsiaTheme="majorEastAsia" w:cstheme="majorBidi"/>
+      <w:sz w:val="26"/>
+      <w:szCs w:val="26"/>
     </w:rPr>
   </w:style>
-  <w:style w:type="paragraph" w:styleId="Heading3">
-    <w:name w:val="Heading 3"/>
-    <w:basedOn w:val="Normal"/>
-    <w:next w:val="BodyText"/>
-    <w:uiPriority w:val="9"/>
-    <w:unhideWhenUsed/>
-    <w:qFormat/>
-    <w:pPr>
-      <w:keepNext/>
-      <w:keepLines/>
-      <w:spacing w:before="200" w:after="0"/>
-      <w:outlineLvl w:val="2"/>
-    </w:pPr>
-    <w:rPr>
-      <w:rFonts w:asciiTheme="majorHAnsi" w:eastAsiaTheme="majorEastAsia" w:hAnsiTheme="majorHAnsi" w:cstheme="majorBidi"/>
-      <w:b/>
-      <w:bCs/>
-      <w:color w:val="4F81BD" w:themeColor="accent1"/>
-      <w:sz w:val="24"/>
-      <w:szCs w:val="24"/>
-    </w:rPr>
-  </w:style>
-  <w:style w:type="paragraph" w:styleId="Heading4">
-    <w:name w:val="Heading 4"/>
-    <w:basedOn w:val="Normal"/>
-    <w:next w:val="BodyText"/>
-    <w:uiPriority w:val="9"/>
-    <w:unhideWhenUsed/>
-    <w:qFormat/>
-    <w:pPr>
-      <w:keepNext/>
-      <w:keepLines/>
-      <w:spacing w:before="200" w:after="0"/>
-      <w:outlineLvl w:val="3"/>
-    </w:pPr>
-    <w:rPr>
-      <w:rFonts w:asciiTheme="majorHAnsi" w:eastAsiaTheme="majorEastAsia" w:hAnsiTheme="majorHAnsi" w:cstheme="majorBidi"/>
-      <w:i/>
-      <w:bCs/>
-      <w:color w:val="4F81BD" w:themeColor="accent1"/>
-      <w:sz w:val="24"/>
-      <w:szCs w:val="24"/>
-    </w:rPr>
-  </w:style>
-  <w:style w:type="paragraph" w:styleId="Heading5">
-    <w:name w:val="Heading 5"/>
-    <w:basedOn w:val="Normal"/>
-    <w:next w:val="BodyText"/>
-    <w:uiPriority w:val="9"/>
-    <w:unhideWhenUsed/>
-    <w:qFormat/>
-    <w:pPr>
-      <w:keepNext/>
-      <w:keepLines/>
-      <w:spacing w:before="200" w:after="0"/>
-      <w:outlineLvl w:val="4"/>
-    </w:pPr>
-    <w:rPr>
-      <w:rFonts w:asciiTheme="majorHAnsi" w:eastAsiaTheme="majorEastAsia" w:hAnsiTheme="majorHAnsi" w:cstheme="majorBidi"/>
-      <w:iCs/>
-      <w:color w:val="4F81BD" w:themeColor="accent1"/>
-      <w:sz w:val="24"/>
-      <w:szCs w:val="24"/>
-    </w:rPr>
-  </w:style>
-  <w:style w:type="paragraph" w:styleId="Heading6">
-    <w:name w:val="Heading 6"/>
-    <w:basedOn w:val="Normal"/>
-    <w:next w:val="BodyText"/>
-    <w:uiPriority w:val="9"/>
-    <w:unhideWhenUsed/>
-    <w:qFormat/>
-    <w:pPr>
-      <w:keepNext/>
-      <w:keepLines/>
-      <w:spacing w:before="200" w:after="0"/>
-      <w:outlineLvl w:val="5"/>
-    </w:pPr>
-    <w:rPr>
-      <w:rFonts w:asciiTheme="majorHAnsi" w:eastAsiaTheme="majorEastAsia" w:hAnsiTheme="majorHAnsi" w:cstheme="majorBidi"/>
-      <w:color w:val="4F81BD" w:themeColor="accent1"/>
-      <w:sz w:val="24"/>
-      <w:szCs w:val="24"/>
-    </w:rPr>
-  </w:style>
-  <w:style w:type="paragraph" w:styleId="Heading7">
-    <w:name w:val="Heading 7"/>
-    <w:basedOn w:val="Normal"/>
-    <w:next w:val="BodyText"/>
-    <w:uiPriority w:val="9"/>
-    <w:unhideWhenUsed/>
-    <w:qFormat/>
-    <w:pPr>
-      <w:keepNext/>
-      <w:keepLines/>
-      <w:spacing w:before="200" w:after="0"/>
-      <w:outlineLvl w:val="6"/>
-    </w:pPr>
-    <w:rPr>
-      <w:rFonts w:asciiTheme="majorHAnsi" w:eastAsiaTheme="majorEastAsia" w:hAnsiTheme="majorHAnsi" w:cstheme="majorBidi"/>
-      <w:color w:val="4F81BD" w:themeColor="accent1"/>
-      <w:sz w:val="24"/>
-      <w:szCs w:val="24"/>
-    </w:rPr>
-  </w:style>
-  <w:style w:type="paragraph" w:styleId="Heading8">
-    <w:name w:val="Heading 8"/>
-    <w:basedOn w:val="Normal"/>
-    <w:next w:val="BodyText"/>
-    <w:uiPriority w:val="9"/>
-    <w:unhideWhenUsed/>
-    <w:qFormat/>
-    <w:pPr>
-      <w:keepNext/>
-      <w:keepLines/>
-      <w:spacing w:before="200" w:after="0"/>
-      <w:outlineLvl w:val="7"/>
-    </w:pPr>
-    <w:rPr>
-      <w:rFonts w:asciiTheme="majorHAnsi" w:eastAsiaTheme="majorEastAsia" w:hAnsiTheme="majorHAnsi" w:cstheme="majorBidi"/>
-      <w:color w:val="4F81BD" w:themeColor="accent1"/>
-      <w:sz w:val="24"/>
-      <w:szCs w:val="24"/>
-    </w:rPr>
-  </w:style>
-  <w:style w:type="paragraph" w:styleId="Heading9">
-    <w:name w:val="Heading 9"/>
-    <w:basedOn w:val="Normal"/>
-    <w:next w:val="BodyText"/>
-    <w:uiPriority w:val="9"/>
-    <w:unhideWhenUsed/>
-    <w:qFormat/>
-    <w:pPr>
-      <w:keepNext/>
-      <w:keepLines/>
-      <w:spacing w:before="200" w:after="0"/>
-      <w:outlineLvl w:val="8"/>
-    </w:pPr>
-    <w:rPr>
-      <w:rFonts w:asciiTheme="majorHAnsi" w:eastAsiaTheme="majorEastAsia" w:hAnsiTheme="majorHAnsi" w:cstheme="majorBidi"/>
-      <w:color w:val="4F81BD" w:themeColor="accent1"/>
-      <w:sz w:val="24"/>
-      <w:szCs w:val="24"/>
-    </w:rPr>
-  </w:style>
-  <w:style w:type="paragraph" w:styleId="BlockText">
-    <w:name w:val="Block Text"/>
-    <w:basedOn w:val="BodyText"/>
-    <w:next w:val="BodyText"/>
-    <w:uiPriority w:val="9"/>
-    <w:unhideWhenUsed/>
-    <w:qFormat/>
-    <w:pPr>
-      <w:spacing w:before="100" w:after="100"/>
-      <w:ind w:firstLine="0" w:left="480" w:right="480"/>
-    </w:pPr>
-  </w:style>
-  <w:style w:type="paragraph" w:styleId="FootnoteText">
-    <w:name w:val="Footnote Text"/>
-    <w:basedOn w:val="Normal"/>
-    <w:next w:val="FootnoteText"/>
-    <w:uiPriority w:val="9"/>
-    <w:unhideWhenUsed/>
-    <w:qFormat/>
-  </w:style>
-  <w:style w:type="character" w:default="1" w:styleId="DefaultParagraphFont">
+  <w:style w:type="character" w:default="1" w:styleId="Absatz-Standardschriftart">
     <w:name w:val="Default Paragraph Font"/>
+    <w:uiPriority w:val="1"/>
     <w:semiHidden/>
     <w:unhideWhenUsed/>
   </w:style>
-  <w:style w:type="table" w:default="1" w:styleId="Table">
-    <w:name w:val="Table"/>
-    <w:basedOn w:val="TableNormal"/>
+  <w:style w:type="table" w:default="1" w:styleId="NormaleTabelle">
+    <w:name w:val="Normal Table"/>
+    <w:uiPriority w:val="99"/>
     <w:semiHidden/>
     <w:unhideWhenUsed/>
-    <w:qFormat/>
     <w:tblPr>
       <w:tblInd w:w="0" w:type="dxa"/>
       <w:tblCellMar>
@@ -4900,99 +5201,70 @@
       </w:tblCellMar>
     </w:tblPr>
   </w:style>
-  <w:style w:type="paragraph" w:customStyle="1" w:styleId="DefinitionTerm">
-    <w:name w:val="Definition Term"/>
-    <w:basedOn w:val="Normal"/>
-    <w:next w:val="Definition"/>
+  <w:style w:type="numbering" w:default="1" w:styleId="KeineListe">
+    <w:name w:val="No List"/>
+    <w:uiPriority w:val="99"/>
+    <w:semiHidden/>
+    <w:unhideWhenUsed/>
+  </w:style>
+  <w:style w:type="character" w:customStyle="1" w:styleId="berschrift1Zchn">
+    <w:name w:val="Überschrift 1 Zchn"/>
+    <w:basedOn w:val="Absatz-Standardschriftart"/>
+    <w:link w:val="berschrift1"/>
+    <w:uiPriority w:val="9"/>
+    <w:rsid w:val="00B00891"/>
+    <w:rPr>
+      <w:rFonts w:ascii="Noto Sans Light" w:eastAsiaTheme="majorEastAsia" w:hAnsi="Noto Sans Light" w:cstheme="majorBidi"/>
+      <w:b/>
+      <w:sz w:val="32"/>
+      <w:szCs w:val="32"/>
+    </w:rPr>
+  </w:style>
+  <w:style w:type="character" w:customStyle="1" w:styleId="berschrift2Zchn">
+    <w:name w:val="Überschrift 2 Zchn"/>
+    <w:basedOn w:val="Absatz-Standardschriftart"/>
+    <w:link w:val="berschrift2"/>
+    <w:uiPriority w:val="9"/>
+    <w:rsid w:val="00046952"/>
+    <w:rPr>
+      <w:rFonts w:ascii="Noto Sans Light" w:eastAsiaTheme="majorEastAsia" w:hAnsi="Noto Sans Light" w:cstheme="majorBidi"/>
+      <w:sz w:val="26"/>
+      <w:szCs w:val="26"/>
+    </w:rPr>
+  </w:style>
+  <w:style w:type="paragraph" w:styleId="Titel">
+    <w:name w:val="Title"/>
+    <w:basedOn w:val="Standard"/>
+    <w:next w:val="Standard"/>
+    <w:link w:val="TitelZchn"/>
+    <w:autoRedefine/>
+    <w:uiPriority w:val="10"/>
+    <w:qFormat/>
+    <w:rsid w:val="00006B4A"/>
     <w:pPr>
-      <w:keepNext/>
-      <w:keepLines/>
-      <w:spacing w:after="0"/>
+      <w:spacing w:before="480" w:after="240" w:line="240" w:lineRule="auto"/>
+      <w:contextualSpacing/>
     </w:pPr>
     <w:rPr>
-      <w:b/>
+      <w:rFonts w:eastAsiaTheme="majorEastAsia" w:cstheme="majorBidi"/>
+      <w:spacing w:val="-10"/>
+      <w:kern w:val="28"/>
+      <w:sz w:val="56"/>
+      <w:szCs w:val="56"/>
     </w:rPr>
   </w:style>
-  <w:style w:type="paragraph" w:customStyle="1" w:styleId="Definition">
-    <w:name w:val="Definition"/>
-    <w:basedOn w:val="Normal"/>
-  </w:style>
-  <w:style w:type="paragraph" w:styleId="Caption">
-    <w:name w:val="Caption"/>
-    <w:basedOn w:val="Normal"/>
-    <w:link w:val="BodyTextChar"/>
-    <w:pPr>
-      <w:spacing w:before="0" w:after="120"/>
-    </w:pPr>
+  <w:style w:type="character" w:customStyle="1" w:styleId="TitelZchn">
+    <w:name w:val="Titel Zchn"/>
+    <w:basedOn w:val="Absatz-Standardschriftart"/>
+    <w:link w:val="Titel"/>
+    <w:uiPriority w:val="10"/>
+    <w:rsid w:val="00006B4A"/>
     <w:rPr>
-      <w:i/>
-    </w:rPr>
-  </w:style>
-  <w:style w:type="paragraph" w:customStyle="1" w:styleId="TableCaption">
-    <w:name w:val="Table Caption"/>
-    <w:basedOn w:val="Caption"/>
-    <w:pPr>
-      <w:keepNext/>
-    </w:pPr>
-  </w:style>
-  <w:style w:type="paragraph" w:customStyle="1" w:styleId="ImageCaption">
-    <w:name w:val="Image Caption"/>
-    <w:basedOn w:val="Caption"/>
-  </w:style>
-  <w:style w:type="paragraph" w:customStyle="1" w:styleId="Figure">
-    <w:name w:val="Figure"/>
-    <w:basedOn w:val="Normal"/>
-  </w:style>
-  <w:style w:type="paragraph" w:customStyle="1" w:styleId="CaptionedFigure">
-    <w:name w:val="Captioned Figure"/>
-    <w:basedOn w:val="Figure"/>
-    <w:pPr>
-      <w:keepNext/>
-    </w:pPr>
-  </w:style>
-  <w:style w:type="character" w:customStyle="1" w:styleId="BodyTextChar">
-    <w:name w:val="Body Text Char"/>
-    <w:basedOn w:val="DefaultParagraphFont"/>
-    <w:link w:val="BodyText"/>
-  </w:style>
-  <w:style w:type="character" w:customStyle="1" w:styleId="VerbatimChar">
-    <w:name w:val="Verbatim Char"/>
-    <w:basedOn w:val="BodyTextChar"/>
-    <w:rPr>
-      <w:rFonts w:ascii="Consolas" w:hAnsi="Consolas"/>
-      <w:sz w:val="22"/>
-    </w:rPr>
-  </w:style>
-  <w:style w:type="character" w:styleId="FootnoteReference">
-    <w:name w:val="Footnote Reference"/>
-    <w:basedOn w:val="BodyTextChar"/>
-    <w:rPr>
-      <w:vertAlign w:val="superscript"/>
-    </w:rPr>
-  </w:style>
-  <w:style w:type="character" w:styleId="Hyperlink">
-    <w:name w:val="Hyperlink"/>
-    <w:basedOn w:val="BodyTextChar"/>
-    <w:rPr>
-      <w:color w:val="4F81BD" w:themeColor="accent1"/>
-    </w:rPr>
-  </w:style>
-  <w:style w:type="paragraph" w:styleId="TOCHeading">
-    <w:name w:val="TOC Heading"/>
-    <w:basedOn w:val="Heading1"/>
-    <w:next w:val="BodyText"/>
-    <w:uiPriority w:val="39"/>
-    <w:unhideWhenUsed/>
-    <w:qFormat/>
-    <w:pPr>
-      <w:spacing w:before="240" w:line="259" w:lineRule="auto"/>
-      <w:outlineLvl w:val="9"/>
-    </w:pPr>
-    <w:rPr>
-      <w:rFonts w:asciiTheme="majorHAnsi" w:eastAsiaTheme="majorEastAsia" w:hAnsiTheme="majorHAnsi" w:cstheme="majorBidi"/>
-      <w:b w:val="0"/>
-      <w:bCs w:val="0"/>
-      <w:color w:val="365F91" w:themeColor="accent1" w:themeShade="BF"/>
+      <w:rFonts w:ascii="Noto Sans Light" w:eastAsiaTheme="majorEastAsia" w:hAnsi="Noto Sans Light" w:cstheme="majorBidi"/>
+      <w:spacing w:val="-10"/>
+      <w:kern w:val="28"/>
+      <w:sz w:val="56"/>
+      <w:szCs w:val="56"/>
     </w:rPr>
   </w:style>
   <w:style w:type="paragraph" w:customStyle="1" w:styleId="SourceCode">
@@ -5228,7 +5500,7 @@
 </file>
 
 <file path=word/theme/theme1.xml><?xml version="1.0" encoding="utf-8"?>
-<a:theme xmlns:a="http://schemas.openxmlformats.org/drawingml/2006/main" name="Office Theme">
+<a:theme xmlns:a="http://schemas.openxmlformats.org/drawingml/2006/main" name="Office">
   <a:themeElements>
     <a:clrScheme name="Office">
       <a:dk1>
@@ -5238,44 +5510,44 @@
         <a:sysClr val="window" lastClr="FFFFFF"/>
       </a:lt1>
       <a:dk2>
-        <a:srgbClr val="1F497D"/>
+        <a:srgbClr val="44546A"/>
       </a:dk2>
       <a:lt2>
-        <a:srgbClr val="EEECE1"/>
+        <a:srgbClr val="E7E6E6"/>
       </a:lt2>
       <a:accent1>
-        <a:srgbClr val="4F81BD"/>
+        <a:srgbClr val="4472C4"/>
       </a:accent1>
       <a:accent2>
-        <a:srgbClr val="C0504D"/>
+        <a:srgbClr val="ED7D31"/>
       </a:accent2>
       <a:accent3>
-        <a:srgbClr val="9BBB59"/>
+        <a:srgbClr val="A5A5A5"/>
       </a:accent3>
       <a:accent4>
-        <a:srgbClr val="8064A2"/>
+        <a:srgbClr val="FFC000"/>
       </a:accent4>
       <a:accent5>
-        <a:srgbClr val="4BACC6"/>
+        <a:srgbClr val="5B9BD5"/>
       </a:accent5>
       <a:accent6>
-        <a:srgbClr val="F79646"/>
+        <a:srgbClr val="70AD47"/>
       </a:accent6>
       <a:hlink>
-        <a:srgbClr val="0000FF"/>
+        <a:srgbClr val="0563C1"/>
       </a:hlink>
       <a:folHlink>
-        <a:srgbClr val="800080"/>
+        <a:srgbClr val="954F72"/>
       </a:folHlink>
     </a:clrScheme>
     <a:fontScheme name="Office">
       <a:majorFont>
-        <a:latin typeface="Calibri"/>
+        <a:latin typeface="Calibri Light" panose="020F0302020204030204"/>
         <a:ea typeface=""/>
         <a:cs typeface=""/>
-        <a:font script="Jpan" typeface="ＭＳ ゴシック"/>
+        <a:font script="Jpan" typeface="游ゴシック Light"/>
         <a:font script="Hang" typeface="맑은 고딕"/>
-        <a:font script="Hans" typeface="宋体"/>
+        <a:font script="Hans" typeface="等线 Light"/>
         <a:font script="Hant" typeface="新細明體"/>
         <a:font script="Arab" typeface="Times New Roman"/>
         <a:font script="Hebr" typeface="Times New Roman"/>
@@ -5302,14 +5574,32 @@
         <a:font script="Mong" typeface="Mongolian Baiti"/>
         <a:font script="Viet" typeface="Times New Roman"/>
         <a:font script="Uigh" typeface="Microsoft Uighur"/>
+        <a:font script="Geor" typeface="Sylfaen"/>
+        <a:font script="Armn" typeface="Arial"/>
+        <a:font script="Bugi" typeface="Leelawadee UI"/>
+        <a:font script="Bopo" typeface="Microsoft JhengHei"/>
+        <a:font script="Java" typeface="Javanese Text"/>
+        <a:font script="Lisu" typeface="Segoe UI"/>
+        <a:font script="Mymr" typeface="Myanmar Text"/>
+        <a:font script="Nkoo" typeface="Ebrima"/>
+        <a:font script="Olck" typeface="Nirmala UI"/>
+        <a:font script="Osma" typeface="Ebrima"/>
+        <a:font script="Phag" typeface="Phagspa"/>
+        <a:font script="Syrn" typeface="Estrangelo Edessa"/>
+        <a:font script="Syrj" typeface="Estrangelo Edessa"/>
+        <a:font script="Syre" typeface="Estrangelo Edessa"/>
+        <a:font script="Sora" typeface="Nirmala UI"/>
+        <a:font script="Tale" typeface="Microsoft Tai Le"/>
+        <a:font script="Talu" typeface="Microsoft New Tai Lue"/>
+        <a:font script="Tfng" typeface="Ebrima"/>
       </a:majorFont>
       <a:minorFont>
-        <a:latin typeface="Cambria"/>
+        <a:latin typeface="Calibri" panose="020F0502020204030204"/>
         <a:ea typeface=""/>
         <a:cs typeface=""/>
-        <a:font script="Jpan" typeface="ＭＳ 明朝"/>
+        <a:font script="Jpan" typeface="游明朝"/>
         <a:font script="Hang" typeface="맑은 고딕"/>
-        <a:font script="Hans" typeface="宋体"/>
+        <a:font script="Hans" typeface="等线"/>
         <a:font script="Hant" typeface="新細明體"/>
         <a:font script="Arab" typeface="Arial"/>
         <a:font script="Hebr" typeface="Arial"/>
@@ -5336,6 +5626,24 @@
         <a:font script="Mong" typeface="Mongolian Baiti"/>
         <a:font script="Viet" typeface="Arial"/>
         <a:font script="Uigh" typeface="Microsoft Uighur"/>
+        <a:font script="Geor" typeface="Sylfaen"/>
+        <a:font script="Armn" typeface="Arial"/>
+        <a:font script="Bugi" typeface="Leelawadee UI"/>
+        <a:font script="Bopo" typeface="Microsoft JhengHei"/>
+        <a:font script="Java" typeface="Javanese Text"/>
+        <a:font script="Lisu" typeface="Segoe UI"/>
+        <a:font script="Mymr" typeface="Myanmar Text"/>
+        <a:font script="Nkoo" typeface="Ebrima"/>
+        <a:font script="Olck" typeface="Nirmala UI"/>
+        <a:font script="Osma" typeface="Ebrima"/>
+        <a:font script="Phag" typeface="Phagspa"/>
+        <a:font script="Syrn" typeface="Estrangelo Edessa"/>
+        <a:font script="Syrj" typeface="Estrangelo Edessa"/>
+        <a:font script="Syre" typeface="Estrangelo Edessa"/>
+        <a:font script="Sora" typeface="Nirmala UI"/>
+        <a:font script="Tale" typeface="Microsoft Tai Le"/>
+        <a:font script="Talu" typeface="Microsoft New Tai Lue"/>
+        <a:font script="Tfng" typeface="Ebrima"/>
       </a:minorFont>
     </a:fontScheme>
     <a:fmtScheme name="Office">
@@ -5347,200 +5655,141 @@
           <a:gsLst>
             <a:gs pos="0">
               <a:schemeClr val="phClr">
-                <a:tint val="50000"/>
-                <a:satMod val="300000"/>
+                <a:lumMod val="110000"/>
+                <a:satMod val="105000"/>
+                <a:tint val="67000"/>
               </a:schemeClr>
             </a:gs>
-            <a:gs pos="35000">
+            <a:gs pos="50000">
               <a:schemeClr val="phClr">
-                <a:tint val="37000"/>
-                <a:satMod val="300000"/>
+                <a:lumMod val="105000"/>
+                <a:satMod val="103000"/>
+                <a:tint val="73000"/>
               </a:schemeClr>
             </a:gs>
             <a:gs pos="100000">
               <a:schemeClr val="phClr">
-                <a:tint val="15000"/>
-                <a:satMod val="350000"/>
+                <a:lumMod val="105000"/>
+                <a:satMod val="109000"/>
+                <a:tint val="81000"/>
               </a:schemeClr>
             </a:gs>
           </a:gsLst>
-          <a:lin ang="16200000" scaled="1"/>
+          <a:lin ang="5400000" scaled="0"/>
         </a:gradFill>
         <a:gradFill rotWithShape="1">
           <a:gsLst>
             <a:gs pos="0">
               <a:schemeClr val="phClr">
-                <a:tint val="100000"/>
+                <a:satMod val="103000"/>
+                <a:lumMod val="102000"/>
+                <a:tint val="94000"/>
+              </a:schemeClr>
+            </a:gs>
+            <a:gs pos="50000">
+              <a:schemeClr val="phClr">
+                <a:satMod val="110000"/>
+                <a:lumMod val="100000"/>
                 <a:shade val="100000"/>
-                <a:satMod val="130000"/>
               </a:schemeClr>
             </a:gs>
             <a:gs pos="100000">
               <a:schemeClr val="phClr">
-                <a:tint val="50000"/>
-                <a:shade val="100000"/>
-                <a:satMod val="350000"/>
+                <a:lumMod val="99000"/>
+                <a:satMod val="120000"/>
+                <a:shade val="78000"/>
               </a:schemeClr>
             </a:gs>
           </a:gsLst>
-          <a:lin ang="16200000" scaled="0"/>
+          <a:lin ang="5400000" scaled="0"/>
         </a:gradFill>
       </a:fillStyleLst>
       <a:lnStyleLst>
-        <a:ln w="9525" cap="flat" cmpd="sng" algn="ctr">
-          <a:solidFill>
-            <a:schemeClr val="phClr">
-              <a:shade val="95000"/>
-              <a:satMod val="105000"/>
-            </a:schemeClr>
-          </a:solidFill>
-          <a:prstDash val="solid"/>
-        </a:ln>
-        <a:ln w="25400" cap="flat" cmpd="sng" algn="ctr">
+        <a:ln w="6350" cap="flat" cmpd="sng" algn="ctr">
           <a:solidFill>
             <a:schemeClr val="phClr"/>
           </a:solidFill>
           <a:prstDash val="solid"/>
+          <a:miter lim="800000"/>
         </a:ln>
-        <a:ln w="38100" cap="flat" cmpd="sng" algn="ctr">
+        <a:ln w="12700" cap="flat" cmpd="sng" algn="ctr">
           <a:solidFill>
             <a:schemeClr val="phClr"/>
           </a:solidFill>
           <a:prstDash val="solid"/>
+          <a:miter lim="800000"/>
+        </a:ln>
+        <a:ln w="19050" cap="flat" cmpd="sng" algn="ctr">
+          <a:solidFill>
+            <a:schemeClr val="phClr"/>
+          </a:solidFill>
+          <a:prstDash val="solid"/>
+          <a:miter lim="800000"/>
         </a:ln>
       </a:lnStyleLst>
       <a:effectStyleLst>
         <a:effectStyle>
+          <a:effectLst/>
+        </a:effectStyle>
+        <a:effectStyle>
+          <a:effectLst/>
+        </a:effectStyle>
+        <a:effectStyle>
           <a:effectLst>
-            <a:outerShdw blurRad="40000" dist="20000" dir="5400000" rotWithShape="0">
+            <a:outerShdw blurRad="57150" dist="19050" dir="5400000" algn="ctr" rotWithShape="0">
               <a:srgbClr val="000000">
-                <a:alpha val="38000"/>
+                <a:alpha val="63000"/>
               </a:srgbClr>
             </a:outerShdw>
           </a:effectLst>
-        </a:effectStyle>
-        <a:effectStyle>
-          <a:effectLst>
-            <a:outerShdw blurRad="40000" dist="23000" dir="5400000" rotWithShape="0">
-              <a:srgbClr val="000000">
-                <a:alpha val="35000"/>
-              </a:srgbClr>
-            </a:outerShdw>
-          </a:effectLst>
-        </a:effectStyle>
-        <a:effectStyle>
-          <a:effectLst>
-            <a:outerShdw blurRad="40000" dist="23000" dir="5400000" rotWithShape="0">
-              <a:srgbClr val="000000">
-                <a:alpha val="35000"/>
-              </a:srgbClr>
-            </a:outerShdw>
-          </a:effectLst>
-          <a:scene3d>
-            <a:camera prst="orthographicFront">
-              <a:rot lat="0" lon="0" rev="0"/>
-            </a:camera>
-            <a:lightRig rig="threePt" dir="t">
-              <a:rot lat="0" lon="0" rev="1200000"/>
-            </a:lightRig>
-          </a:scene3d>
-          <a:sp3d>
-            <a:bevelT w="63500" h="25400"/>
-          </a:sp3d>
         </a:effectStyle>
       </a:effectStyleLst>
       <a:bgFillStyleLst>
         <a:solidFill>
           <a:schemeClr val="phClr"/>
         </a:solidFill>
+        <a:solidFill>
+          <a:schemeClr val="phClr">
+            <a:tint val="95000"/>
+            <a:satMod val="170000"/>
+          </a:schemeClr>
+        </a:solidFill>
         <a:gradFill rotWithShape="1">
           <a:gsLst>
             <a:gs pos="0">
               <a:schemeClr val="phClr">
-                <a:tint val="40000"/>
-                <a:satMod val="350000"/>
+                <a:tint val="93000"/>
+                <a:satMod val="150000"/>
+                <a:shade val="98000"/>
+                <a:lumMod val="102000"/>
               </a:schemeClr>
             </a:gs>
-            <a:gs pos="40000">
+            <a:gs pos="50000">
               <a:schemeClr val="phClr">
-                <a:tint val="45000"/>
-                <a:shade val="99000"/>
-                <a:satMod val="350000"/>
+                <a:tint val="98000"/>
+                <a:satMod val="130000"/>
+                <a:shade val="90000"/>
+                <a:lumMod val="103000"/>
               </a:schemeClr>
             </a:gs>
             <a:gs pos="100000">
               <a:schemeClr val="phClr">
-                <a:shade val="20000"/>
-                <a:satMod val="255000"/>
+                <a:shade val="63000"/>
+                <a:satMod val="120000"/>
               </a:schemeClr>
             </a:gs>
           </a:gsLst>
-          <a:path path="circle">
-            <a:fillToRect l="50000" t="-80000" r="50000" b="180000"/>
-          </a:path>
-        </a:gradFill>
-        <a:gradFill rotWithShape="1">
-          <a:gsLst>
-            <a:gs pos="0">
-              <a:schemeClr val="phClr">
-                <a:tint val="80000"/>
-                <a:satMod val="300000"/>
-              </a:schemeClr>
-            </a:gs>
-            <a:gs pos="100000">
-              <a:schemeClr val="phClr">
-                <a:shade val="30000"/>
-                <a:satMod val="200000"/>
-              </a:schemeClr>
-            </a:gs>
-          </a:gsLst>
-          <a:path path="circle">
-            <a:fillToRect l="50000" t="50000" r="50000" b="50000"/>
-          </a:path>
+          <a:lin ang="5400000" scaled="0"/>
         </a:gradFill>
       </a:bgFillStyleLst>
     </a:fmtScheme>
   </a:themeElements>
-  <a:objectDefaults>
-    <a:spDef>
-      <a:spPr/>
-      <a:bodyPr/>
-      <a:lstStyle/>
-      <a:style>
-        <a:lnRef idx="1">
-          <a:schemeClr val="accent1"/>
-        </a:lnRef>
-        <a:fillRef idx="3">
-          <a:schemeClr val="accent1"/>
-        </a:fillRef>
-        <a:effectRef idx="2">
-          <a:schemeClr val="accent1"/>
-        </a:effectRef>
-        <a:fontRef idx="minor">
-          <a:schemeClr val="lt1"/>
-        </a:fontRef>
-      </a:style>
-    </a:spDef>
-    <a:lnDef>
-      <a:spPr/>
-      <a:bodyPr/>
-      <a:lstStyle/>
-      <a:style>
-        <a:lnRef idx="2">
-          <a:schemeClr val="accent1"/>
-        </a:lnRef>
-        <a:fillRef idx="0">
-          <a:schemeClr val="accent1"/>
-        </a:fillRef>
-        <a:effectRef idx="1">
-          <a:schemeClr val="accent1"/>
-        </a:effectRef>
-        <a:fontRef idx="minor">
-          <a:schemeClr val="tx1"/>
-        </a:fontRef>
-      </a:style>
-    </a:lnDef>
-  </a:objectDefaults>
+  <a:objectDefaults/>
   <a:extraClrSchemeLst/>
+  <a:extLst>
+    <a:ext uri="{05A4C25C-085E-4340-85A3-A5531E510DB2}">
+      <thm15:themeFamily xmlns:thm15="http://schemas.microsoft.com/office/thememl/2012/main" name="Office Theme" id="{62F939B6-93AF-4DB8-9C6B-D6C7DFDC589F}" vid="{4A3C46E8-61CC-4603-A589-7422A47A8E4A}"/>
+    </a:ext>
+  </a:extLst>
 </a:theme>
 </file>
</xml_diff>

<commit_message>
remove odt file, other smaller changes
</commit_message>
<xml_diff>
--- a/ADEMP-PreReg.docx
+++ b/ADEMP-PreReg.docx
@@ -4,7 +4,7 @@
   <w:body>
     <w:p>
       <w:pPr>
-        <w:pStyle w:val="Titel"/>
+        <w:pStyle w:val="Title"/>
       </w:pPr>
       <w:r>
         <w:t xml:space="preserve">ADEMP-PreReg</w:t>
@@ -65,7 +65,7 @@
     </w:p>
     <w:p>
       <w:pPr>
-        <w:pStyle w:val="berschrift1"/>
+        <w:pStyle w:val="Heading1"/>
       </w:pPr>
       <w:bookmarkStart w:id="20" w:name="instructions"/>
       <w:r>
@@ -75,7 +75,7 @@
     </w:p>
     <w:p>
       <w:pPr>
-        <w:pStyle w:val="berschrift2"/>
+        <w:pStyle w:val="Heading2"/>
       </w:pPr>
       <w:bookmarkStart w:id="21" w:name="general-information"/>
       <w:r>
@@ -112,7 +112,16 @@
         <w:t xml:space="preserve">(Morris, White, and Crowther 2019)</w:t>
       </w:r>
       <w:r>
-        <w:t xml:space="preserve">. The preprint associated with this template is available at (**citation**). Alternative Google Docs and Word versions of this template are available at (</w:t>
+        <w:t xml:space="preserve">. The preprint associated with this template is</w:t>
+      </w:r>
+      <w:r>
+        <w:t xml:space="preserve"> </w:t>
+      </w:r>
+      <w:r>
+        <w:t xml:space="preserve">(Siepe, Bartoš, and Pawel 2023)</w:t>
+      </w:r>
+      <w:r>
+        <w:t xml:space="preserve">. Alternative Google Docs and Word versions of this template are available at (</w:t>
       </w:r>
       <w:hyperlink r:id="rId22">
         <w:r>
@@ -173,7 +182,7 @@
     </w:p>
     <w:p>
       <w:pPr>
-        <w:pStyle w:val="berschrift2"/>
+        <w:pStyle w:val="Heading2"/>
       </w:pPr>
       <w:bookmarkStart w:id="25" w:name="using-this-template"/>
       <w:r>
@@ -191,7 +200,7 @@
     </w:p>
     <w:p>
       <w:pPr>
-        <w:pStyle w:val="berschrift1"/>
+        <w:pStyle w:val="Heading1"/>
       </w:pPr>
       <w:bookmarkStart w:id="26" w:name="general-information-1"/>
       <w:r>
@@ -201,7 +210,7 @@
     </w:p>
     <w:p>
       <w:pPr>
-        <w:pStyle w:val="berschrift2"/>
+        <w:pStyle w:val="Heading2"/>
       </w:pPr>
       <w:bookmarkStart w:id="27" w:name="what-is-the-title-of-the-project"/>
       <w:r>
@@ -228,7 +237,7 @@
     </w:p>
     <w:p>
       <w:pPr>
-        <w:pStyle w:val="berschrift2"/>
+        <w:pStyle w:val="Heading2"/>
       </w:pPr>
       <w:bookmarkStart w:id="28" w:name="X4ecc5bf0e88e36141ddf6188940afff9229de1b"/>
       <w:r>
@@ -255,7 +264,7 @@
     </w:p>
     <w:p>
       <w:pPr>
-        <w:pStyle w:val="berschrift2"/>
+        <w:pStyle w:val="Heading2"/>
       </w:pPr>
       <w:bookmarkStart w:id="29" w:name="provide-a-description-of-the-project."/>
       <w:r>
@@ -282,7 +291,7 @@
     </w:p>
     <w:p>
       <w:pPr>
-        <w:pStyle w:val="BodyText"/>
+        <w:pStyle w:val="TextBody"/>
       </w:pPr>
       <w:r>
         <w:rPr>
@@ -299,7 +308,7 @@
     </w:p>
     <w:p>
       <w:pPr>
-        <w:pStyle w:val="berschrift2"/>
+        <w:pStyle w:val="Heading2"/>
       </w:pPr>
       <w:bookmarkStart w:id="30" w:name="X42cc8676754b069f0e4d6b4e1511cf8e1e93941"/>
       <w:r>
@@ -326,7 +335,7 @@
     </w:p>
     <w:p>
       <w:pPr>
-        <w:pStyle w:val="BodyText"/>
+        <w:pStyle w:val="TextBody"/>
       </w:pPr>
       <w:r>
         <w:rPr>
@@ -352,7 +361,7 @@
     </w:p>
     <w:p>
       <w:pPr>
-        <w:pStyle w:val="berschrift1"/>
+        <w:pStyle w:val="Heading1"/>
       </w:pPr>
       <w:bookmarkStart w:id="31" w:name="aims"/>
       <w:r>
@@ -362,7 +371,7 @@
     </w:p>
     <w:p>
       <w:pPr>
-        <w:pStyle w:val="berschrift2"/>
+        <w:pStyle w:val="Heading2"/>
       </w:pPr>
       <w:bookmarkStart w:id="32" w:name="what-is-the-aim-of-the-simulation-study"/>
       <w:r>
@@ -494,7 +503,7 @@
     </w:p>
     <w:p>
       <w:pPr>
-        <w:pStyle w:val="BodyText"/>
+        <w:pStyle w:val="TextBody"/>
       </w:pPr>
       <w:r>
         <w:rPr>
@@ -511,7 +520,7 @@
     </w:p>
     <w:p>
       <w:pPr>
-        <w:pStyle w:val="berschrift1"/>
+        <w:pStyle w:val="Heading1"/>
       </w:pPr>
       <w:bookmarkStart w:id="33" w:name="data-generating-mechanism"/>
       <w:r>
@@ -521,7 +530,7 @@
     </w:p>
     <w:p>
       <w:pPr>
-        <w:pStyle w:val="berschrift2"/>
+        <w:pStyle w:val="Heading2"/>
       </w:pPr>
       <w:bookmarkStart w:id="34" w:name="Xe81e2f8900779804dba7d4abaa0716e1add113c"/>
       <w:r>
@@ -593,7 +602,7 @@
     </w:p>
     <w:p>
       <w:pPr>
-        <w:pStyle w:val="BodyText"/>
+        <w:pStyle w:val="TextBody"/>
       </w:pPr>
       <w:r>
         <w:rPr>
@@ -853,7 +862,7 @@
     </w:p>
     <w:p>
       <w:pPr>
-        <w:pStyle w:val="berschrift2"/>
+        <w:pStyle w:val="Heading2"/>
       </w:pPr>
       <w:bookmarkStart w:id="35" w:name="Xf24c5a67a3baf6c041672b108b0128ccef60a5f"/>
       <w:r>
@@ -874,7 +883,7 @@
     </w:p>
     <w:p>
       <w:pPr>
-        <w:pStyle w:val="BodyText"/>
+        <w:pStyle w:val="TextBody"/>
       </w:pPr>
       <w:r>
         <w:rPr>
@@ -948,7 +957,7 @@
     </w:p>
     <w:p>
       <w:pPr>
-        <w:pStyle w:val="berschrift2"/>
+        <w:pStyle w:val="Heading2"/>
       </w:pPr>
       <w:bookmarkStart w:id="36" w:name="Xaefcaeea12c4ddb30585733596322227eeca8ab"/>
       <w:r>
@@ -975,7 +984,7 @@
     </w:p>
     <w:p>
       <w:pPr>
-        <w:pStyle w:val="BodyText"/>
+        <w:pStyle w:val="TextBody"/>
       </w:pPr>
       <w:r>
         <w:rPr>
@@ -1125,7 +1134,7 @@
     </w:p>
     <w:p>
       <w:pPr>
-        <w:pStyle w:val="berschrift2"/>
+        <w:pStyle w:val="Heading2"/>
       </w:pPr>
       <w:bookmarkStart w:id="37" w:name="X14e05af9d7aa4f24aa71085cdd5d1985df8c32d"/>
       <w:r>
@@ -1197,7 +1206,7 @@
     </w:p>
     <w:p>
       <w:pPr>
-        <w:pStyle w:val="BodyText"/>
+        <w:pStyle w:val="TextBody"/>
       </w:pPr>
       <w:r>
         <w:rPr>
@@ -1228,7 +1237,7 @@
     </w:p>
     <w:p>
       <w:pPr>
-        <w:pStyle w:val="berschrift1"/>
+        <w:pStyle w:val="Heading1"/>
       </w:pPr>
       <w:bookmarkStart w:id="38" w:name="estimands-and-targets"/>
       <w:r>
@@ -1238,7 +1247,7 @@
     </w:p>
     <w:p>
       <w:pPr>
-        <w:pStyle w:val="berschrift2"/>
+        <w:pStyle w:val="Heading2"/>
       </w:pPr>
       <w:bookmarkStart w:id="39" w:name="Xbccd6bddd4facc82104cf1ac101d19bfede244a"/>
       <w:r>
@@ -1265,7 +1274,7 @@
     </w:p>
     <w:p>
       <w:pPr>
-        <w:pStyle w:val="BodyText"/>
+        <w:pStyle w:val="TextBody"/>
       </w:pPr>
       <w:r>
         <w:rPr>
@@ -1282,7 +1291,7 @@
     </w:p>
     <w:p>
       <w:pPr>
-        <w:pStyle w:val="BodyText"/>
+        <w:pStyle w:val="TextBody"/>
       </w:pPr>
       <m:oMathPara>
         <m:oMathParaPr>
@@ -1512,7 +1521,7 @@
     </w:p>
     <w:p>
       <w:pPr>
-        <w:pStyle w:val="berschrift1"/>
+        <w:pStyle w:val="Heading1"/>
       </w:pPr>
       <w:bookmarkStart w:id="40" w:name="methods"/>
       <w:r>
@@ -1522,7 +1531,7 @@
     </w:p>
     <w:p>
       <w:pPr>
-        <w:pStyle w:val="berschrift2"/>
+        <w:pStyle w:val="Heading2"/>
       </w:pPr>
       <w:bookmarkStart w:id="41" w:name="Xe14b125cd5cd3b2a7e40bb06cea9dae13e2c648"/>
       <w:r>
@@ -1549,7 +1558,7 @@
     </w:p>
     <w:p>
       <w:pPr>
-        <w:pStyle w:val="BodyText"/>
+        <w:pStyle w:val="TextBody"/>
       </w:pPr>
       <w:r>
         <w:rPr>
@@ -1736,7 +1745,7 @@
     </w:p>
     <w:p>
       <w:pPr>
-        <w:pStyle w:val="BodyText"/>
+        <w:pStyle w:val="TextBody"/>
       </w:pPr>
       <w:r>
         <w:t xml:space="preserve">From each fitted model, we will extract the estimated treatment effect, the associated standard error, and the associated two-sided Wald test</w:t>
@@ -1768,7 +1777,7 @@
     </w:p>
     <w:p>
       <w:pPr>
-        <w:pStyle w:val="berschrift1"/>
+        <w:pStyle w:val="Heading1"/>
       </w:pPr>
       <w:bookmarkStart w:id="42" w:name="performance-measures"/>
       <w:r>
@@ -1778,7 +1787,7 @@
     </w:p>
     <w:p>
       <w:pPr>
-        <w:pStyle w:val="berschrift2"/>
+        <w:pStyle w:val="Heading2"/>
       </w:pPr>
       <w:bookmarkStart w:id="43" w:name="which-performance-measures-will-be-used"/>
       <w:r>
@@ -1805,7 +1814,7 @@
     </w:p>
     <w:p>
       <w:pPr>
-        <w:pStyle w:val="BodyText"/>
+        <w:pStyle w:val="TextBody"/>
       </w:pPr>
       <w:r>
         <w:rPr>
@@ -1834,7 +1843,7 @@
     </w:p>
     <w:p>
       <w:pPr>
-        <w:pStyle w:val="BodyText"/>
+        <w:pStyle w:val="TextBody"/>
       </w:pPr>
       <m:oMathPara>
         <m:oMathParaPr>
@@ -2052,7 +2061,7 @@
     </w:p>
     <w:p>
       <w:pPr>
-        <w:pStyle w:val="BodyText"/>
+        <w:pStyle w:val="TextBody"/>
       </w:pPr>
       <m:oMathPara>
         <m:oMathParaPr>
@@ -2196,7 +2205,7 @@
     </w:p>
     <w:p>
       <w:pPr>
-        <w:pStyle w:val="BodyText"/>
+        <w:pStyle w:val="TextBody"/>
       </w:pPr>
       <m:oMathPara>
         <m:oMathParaPr>
@@ -2395,7 +2404,7 @@
     </w:p>
     <w:p>
       <w:pPr>
-        <w:pStyle w:val="BodyText"/>
+        <w:pStyle w:val="TextBody"/>
       </w:pPr>
       <m:oMathPara>
         <m:oMathParaPr>
@@ -2746,13 +2755,170 @@
     </w:p>
     <w:p>
       <w:pPr>
-        <w:pStyle w:val="berschrift2"/>
-      </w:pPr>
-      <w:bookmarkStart w:id="44" w:name="Xe905c9825bd28b6b7b4af825fd27a8f925653e5"/>
+        <w:pStyle w:val="Heading2"/>
+      </w:pPr>
+      <w:bookmarkStart w:id="44" w:name="X30708e3711c8904bdd444394116dc1aa58f55e3"/>
+      <w:r>
+        <w:t xml:space="preserve">How will Monte Carlo uncertainty of the estimated performance measures be calculated and reported?</w:t>
+      </w:r>
+      <w:bookmarkEnd w:id="44"/>
+    </w:p>
+    <w:p>
+      <w:pPr>
+        <w:pStyle w:val="FirstParagraph"/>
+      </w:pPr>
+      <w:r>
+        <w:rPr>
+          <w:i/>
+        </w:rPr>
+        <w:t xml:space="preserve">Explanation:</w:t>
+      </w:r>
+      <w:r>
+        <w:t xml:space="preserve"> </w:t>
+      </w:r>
+      <w:r>
+        <w:t xml:space="preserve">Ideally, Monte Carlo uncertainty can be reported in the form of Monte Carlo Standard Errors (MCSEs). Please see</w:t>
+      </w:r>
+      <w:r>
+        <w:t xml:space="preserve"> </w:t>
+      </w:r>
+      <w:r>
+        <w:t xml:space="preserve">Siepe, Bartoš, and Pawel (2023)</w:t>
+      </w:r>
+      <w:r>
+        <w:t xml:space="preserve"> </w:t>
+      </w:r>
+      <w:r>
+        <w:t xml:space="preserve">and</w:t>
+      </w:r>
+      <w:r>
+        <w:t xml:space="preserve"> </w:t>
+      </w:r>
+      <w:r>
+        <w:t xml:space="preserve">Morris, White, and Crowther (2019)</w:t>
+      </w:r>
+      <w:r>
+        <w:t xml:space="preserve"> </w:t>
+      </w:r>
+      <w:r>
+        <w:t xml:space="preserve">for a list of formulae to calculate the MCSE related to common performance measures, more accurate jackknife-based MCSEs are available through the</w:t>
+      </w:r>
+      <w:r>
+        <w:t xml:space="preserve"> </w:t>
+      </w:r>
+      <w:r>
+        <w:rPr>
+          <w:rStyle w:val="VerbatimChar"/>
+        </w:rPr>
+        <w:t xml:space="preserve">rsimsum</w:t>
+      </w:r>
+      <w:r>
+        <w:t xml:space="preserve"> </w:t>
+      </w:r>
+      <w:r>
+        <w:t xml:space="preserve">(Gasparini 2018)</w:t>
+      </w:r>
+      <w:r>
+        <w:t xml:space="preserve"> </w:t>
+      </w:r>
+      <w:r>
+        <w:t xml:space="preserve">and</w:t>
+      </w:r>
+      <w:r>
+        <w:t xml:space="preserve"> </w:t>
+      </w:r>
+      <w:r>
+        <w:rPr>
+          <w:rStyle w:val="VerbatimChar"/>
+        </w:rPr>
+        <w:t xml:space="preserve">simhelpers</w:t>
+      </w:r>
+      <w:r>
+        <w:t xml:space="preserve"> </w:t>
+      </w:r>
+      <w:r>
+        <w:t xml:space="preserve">(Joshi and Pustejovsky 2022)</w:t>
+      </w:r>
+      <w:r>
+        <w:t xml:space="preserve"> </w:t>
+      </w:r>
+      <w:r>
+        <w:t xml:space="preserve">R packages, the</w:t>
+      </w:r>
+      <w:r>
+        <w:t xml:space="preserve"> </w:t>
+      </w:r>
+      <w:r>
+        <w:rPr>
+          <w:rStyle w:val="VerbatimChar"/>
+        </w:rPr>
+        <w:t xml:space="preserve">SimDesign</w:t>
+      </w:r>
+      <w:r>
+        <w:t xml:space="preserve"> </w:t>
+      </w:r>
+      <w:r>
+        <w:t xml:space="preserve">(Chalmers and Adkins 2020)</w:t>
+      </w:r>
+      <w:r>
+        <w:t xml:space="preserve"> </w:t>
+      </w:r>
+      <w:r>
+        <w:t xml:space="preserve">R package can compute confidence intervals for performance measures via bootstrapping. Monte Carlo uncertainty can additionally be visualized using plots appropriate for illustrating variability, such as MCSE error bars, histograms, boxplots, or violin plots of performance measure estimates, if possible (e.g., bias).</w:t>
+      </w:r>
+    </w:p>
+    <w:p>
+      <w:pPr>
+        <w:pStyle w:val="TextBody"/>
+      </w:pPr>
+      <w:r>
+        <w:rPr>
+          <w:i/>
+        </w:rPr>
+        <w:t xml:space="preserve">Example:</w:t>
+      </w:r>
+      <w:r>
+        <w:t xml:space="preserve"> </w:t>
+      </w:r>
+      <w:r>
+        <w:t xml:space="preserve">We will report Monte Carlo uncertainty in tables (MCSEs next to the estimated performance measures) and in plots (error bars with</w:t>
+      </w:r>
+      <w:r>
+        <w:t xml:space="preserve"> </w:t>
+      </w:r>
+      <m:oMath>
+        <m:r>
+          <m:t>±</m:t>
+        </m:r>
+        <m:r>
+          <m:t>1</m:t>
+        </m:r>
+      </m:oMath>
+      <w:r>
+        <w:t xml:space="preserve">MCSE around estimated performance measures). We will use the formulas provided in</w:t>
+      </w:r>
+      <w:r>
+        <w:t xml:space="preserve"> </w:t>
+      </w:r>
+      <w:r>
+        <w:t xml:space="preserve">Siepe, Bartoš, and Pawel (2023)</w:t>
+      </w:r>
+      <w:r>
+        <w:t xml:space="preserve"> </w:t>
+      </w:r>
+      <w:r>
+        <w:t xml:space="preserve">to calculate MCSEs, see our answer to the last question.</w:t>
+      </w:r>
+    </w:p>
+    <w:p>
+      <w:pPr>
+        <w:pStyle w:val="Heading2"/>
+      </w:pPr>
+      <w:bookmarkStart w:id="45" w:name="Xe905c9825bd28b6b7b4af825fd27a8f925653e5"/>
       <w:r>
         <w:t xml:space="preserve">How many simulation repetitions will be used for each condition?</w:t>
       </w:r>
-      <w:bookmarkEnd w:id="44"/>
+      <w:bookmarkEnd w:id="45"/>
     </w:p>
     <w:p>
       <w:pPr>
@@ -2782,7 +2948,7 @@
     </w:p>
     <w:p>
       <w:pPr>
-        <w:pStyle w:val="BodyText"/>
+        <w:pStyle w:val="TextBody"/>
       </w:pPr>
       <w:r>
         <w:rPr>
@@ -2917,7 +3083,7 @@
     </w:p>
     <w:p>
       <w:pPr>
-        <w:pStyle w:val="BodyText"/>
+        <w:pStyle w:val="TextBody"/>
       </w:pPr>
       <w:r>
         <w:t xml:space="preserve">For illustration, we also determined the required number of repetitions to achieve a MCSE of 0.005 for the bias for each of the methods. The sample size calculation requires the empirical variance of the effect estimates</w:t>
@@ -3146,13 +3312,13 @@
     </w:p>
     <w:p>
       <w:pPr>
-        <w:pStyle w:val="berschrift2"/>
-      </w:pPr>
-      <w:bookmarkStart w:id="45" w:name="X9ac4d585570f82dfa4941dca6c769cab141016f"/>
-      <w:r>
-        <w:t xml:space="preserve">How will Monte Carlo uncertainty be calculated and reported?</w:t>
-      </w:r>
-      <w:bookmarkEnd w:id="45"/>
+        <w:pStyle w:val="Heading2"/>
+      </w:pPr>
+      <w:bookmarkStart w:id="46" w:name="Xb9f89f12355c46717e62365da13cb1887805429"/>
+      <w:r>
+        <w:t xml:space="preserve">How will missing values due to non-convergence or other reasons be handled?</w:t>
+      </w:r>
+      <w:bookmarkEnd w:id="46"/>
     </w:p>
     <w:p>
       <w:pPr>
@@ -3168,13 +3334,111 @@
         <w:t xml:space="preserve"> </w:t>
       </w:r>
       <w:r>
-        <w:t xml:space="preserve">Ideally, Monte Carlo uncertainty can be reported in the form of Monte Carlo Standard Errors (MCSEs). Please see</w:t>
-      </w:r>
-      <w:r>
-        <w:t xml:space="preserve"> </w:t>
-      </w:r>
-      <w:r>
-        <w:t xml:space="preserve">Siepe, Bartoš, and Pawel (2023)</w:t>
+        <w:t xml:space="preserve">‘</w:t>
+      </w:r>
+      <w:r>
+        <w:t xml:space="preserve">Convergence</w:t>
+      </w:r>
+      <w:r>
+        <w:t xml:space="preserve">’</w:t>
+      </w:r>
+      <w:r>
+        <w:t xml:space="preserve"> </w:t>
+      </w:r>
+      <w:r>
+        <w:t xml:space="preserve">means that a method successfully produces the outcomes of interest (e.g., an estimate, a prediction, a</w:t>
+      </w:r>
+      <w:r>
+        <w:t xml:space="preserve"> </w:t>
+      </w:r>
+      <w:r>
+        <w:rPr>
+          <w:i/>
+        </w:rPr>
+        <w:t xml:space="preserve">p</w:t>
+      </w:r>
+      <w:r>
+        <w:t xml:space="preserve">-value, a sample size, etc.) that are required for estimating the performance measures. Non-convergence of some iterations or whole conditions of simulation studies occurs regularly, e.g., for numerical reasons. It is possible to impute non-converged iterations, exclude all non-converged iterations or to implement mechanisms that repeat certain parts of the simulation (such as data generation or model fitting) until convergence is achieved. Further, it is important to consider at which proportion of failed iterations a whole condition will be excluded from the analysis.</w:t>
+      </w:r>
+    </w:p>
+    <w:p>
+      <w:pPr>
+        <w:pStyle w:val="TextBody"/>
+      </w:pPr>
+      <w:r>
+        <w:rPr>
+          <w:i/>
+        </w:rPr>
+        <w:t xml:space="preserve">Example:</w:t>
+      </w:r>
+      <w:r>
+        <w:t xml:space="preserve"> </w:t>
+      </w:r>
+      <w:r>
+        <w:t xml:space="preserve">We do not expect missing values or non-convergence. If we observe any non-convergence, we exclude the non-converged cases and report the number of non-converged cases per method and condition.</w:t>
+      </w:r>
+    </w:p>
+    <w:p>
+      <w:pPr>
+        <w:pStyle w:val="Heading2"/>
+      </w:pPr>
+      <w:bookmarkStart w:id="47" w:name="X16df52ca741bdecc9bcd1f564a67a50e19eff00"/>
+      <w:r>
+        <w:t xml:space="preserve">How do you plan on interpreting the performance measures?</w:t>
+      </w:r>
+      <w:r>
+        <w:t xml:space="preserve"> </w:t>
+      </w:r>
+      <w:r>
+        <w:t xml:space="preserve">(optional)</w:t>
+      </w:r>
+      <w:bookmarkEnd w:id="47"/>
+    </w:p>
+    <w:p>
+      <w:pPr>
+        <w:pStyle w:val="FirstParagraph"/>
+      </w:pPr>
+      <w:r>
+        <w:rPr>
+          <w:i/>
+        </w:rPr>
+        <w:t xml:space="preserve">Explanation:</w:t>
+      </w:r>
+      <w:r>
+        <w:t xml:space="preserve"> </w:t>
+      </w:r>
+      <w:r>
+        <w:t xml:space="preserve">It can be specified what a</w:t>
+      </w:r>
+      <w:r>
+        <w:t xml:space="preserve"> </w:t>
+      </w:r>
+      <w:r>
+        <w:t xml:space="preserve">‘</w:t>
+      </w:r>
+      <w:r>
+        <w:t xml:space="preserve">relevant difference</w:t>
+      </w:r>
+      <w:r>
+        <w:t xml:space="preserve">’</w:t>
+      </w:r>
+      <w:r>
+        <w:t xml:space="preserve"> </w:t>
+      </w:r>
+      <w:r>
+        <w:t xml:space="preserve">in performance, or what</w:t>
+      </w:r>
+      <w:r>
+        <w:t xml:space="preserve"> </w:t>
+      </w:r>
+      <w:r>
+        <w:t xml:space="preserve">‘</w:t>
+      </w:r>
+      <w:r>
+        <w:t xml:space="preserve">acceptable</w:t>
+      </w:r>
+      <w:r>
+        <w:t xml:space="preserve">’</w:t>
       </w:r>
       <w:r>
         <w:t xml:space="preserve"> </w:t>
@@ -3186,149 +3450,10 @@
         <w:t xml:space="preserve"> </w:t>
       </w:r>
       <w:r>
-        <w:t xml:space="preserve">Morris, White, and Crowther (2019)</w:t>
-      </w:r>
-      <w:r>
-        <w:t xml:space="preserve"> </w:t>
-      </w:r>
-      <w:r>
-        <w:t xml:space="preserve">for a list of formulae to calculate the MCSE related to common performance measures, more accurate jackknife-based MCSEs are available through the</w:t>
-      </w:r>
-      <w:r>
-        <w:t xml:space="preserve"> </w:t>
-      </w:r>
-      <w:r>
-        <w:rPr>
-          <w:rStyle w:val="VerbatimChar"/>
-        </w:rPr>
-        <w:t xml:space="preserve">rsimsum</w:t>
-      </w:r>
-      <w:r>
-        <w:t xml:space="preserve"> </w:t>
-      </w:r>
-      <w:r>
-        <w:t xml:space="preserve">(Gasparini 2018)</w:t>
-      </w:r>
-      <w:r>
-        <w:t xml:space="preserve"> </w:t>
-      </w:r>
-      <w:r>
-        <w:t xml:space="preserve">and</w:t>
-      </w:r>
-      <w:r>
-        <w:t xml:space="preserve"> </w:t>
-      </w:r>
-      <w:r>
-        <w:rPr>
-          <w:rStyle w:val="VerbatimChar"/>
-        </w:rPr>
-        <w:t xml:space="preserve">simhelpers</w:t>
-      </w:r>
-      <w:r>
-        <w:t xml:space="preserve"> </w:t>
-      </w:r>
-      <w:r>
-        <w:t xml:space="preserve">(Joshi and Pustejovsky 2022)</w:t>
-      </w:r>
-      <w:r>
-        <w:t xml:space="preserve"> </w:t>
-      </w:r>
-      <w:r>
-        <w:t xml:space="preserve">R packages, the</w:t>
-      </w:r>
-      <w:r>
-        <w:t xml:space="preserve"> </w:t>
-      </w:r>
-      <w:r>
-        <w:rPr>
-          <w:rStyle w:val="VerbatimChar"/>
-        </w:rPr>
-        <w:t xml:space="preserve">SimDesign</w:t>
-      </w:r>
-      <w:r>
-        <w:t xml:space="preserve"> </w:t>
-      </w:r>
-      <w:r>
-        <w:t xml:space="preserve">(Chalmers and Adkins 2020)</w:t>
-      </w:r>
-      <w:r>
-        <w:t xml:space="preserve"> </w:t>
-      </w:r>
-      <w:r>
-        <w:t xml:space="preserve">R package can compute confidence intervals for performance measures via bootstrapping. Monte Carlo uncertainty can additionally be visualized using plots appropriate for illustrating variability, such as MCSE error bars, histograms, boxplots, or violin plots of performance measure estimates, if possible (e.g., bias).</w:t>
-      </w:r>
-    </w:p>
-    <w:p>
-      <w:pPr>
-        <w:pStyle w:val="BodyText"/>
-      </w:pPr>
-      <w:r>
-        <w:rPr>
-          <w:i/>
-        </w:rPr>
-        <w:t xml:space="preserve">Example:</w:t>
-      </w:r>
-      <w:r>
-        <w:t xml:space="preserve"> </w:t>
-      </w:r>
-      <w:r>
-        <w:t xml:space="preserve">We will report Monte Carlo uncertainty in tables (MCSEs next to the estimated performance measures) and in plots (error bars with</w:t>
-      </w:r>
-      <w:r>
-        <w:t xml:space="preserve"> </w:t>
-      </w:r>
-      <m:oMath>
-        <m:r>
-          <m:t>±</m:t>
-        </m:r>
-        <m:r>
-          <m:t>1</m:t>
-        </m:r>
-      </m:oMath>
-      <w:r>
-        <w:t xml:space="preserve">MCSE around estimated performance measures). We will use the formulas provided in</w:t>
-      </w:r>
-      <w:r>
-        <w:t xml:space="preserve"> </w:t>
-      </w:r>
-      <w:r>
-        <w:t xml:space="preserve">Siepe, Bartoš, and Pawel (2023)</w:t>
-      </w:r>
-      <w:r>
-        <w:t xml:space="preserve"> </w:t>
-      </w:r>
-      <w:r>
-        <w:t xml:space="preserve">to calculate MCSEs, see our answer to the last question.</w:t>
-      </w:r>
-    </w:p>
-    <w:p>
-      <w:pPr>
-        <w:pStyle w:val="berschrift2"/>
-      </w:pPr>
-      <w:bookmarkStart w:id="46" w:name="Xb9f89f12355c46717e62365da13cb1887805429"/>
-      <w:r>
-        <w:t xml:space="preserve">How will missing values due to non-convergence or other reasons be handled?</w:t>
-      </w:r>
-      <w:bookmarkEnd w:id="46"/>
-    </w:p>
-    <w:p>
-      <w:pPr>
-        <w:pStyle w:val="FirstParagraph"/>
-      </w:pPr>
-      <w:r>
-        <w:rPr>
-          <w:i/>
-        </w:rPr>
-        <w:t xml:space="preserve">Explanation:</w:t>
-      </w:r>
-      <w:r>
-        <w:t xml:space="preserve"> </w:t>
-      </w:r>
-      <w:r>
         <w:t xml:space="preserve">‘</w:t>
       </w:r>
       <w:r>
-        <w:t xml:space="preserve">Convergence</w:t>
+        <w:t xml:space="preserve">unacceptable</w:t>
       </w:r>
       <w:r>
         <w:t xml:space="preserve">’</w:t>
@@ -3337,122 +3462,6 @@
         <w:t xml:space="preserve"> </w:t>
       </w:r>
       <w:r>
-        <w:t xml:space="preserve">means that a method successfully produces the outcomes of interest (e.g., an estimate, a prediction, a</w:t>
-      </w:r>
-      <w:r>
-        <w:t xml:space="preserve"> </w:t>
-      </w:r>
-      <w:r>
-        <w:rPr>
-          <w:i/>
-        </w:rPr>
-        <w:t xml:space="preserve">p</w:t>
-      </w:r>
-      <w:r>
-        <w:t xml:space="preserve">-value, a sample size, etc.) that are required for estimating the performance measures. Non-convergence of some iterations or whole conditions of simulation studies occurs regularly, e.g., for numerical reasons. It is possible to impute non-converged iterations, exclude all non-converged iterations or to implement mechanisms that repeat certain parts of the simulation (such as data generation or model fitting) until convergence is achieved. Further, it is important to consider at which proportion of failed iterations a whole condition will be excluded from the analysis.</w:t>
-      </w:r>
-    </w:p>
-    <w:p>
-      <w:pPr>
-        <w:pStyle w:val="BodyText"/>
-      </w:pPr>
-      <w:r>
-        <w:rPr>
-          <w:i/>
-        </w:rPr>
-        <w:t xml:space="preserve">Example:</w:t>
-      </w:r>
-      <w:r>
-        <w:t xml:space="preserve"> </w:t>
-      </w:r>
-      <w:r>
-        <w:t xml:space="preserve">We do not expect missing values or non-convergence. If we observe any non-convergence, we exclude the non-converged cases and report the number of non-converged cases per method and condition.</w:t>
-      </w:r>
-    </w:p>
-    <w:p>
-      <w:pPr>
-        <w:pStyle w:val="berschrift2"/>
-      </w:pPr>
-      <w:bookmarkStart w:id="47" w:name="X16df52ca741bdecc9bcd1f564a67a50e19eff00"/>
-      <w:r>
-        <w:t xml:space="preserve">How do you plan on interpreting the performance measures?</w:t>
-      </w:r>
-      <w:r>
-        <w:t xml:space="preserve"> </w:t>
-      </w:r>
-      <w:r>
-        <w:t xml:space="preserve">(optional)</w:t>
-      </w:r>
-      <w:bookmarkEnd w:id="47"/>
-    </w:p>
-    <w:p>
-      <w:pPr>
-        <w:pStyle w:val="FirstParagraph"/>
-      </w:pPr>
-      <w:r>
-        <w:rPr>
-          <w:i/>
-        </w:rPr>
-        <w:t xml:space="preserve">Explanation:</w:t>
-      </w:r>
-      <w:r>
-        <w:t xml:space="preserve"> </w:t>
-      </w:r>
-      <w:r>
-        <w:t xml:space="preserve">It can be specified what a</w:t>
-      </w:r>
-      <w:r>
-        <w:t xml:space="preserve"> </w:t>
-      </w:r>
-      <w:r>
-        <w:t xml:space="preserve">‘</w:t>
-      </w:r>
-      <w:r>
-        <w:t xml:space="preserve">relevant difference</w:t>
-      </w:r>
-      <w:r>
-        <w:t xml:space="preserve">’</w:t>
-      </w:r>
-      <w:r>
-        <w:t xml:space="preserve"> </w:t>
-      </w:r>
-      <w:r>
-        <w:t xml:space="preserve">in performance, or what</w:t>
-      </w:r>
-      <w:r>
-        <w:t xml:space="preserve"> </w:t>
-      </w:r>
-      <w:r>
-        <w:t xml:space="preserve">‘</w:t>
-      </w:r>
-      <w:r>
-        <w:t xml:space="preserve">acceptable</w:t>
-      </w:r>
-      <w:r>
-        <w:t xml:space="preserve">’</w:t>
-      </w:r>
-      <w:r>
-        <w:t xml:space="preserve"> </w:t>
-      </w:r>
-      <w:r>
-        <w:t xml:space="preserve">and</w:t>
-      </w:r>
-      <w:r>
-        <w:t xml:space="preserve"> </w:t>
-      </w:r>
-      <w:r>
-        <w:t xml:space="preserve">‘</w:t>
-      </w:r>
-      <w:r>
-        <w:t xml:space="preserve">unacceptable</w:t>
-      </w:r>
-      <w:r>
-        <w:t xml:space="preserve">’</w:t>
-      </w:r>
-      <w:r>
-        <w:t xml:space="preserve"> </w:t>
-      </w:r>
-      <w:r>
         <w:t xml:space="preserve">levels of performance might be to avoid post-hoc interpretation of performance. Furthermore, some researchers use regression models to analyze the results of simulations and compute effect sizes for different factors, or to assess the strength of evidence for the influence of a certain factor</w:t>
       </w:r>
       <w:r>
@@ -3467,7 +3476,7 @@
     </w:p>
     <w:p>
       <w:pPr>
-        <w:pStyle w:val="BodyText"/>
+        <w:pStyle w:val="TextBody"/>
       </w:pPr>
       <w:r>
         <w:rPr>
@@ -3542,7 +3551,7 @@
     </w:p>
     <w:p>
       <w:pPr>
-        <w:pStyle w:val="berschrift1"/>
+        <w:pStyle w:val="Heading1"/>
       </w:pPr>
       <w:bookmarkStart w:id="48" w:name="other"/>
       <w:r>
@@ -3552,7 +3561,7 @@
     </w:p>
     <w:p>
       <w:pPr>
-        <w:pStyle w:val="berschrift2"/>
+        <w:pStyle w:val="Heading2"/>
       </w:pPr>
       <w:bookmarkStart w:id="49" w:name="X9d6d7d8c6f1d7c6533163b624703aa874c19686"/>
       <w:r>
@@ -3579,7 +3588,7 @@
     </w:p>
     <w:p>
       <w:pPr>
-        <w:pStyle w:val="BodyText"/>
+        <w:pStyle w:val="TextBody"/>
       </w:pPr>
       <w:r>
         <w:rPr>
@@ -3746,7 +3755,7 @@
     </w:p>
     <w:p>
       <w:pPr>
-        <w:pStyle w:val="berschrift2"/>
+        <w:pStyle w:val="Heading2"/>
       </w:pPr>
       <w:bookmarkStart w:id="50" w:name="X47451ed7ed9d1b09affe55f0a2189d36edb67ee"/>
       <w:r>
@@ -3773,7 +3782,7 @@
     </w:p>
     <w:p>
       <w:pPr>
-        <w:pStyle w:val="BodyText"/>
+        <w:pStyle w:val="TextBody"/>
       </w:pPr>
       <w:r>
         <w:rPr>
@@ -3805,7 +3814,7 @@
     </w:p>
     <w:p>
       <w:pPr>
-        <w:pStyle w:val="berschrift2"/>
+        <w:pStyle w:val="Heading2"/>
       </w:pPr>
       <w:bookmarkStart w:id="51" w:name="X27eb8606f6d3c1f7eafb8a858ac0e5f6b824ca4"/>
       <w:r>
@@ -3838,7 +3847,7 @@
     </w:p>
     <w:p>
       <w:pPr>
-        <w:pStyle w:val="BodyText"/>
+        <w:pStyle w:val="TextBody"/>
       </w:pPr>
       <w:r>
         <w:rPr>
@@ -3867,7 +3876,7 @@
     </w:p>
     <w:p>
       <w:pPr>
-        <w:pStyle w:val="berschrift2"/>
+        <w:pStyle w:val="Heading2"/>
       </w:pPr>
       <w:bookmarkStart w:id="52" w:name="Xd7234a75f79d64d466368d657a34bacbb464943"/>
       <w:r>
@@ -3900,7 +3909,7 @@
     </w:p>
     <w:p>
       <w:pPr>
-        <w:pStyle w:val="BodyText"/>
+        <w:pStyle w:val="TextBody"/>
       </w:pPr>
       <w:r>
         <w:rPr>
@@ -3917,7 +3926,7 @@
     </w:p>
     <w:p>
       <w:pPr>
-        <w:pStyle w:val="berschrift1"/>
+        <w:pStyle w:val="Heading1"/>
       </w:pPr>
       <w:bookmarkStart w:id="53" w:name="references"/>
       <w:r>
@@ -4477,10 +4486,13 @@
     <w:bookmarkEnd w:id="82"/>
     <w:bookmarkEnd w:id="83"/>
     <w:sectPr>
+      <w:type w:val="nextPage"/>
       <w:pgSz w:w="11906" w:h="16838"/>
-      <w:pgMar w:top="1417" w:right="1417" w:bottom="1134" w:left="1417" w:header="708" w:footer="708" w:gutter="0"/>
-      <w:cols w:space="708"/>
-      <w:docGrid w:linePitch="360"/>
+      <w:pgMar w:left="1417" w:right="1417" w:gutter="0" w:header="0" w:top="1417" w:footer="0" w:bottom="1134"/>
+      <w:pgNumType w:fmt="decimal"/>
+      <w:formProt w:val="false"/>
+      <w:textDirection w:val="lrTb"/>
+      <w:docGrid w:type="default" w:linePitch="360" w:charSpace="4096"/>
     </w:sectPr>
   </w:body>
 </w:document>
@@ -4733,11 +4745,11 @@
 </file>
 
 <file path=word/styles.xml><?xml version="1.0" encoding="utf-8"?>
-<w:styles xmlns:mc="http://schemas.openxmlformats.org/markup-compatibility/2006" xmlns:r="http://schemas.openxmlformats.org/officeDocument/2006/relationships" xmlns:w="http://schemas.openxmlformats.org/wordprocessingml/2006/main" xmlns:w14="http://schemas.microsoft.com/office/word/2010/wordml" xmlns:w15="http://schemas.microsoft.com/office/word/2012/wordml" xmlns:w16cex="http://schemas.microsoft.com/office/word/2018/wordml/cex" xmlns:w16cid="http://schemas.microsoft.com/office/word/2016/wordml/cid" xmlns:w16="http://schemas.microsoft.com/office/word/2018/wordml" xmlns:w16sdtdh="http://schemas.microsoft.com/office/word/2020/wordml/sdtdatahash" xmlns:w16se="http://schemas.microsoft.com/office/word/2015/wordml/symex" mc:Ignorable="w14 w15 w16se w16cid w16 w16cex w16sdtdh">
+<w:styles xmlns:w="http://schemas.openxmlformats.org/wordprocessingml/2006/main" xmlns:w14="http://schemas.microsoft.com/office/word/2010/wordml" xmlns:mc="http://schemas.openxmlformats.org/markup-compatibility/2006" mc:Ignorable="w14">
   <w:docDefaults>
     <w:rPrDefault>
       <w:rPr>
-        <w:rFonts w:asciiTheme="minorHAnsi" w:eastAsiaTheme="minorHAnsi" w:hAnsiTheme="minorHAnsi" w:cstheme="minorBidi"/>
+        <w:rFonts w:ascii="Calibri" w:hAnsi="Calibri" w:eastAsia="Calibri" w:cs="" w:asciiTheme="minorHAnsi" w:cstheme="minorBidi" w:eastAsiaTheme="minorHAnsi" w:hAnsiTheme="minorHAnsi"/>
         <w:sz w:val="22"/>
         <w:szCs w:val="22"/>
         <w:lang w:val="de-DE" w:eastAsia="en-US" w:bidi="ar-SA"/>
@@ -4745,21 +4757,21 @@
     </w:rPrDefault>
     <w:pPrDefault>
       <w:pPr>
-        <w:spacing w:after="160" w:line="259" w:lineRule="auto"/>
+        <w:suppressAutoHyphens w:val="true"/>
       </w:pPr>
     </w:pPrDefault>
   </w:docDefaults>
   <w:latentStyles w:defLockedState="0" w:defUIPriority="99" w:defSemiHidden="0" w:defUnhideWhenUsed="0" w:defQFormat="0" w:count="376">
     <w:lsdException w:name="Normal" w:uiPriority="0" w:qFormat="1"/>
     <w:lsdException w:name="heading 1" w:uiPriority="9" w:qFormat="1"/>
-    <w:lsdException w:name="heading 2" w:semiHidden="1" w:uiPriority="9" w:unhideWhenUsed="1" w:qFormat="1"/>
-    <w:lsdException w:name="heading 3" w:semiHidden="1" w:uiPriority="9" w:unhideWhenUsed="1" w:qFormat="1"/>
-    <w:lsdException w:name="heading 4" w:semiHidden="1" w:uiPriority="9" w:unhideWhenUsed="1" w:qFormat="1"/>
-    <w:lsdException w:name="heading 5" w:semiHidden="1" w:uiPriority="9" w:unhideWhenUsed="1" w:qFormat="1"/>
-    <w:lsdException w:name="heading 6" w:semiHidden="1" w:uiPriority="9" w:unhideWhenUsed="1" w:qFormat="1"/>
-    <w:lsdException w:name="heading 7" w:semiHidden="1" w:uiPriority="9" w:unhideWhenUsed="1" w:qFormat="1"/>
-    <w:lsdException w:name="heading 8" w:semiHidden="1" w:uiPriority="9" w:unhideWhenUsed="1" w:qFormat="1"/>
-    <w:lsdException w:name="heading 9" w:semiHidden="1" w:uiPriority="9" w:unhideWhenUsed="1" w:qFormat="1"/>
+    <w:lsdException w:name="heading 2" w:uiPriority="9" w:semiHidden="1" w:unhideWhenUsed="1" w:qFormat="1"/>
+    <w:lsdException w:name="heading 3" w:uiPriority="9" w:semiHidden="1" w:unhideWhenUsed="1" w:qFormat="1"/>
+    <w:lsdException w:name="heading 4" w:uiPriority="9" w:semiHidden="1" w:unhideWhenUsed="1" w:qFormat="1"/>
+    <w:lsdException w:name="heading 5" w:uiPriority="9" w:semiHidden="1" w:unhideWhenUsed="1" w:qFormat="1"/>
+    <w:lsdException w:name="heading 6" w:uiPriority="9" w:semiHidden="1" w:unhideWhenUsed="1" w:qFormat="1"/>
+    <w:lsdException w:name="heading 7" w:uiPriority="9" w:semiHidden="1" w:unhideWhenUsed="1" w:qFormat="1"/>
+    <w:lsdException w:name="heading 8" w:uiPriority="9" w:semiHidden="1" w:unhideWhenUsed="1" w:qFormat="1"/>
+    <w:lsdException w:name="heading 9" w:uiPriority="9" w:semiHidden="1" w:unhideWhenUsed="1" w:qFormat="1"/>
     <w:lsdException w:name="index 1" w:semiHidden="1" w:unhideWhenUsed="1"/>
     <w:lsdException w:name="index 2" w:semiHidden="1" w:unhideWhenUsed="1"/>
     <w:lsdException w:name="index 3" w:semiHidden="1" w:unhideWhenUsed="1"/>
@@ -4769,22 +4781,22 @@
     <w:lsdException w:name="index 7" w:semiHidden="1" w:unhideWhenUsed="1"/>
     <w:lsdException w:name="index 8" w:semiHidden="1" w:unhideWhenUsed="1"/>
     <w:lsdException w:name="index 9" w:semiHidden="1" w:unhideWhenUsed="1"/>
-    <w:lsdException w:name="toc 1" w:semiHidden="1" w:uiPriority="39" w:unhideWhenUsed="1"/>
-    <w:lsdException w:name="toc 2" w:semiHidden="1" w:uiPriority="39" w:unhideWhenUsed="1"/>
-    <w:lsdException w:name="toc 3" w:semiHidden="1" w:uiPriority="39" w:unhideWhenUsed="1"/>
-    <w:lsdException w:name="toc 4" w:semiHidden="1" w:uiPriority="39" w:unhideWhenUsed="1"/>
-    <w:lsdException w:name="toc 5" w:semiHidden="1" w:uiPriority="39" w:unhideWhenUsed="1"/>
-    <w:lsdException w:name="toc 6" w:semiHidden="1" w:uiPriority="39" w:unhideWhenUsed="1"/>
-    <w:lsdException w:name="toc 7" w:semiHidden="1" w:uiPriority="39" w:unhideWhenUsed="1"/>
-    <w:lsdException w:name="toc 8" w:semiHidden="1" w:uiPriority="39" w:unhideWhenUsed="1"/>
-    <w:lsdException w:name="toc 9" w:semiHidden="1" w:uiPriority="39" w:unhideWhenUsed="1"/>
+    <w:lsdException w:name="toc 1" w:uiPriority="39" w:semiHidden="1" w:unhideWhenUsed="1"/>
+    <w:lsdException w:name="toc 2" w:uiPriority="39" w:semiHidden="1" w:unhideWhenUsed="1"/>
+    <w:lsdException w:name="toc 3" w:uiPriority="39" w:semiHidden="1" w:unhideWhenUsed="1"/>
+    <w:lsdException w:name="toc 4" w:uiPriority="39" w:semiHidden="1" w:unhideWhenUsed="1"/>
+    <w:lsdException w:name="toc 5" w:uiPriority="39" w:semiHidden="1" w:unhideWhenUsed="1"/>
+    <w:lsdException w:name="toc 6" w:uiPriority="39" w:semiHidden="1" w:unhideWhenUsed="1"/>
+    <w:lsdException w:name="toc 7" w:uiPriority="39" w:semiHidden="1" w:unhideWhenUsed="1"/>
+    <w:lsdException w:name="toc 8" w:uiPriority="39" w:semiHidden="1" w:unhideWhenUsed="1"/>
+    <w:lsdException w:name="toc 9" w:uiPriority="39" w:semiHidden="1" w:unhideWhenUsed="1"/>
     <w:lsdException w:name="Normal Indent" w:semiHidden="1" w:unhideWhenUsed="1"/>
     <w:lsdException w:name="footnote text" w:semiHidden="1" w:unhideWhenUsed="1"/>
     <w:lsdException w:name="annotation text" w:semiHidden="1" w:unhideWhenUsed="1"/>
     <w:lsdException w:name="header" w:semiHidden="1" w:unhideWhenUsed="1"/>
     <w:lsdException w:name="footer" w:semiHidden="1" w:unhideWhenUsed="1"/>
     <w:lsdException w:name="index heading" w:semiHidden="1" w:unhideWhenUsed="1"/>
-    <w:lsdException w:name="caption" w:semiHidden="1" w:uiPriority="35" w:unhideWhenUsed="1" w:qFormat="1"/>
+    <w:lsdException w:name="caption" w:uiPriority="35" w:semiHidden="1" w:unhideWhenUsed="1" w:qFormat="1"/>
     <w:lsdException w:name="table of figures" w:semiHidden="1" w:unhideWhenUsed="1"/>
     <w:lsdException w:name="envelope address" w:semiHidden="1" w:unhideWhenUsed="1"/>
     <w:lsdException w:name="envelope return" w:semiHidden="1" w:unhideWhenUsed="1"/>
@@ -4815,7 +4827,7 @@
     <w:lsdException w:name="Title" w:uiPriority="10" w:qFormat="1"/>
     <w:lsdException w:name="Closing" w:semiHidden="1" w:unhideWhenUsed="1"/>
     <w:lsdException w:name="Signature" w:semiHidden="1" w:unhideWhenUsed="1"/>
-    <w:lsdException w:name="Default Paragraph Font" w:semiHidden="1" w:uiPriority="1" w:unhideWhenUsed="1"/>
+    <w:lsdException w:name="Default Paragraph Font" w:uiPriority="1" w:semiHidden="1" w:unhideWhenUsed="1"/>
     <w:lsdException w:name="Body Text" w:semiHidden="1" w:unhideWhenUsed="1"/>
     <w:lsdException w:name="Body Text Indent" w:semiHidden="1" w:unhideWhenUsed="1"/>
     <w:lsdException w:name="List Continue" w:semiHidden="1" w:unhideWhenUsed="1"/>
@@ -5015,8 +5027,8 @@
     <w:lsdException w:name="Subtle Reference" w:uiPriority="31" w:qFormat="1"/>
     <w:lsdException w:name="Intense Reference" w:uiPriority="32" w:qFormat="1"/>
     <w:lsdException w:name="Book Title" w:uiPriority="33" w:qFormat="1"/>
-    <w:lsdException w:name="Bibliography" w:semiHidden="1" w:uiPriority="37" w:unhideWhenUsed="1"/>
-    <w:lsdException w:name="TOC Heading" w:semiHidden="1" w:uiPriority="39" w:unhideWhenUsed="1" w:qFormat="1"/>
+    <w:lsdException w:name="Bibliography" w:uiPriority="37" w:semiHidden="1" w:unhideWhenUsed="1"/>
+    <w:lsdException w:name="TOC Heading" w:uiPriority="39" w:semiHidden="1" w:unhideWhenUsed="1" w:qFormat="1"/>
     <w:lsdException w:name="Plain Table 1" w:uiPriority="41"/>
     <w:lsdException w:name="Plain Table 2" w:uiPriority="42"/>
     <w:lsdException w:name="Plain Table 3" w:uiPriority="43"/>
@@ -5127,64 +5139,202 @@
     <w:lsdException w:name="Unresolved Mention" w:semiHidden="1" w:unhideWhenUsed="1"/>
     <w:lsdException w:name="Smart Link" w:semiHidden="1" w:unhideWhenUsed="1"/>
   </w:latentStyles>
-  <w:style w:type="paragraph" w:default="1" w:styleId="Standard">
+  <w:style w:type="paragraph" w:styleId="Normal" w:default="1">
     <w:name w:val="Normal"/>
     <w:qFormat/>
-    <w:rsid w:val="00B0311E"/>
+    <w:rsid w:val="00b0311e"/>
     <w:pPr>
-      <w:spacing w:after="0" w:line="360" w:lineRule="auto"/>
+      <w:widowControl/>
+      <w:bidi w:val="0"/>
+      <w:spacing w:lineRule="auto" w:line="360" w:before="0" w:after="0"/>
+      <w:jc w:val="left"/>
     </w:pPr>
     <w:rPr>
-      <w:rFonts w:ascii="Noto Sans Light" w:hAnsi="Noto Sans Light"/>
+      <w:rFonts w:ascii="Noto Sans Light" w:hAnsi="Noto Sans Light" w:eastAsia="Calibri" w:cs="" w:cstheme="minorBidi" w:eastAsiaTheme="minorHAnsi"/>
+      <w:color w:val="auto"/>
+      <w:kern w:val="0"/>
+      <w:sz w:val="22"/>
+      <w:szCs w:val="22"/>
+      <w:lang w:val="de-DE" w:eastAsia="en-US" w:bidi="ar-SA"/>
     </w:rPr>
   </w:style>
-  <w:style w:type="paragraph" w:styleId="berschrift1">
-    <w:name w:val="heading 1"/>
-    <w:basedOn w:val="Standard"/>
-    <w:next w:val="Standard"/>
-    <w:link w:val="berschrift1Zchn"/>
+  <w:style w:type="paragraph" w:styleId="Heading1">
+    <w:name w:val="Heading 1"/>
+    <w:basedOn w:val="Normal"/>
+    <w:next w:val="Normal"/>
+    <w:link w:val="Berschrift1Zchn"/>
     <w:uiPriority w:val="9"/>
     <w:qFormat/>
-    <w:rsid w:val="00B00891"/>
+    <w:rsid w:val="00b00891"/>
     <w:pPr>
-      <w:keepNext/>
+      <w:keepNext w:val="true"/>
       <w:keepLines/>
       <w:spacing w:before="480" w:after="240"/>
       <w:outlineLvl w:val="0"/>
     </w:pPr>
     <w:rPr>
-      <w:rFonts w:eastAsiaTheme="majorEastAsia" w:cstheme="majorBidi"/>
+      <w:rFonts w:eastAsia="" w:cs="" w:cstheme="majorBidi" w:eastAsiaTheme="majorEastAsia"/>
       <w:b/>
       <w:sz w:val="32"/>
       <w:szCs w:val="32"/>
     </w:rPr>
   </w:style>
-  <w:style w:type="paragraph" w:styleId="berschrift2">
-    <w:name w:val="heading 2"/>
-    <w:basedOn w:val="Standard"/>
-    <w:next w:val="Standard"/>
-    <w:link w:val="berschrift2Zchn"/>
+  <w:style w:type="paragraph" w:styleId="Heading2">
+    <w:name w:val="Heading 2"/>
+    <w:basedOn w:val="Normal"/>
+    <w:next w:val="Normal"/>
+    <w:link w:val="Berschrift2Zchn"/>
     <w:uiPriority w:val="9"/>
     <w:unhideWhenUsed/>
     <w:qFormat/>
     <w:rsid w:val="00046952"/>
     <w:pPr>
-      <w:keepNext/>
+      <w:keepNext w:val="true"/>
       <w:keepLines/>
       <w:spacing w:before="200" w:after="200"/>
       <w:outlineLvl w:val="1"/>
     </w:pPr>
     <w:rPr>
-      <w:rFonts w:eastAsiaTheme="majorEastAsia" w:cstheme="majorBidi"/>
+      <w:rFonts w:eastAsia="" w:cs="" w:cstheme="majorBidi" w:eastAsiaTheme="majorEastAsia"/>
       <w:sz w:val="26"/>
       <w:szCs w:val="26"/>
     </w:rPr>
   </w:style>
-  <w:style w:type="character" w:default="1" w:styleId="Absatz-Standardschriftart">
+  <w:style w:type="character" w:styleId="DefaultParagraphFont" w:default="1">
     <w:name w:val="Default Paragraph Font"/>
     <w:uiPriority w:val="1"/>
     <w:semiHidden/>
     <w:unhideWhenUsed/>
+    <w:qFormat/>
+    <w:rPr/>
+  </w:style>
+  <w:style w:type="character" w:styleId="Berschrift1Zchn" w:customStyle="1">
+    <w:name w:val="Überschrift 1 Zchn"/>
+    <w:basedOn w:val="DefaultParagraphFont"/>
+    <w:link w:val="Heading1"/>
+    <w:uiPriority w:val="9"/>
+    <w:qFormat/>
+    <w:rsid w:val="00b00891"/>
+    <w:rPr>
+      <w:rFonts w:ascii="Noto Sans Light" w:hAnsi="Noto Sans Light" w:eastAsia="" w:cs="" w:cstheme="majorBidi" w:eastAsiaTheme="majorEastAsia"/>
+      <w:b/>
+      <w:sz w:val="32"/>
+      <w:szCs w:val="32"/>
+    </w:rPr>
+  </w:style>
+  <w:style w:type="character" w:styleId="Berschrift2Zchn" w:customStyle="1">
+    <w:name w:val="Überschrift 2 Zchn"/>
+    <w:basedOn w:val="DefaultParagraphFont"/>
+    <w:link w:val="Heading2"/>
+    <w:uiPriority w:val="9"/>
+    <w:qFormat/>
+    <w:rsid w:val="00046952"/>
+    <w:rPr>
+      <w:rFonts w:ascii="Noto Sans Light" w:hAnsi="Noto Sans Light" w:eastAsia="" w:cs="" w:cstheme="majorBidi" w:eastAsiaTheme="majorEastAsia"/>
+      <w:sz w:val="26"/>
+      <w:szCs w:val="26"/>
+    </w:rPr>
+  </w:style>
+  <w:style w:type="character" w:styleId="TitelZchn" w:customStyle="1">
+    <w:name w:val="Titel Zchn"/>
+    <w:basedOn w:val="DefaultParagraphFont"/>
+    <w:link w:val="Title"/>
+    <w:uiPriority w:val="10"/>
+    <w:qFormat/>
+    <w:rsid w:val="00006b4a"/>
+    <w:rPr>
+      <w:rFonts w:ascii="Noto Sans Light" w:hAnsi="Noto Sans Light" w:eastAsia="" w:cs="" w:cstheme="majorBidi" w:eastAsiaTheme="majorEastAsia"/>
+      <w:spacing w:val="-10"/>
+      <w:kern w:val="2"/>
+      <w:sz w:val="56"/>
+      <w:szCs w:val="56"/>
+    </w:rPr>
+  </w:style>
+  <w:style w:type="paragraph" w:styleId="Heading">
+    <w:name w:val="Heading"/>
+    <w:basedOn w:val="Normal"/>
+    <w:next w:val="TextBody"/>
+    <w:qFormat/>
+    <w:pPr>
+      <w:keepNext w:val="true"/>
+      <w:spacing w:before="240" w:after="120"/>
+    </w:pPr>
+    <w:rPr>
+      <w:rFonts w:ascii="Liberation Sans" w:hAnsi="Liberation Sans" w:eastAsia="Noto Sans CJK SC" w:cs="Lohit Devanagari"/>
+      <w:sz w:val="28"/>
+      <w:szCs w:val="28"/>
+    </w:rPr>
+  </w:style>
+  <w:style w:type="paragraph" w:styleId="TextBody">
+    <w:name w:val="Body Text"/>
+    <w:basedOn w:val="Normal"/>
+    <w:pPr>
+      <w:spacing w:lineRule="auto" w:line="276" w:before="0" w:after="140"/>
+    </w:pPr>
+    <w:rPr/>
+  </w:style>
+  <w:style w:type="paragraph" w:styleId="List">
+    <w:name w:val="List"/>
+    <w:basedOn w:val="TextBody"/>
+    <w:pPr/>
+    <w:rPr>
+      <w:rFonts w:cs="Lohit Devanagari"/>
+    </w:rPr>
+  </w:style>
+  <w:style w:type="paragraph" w:styleId="Caption">
+    <w:name w:val="Caption"/>
+    <w:basedOn w:val="Normal"/>
+    <w:qFormat/>
+    <w:pPr>
+      <w:suppressLineNumbers/>
+      <w:spacing w:before="120" w:after="120"/>
+    </w:pPr>
+    <w:rPr>
+      <w:rFonts w:cs="Lohit Devanagari"/>
+      <w:i/>
+      <w:iCs/>
+      <w:sz w:val="24"/>
+      <w:szCs w:val="24"/>
+    </w:rPr>
+  </w:style>
+  <w:style w:type="paragraph" w:styleId="Index">
+    <w:name w:val="Index"/>
+    <w:basedOn w:val="Normal"/>
+    <w:qFormat/>
+    <w:pPr>
+      <w:suppressLineNumbers/>
+    </w:pPr>
+    <w:rPr>
+      <w:rFonts w:cs="Lohit Devanagari"/>
+    </w:rPr>
+  </w:style>
+  <w:style w:type="paragraph" w:styleId="Title">
+    <w:name w:val="Title"/>
+    <w:basedOn w:val="Normal"/>
+    <w:next w:val="Normal"/>
+    <w:link w:val="TitelZchn"/>
+    <w:autoRedefine/>
+    <w:uiPriority w:val="10"/>
+    <w:qFormat/>
+    <w:rsid w:val="00006b4a"/>
+    <w:pPr>
+      <w:spacing w:lineRule="auto" w:line="240" w:before="480" w:after="240"/>
+      <w:contextualSpacing/>
+    </w:pPr>
+    <w:rPr>
+      <w:rFonts w:eastAsia="" w:cs="" w:cstheme="majorBidi" w:eastAsiaTheme="majorEastAsia"/>
+      <w:spacing w:val="-10"/>
+      <w:kern w:val="2"/>
+      <w:sz w:val="56"/>
+      <w:szCs w:val="56"/>
+    </w:rPr>
+  </w:style>
+  <w:style w:type="numbering" w:styleId="NoList" w:default="1">
+    <w:name w:val="No List"/>
+    <w:uiPriority w:val="99"/>
+    <w:semiHidden/>
+    <w:unhideWhenUsed/>
+    <w:qFormat/>
   </w:style>
   <w:style w:type="table" w:default="1" w:styleId="NormaleTabelle">
     <w:name w:val="Normal Table"/>
@@ -5192,7 +5342,6 @@
     <w:semiHidden/>
     <w:unhideWhenUsed/>
     <w:tblPr>
-      <w:tblInd w:w="0" w:type="dxa"/>
       <w:tblCellMar>
         <w:top w:w="0" w:type="dxa"/>
         <w:left w:w="108" w:type="dxa"/>
@@ -5200,72 +5349,6 @@
         <w:right w:w="108" w:type="dxa"/>
       </w:tblCellMar>
     </w:tblPr>
-  </w:style>
-  <w:style w:type="numbering" w:default="1" w:styleId="KeineListe">
-    <w:name w:val="No List"/>
-    <w:uiPriority w:val="99"/>
-    <w:semiHidden/>
-    <w:unhideWhenUsed/>
-  </w:style>
-  <w:style w:type="character" w:customStyle="1" w:styleId="berschrift1Zchn">
-    <w:name w:val="Überschrift 1 Zchn"/>
-    <w:basedOn w:val="Absatz-Standardschriftart"/>
-    <w:link w:val="berschrift1"/>
-    <w:uiPriority w:val="9"/>
-    <w:rsid w:val="00B00891"/>
-    <w:rPr>
-      <w:rFonts w:ascii="Noto Sans Light" w:eastAsiaTheme="majorEastAsia" w:hAnsi="Noto Sans Light" w:cstheme="majorBidi"/>
-      <w:b/>
-      <w:sz w:val="32"/>
-      <w:szCs w:val="32"/>
-    </w:rPr>
-  </w:style>
-  <w:style w:type="character" w:customStyle="1" w:styleId="berschrift2Zchn">
-    <w:name w:val="Überschrift 2 Zchn"/>
-    <w:basedOn w:val="Absatz-Standardschriftart"/>
-    <w:link w:val="berschrift2"/>
-    <w:uiPriority w:val="9"/>
-    <w:rsid w:val="00046952"/>
-    <w:rPr>
-      <w:rFonts w:ascii="Noto Sans Light" w:eastAsiaTheme="majorEastAsia" w:hAnsi="Noto Sans Light" w:cstheme="majorBidi"/>
-      <w:sz w:val="26"/>
-      <w:szCs w:val="26"/>
-    </w:rPr>
-  </w:style>
-  <w:style w:type="paragraph" w:styleId="Titel">
-    <w:name w:val="Title"/>
-    <w:basedOn w:val="Standard"/>
-    <w:next w:val="Standard"/>
-    <w:link w:val="TitelZchn"/>
-    <w:autoRedefine/>
-    <w:uiPriority w:val="10"/>
-    <w:qFormat/>
-    <w:rsid w:val="00006B4A"/>
-    <w:pPr>
-      <w:spacing w:before="480" w:after="240" w:line="240" w:lineRule="auto"/>
-      <w:contextualSpacing/>
-    </w:pPr>
-    <w:rPr>
-      <w:rFonts w:eastAsiaTheme="majorEastAsia" w:cstheme="majorBidi"/>
-      <w:spacing w:val="-10"/>
-      <w:kern w:val="28"/>
-      <w:sz w:val="56"/>
-      <w:szCs w:val="56"/>
-    </w:rPr>
-  </w:style>
-  <w:style w:type="character" w:customStyle="1" w:styleId="TitelZchn">
-    <w:name w:val="Titel Zchn"/>
-    <w:basedOn w:val="Absatz-Standardschriftart"/>
-    <w:link w:val="Titel"/>
-    <w:uiPriority w:val="10"/>
-    <w:rsid w:val="00006B4A"/>
-    <w:rPr>
-      <w:rFonts w:ascii="Noto Sans Light" w:eastAsiaTheme="majorEastAsia" w:hAnsi="Noto Sans Light" w:cstheme="majorBidi"/>
-      <w:spacing w:val="-10"/>
-      <w:kern w:val="28"/>
-      <w:sz w:val="56"/>
-      <w:szCs w:val="56"/>
-    </w:rPr>
   </w:style>
   <w:style w:type="paragraph" w:customStyle="1" w:styleId="SourceCode">
     <w:name w:val="Source Code"/>

</xml_diff>

<commit_message>
section numbering and page count in reference.docx
</commit_message>
<xml_diff>
--- a/ADEMP-PreReg.docx
+++ b/ADEMP-PreReg.docx
@@ -126,7 +126,7 @@
       <w:hyperlink r:id="rId22">
         <w:r>
           <w:rPr>
-            <w:rStyle w:val="Hyperlink"/>
+            <w:rStyle w:val="InternetLink"/>
           </w:rPr>
           <w:t xml:space="preserve">https://github.com/bsiepe/ADEMP-PreReg</w:t>
         </w:r>
@@ -137,7 +137,7 @@
       <w:hyperlink r:id="rId23">
         <w:r>
           <w:rPr>
-            <w:rStyle w:val="Hyperlink"/>
+            <w:rStyle w:val="InternetLink"/>
           </w:rPr>
           <w:t xml:space="preserve">https://osf.io/</w:t>
         </w:r>
@@ -148,7 +148,7 @@
       <w:hyperlink r:id="rId24">
         <w:r>
           <w:rPr>
-            <w:rStyle w:val="Hyperlink"/>
+            <w:rStyle w:val="InternetLink"/>
           </w:rPr>
           <w:t xml:space="preserve">https://zenodo.org/</w:t>
         </w:r>
@@ -168,7 +168,7 @@
       <w:hyperlink r:id="rId22">
         <w:r>
           <w:rPr>
-            <w:rStyle w:val="Hyperlink"/>
+            <w:rStyle w:val="InternetLink"/>
           </w:rPr>
           <w:t xml:space="preserve">https://github.com/bsiepe/ADEMP-PreReg</w:t>
         </w:r>
@@ -195,7 +195,7 @@
         <w:pStyle w:val="FirstParagraph"/>
       </w:pPr>
       <w:r>
-        <w:t xml:space="preserve">Please provide detailed answers to each of the questions. If you plan to perform multiple simulation studies within the same project, you can either register them separately or number your answers to each question with an indicator for each study. As the planning and execution of simulation studies often involves considerable complexity and unknowns, it may be difficult to answer all the questions in this template or some changes may be made along the analysis pathway. This is to be expected and should not deter from preregistering a simulation study; rather, any modifications to the protocol should simply be reported transparently along with a justification, which will ultimately add credibility to your research.</w:t>
+        <w:t xml:space="preserve">Please provide detailed answers to each of the questions. If you plan to perform multiple simulation studies within the same project, you can either register them separately or number your answers to each question with an indicator for each study. As the planning and execution of simulation studies often involves considerable complexity and unknowns, it may be difficult to answer all the questions in this template or some changes may be made along the analysis pathway. This is to be expected and should not deter from preregistering a simulation study; rather, any modifications to the protocol should simply be reported transparently along with a justification, which will ultimately add credibility to your research. Finally, the template can also be used as a blueprint for the reporting of non-preregistered simulation studies.</w:t>
       </w:r>
     </w:p>
     <w:p>
@@ -237,6 +237,17 @@
     </w:p>
     <w:p>
       <w:pPr>
+        <w:pStyle w:val="TextBody"/>
+      </w:pPr>
+      <w:r>
+        <w:rPr>
+          <w:i/>
+        </w:rPr>
+        <w:t xml:space="preserve">Answer:</w:t>
+      </w:r>
+    </w:p>
+    <w:p>
+      <w:pPr>
         <w:pStyle w:val="Heading2"/>
       </w:pPr>
       <w:bookmarkStart w:id="28" w:name="X4ecc5bf0e88e36141ddf6188940afff9229de1b"/>
@@ -264,6 +275,17 @@
     </w:p>
     <w:p>
       <w:pPr>
+        <w:pStyle w:val="TextBody"/>
+      </w:pPr>
+      <w:r>
+        <w:rPr>
+          <w:i/>
+        </w:rPr>
+        <w:t xml:space="preserve">Answer:</w:t>
+      </w:r>
+    </w:p>
+    <w:p>
+      <w:pPr>
         <w:pStyle w:val="Heading2"/>
       </w:pPr>
       <w:bookmarkStart w:id="29" w:name="provide-a-description-of-the-project."/>
@@ -308,6 +330,17 @@
     </w:p>
     <w:p>
       <w:pPr>
+        <w:pStyle w:val="TextBody"/>
+      </w:pPr>
+      <w:r>
+        <w:rPr>
+          <w:i/>
+        </w:rPr>
+        <w:t xml:space="preserve">Answer:</w:t>
+      </w:r>
+    </w:p>
+    <w:p>
+      <w:pPr>
         <w:pStyle w:val="Heading2"/>
       </w:pPr>
       <w:bookmarkStart w:id="30" w:name="X42cc8676754b069f0e4d6b4e1511cf8e1e93941"/>
@@ -361,6 +394,17 @@
     </w:p>
     <w:p>
       <w:pPr>
+        <w:pStyle w:val="TextBody"/>
+      </w:pPr>
+      <w:r>
+        <w:rPr>
+          <w:i/>
+        </w:rPr>
+        <w:t xml:space="preserve">Answer:</w:t>
+      </w:r>
+    </w:p>
+    <w:p>
+      <w:pPr>
         <w:pStyle w:val="Heading1"/>
       </w:pPr>
       <w:bookmarkStart w:id="31" w:name="aims"/>
@@ -516,6 +560,17 @@
       </w:r>
       <w:r>
         <w:t xml:space="preserve">The aim of the simulation study is to evaluate different methods for analyzing data from pre-post measurement experiments with respect to their hypothesis testing and estimation characteristics.</w:t>
+      </w:r>
+    </w:p>
+    <w:p>
+      <w:pPr>
+        <w:pStyle w:val="TextBody"/>
+      </w:pPr>
+      <w:r>
+        <w:rPr>
+          <w:i/>
+        </w:rPr>
+        <w:t xml:space="preserve">Answer:</w:t>
       </w:r>
     </w:p>
     <w:p>
@@ -862,6 +917,17 @@
     </w:p>
     <w:p>
       <w:pPr>
+        <w:pStyle w:val="TextBody"/>
+      </w:pPr>
+      <w:r>
+        <w:rPr>
+          <w:i/>
+        </w:rPr>
+        <w:t xml:space="preserve">Answer:</w:t>
+      </w:r>
+    </w:p>
+    <w:p>
+      <w:pPr>
         <w:pStyle w:val="Heading2"/>
       </w:pPr>
       <w:bookmarkStart w:id="35" w:name="Xf24c5a67a3baf6c041672b108b0128ccef60a5f"/>
@@ -878,7 +944,13 @@
         <w:rPr>
           <w:i/>
         </w:rPr>
-        <w:t xml:space="preserve">Explanation: A factor can be a parameter/setting/process/etc. that determines the data-generating mechanism and is varied across simulation conditions.</w:t>
+        <w:t xml:space="preserve">Explanation:</w:t>
+      </w:r>
+      <w:r>
+        <w:t xml:space="preserve"> </w:t>
+      </w:r>
+      <w:r>
+        <w:t xml:space="preserve">A factor can be a parameter/setting/process/etc. that determines the data-generating mechanism and is varied across simulation conditions.</w:t>
       </w:r>
     </w:p>
     <w:p>
@@ -957,6 +1029,17 @@
     </w:p>
     <w:p>
       <w:pPr>
+        <w:pStyle w:val="FirstParagraph"/>
+      </w:pPr>
+      <w:r>
+        <w:rPr>
+          <w:i/>
+        </w:rPr>
+        <w:t xml:space="preserve">Answer:</w:t>
+      </w:r>
+    </w:p>
+    <w:p>
+      <w:pPr>
         <w:pStyle w:val="Heading2"/>
       </w:pPr>
       <w:bookmarkStart w:id="36" w:name="Xaefcaeea12c4ddb30585733596322227eeca8ab"/>
@@ -1134,6 +1217,17 @@
     </w:p>
     <w:p>
       <w:pPr>
+        <w:pStyle w:val="TextBody"/>
+      </w:pPr>
+      <w:r>
+        <w:rPr>
+          <w:i/>
+        </w:rPr>
+        <w:t xml:space="preserve">Answer:</w:t>
+      </w:r>
+    </w:p>
+    <w:p>
+      <w:pPr>
         <w:pStyle w:val="Heading2"/>
       </w:pPr>
       <w:bookmarkStart w:id="37" w:name="X14e05af9d7aa4f24aa71085cdd5d1985df8c32d"/>
@@ -1186,6 +1280,21 @@
         <w:t xml:space="preserve">’</w:t>
       </w:r>
       <w:r>
+        <w:t xml:space="preserve">,</w:t>
+      </w:r>
+      <w:r>
+        <w:t xml:space="preserve"> </w:t>
+      </w:r>
+      <w:r>
+        <w:t xml:space="preserve">‘</w:t>
+      </w:r>
+      <w:r>
+        <w:t xml:space="preserve">one-at-a-time</w:t>
+      </w:r>
+      <w:r>
+        <w:t xml:space="preserve">’</w:t>
+      </w:r>
+      <w:r>
         <w:t xml:space="preserve">, or</w:t>
       </w:r>
       <w:r>
@@ -1195,13 +1304,13 @@
         <w:t xml:space="preserve">‘</w:t>
       </w:r>
       <w:r>
-        <w:t xml:space="preserve">one-at-a-time</w:t>
+        <w:t xml:space="preserve">scattershot</w:t>
       </w:r>
       <w:r>
         <w:t xml:space="preserve">’</w:t>
       </w:r>
       <w:r>
-        <w:t xml:space="preserve">. Fully factorial designs are designs in which all possible factor combinations are considered. Partially factorial designs denote designs in which only a subset of all possible factor combinations are used. One-at-a-time designs may, for example, include distinct scenarios based on real-world data.</w:t>
+        <w:t xml:space="preserve">. Fully factorial designs are designs in which all possible factor combinations are considered. Partially factorial designs denote designs in which only a subset of all possible factor combinations are used. One-at-a-time designs are designs where each factor is varied while the others are kept fixed at a certain value. Scattershot designs include distinct scenarios, for example, based on parameter values from real-world data.</w:t>
       </w:r>
     </w:p>
     <w:p>
@@ -1233,6 +1342,17 @@
       </w:r>
       <w:r>
         <w:t xml:space="preserve">3 (pre-post measurement correlation) = 9 simulation conditions.</w:t>
+      </w:r>
+    </w:p>
+    <w:p>
+      <w:pPr>
+        <w:pStyle w:val="TextBody"/>
+      </w:pPr>
+      <w:r>
+        <w:rPr>
+          <w:i/>
+        </w:rPr>
+        <w:t xml:space="preserve">Answer:</w:t>
       </w:r>
     </w:p>
     <w:p>
@@ -1521,6 +1641,17 @@
     </w:p>
     <w:p>
       <w:pPr>
+        <w:pStyle w:val="TextBody"/>
+      </w:pPr>
+      <w:r>
+        <w:rPr>
+          <w:i/>
+        </w:rPr>
+        <w:t xml:space="preserve">Answer:</w:t>
+      </w:r>
+    </w:p>
+    <w:p>
+      <w:pPr>
         <w:pStyle w:val="Heading1"/>
       </w:pPr>
       <w:bookmarkStart w:id="40" w:name="methods"/>
@@ -1773,6 +1904,17 @@
       </w:r>
       <w:r>
         <w:t xml:space="preserve">-value less than the conventional threshold of 0.05.</w:t>
+      </w:r>
+    </w:p>
+    <w:p>
+      <w:pPr>
+        <w:pStyle w:val="TextBody"/>
+      </w:pPr>
+      <w:r>
+        <w:rPr>
+          <w:i/>
+        </w:rPr>
+        <w:t xml:space="preserve">Answer:</w:t>
       </w:r>
     </w:p>
     <w:p>
@@ -2755,6 +2897,17 @@
     </w:p>
     <w:p>
       <w:pPr>
+        <w:pStyle w:val="TextBody"/>
+      </w:pPr>
+      <w:r>
+        <w:rPr>
+          <w:i/>
+        </w:rPr>
+        <w:t xml:space="preserve">Answer:</w:t>
+      </w:r>
+    </w:p>
+    <w:p>
+      <w:pPr>
         <w:pStyle w:val="Heading2"/>
       </w:pPr>
       <w:bookmarkStart w:id="44" w:name="X30708e3711c8904bdd444394116dc1aa58f55e3"/>
@@ -2908,6 +3061,17 @@
       </w:r>
       <w:r>
         <w:t xml:space="preserve">to calculate MCSEs, see our answer to the last question.</w:t>
+      </w:r>
+    </w:p>
+    <w:p>
+      <w:pPr>
+        <w:pStyle w:val="TextBody"/>
+      </w:pPr>
+      <w:r>
+        <w:rPr>
+          <w:i/>
+        </w:rPr>
+        <w:t xml:space="preserve">Answer:</w:t>
       </w:r>
     </w:p>
     <w:p>
@@ -3312,6 +3476,17 @@
     </w:p>
     <w:p>
       <w:pPr>
+        <w:pStyle w:val="TextBody"/>
+      </w:pPr>
+      <w:r>
+        <w:rPr>
+          <w:i/>
+        </w:rPr>
+        <w:t xml:space="preserve">Answer:</w:t>
+      </w:r>
+    </w:p>
+    <w:p>
+      <w:pPr>
         <w:pStyle w:val="Heading2"/>
       </w:pPr>
       <w:bookmarkStart w:id="46" w:name="Xb9f89f12355c46717e62365da13cb1887805429"/>
@@ -3376,6 +3551,17 @@
       </w:r>
       <w:r>
         <w:t xml:space="preserve">We do not expect missing values or non-convergence. If we observe any non-convergence, we exclude the non-converged cases and report the number of non-converged cases per method and condition.</w:t>
+      </w:r>
+    </w:p>
+    <w:p>
+      <w:pPr>
+        <w:pStyle w:val="TextBody"/>
+      </w:pPr>
+      <w:r>
+        <w:rPr>
+          <w:i/>
+        </w:rPr>
+        <w:t xml:space="preserve">Answer:</w:t>
       </w:r>
     </w:p>
     <w:p>
@@ -3551,6 +3737,17 @@
     </w:p>
     <w:p>
       <w:pPr>
+        <w:pStyle w:val="TextBody"/>
+      </w:pPr>
+      <w:r>
+        <w:rPr>
+          <w:i/>
+        </w:rPr>
+        <w:t xml:space="preserve">Answer:</w:t>
+      </w:r>
+    </w:p>
+    <w:p>
+      <w:pPr>
         <w:pStyle w:val="Heading1"/>
       </w:pPr>
       <w:bookmarkStart w:id="48" w:name="other"/>
@@ -3755,6 +3952,17 @@
     </w:p>
     <w:p>
       <w:pPr>
+        <w:pStyle w:val="TextBody"/>
+      </w:pPr>
+      <w:r>
+        <w:rPr>
+          <w:i/>
+        </w:rPr>
+        <w:t xml:space="preserve">Answer:</w:t>
+      </w:r>
+    </w:p>
+    <w:p>
+      <w:pPr>
         <w:pStyle w:val="Heading2"/>
       </w:pPr>
       <w:bookmarkStart w:id="50" w:name="X47451ed7ed9d1b09affe55f0a2189d36edb67ee"/>
@@ -3814,6 +4022,17 @@
     </w:p>
     <w:p>
       <w:pPr>
+        <w:pStyle w:val="TextBody"/>
+      </w:pPr>
+      <w:r>
+        <w:rPr>
+          <w:i/>
+        </w:rPr>
+        <w:t xml:space="preserve">Answer:</w:t>
+      </w:r>
+    </w:p>
+    <w:p>
+      <w:pPr>
         <w:pStyle w:val="Heading2"/>
       </w:pPr>
       <w:bookmarkStart w:id="51" w:name="X27eb8606f6d3c1f7eafb8a858ac0e5f6b824ca4"/>
@@ -3871,100 +4090,133 @@
         <w:t xml:space="preserve">p</w:t>
       </w:r>
       <w:r>
-        <w:t xml:space="preserve">-values for each iteration of the simulation to OSF.</w:t>
-      </w:r>
-    </w:p>
-    <w:p>
-      <w:pPr>
-        <w:pStyle w:val="Heading2"/>
-      </w:pPr>
-      <w:bookmarkStart w:id="52" w:name="Xd7234a75f79d64d466368d657a34bacbb464943"/>
-      <w:r>
-        <w:t xml:space="preserve">Is there anything else you want to preregister?</w:t>
-      </w:r>
-      <w:r>
-        <w:t xml:space="preserve"> </w:t>
-      </w:r>
-      <w:r>
-        <w:t xml:space="preserve">(optional)</w:t>
-      </w:r>
-      <w:bookmarkEnd w:id="52"/>
-    </w:p>
-    <w:p>
-      <w:pPr>
-        <w:pStyle w:val="FirstParagraph"/>
-      </w:pPr>
-      <w:r>
-        <w:rPr>
-          <w:i/>
-        </w:rPr>
-        <w:t xml:space="preserve">Explanation:</w:t>
-      </w:r>
-      <w:r>
-        <w:t xml:space="preserve"> </w:t>
-      </w:r>
-      <w:r>
-        <w:t xml:space="preserve">For example, the answer could include the most likely obstacles in the simulation design, and the plans to overcome them.</w:t>
-      </w:r>
-    </w:p>
-    <w:p>
-      <w:pPr>
-        <w:pStyle w:val="TextBody"/>
-      </w:pPr>
-      <w:r>
-        <w:rPr>
-          <w:i/>
-        </w:rPr>
-        <w:t xml:space="preserve">Example:</w:t>
-      </w:r>
-      <w:r>
-        <w:t xml:space="preserve"> </w:t>
-      </w:r>
-      <w:r>
-        <w:t xml:space="preserve">No.</w:t>
-      </w:r>
-    </w:p>
-    <w:p>
-      <w:pPr>
-        <w:pStyle w:val="Heading1"/>
-      </w:pPr>
-      <w:bookmarkStart w:id="53" w:name="references"/>
-      <w:r>
-        <w:t xml:space="preserve">References</w:t>
-      </w:r>
-      <w:bookmarkEnd w:id="53"/>
-    </w:p>
-    <w:bookmarkStart w:id="83" w:name="refs"/>
-    <w:bookmarkStart w:id="55" w:name="ref-Chalmers2020"/>
-    <w:p>
-      <w:pPr>
-        <w:pStyle w:val="Bibliography"/>
-      </w:pPr>
-      <w:r>
-        <w:t xml:space="preserve">Chalmers, R. Philip, and Mark C. Adkins. 2020. “Writing Effective and Reliable Monte Carlo Simulations with the SimDesign Package.”</w:t>
-      </w:r>
-      <w:r>
-        <w:t xml:space="preserve"> </w:t>
-      </w:r>
-      <w:r>
-        <w:rPr>
-          <w:i/>
-        </w:rPr>
-        <w:t xml:space="preserve">The Quantitative Methods for Psychology</w:t>
-      </w:r>
-      <w:r>
-        <w:t xml:space="preserve"> </w:t>
-      </w:r>
-      <w:r>
-        <w:t xml:space="preserve">16 (4): 248–80.</w:t>
-      </w:r>
-      <w:r>
-        <w:t xml:space="preserve"> </w:t>
-      </w:r>
-      <w:hyperlink r:id="rId54">
+        <w:t xml:space="preserve">-values for each iteration of the simulation to OSF and GitHub (</w:t>
+      </w:r>
+      <w:hyperlink r:id="rId52">
         <w:r>
           <w:rPr>
-            <w:rStyle w:val="Hyperlink"/>
+            <w:rStyle w:val="InternetLink"/>
+          </w:rPr>
+          <w:t xml:space="preserve">https://github.com/bsiepe/SimPsychReview</w:t>
+        </w:r>
+      </w:hyperlink>
+      <w:r>
+        <w:t xml:space="preserve">).</w:t>
+      </w:r>
+    </w:p>
+    <w:p>
+      <w:pPr>
+        <w:pStyle w:val="TextBody"/>
+      </w:pPr>
+      <w:r>
+        <w:rPr>
+          <w:i/>
+        </w:rPr>
+        <w:t xml:space="preserve">Answer:</w:t>
+      </w:r>
+    </w:p>
+    <w:p>
+      <w:pPr>
+        <w:pStyle w:val="Heading2"/>
+      </w:pPr>
+      <w:bookmarkStart w:id="53" w:name="Xd7234a75f79d64d466368d657a34bacbb464943"/>
+      <w:r>
+        <w:t xml:space="preserve">Is there anything else you want to preregister?</w:t>
+      </w:r>
+      <w:r>
+        <w:t xml:space="preserve"> </w:t>
+      </w:r>
+      <w:r>
+        <w:t xml:space="preserve">(optional)</w:t>
+      </w:r>
+      <w:bookmarkEnd w:id="53"/>
+    </w:p>
+    <w:p>
+      <w:pPr>
+        <w:pStyle w:val="FirstParagraph"/>
+      </w:pPr>
+      <w:r>
+        <w:rPr>
+          <w:i/>
+        </w:rPr>
+        <w:t xml:space="preserve">Explanation:</w:t>
+      </w:r>
+      <w:r>
+        <w:t xml:space="preserve"> </w:t>
+      </w:r>
+      <w:r>
+        <w:t xml:space="preserve">For example, the answer could include the most likely obstacles in the simulation design, and the plans to overcome them.</w:t>
+      </w:r>
+    </w:p>
+    <w:p>
+      <w:pPr>
+        <w:pStyle w:val="TextBody"/>
+      </w:pPr>
+      <w:r>
+        <w:rPr>
+          <w:i/>
+        </w:rPr>
+        <w:t xml:space="preserve">Example:</w:t>
+      </w:r>
+      <w:r>
+        <w:t xml:space="preserve"> </w:t>
+      </w:r>
+      <w:r>
+        <w:t xml:space="preserve">No.</w:t>
+      </w:r>
+    </w:p>
+    <w:p>
+      <w:pPr>
+        <w:pStyle w:val="TextBody"/>
+      </w:pPr>
+      <w:r>
+        <w:rPr>
+          <w:i/>
+        </w:rPr>
+        <w:t xml:space="preserve">Answer:</w:t>
+      </w:r>
+    </w:p>
+    <w:p>
+      <w:pPr>
+        <w:pStyle w:val="Heading1"/>
+      </w:pPr>
+      <w:bookmarkStart w:id="54" w:name="references"/>
+      <w:r>
+        <w:t xml:space="preserve">References</w:t>
+      </w:r>
+      <w:bookmarkEnd w:id="54"/>
+    </w:p>
+    <w:bookmarkStart w:id="84" w:name="refs"/>
+    <w:bookmarkStart w:id="56" w:name="ref-Chalmers2020"/>
+    <w:p>
+      <w:pPr>
+        <w:pStyle w:val="Bibliography"/>
+      </w:pPr>
+      <w:r>
+        <w:t xml:space="preserve">Chalmers, R. Philip, and Mark C. Adkins. 2020. “Writing Effective and Reliable Monte Carlo Simulations with the SimDesign Package.”</w:t>
+      </w:r>
+      <w:r>
+        <w:t xml:space="preserve"> </w:t>
+      </w:r>
+      <w:r>
+        <w:rPr>
+          <w:i/>
+        </w:rPr>
+        <w:t xml:space="preserve">The Quantitative Methods for Psychology</w:t>
+      </w:r>
+      <w:r>
+        <w:t xml:space="preserve"> </w:t>
+      </w:r>
+      <w:r>
+        <w:t xml:space="preserve">16 (4): 248–80.</w:t>
+      </w:r>
+      <w:r>
+        <w:t xml:space="preserve"> </w:t>
+      </w:r>
+      <w:hyperlink r:id="rId55">
+        <w:r>
+          <w:rPr>
+            <w:rStyle w:val="InternetLink"/>
           </w:rPr>
           <w:t xml:space="preserve">https://doi.org/10.20982/tqmp.16.4.p248</w:t>
         </w:r>
@@ -3973,8 +4225,8 @@
         <w:t xml:space="preserve">.</w:t>
       </w:r>
     </w:p>
-    <w:bookmarkEnd w:id="55"/>
-    <w:bookmarkStart w:id="57" w:name="ref-Chipman2022"/>
+    <w:bookmarkEnd w:id="56"/>
+    <w:bookmarkStart w:id="58" w:name="ref-Chipman2022"/>
     <w:p>
       <w:pPr>
         <w:pStyle w:val="Bibliography"/>
@@ -4000,10 +4252,10 @@
       <w:r>
         <w:t xml:space="preserve"> </w:t>
       </w:r>
-      <w:hyperlink r:id="rId56">
+      <w:hyperlink r:id="rId57">
         <w:r>
           <w:rPr>
-            <w:rStyle w:val="Hyperlink"/>
+            <w:rStyle w:val="InternetLink"/>
           </w:rPr>
           <w:t xml:space="preserve">https://doi.org/10.1002/cjs.11719</w:t>
         </w:r>
@@ -4012,8 +4264,8 @@
         <w:t xml:space="preserve">.</w:t>
       </w:r>
     </w:p>
-    <w:bookmarkEnd w:id="57"/>
-    <w:bookmarkStart w:id="59" w:name="ref-clifton2019correlation"/>
+    <w:bookmarkEnd w:id="58"/>
+    <w:bookmarkStart w:id="60" w:name="ref-clifton2019correlation"/>
     <w:p>
       <w:pPr>
         <w:pStyle w:val="Bibliography"/>
@@ -4039,10 +4291,10 @@
       <w:r>
         <w:t xml:space="preserve"> </w:t>
       </w:r>
-      <w:hyperlink r:id="rId58">
+      <w:hyperlink r:id="rId59">
         <w:r>
           <w:rPr>
-            <w:rStyle w:val="Hyperlink"/>
+            <w:rStyle w:val="InternetLink"/>
           </w:rPr>
           <w:t xml:space="preserve">https://doi.org/10.1186/s13063-018-3108-3</w:t>
         </w:r>
@@ -4051,8 +4303,8 @@
         <w:t xml:space="preserve">.</w:t>
       </w:r>
     </w:p>
-    <w:bookmarkEnd w:id="59"/>
-    <w:bookmarkStart w:id="60" w:name="ref-Cohen1988"/>
+    <w:bookmarkEnd w:id="60"/>
+    <w:bookmarkStart w:id="61" w:name="ref-Cohen1988"/>
     <w:p>
       <w:pPr>
         <w:pStyle w:val="Bibliography"/>
@@ -4073,8 +4325,8 @@
         <w:t xml:space="preserve">. Routledge.</w:t>
       </w:r>
     </w:p>
-    <w:bookmarkEnd w:id="60"/>
-    <w:bookmarkStart w:id="62" w:name="ref-Gasparini2018"/>
+    <w:bookmarkEnd w:id="61"/>
+    <w:bookmarkStart w:id="63" w:name="ref-Gasparini2018"/>
     <w:p>
       <w:pPr>
         <w:pStyle w:val="Bibliography"/>
@@ -4100,10 +4352,10 @@
       <w:r>
         <w:t xml:space="preserve"> </w:t>
       </w:r>
-      <w:hyperlink r:id="rId61">
+      <w:hyperlink r:id="rId62">
         <w:r>
           <w:rPr>
-            <w:rStyle w:val="Hyperlink"/>
+            <w:rStyle w:val="InternetLink"/>
           </w:rPr>
           <w:t xml:space="preserve">https://doi.org/10.21105/joss.00739</w:t>
         </w:r>
@@ -4112,8 +4364,8 @@
         <w:t xml:space="preserve">.</w:t>
       </w:r>
     </w:p>
-    <w:bookmarkEnd w:id="62"/>
-    <w:bookmarkStart w:id="63" w:name="ref-Genz2009"/>
+    <w:bookmarkEnd w:id="63"/>
+    <w:bookmarkStart w:id="64" w:name="ref-Genz2009"/>
     <w:p>
       <w:pPr>
         <w:pStyle w:val="Bibliography"/>
@@ -4134,8 +4386,8 @@
         <w:t xml:space="preserve">. Lecture Notes in Statistics. Heidelberg: Springer-Verlag.</w:t>
       </w:r>
     </w:p>
-    <w:bookmarkEnd w:id="63"/>
-    <w:bookmarkStart w:id="65" w:name="ref-Simhelpers2022"/>
+    <w:bookmarkEnd w:id="64"/>
+    <w:bookmarkStart w:id="66" w:name="ref-Simhelpers2022"/>
     <w:p>
       <w:pPr>
         <w:pStyle w:val="Bibliography"/>
@@ -4158,10 +4410,10 @@
       <w:r>
         <w:t xml:space="preserve"> </w:t>
       </w:r>
-      <w:hyperlink r:id="rId64">
+      <w:hyperlink r:id="rId65">
         <w:r>
           <w:rPr>
-            <w:rStyle w:val="Hyperlink"/>
+            <w:rStyle w:val="InternetLink"/>
           </w:rPr>
           <w:t xml:space="preserve">https://CRAN.R-project.org/package=simhelpers</w:t>
         </w:r>
@@ -4170,8 +4422,8 @@
         <w:t xml:space="preserve">.</w:t>
       </w:r>
     </w:p>
-    <w:bookmarkEnd w:id="65"/>
-    <w:bookmarkStart w:id="67" w:name="ref-ludtke2023ancova"/>
+    <w:bookmarkEnd w:id="66"/>
+    <w:bookmarkStart w:id="68" w:name="ref-ludtke2023ancova"/>
     <w:p>
       <w:pPr>
         <w:pStyle w:val="Bibliography"/>
@@ -4194,10 +4446,10 @@
       <w:r>
         <w:t xml:space="preserve"> </w:t>
       </w:r>
-      <w:hyperlink r:id="rId66">
+      <w:hyperlink r:id="rId67">
         <w:r>
           <w:rPr>
-            <w:rStyle w:val="Hyperlink"/>
+            <w:rStyle w:val="InternetLink"/>
           </w:rPr>
           <w:t xml:space="preserve">https://doi.org/10.1080/00220973.2023.2246187</w:t>
         </w:r>
@@ -4206,8 +4458,8 @@
         <w:t xml:space="preserve">.</w:t>
       </w:r>
     </w:p>
-    <w:bookmarkEnd w:id="67"/>
-    <w:bookmarkStart w:id="69" w:name="ref-Morris2019"/>
+    <w:bookmarkEnd w:id="68"/>
+    <w:bookmarkStart w:id="70" w:name="ref-Morris2019"/>
     <w:p>
       <w:pPr>
         <w:pStyle w:val="Bibliography"/>
@@ -4233,10 +4485,10 @@
       <w:r>
         <w:t xml:space="preserve"> </w:t>
       </w:r>
-      <w:hyperlink r:id="rId68">
+      <w:hyperlink r:id="rId69">
         <w:r>
           <w:rPr>
-            <w:rStyle w:val="Hyperlink"/>
+            <w:rStyle w:val="InternetLink"/>
           </w:rPr>
           <w:t xml:space="preserve">https://doi.org/10.1002/sim.8086</w:t>
         </w:r>
@@ -4245,8 +4497,8 @@
         <w:t xml:space="preserve">.</w:t>
       </w:r>
     </w:p>
-    <w:bookmarkEnd w:id="69"/>
-    <w:bookmarkStart w:id="71" w:name="ref-R2020"/>
+    <w:bookmarkEnd w:id="70"/>
+    <w:bookmarkStart w:id="72" w:name="ref-R2020"/>
     <w:p>
       <w:pPr>
         <w:pStyle w:val="Bibliography"/>
@@ -4269,10 +4521,10 @@
       <w:r>
         <w:t xml:space="preserve"> </w:t>
       </w:r>
-      <w:hyperlink r:id="rId70">
+      <w:hyperlink r:id="rId71">
         <w:r>
           <w:rPr>
-            <w:rStyle w:val="Hyperlink"/>
+            <w:rStyle w:val="InternetLink"/>
           </w:rPr>
           <w:t xml:space="preserve">https://www.R-project.org/</w:t>
         </w:r>
@@ -4281,8 +4533,8 @@
         <w:t xml:space="preserve">.</w:t>
       </w:r>
     </w:p>
-    <w:bookmarkEnd w:id="71"/>
-    <w:bookmarkStart w:id="73" w:name="ref-senn2006change"/>
+    <w:bookmarkEnd w:id="72"/>
+    <w:bookmarkStart w:id="74" w:name="ref-senn2006change"/>
     <w:p>
       <w:pPr>
         <w:pStyle w:val="Bibliography"/>
@@ -4308,10 +4560,10 @@
       <w:r>
         <w:t xml:space="preserve"> </w:t>
       </w:r>
-      <w:hyperlink r:id="rId72">
+      <w:hyperlink r:id="rId73">
         <w:r>
           <w:rPr>
-            <w:rStyle w:val="Hyperlink"/>
+            <w:rStyle w:val="InternetLink"/>
           </w:rPr>
           <w:t xml:space="preserve">https://doi.org/10.1002/sim.2682</w:t>
         </w:r>
@@ -4320,18 +4572,18 @@
         <w:t xml:space="preserve">.</w:t>
       </w:r>
     </w:p>
-    <w:bookmarkEnd w:id="73"/>
-    <w:bookmarkStart w:id="74" w:name="ref-Siepe2023"/>
+    <w:bookmarkEnd w:id="74"/>
+    <w:bookmarkStart w:id="75" w:name="ref-Siepe2023"/>
     <w:p>
       <w:pPr>
         <w:pStyle w:val="Bibliography"/>
       </w:pPr>
       <w:r>
-        <w:t xml:space="preserve">Siepe, Björn S., František Bartoš, and Samuel Pawel. 2023. “Simulation Studies for Methodological Research in Psychology: A Standardized Structure for Planning, Preregistration, and Reporting.”</w:t>
-      </w:r>
-    </w:p>
-    <w:bookmarkEnd w:id="74"/>
-    <w:bookmarkStart w:id="76" w:name="ref-Skrondal2000"/>
+        <w:t xml:space="preserve">Siepe, Björn S., František Bartoš, and Samuel Pawel. 2023. “Simulation Studies for Methodological Research in Psychology: A Standardized Template for Planning, Preregistration, and Reporting.”</w:t>
+      </w:r>
+    </w:p>
+    <w:bookmarkEnd w:id="75"/>
+    <w:bookmarkStart w:id="77" w:name="ref-Skrondal2000"/>
     <w:p>
       <w:pPr>
         <w:pStyle w:val="Bibliography"/>
@@ -4357,10 +4609,10 @@
       <w:r>
         <w:t xml:space="preserve"> </w:t>
       </w:r>
-      <w:hyperlink r:id="rId75">
+      <w:hyperlink r:id="rId76">
         <w:r>
           <w:rPr>
-            <w:rStyle w:val="Hyperlink"/>
+            <w:rStyle w:val="InternetLink"/>
           </w:rPr>
           <w:t xml:space="preserve">https://doi.org/10.1207/s15327906mbr3502_1</w:t>
         </w:r>
@@ -4369,8 +4621,8 @@
         <w:t xml:space="preserve">.</w:t>
       </w:r>
     </w:p>
-    <w:bookmarkEnd w:id="76"/>
-    <w:bookmarkStart w:id="78" w:name="ref-van2013ancova"/>
+    <w:bookmarkEnd w:id="77"/>
+    <w:bookmarkStart w:id="79" w:name="ref-van2013ancova"/>
     <w:p>
       <w:pPr>
         <w:pStyle w:val="Bibliography"/>
@@ -4396,10 +4648,10 @@
       <w:r>
         <w:t xml:space="preserve"> </w:t>
       </w:r>
-      <w:hyperlink r:id="rId77">
+      <w:hyperlink r:id="rId78">
         <w:r>
           <w:rPr>
-            <w:rStyle w:val="Hyperlink"/>
+            <w:rStyle w:val="InternetLink"/>
           </w:rPr>
           <w:t xml:space="preserve">https://doi.org/10.1080/00273171.2013.831743</w:t>
         </w:r>
@@ -4408,8 +4660,8 @@
         <w:t xml:space="preserve">.</w:t>
       </w:r>
     </w:p>
-    <w:bookmarkEnd w:id="78"/>
-    <w:bookmarkStart w:id="80" w:name="ref-vickers2001use"/>
+    <w:bookmarkEnd w:id="79"/>
+    <w:bookmarkStart w:id="81" w:name="ref-vickers2001use"/>
     <w:p>
       <w:pPr>
         <w:pStyle w:val="Bibliography"/>
@@ -4435,10 +4687,10 @@
       <w:r>
         <w:t xml:space="preserve"> </w:t>
       </w:r>
-      <w:hyperlink r:id="rId79">
+      <w:hyperlink r:id="rId80">
         <w:r>
           <w:rPr>
-            <w:rStyle w:val="Hyperlink"/>
+            <w:rStyle w:val="InternetLink"/>
           </w:rPr>
           <w:t xml:space="preserve">https://doi.org/10.1186/1471-2288-1-6</w:t>
         </w:r>
@@ -4447,8 +4699,8 @@
         <w:t xml:space="preserve">.</w:t>
       </w:r>
     </w:p>
-    <w:bookmarkEnd w:id="80"/>
-    <w:bookmarkStart w:id="82" w:name="ref-Wickham2016"/>
+    <w:bookmarkEnd w:id="81"/>
+    <w:bookmarkStart w:id="83" w:name="ref-Wickham2016"/>
     <w:p>
       <w:pPr>
         <w:pStyle w:val="Bibliography"/>
@@ -4471,10 +4723,10 @@
       <w:r>
         <w:t xml:space="preserve"> </w:t>
       </w:r>
-      <w:hyperlink r:id="rId81">
+      <w:hyperlink r:id="rId82">
         <w:r>
           <w:rPr>
-            <w:rStyle w:val="Hyperlink"/>
+            <w:rStyle w:val="InternetLink"/>
           </w:rPr>
           <w:t xml:space="preserve">https://ggplot2.tidyverse.org</w:t>
         </w:r>
@@ -4483,16 +4735,17 @@
         <w:t xml:space="preserve">.</w:t>
       </w:r>
     </w:p>
-    <w:bookmarkEnd w:id="82"/>
     <w:bookmarkEnd w:id="83"/>
+    <w:bookmarkEnd w:id="84"/>
     <w:sectPr>
+      <w:footerReference w:type="default" r:id="rId9"/>
       <w:type w:val="nextPage"/>
       <w:pgSz w:w="11906" w:h="16838"/>
-      <w:pgMar w:left="1417" w:right="1417" w:gutter="0" w:header="0" w:top="1417" w:footer="0" w:bottom="1134"/>
+      <w:pgMar w:left="1417" w:right="1417" w:gutter="0" w:header="0" w:top="1417" w:footer="1417" w:bottom="2176"/>
       <w:pgNumType w:fmt="decimal"/>
       <w:formProt w:val="false"/>
       <w:textDirection w:val="lrTb"/>
-      <w:docGrid w:type="default" w:linePitch="360" w:charSpace="4096"/>
+      <w:docGrid w:type="default" w:linePitch="100" w:charSpace="0"/>
     </w:sectPr>
   </w:body>
 </w:document>
@@ -4502,6 +4755,43 @@
 <w:comments xmlns:w="http://schemas.openxmlformats.org/wordprocessingml/2006/main" xmlns:m="http://schemas.openxmlformats.org/officeDocument/2006/math" xmlns:r="http://schemas.openxmlformats.org/officeDocument/2006/relationships" xmlns:o="urn:schemas-microsoft-com:office:office" xmlns:v="urn:schemas-microsoft-com:vml" xmlns:w10="urn:schemas-microsoft-com:office:word" xmlns:a="http://schemas.openxmlformats.org/drawingml/2006/main" xmlns:pic="http://schemas.openxmlformats.org/drawingml/2006/picture" xmlns:wp="http://schemas.openxmlformats.org/drawingml/2006/wordprocessingDrawing"/>
 </file>
 
+<file path=word/footer1.xml><?xml version="1.0" encoding="utf-8"?>
+<w:ftr xmlns:o="urn:schemas-microsoft-com:office:office" xmlns:r="http://schemas.openxmlformats.org/officeDocument/2006/relationships" xmlns:v="urn:schemas-microsoft-com:vml" xmlns:w="http://schemas.openxmlformats.org/wordprocessingml/2006/main" xmlns:w10="urn:schemas-microsoft-com:office:word" xmlns:wp="http://schemas.openxmlformats.org/drawingml/2006/wordprocessingDrawing" xmlns:wps="http://schemas.microsoft.com/office/word/2010/wordprocessingShape" xmlns:wpg="http://schemas.microsoft.com/office/word/2010/wordprocessingGroup" xmlns:mc="http://schemas.openxmlformats.org/markup-compatibility/2006" xmlns:wp14="http://schemas.microsoft.com/office/word/2010/wordprocessingDrawing" xmlns:w14="http://schemas.microsoft.com/office/word/2010/wordml" xmlns:w15="http://schemas.microsoft.com/office/word/2012/wordml" mc:Ignorable="w14 wp14 w15">
+  <w:p>
+    <w:pPr>
+      <w:pStyle w:val="Footer"/>
+      <w:suppressLineNumbers/>
+      <w:spacing w:before="0" w:after="200"/>
+      <w:rPr/>
+    </w:pPr>
+    <w:r>
+      <w:rPr/>
+      <w:tab/>
+    </w:r>
+    <w:r>
+      <w:rPr/>
+      <w:fldChar w:fldCharType="begin"/>
+    </w:r>
+    <w:r>
+      <w:rPr/>
+      <w:instrText xml:space="preserve"> PAGE </w:instrText>
+    </w:r>
+    <w:r>
+      <w:rPr/>
+      <w:fldChar w:fldCharType="separate"/>
+    </w:r>
+    <w:r>
+      <w:rPr/>
+      <w:t>1</w:t>
+    </w:r>
+    <w:r>
+      <w:rPr/>
+      <w:fldChar w:fldCharType="end"/>
+    </w:r>
+  </w:p>
+</w:ftr>
+</file>
+
 <file path=word/footnotes.xml><?xml version="1.0" encoding="utf-8"?>
 <w:footnotes xmlns:w="http://schemas.openxmlformats.org/wordprocessingml/2006/main" xmlns:m="http://schemas.openxmlformats.org/officeDocument/2006/math" xmlns:r="http://schemas.openxmlformats.org/officeDocument/2006/relationships" xmlns:o="urn:schemas-microsoft-com:office:office" xmlns:v="urn:schemas-microsoft-com:vml" xmlns:w10="urn:schemas-microsoft-com:office:word" xmlns:a="http://schemas.openxmlformats.org/drawingml/2006/main" xmlns:pic="http://schemas.openxmlformats.org/drawingml/2006/picture" xmlns:wp="http://schemas.openxmlformats.org/drawingml/2006/wordprocessingDrawing">
   <w:footnote w:type="continuationSeparator" w:id="0">
@@ -4522,7 +4812,137 @@
 </file>
 
 <file path=word/numbering.xml><?xml version="1.0" encoding="utf-8"?>
-<w:numbering xmlns:w="http://schemas.openxmlformats.org/wordprocessingml/2006/main">
+<w:numbering xmlns:w="http://schemas.openxmlformats.org/wordprocessingml/2006/main" xmlns:o="urn:schemas-microsoft-com:office:office" xmlns:r="http://schemas.openxmlformats.org/officeDocument/2006/relationships" xmlns:v="urn:schemas-microsoft-com:vml" xmlns:mc="http://schemas.openxmlformats.org/markup-compatibility/2006" xmlns:w14="http://schemas.microsoft.com/office/word/2010/wordml" mc:Ignorable="w14">
+  <w:abstractNum w:abstractNumId="1">
+    <w:lvl w:ilvl="0">
+      <w:start w:val="1"/>
+      <w:pStyle w:val="Heading1"/>
+      <w:numFmt w:val="decimal"/>
+      <w:lvlText w:val="%1"/>
+      <w:lvlJc w:val="left"/>
+      <w:pPr>
+        <w:tabs>
+          <w:tab w:val="num" w:pos="0"/>
+        </w:tabs>
+        <w:ind w:left="432" w:hanging="432"/>
+      </w:pPr>
+      <w:rPr/>
+    </w:lvl>
+    <w:lvl w:ilvl="1">
+      <w:start w:val="1"/>
+      <w:pStyle w:val="Heading2"/>
+      <w:numFmt w:val="decimal"/>
+      <w:lvlText w:val="%1.%2"/>
+      <w:lvlJc w:val="left"/>
+      <w:pPr>
+        <w:tabs>
+          <w:tab w:val="num" w:pos="0"/>
+        </w:tabs>
+        <w:ind w:left="576" w:hanging="576"/>
+      </w:pPr>
+      <w:rPr/>
+    </w:lvl>
+    <w:lvl w:ilvl="2">
+      <w:start w:val="1"/>
+      <w:pStyle w:val="Heading3"/>
+      <w:numFmt w:val="decimal"/>
+      <w:lvlText w:val="%1.%2.%3"/>
+      <w:lvlJc w:val="left"/>
+      <w:pPr>
+        <w:tabs>
+          <w:tab w:val="num" w:pos="0"/>
+        </w:tabs>
+        <w:ind w:left="720" w:hanging="720"/>
+      </w:pPr>
+      <w:rPr>
+        <w:lang w:val="en-US"/>
+      </w:rPr>
+    </w:lvl>
+    <w:lvl w:ilvl="3">
+      <w:start w:val="1"/>
+      <w:pStyle w:val="Heading4"/>
+      <w:numFmt w:val="decimal"/>
+      <w:lvlText w:val="%1.%2.%3.%4"/>
+      <w:lvlJc w:val="left"/>
+      <w:pPr>
+        <w:tabs>
+          <w:tab w:val="num" w:pos="0"/>
+        </w:tabs>
+        <w:ind w:left="864" w:hanging="864"/>
+      </w:pPr>
+      <w:rPr/>
+    </w:lvl>
+    <w:lvl w:ilvl="4">
+      <w:start w:val="1"/>
+      <w:pStyle w:val="Heading5"/>
+      <w:numFmt w:val="decimal"/>
+      <w:lvlText w:val="%1.%2.%3.%4.%5"/>
+      <w:lvlJc w:val="left"/>
+      <w:pPr>
+        <w:tabs>
+          <w:tab w:val="num" w:pos="0"/>
+        </w:tabs>
+        <w:ind w:left="1008" w:hanging="1008"/>
+      </w:pPr>
+      <w:rPr/>
+    </w:lvl>
+    <w:lvl w:ilvl="5">
+      <w:start w:val="1"/>
+      <w:pStyle w:val="Heading6"/>
+      <w:numFmt w:val="decimal"/>
+      <w:lvlText w:val="%1.%2.%3.%4.%5.%6"/>
+      <w:lvlJc w:val="left"/>
+      <w:pPr>
+        <w:tabs>
+          <w:tab w:val="num" w:pos="0"/>
+        </w:tabs>
+        <w:ind w:left="1152" w:hanging="1152"/>
+      </w:pPr>
+      <w:rPr/>
+    </w:lvl>
+    <w:lvl w:ilvl="6">
+      <w:start w:val="1"/>
+      <w:pStyle w:val="Heading7"/>
+      <w:numFmt w:val="decimal"/>
+      <w:lvlText w:val="%1.%2.%3.%4.%5.%6.%7"/>
+      <w:lvlJc w:val="left"/>
+      <w:pPr>
+        <w:tabs>
+          <w:tab w:val="num" w:pos="0"/>
+        </w:tabs>
+        <w:ind w:left="1296" w:hanging="1296"/>
+      </w:pPr>
+      <w:rPr/>
+    </w:lvl>
+    <w:lvl w:ilvl="7">
+      <w:start w:val="1"/>
+      <w:pStyle w:val="Heading8"/>
+      <w:numFmt w:val="decimal"/>
+      <w:lvlText w:val="%1.%2.%3.%4.%5.%6.%7.%8"/>
+      <w:lvlJc w:val="left"/>
+      <w:pPr>
+        <w:tabs>
+          <w:tab w:val="num" w:pos="0"/>
+        </w:tabs>
+        <w:ind w:left="1440" w:hanging="1440"/>
+      </w:pPr>
+      <w:rPr/>
+    </w:lvl>
+    <w:lvl w:ilvl="8">
+      <w:start w:val="1"/>
+      <w:pStyle w:val="Heading9"/>
+      <w:numFmt w:val="decimal"/>
+      <w:lvlText w:val="%1.%2.%3.%4.%5.%6.%7.%8.%9"/>
+      <w:lvlJc w:val="left"/>
+      <w:pPr>
+        <w:tabs>
+          <w:tab w:val="num" w:pos="0"/>
+        </w:tabs>
+        <w:ind w:left="1584" w:hanging="1584"/>
+      </w:pPr>
+      <w:rPr/>
+    </w:lvl>
+  </w:abstractNum>
   <w:abstractNum w:abstractNumId="990">
     <w:nsid w:val="2c1ae401"/>
     <w:multiLevelType w:val="multilevel"/>
@@ -4729,6 +5149,9 @@
       </w:pPr>
     </w:lvl>
   </w:abstractNum>
+  <w:num w:numId="1">
+    <w:abstractNumId w:val="1"/>
+  </w:num>
   <w:num w:numId="1000">
     <w:abstractNumId w:val="990"/>
   </w:num>
@@ -4749,10 +5172,10 @@
   <w:docDefaults>
     <w:rPrDefault>
       <w:rPr>
-        <w:rFonts w:ascii="Calibri" w:hAnsi="Calibri" w:eastAsia="Calibri" w:cs="" w:asciiTheme="minorHAnsi" w:cstheme="minorBidi" w:eastAsiaTheme="minorHAnsi" w:hAnsiTheme="minorHAnsi"/>
-        <w:sz w:val="22"/>
-        <w:szCs w:val="22"/>
-        <w:lang w:val="de-DE" w:eastAsia="en-US" w:bidi="ar-SA"/>
+        <w:rFonts w:ascii="Cambria" w:hAnsi="Cambria" w:eastAsia="Cambria" w:cs="Mangal" w:asciiTheme="minorHAnsi" w:cstheme="minorBidi" w:eastAsiaTheme="minorHAnsi" w:hAnsiTheme="minorHAnsi"/>
+        <w:sz w:val="24"/>
+        <w:szCs w:val="24"/>
+        <w:lang w:val="en-US" w:eastAsia="en-US" w:bidi="ar-SA"/>
       </w:rPr>
     </w:rPrDefault>
     <w:pPrDefault>
@@ -4761,19 +5184,8 @@
       </w:pPr>
     </w:pPrDefault>
   </w:docDefaults>
-  <w:latentStyles w:defLockedState="0" w:defUIPriority="99" w:defSemiHidden="0" w:defUnhideWhenUsed="0" w:defQFormat="0" w:count="376">
-    <w:lsdException w:name="Normal" w:uiPriority="0" w:qFormat="1"/>
-    <w:lsdException w:name="heading 1" w:uiPriority="9" w:qFormat="1"/>
-    <w:lsdException w:name="heading 2" w:uiPriority="9" w:semiHidden="1" w:unhideWhenUsed="1" w:qFormat="1"/>
-    <w:lsdException w:name="heading 3" w:uiPriority="9" w:semiHidden="1" w:unhideWhenUsed="1" w:qFormat="1"/>
-    <w:lsdException w:name="heading 4" w:uiPriority="9" w:semiHidden="1" w:unhideWhenUsed="1" w:qFormat="1"/>
-    <w:lsdException w:name="heading 5" w:uiPriority="9" w:semiHidden="1" w:unhideWhenUsed="1" w:qFormat="1"/>
-    <w:lsdException w:name="heading 6" w:uiPriority="9" w:semiHidden="1" w:unhideWhenUsed="1" w:qFormat="1"/>
-    <w:lsdException w:name="heading 7" w:uiPriority="9" w:semiHidden="1" w:unhideWhenUsed="1" w:qFormat="1"/>
-    <w:lsdException w:name="heading 8" w:uiPriority="9" w:semiHidden="1" w:unhideWhenUsed="1" w:qFormat="1"/>
-    <w:lsdException w:name="heading 9" w:uiPriority="9" w:semiHidden="1" w:unhideWhenUsed="1" w:qFormat="1"/>
-    <w:lsdException w:name="index 1" w:semiHidden="1" w:unhideWhenUsed="1"/>
-    <w:lsdException w:name="index 2" w:semiHidden="1" w:unhideWhenUsed="1"/>
+  <w:latentStyles w:defLockedState="0" w:defUIPriority="0" w:defSemiHidden="0" w:defUnhideWhenUsed="0" w:defQFormat="0" w:count="376">
+    <w:lsdException w:name="heading 6" w:semiHidden="1" w:unhideWhenUsed="1"/>
     <w:lsdException w:name="index 3" w:semiHidden="1" w:unhideWhenUsed="1"/>
     <w:lsdException w:name="index 4" w:semiHidden="1" w:unhideWhenUsed="1"/>
     <w:lsdException w:name="index 5" w:semiHidden="1" w:unhideWhenUsed="1"/>
@@ -4781,22 +5193,22 @@
     <w:lsdException w:name="index 7" w:semiHidden="1" w:unhideWhenUsed="1"/>
     <w:lsdException w:name="index 8" w:semiHidden="1" w:unhideWhenUsed="1"/>
     <w:lsdException w:name="index 9" w:semiHidden="1" w:unhideWhenUsed="1"/>
-    <w:lsdException w:name="toc 1" w:uiPriority="39" w:semiHidden="1" w:unhideWhenUsed="1"/>
-    <w:lsdException w:name="toc 2" w:uiPriority="39" w:semiHidden="1" w:unhideWhenUsed="1"/>
-    <w:lsdException w:name="toc 3" w:uiPriority="39" w:semiHidden="1" w:unhideWhenUsed="1"/>
-    <w:lsdException w:name="toc 4" w:uiPriority="39" w:semiHidden="1" w:unhideWhenUsed="1"/>
-    <w:lsdException w:name="toc 5" w:uiPriority="39" w:semiHidden="1" w:unhideWhenUsed="1"/>
-    <w:lsdException w:name="toc 6" w:uiPriority="39" w:semiHidden="1" w:unhideWhenUsed="1"/>
-    <w:lsdException w:name="toc 7" w:uiPriority="39" w:semiHidden="1" w:unhideWhenUsed="1"/>
-    <w:lsdException w:name="toc 8" w:uiPriority="39" w:semiHidden="1" w:unhideWhenUsed="1"/>
-    <w:lsdException w:name="toc 9" w:uiPriority="39" w:semiHidden="1" w:unhideWhenUsed="1"/>
+    <w:lsdException w:name="toc 1" w:semiHidden="1" w:unhideWhenUsed="1"/>
+    <w:lsdException w:name="toc 2" w:semiHidden="1" w:unhideWhenUsed="1"/>
+    <w:lsdException w:name="toc 3" w:semiHidden="1" w:unhideWhenUsed="1"/>
+    <w:lsdException w:name="toc 4" w:semiHidden="1" w:unhideWhenUsed="1"/>
+    <w:lsdException w:name="toc 5" w:semiHidden="1" w:unhideWhenUsed="1"/>
+    <w:lsdException w:name="toc 6" w:semiHidden="1" w:unhideWhenUsed="1"/>
+    <w:lsdException w:name="toc 7" w:semiHidden="1" w:unhideWhenUsed="1"/>
+    <w:lsdException w:name="toc 8" w:semiHidden="1" w:unhideWhenUsed="1"/>
+    <w:lsdException w:name="toc 9" w:semiHidden="1" w:unhideWhenUsed="1"/>
     <w:lsdException w:name="Normal Indent" w:semiHidden="1" w:unhideWhenUsed="1"/>
     <w:lsdException w:name="footnote text" w:semiHidden="1" w:unhideWhenUsed="1"/>
     <w:lsdException w:name="annotation text" w:semiHidden="1" w:unhideWhenUsed="1"/>
     <w:lsdException w:name="header" w:semiHidden="1" w:unhideWhenUsed="1"/>
     <w:lsdException w:name="footer" w:semiHidden="1" w:unhideWhenUsed="1"/>
     <w:lsdException w:name="index heading" w:semiHidden="1" w:unhideWhenUsed="1"/>
-    <w:lsdException w:name="caption" w:uiPriority="35" w:semiHidden="1" w:unhideWhenUsed="1" w:qFormat="1"/>
+    <w:lsdException w:name="caption" w:semiHidden="1" w:unhideWhenUsed="1"/>
     <w:lsdException w:name="table of figures" w:semiHidden="1" w:unhideWhenUsed="1"/>
     <w:lsdException w:name="envelope address" w:semiHidden="1" w:unhideWhenUsed="1"/>
     <w:lsdException w:name="envelope return" w:semiHidden="1" w:unhideWhenUsed="1"/>
@@ -4816,18 +5228,14 @@
     <w:lsdException w:name="List 3" w:semiHidden="1" w:unhideWhenUsed="1"/>
     <w:lsdException w:name="List 4" w:semiHidden="1" w:unhideWhenUsed="1"/>
     <w:lsdException w:name="List 5" w:semiHidden="1" w:unhideWhenUsed="1"/>
-    <w:lsdException w:name="List Bullet 2" w:semiHidden="1" w:unhideWhenUsed="1"/>
     <w:lsdException w:name="List Bullet 3" w:semiHidden="1" w:unhideWhenUsed="1"/>
     <w:lsdException w:name="List Bullet 4" w:semiHidden="1" w:unhideWhenUsed="1"/>
-    <w:lsdException w:name="List Bullet 5" w:semiHidden="1" w:unhideWhenUsed="1"/>
-    <w:lsdException w:name="List Number 2" w:semiHidden="1" w:unhideWhenUsed="1"/>
     <w:lsdException w:name="List Number 3" w:semiHidden="1" w:unhideWhenUsed="1"/>
     <w:lsdException w:name="List Number 4" w:semiHidden="1" w:unhideWhenUsed="1"/>
     <w:lsdException w:name="List Number 5" w:semiHidden="1" w:unhideWhenUsed="1"/>
-    <w:lsdException w:name="Title" w:uiPriority="10" w:qFormat="1"/>
     <w:lsdException w:name="Closing" w:semiHidden="1" w:unhideWhenUsed="1"/>
     <w:lsdException w:name="Signature" w:semiHidden="1" w:unhideWhenUsed="1"/>
-    <w:lsdException w:name="Default Paragraph Font" w:uiPriority="1" w:semiHidden="1" w:unhideWhenUsed="1"/>
+    <w:lsdException w:name="Default Paragraph Font" w:semiHidden="1" w:unhideWhenUsed="1"/>
     <w:lsdException w:name="Body Text" w:semiHidden="1" w:unhideWhenUsed="1"/>
     <w:lsdException w:name="Body Text Indent" w:semiHidden="1" w:unhideWhenUsed="1"/>
     <w:lsdException w:name="List Continue" w:semiHidden="1" w:unhideWhenUsed="1"/>
@@ -4836,21 +5244,14 @@
     <w:lsdException w:name="List Continue 4" w:semiHidden="1" w:unhideWhenUsed="1"/>
     <w:lsdException w:name="List Continue 5" w:semiHidden="1" w:unhideWhenUsed="1"/>
     <w:lsdException w:name="Message Header" w:semiHidden="1" w:unhideWhenUsed="1"/>
-    <w:lsdException w:name="Subtitle" w:uiPriority="11" w:qFormat="1"/>
     <w:lsdException w:name="Salutation" w:semiHidden="1" w:unhideWhenUsed="1"/>
     <w:lsdException w:name="Date" w:semiHidden="1" w:unhideWhenUsed="1"/>
     <w:lsdException w:name="Body Text First Indent" w:semiHidden="1" w:unhideWhenUsed="1"/>
     <w:lsdException w:name="Body Text First Indent 2" w:semiHidden="1" w:unhideWhenUsed="1"/>
-    <w:lsdException w:name="Note Heading" w:semiHidden="1" w:unhideWhenUsed="1"/>
-    <w:lsdException w:name="Body Text 2" w:semiHidden="1" w:unhideWhenUsed="1"/>
-    <w:lsdException w:name="Body Text 3" w:semiHidden="1" w:unhideWhenUsed="1"/>
-    <w:lsdException w:name="Body Text Indent 2" w:semiHidden="1" w:unhideWhenUsed="1"/>
     <w:lsdException w:name="Body Text Indent 3" w:semiHidden="1" w:unhideWhenUsed="1"/>
     <w:lsdException w:name="Block Text" w:semiHidden="1" w:unhideWhenUsed="1"/>
     <w:lsdException w:name="Hyperlink" w:semiHidden="1" w:unhideWhenUsed="1"/>
     <w:lsdException w:name="FollowedHyperlink" w:semiHidden="1" w:unhideWhenUsed="1"/>
-    <w:lsdException w:name="Strong" w:uiPriority="22" w:qFormat="1"/>
-    <w:lsdException w:name="Emphasis" w:uiPriority="20" w:qFormat="1"/>
     <w:lsdException w:name="Document Map" w:semiHidden="1" w:unhideWhenUsed="1"/>
     <w:lsdException w:name="Plain Text" w:semiHidden="1" w:unhideWhenUsed="1"/>
     <w:lsdException w:name="E-mail Signature" w:semiHidden="1" w:unhideWhenUsed="1"/>
@@ -4867,7 +5268,6 @@
     <w:lsdException w:name="HTML Sample" w:semiHidden="1" w:unhideWhenUsed="1"/>
     <w:lsdException w:name="HTML Typewriter" w:semiHidden="1" w:unhideWhenUsed="1"/>
     <w:lsdException w:name="HTML Variable" w:semiHidden="1" w:unhideWhenUsed="1"/>
-    <w:lsdException w:name="Normal Table" w:semiHidden="1" w:unhideWhenUsed="1"/>
     <w:lsdException w:name="annotation subject" w:semiHidden="1" w:unhideWhenUsed="1"/>
     <w:lsdException w:name="No List" w:semiHidden="1" w:unhideWhenUsed="1"/>
     <w:lsdException w:name="Outline List 1" w:semiHidden="1" w:unhideWhenUsed="1"/>
@@ -4914,130 +5314,107 @@
     <w:lsdException w:name="Table Subtle 2" w:semiHidden="1" w:unhideWhenUsed="1"/>
     <w:lsdException w:name="Table Web 1" w:semiHidden="1" w:unhideWhenUsed="1"/>
     <w:lsdException w:name="Table Web 2" w:semiHidden="1" w:unhideWhenUsed="1"/>
-    <w:lsdException w:name="Table Web 3" w:semiHidden="1" w:unhideWhenUsed="1"/>
     <w:lsdException w:name="Balloon Text" w:semiHidden="1" w:unhideWhenUsed="1"/>
-    <w:lsdException w:name="Table Grid" w:uiPriority="39"/>
-    <w:lsdException w:name="Table Theme" w:semiHidden="1" w:unhideWhenUsed="1"/>
     <w:lsdException w:name="Placeholder Text" w:semiHidden="1"/>
-    <w:lsdException w:name="No Spacing" w:uiPriority="1" w:qFormat="1"/>
-    <w:lsdException w:name="Light Shading" w:uiPriority="60"/>
-    <w:lsdException w:name="Light List" w:uiPriority="61"/>
-    <w:lsdException w:name="Light Grid" w:uiPriority="62"/>
-    <w:lsdException w:name="Medium Shading 1" w:uiPriority="63"/>
-    <w:lsdException w:name="Medium Shading 2" w:uiPriority="64"/>
-    <w:lsdException w:name="Medium List 1" w:uiPriority="65"/>
-    <w:lsdException w:name="Medium List 2" w:uiPriority="66"/>
-    <w:lsdException w:name="Medium Grid 1" w:uiPriority="67"/>
-    <w:lsdException w:name="Medium Grid 2" w:uiPriority="68"/>
-    <w:lsdException w:name="Medium Grid 3" w:uiPriority="69"/>
-    <w:lsdException w:name="Dark List" w:uiPriority="70"/>
-    <w:lsdException w:name="Colorful Shading" w:uiPriority="71"/>
-    <w:lsdException w:name="Colorful List" w:uiPriority="72"/>
-    <w:lsdException w:name="Colorful Grid" w:uiPriority="73"/>
-    <w:lsdException w:name="Light Shading Accent 1" w:uiPriority="60"/>
-    <w:lsdException w:name="Light List Accent 1" w:uiPriority="61"/>
-    <w:lsdException w:name="Light Grid Accent 1" w:uiPriority="62"/>
-    <w:lsdException w:name="Medium Shading 1 Accent 1" w:uiPriority="63"/>
-    <w:lsdException w:name="Medium Shading 2 Accent 1" w:uiPriority="64"/>
-    <w:lsdException w:name="Medium List 1 Accent 1" w:uiPriority="65"/>
+    <w:lsdException w:name="Light Shading"/>
+    <w:lsdException w:name="Light List"/>
+    <w:lsdException w:name="Light Grid"/>
+    <w:lsdException w:name="Medium Shading 1"/>
+    <w:lsdException w:name="Medium Shading 2"/>
+    <w:lsdException w:name="Medium List 1"/>
+    <w:lsdException w:name="Medium List 2"/>
+    <w:lsdException w:name="Medium Grid 1"/>
+    <w:lsdException w:name="Medium Grid 2"/>
+    <w:lsdException w:name="Medium Grid 3"/>
+    <w:lsdException w:name="Dark List"/>
+    <w:lsdException w:name="Colorful Shading"/>
+    <w:lsdException w:name="Colorful List"/>
+    <w:lsdException w:name="Colorful Grid"/>
+    <w:lsdException w:name="Light Shading Accent 1"/>
+    <w:lsdException w:name="Light List Accent 1"/>
+    <w:lsdException w:name="Light Grid Accent 1"/>
+    <w:lsdException w:name="Medium Shading 1 Accent 1"/>
+    <w:lsdException w:name="Medium Shading 2 Accent 1"/>
     <w:lsdException w:name="Revision" w:semiHidden="1"/>
-    <w:lsdException w:name="List Paragraph" w:uiPriority="34" w:qFormat="1"/>
-    <w:lsdException w:name="Quote" w:uiPriority="29" w:qFormat="1"/>
-    <w:lsdException w:name="Intense Quote" w:uiPriority="30" w:qFormat="1"/>
-    <w:lsdException w:name="Medium List 2 Accent 1" w:uiPriority="66"/>
-    <w:lsdException w:name="Medium Grid 1 Accent 1" w:uiPriority="67"/>
-    <w:lsdException w:name="Medium Grid 2 Accent 1" w:uiPriority="68"/>
-    <w:lsdException w:name="Medium Grid 3 Accent 1" w:uiPriority="69"/>
-    <w:lsdException w:name="Dark List Accent 1" w:uiPriority="70"/>
-    <w:lsdException w:name="Colorful Shading Accent 1" w:uiPriority="71"/>
-    <w:lsdException w:name="Colorful List Accent 1" w:uiPriority="72"/>
-    <w:lsdException w:name="Colorful Grid Accent 1" w:uiPriority="73"/>
-    <w:lsdException w:name="Light Shading Accent 2" w:uiPriority="60"/>
-    <w:lsdException w:name="Light List Accent 2" w:uiPriority="61"/>
-    <w:lsdException w:name="Light Grid Accent 2" w:uiPriority="62"/>
-    <w:lsdException w:name="Medium Shading 1 Accent 2" w:uiPriority="63"/>
-    <w:lsdException w:name="Medium Shading 2 Accent 2" w:uiPriority="64"/>
-    <w:lsdException w:name="Medium List 1 Accent 2" w:uiPriority="65"/>
-    <w:lsdException w:name="Medium List 2 Accent 2" w:uiPriority="66"/>
-    <w:lsdException w:name="Medium Grid 1 Accent 2" w:uiPriority="67"/>
-    <w:lsdException w:name="Medium Grid 2 Accent 2" w:uiPriority="68"/>
-    <w:lsdException w:name="Medium Grid 3 Accent 2" w:uiPriority="69"/>
-    <w:lsdException w:name="Dark List Accent 2" w:uiPriority="70"/>
-    <w:lsdException w:name="Colorful Shading Accent 2" w:uiPriority="71"/>
-    <w:lsdException w:name="Colorful List Accent 2" w:uiPriority="72"/>
-    <w:lsdException w:name="Colorful Grid Accent 2" w:uiPriority="73"/>
-    <w:lsdException w:name="Light Shading Accent 3" w:uiPriority="60"/>
-    <w:lsdException w:name="Light List Accent 3" w:uiPriority="61"/>
-    <w:lsdException w:name="Light Grid Accent 3" w:uiPriority="62"/>
-    <w:lsdException w:name="Medium Shading 1 Accent 3" w:uiPriority="63"/>
-    <w:lsdException w:name="Medium Shading 2 Accent 3" w:uiPriority="64"/>
-    <w:lsdException w:name="Medium List 1 Accent 3" w:uiPriority="65"/>
-    <w:lsdException w:name="Medium List 2 Accent 3" w:uiPriority="66"/>
-    <w:lsdException w:name="Medium Grid 1 Accent 3" w:uiPriority="67"/>
-    <w:lsdException w:name="Medium Grid 2 Accent 3" w:uiPriority="68"/>
-    <w:lsdException w:name="Medium Grid 3 Accent 3" w:uiPriority="69"/>
-    <w:lsdException w:name="Dark List Accent 3" w:uiPriority="70"/>
-    <w:lsdException w:name="Colorful Shading Accent 3" w:uiPriority="71"/>
-    <w:lsdException w:name="Colorful List Accent 3" w:uiPriority="72"/>
-    <w:lsdException w:name="Colorful Grid Accent 3" w:uiPriority="73"/>
-    <w:lsdException w:name="Light Shading Accent 4" w:uiPriority="60"/>
-    <w:lsdException w:name="Light List Accent 4" w:uiPriority="61"/>
-    <w:lsdException w:name="Light Grid Accent 4" w:uiPriority="62"/>
-    <w:lsdException w:name="Medium Shading 1 Accent 4" w:uiPriority="63"/>
-    <w:lsdException w:name="Medium Shading 2 Accent 4" w:uiPriority="64"/>
-    <w:lsdException w:name="Medium List 1 Accent 4" w:uiPriority="65"/>
-    <w:lsdException w:name="Medium List 2 Accent 4" w:uiPriority="66"/>
-    <w:lsdException w:name="Medium Grid 1 Accent 4" w:uiPriority="67"/>
-    <w:lsdException w:name="Medium Grid 2 Accent 4" w:uiPriority="68"/>
-    <w:lsdException w:name="Medium Grid 3 Accent 4" w:uiPriority="69"/>
-    <w:lsdException w:name="Dark List Accent 4" w:uiPriority="70"/>
-    <w:lsdException w:name="Colorful Shading Accent 4" w:uiPriority="71"/>
-    <w:lsdException w:name="Colorful List Accent 4" w:uiPriority="72"/>
-    <w:lsdException w:name="Colorful Grid Accent 4" w:uiPriority="73"/>
-    <w:lsdException w:name="Light Shading Accent 5" w:uiPriority="60"/>
-    <w:lsdException w:name="Light List Accent 5" w:uiPriority="61"/>
-    <w:lsdException w:name="Light Grid Accent 5" w:uiPriority="62"/>
-    <w:lsdException w:name="Medium Shading 1 Accent 5" w:uiPriority="63"/>
-    <w:lsdException w:name="Medium Shading 2 Accent 5" w:uiPriority="64"/>
-    <w:lsdException w:name="Medium List 1 Accent 5" w:uiPriority="65"/>
-    <w:lsdException w:name="Medium List 2 Accent 5" w:uiPriority="66"/>
-    <w:lsdException w:name="Medium Grid 1 Accent 5" w:uiPriority="67"/>
-    <w:lsdException w:name="Medium Grid 2 Accent 5" w:uiPriority="68"/>
-    <w:lsdException w:name="Medium Grid 3 Accent 5" w:uiPriority="69"/>
-    <w:lsdException w:name="Dark List Accent 5" w:uiPriority="70"/>
-    <w:lsdException w:name="Colorful Shading Accent 5" w:uiPriority="71"/>
-    <w:lsdException w:name="Colorful List Accent 5" w:uiPriority="72"/>
-    <w:lsdException w:name="Colorful Grid Accent 5" w:uiPriority="73"/>
-    <w:lsdException w:name="Light Shading Accent 6" w:uiPriority="60"/>
-    <w:lsdException w:name="Light List Accent 6" w:uiPriority="61"/>
-    <w:lsdException w:name="Light Grid Accent 6" w:uiPriority="62"/>
-    <w:lsdException w:name="Medium Shading 1 Accent 6" w:uiPriority="63"/>
-    <w:lsdException w:name="Medium Shading 2 Accent 6" w:uiPriority="64"/>
-    <w:lsdException w:name="Medium List 1 Accent 6" w:uiPriority="65"/>
-    <w:lsdException w:name="Medium List 2 Accent 6" w:uiPriority="66"/>
-    <w:lsdException w:name="Medium Grid 1 Accent 6" w:uiPriority="67"/>
-    <w:lsdException w:name="Medium Grid 2 Accent 6" w:uiPriority="68"/>
-    <w:lsdException w:name="Medium Grid 3 Accent 6" w:uiPriority="69"/>
-    <w:lsdException w:name="Dark List Accent 6" w:uiPriority="70"/>
-    <w:lsdException w:name="Colorful Shading Accent 6" w:uiPriority="71"/>
-    <w:lsdException w:name="Colorful List Accent 6" w:uiPriority="72"/>
-    <w:lsdException w:name="Colorful Grid Accent 6" w:uiPriority="73"/>
-    <w:lsdException w:name="Subtle Emphasis" w:uiPriority="19" w:qFormat="1"/>
-    <w:lsdException w:name="Intense Emphasis" w:uiPriority="21" w:qFormat="1"/>
-    <w:lsdException w:name="Subtle Reference" w:uiPriority="31" w:qFormat="1"/>
-    <w:lsdException w:name="Intense Reference" w:uiPriority="32" w:qFormat="1"/>
-    <w:lsdException w:name="Book Title" w:uiPriority="33" w:qFormat="1"/>
-    <w:lsdException w:name="Bibliography" w:uiPriority="37" w:semiHidden="1" w:unhideWhenUsed="1"/>
-    <w:lsdException w:name="TOC Heading" w:uiPriority="39" w:semiHidden="1" w:unhideWhenUsed="1" w:qFormat="1"/>
-    <w:lsdException w:name="Plain Table 1" w:uiPriority="41"/>
-    <w:lsdException w:name="Plain Table 2" w:uiPriority="42"/>
-    <w:lsdException w:name="Plain Table 3" w:uiPriority="43"/>
-    <w:lsdException w:name="Plain Table 4" w:uiPriority="44"/>
-    <w:lsdException w:name="Plain Table 5" w:uiPriority="45"/>
-    <w:lsdException w:name="Grid Table Light" w:uiPriority="40"/>
-    <w:lsdException w:name="Grid Table 1 Light" w:uiPriority="46"/>
-    <w:lsdException w:name="Grid Table 2" w:uiPriority="47"/>
-    <w:lsdException w:name="Grid Table 3" w:uiPriority="48"/>
+    <w:lsdException w:name="Medium List 2 Accent 1"/>
+    <w:lsdException w:name="Medium Grid 1 Accent 1"/>
+    <w:lsdException w:name="Medium Grid 2 Accent 1"/>
+    <w:lsdException w:name="Medium Grid 3 Accent 1"/>
+    <w:lsdException w:name="Dark List Accent 1"/>
+    <w:lsdException w:name="Colorful Shading Accent 1"/>
+    <w:lsdException w:name="Colorful List Accent 1"/>
+    <w:lsdException w:name="Colorful Grid Accent 1"/>
+    <w:lsdException w:name="Light Shading Accent 2"/>
+    <w:lsdException w:name="Light List Accent 2"/>
+    <w:lsdException w:name="Light Grid Accent 2"/>
+    <w:lsdException w:name="Medium Shading 1 Accent 2"/>
+    <w:lsdException w:name="Medium Shading 2 Accent 2"/>
+    <w:lsdException w:name="Medium List 1 Accent 2"/>
+    <w:lsdException w:name="Medium List 2 Accent 2"/>
+    <w:lsdException w:name="Medium Grid 1 Accent 2"/>
+    <w:lsdException w:name="Medium Grid 2 Accent 2"/>
+    <w:lsdException w:name="Medium Grid 3 Accent 2"/>
+    <w:lsdException w:name="Dark List Accent 2"/>
+    <w:lsdException w:name="Colorful Shading Accent 2"/>
+    <w:lsdException w:name="Colorful List Accent 2"/>
+    <w:lsdException w:name="Colorful Grid Accent 2"/>
+    <w:lsdException w:name="Light Shading Accent 3"/>
+    <w:lsdException w:name="Light List Accent 3"/>
+    <w:lsdException w:name="Light Grid Accent 3"/>
+    <w:lsdException w:name="Medium Shading 1 Accent 3"/>
+    <w:lsdException w:name="Medium Shading 2 Accent 3"/>
+    <w:lsdException w:name="Medium List 1 Accent 3"/>
+    <w:lsdException w:name="Medium List 2 Accent 3"/>
+    <w:lsdException w:name="Medium Grid 1 Accent 3"/>
+    <w:lsdException w:name="Medium Grid 2 Accent 3"/>
+    <w:lsdException w:name="Medium Grid 3 Accent 3"/>
+    <w:lsdException w:name="Dark List Accent 3"/>
+    <w:lsdException w:name="Colorful Shading Accent 3"/>
+    <w:lsdException w:name="Colorful List Accent 3"/>
+    <w:lsdException w:name="Colorful Grid Accent 3"/>
+    <w:lsdException w:name="Light Shading Accent 4"/>
+    <w:lsdException w:name="Light List Accent 4"/>
+    <w:lsdException w:name="Light Grid Accent 4"/>
+    <w:lsdException w:name="Medium Shading 1 Accent 4"/>
+    <w:lsdException w:name="Medium Shading 2 Accent 4"/>
+    <w:lsdException w:name="Medium List 1 Accent 4"/>
+    <w:lsdException w:name="Medium List 2 Accent 4"/>
+    <w:lsdException w:name="Medium Grid 1 Accent 4"/>
+    <w:lsdException w:name="Medium Grid 2 Accent 4"/>
+    <w:lsdException w:name="Medium Grid 3 Accent 4"/>
+    <w:lsdException w:name="Dark List Accent 4"/>
+    <w:lsdException w:name="Colorful Shading Accent 4"/>
+    <w:lsdException w:name="Colorful List Accent 4"/>
+    <w:lsdException w:name="Colorful Grid Accent 4"/>
+    <w:lsdException w:name="Light Shading Accent 5"/>
+    <w:lsdException w:name="Light List Accent 5"/>
+    <w:lsdException w:name="Light Grid Accent 5"/>
+    <w:lsdException w:name="Medium Shading 1 Accent 5"/>
+    <w:lsdException w:name="Medium Shading 2 Accent 5"/>
+    <w:lsdException w:name="Medium List 1 Accent 5"/>
+    <w:lsdException w:name="Medium List 2 Accent 5"/>
+    <w:lsdException w:name="Medium Grid 1 Accent 5"/>
+    <w:lsdException w:name="Medium Grid 2 Accent 5"/>
+    <w:lsdException w:name="Medium Grid 3 Accent 5"/>
+    <w:lsdException w:name="Dark List Accent 5"/>
+    <w:lsdException w:name="Colorful Shading Accent 5"/>
+    <w:lsdException w:name="Colorful List Accent 5"/>
+    <w:lsdException w:name="Colorful Grid Accent 5"/>
+    <w:lsdException w:name="Light Shading Accent 6"/>
+    <w:lsdException w:name="Light List Accent 6"/>
+    <w:lsdException w:name="Light Grid Accent 6"/>
+    <w:lsdException w:name="Medium Shading 1 Accent 6"/>
+    <w:lsdException w:name="Medium Shading 2 Accent 6"/>
+    <w:lsdException w:name="Medium List 1 Accent 6"/>
+    <w:lsdException w:name="Medium List 2 Accent 6"/>
+    <w:lsdException w:name="Medium Grid 1 Accent 6"/>
+    <w:lsdException w:name="Medium Grid 2 Accent 6"/>
+    <w:lsdException w:name="Medium Grid 3 Accent 6"/>
+    <w:lsdException w:name="Dark List Accent 6"/>
+    <w:lsdException w:name="Colorful Shading Accent 6"/>
+    <w:lsdException w:name="Colorful List Accent 6"/>
+    <w:lsdException w:name="Bibliography" w:semiHidden="1" w:unhideWhenUsed="1"/>
+    <w:lsdException w:name="TOC Heading" w:semiHidden="1" w:unhideWhenUsed="1"/>
     <w:lsdException w:name="Grid Table 4" w:uiPriority="49"/>
     <w:lsdException w:name="Grid Table 5 Dark" w:uiPriority="50"/>
     <w:lsdException w:name="Grid Table 6 Colorful" w:uiPriority="51"/>
@@ -5133,71 +5510,249 @@
     <w:lsdException w:name="List Table 5 Dark Accent 6" w:uiPriority="50"/>
     <w:lsdException w:name="List Table 6 Colorful Accent 6" w:uiPriority="51"/>
     <w:lsdException w:name="List Table 7 Colorful Accent 6" w:uiPriority="52"/>
-    <w:lsdException w:name="Mention" w:semiHidden="1" w:unhideWhenUsed="1"/>
-    <w:lsdException w:name="Smart Hyperlink" w:semiHidden="1" w:unhideWhenUsed="1"/>
-    <w:lsdException w:name="Hashtag" w:semiHidden="1" w:unhideWhenUsed="1"/>
-    <w:lsdException w:name="Unresolved Mention" w:semiHidden="1" w:unhideWhenUsed="1"/>
-    <w:lsdException w:name="Smart Link" w:semiHidden="1" w:unhideWhenUsed="1"/>
+    <w:lsdException w:name="Mention" w:uiPriority="99" w:semiHidden="1" w:unhideWhenUsed="1"/>
+    <w:lsdException w:name="Smart Hyperlink" w:uiPriority="99" w:semiHidden="1" w:unhideWhenUsed="1"/>
+    <w:lsdException w:name="Hashtag" w:uiPriority="99" w:semiHidden="1" w:unhideWhenUsed="1"/>
+    <w:lsdException w:name="Unresolved Mention" w:uiPriority="99" w:semiHidden="1" w:unhideWhenUsed="1"/>
+    <w:lsdException w:name="Smart Link" w:uiPriority="99" w:semiHidden="1" w:unhideWhenUsed="1"/>
   </w:latentStyles>
   <w:style w:type="paragraph" w:styleId="Normal" w:default="1">
     <w:name w:val="Normal"/>
     <w:qFormat/>
-    <w:rsid w:val="00b0311e"/>
     <w:pPr>
       <w:widowControl/>
+      <w:suppressAutoHyphens w:val="true"/>
       <w:bidi w:val="0"/>
-      <w:spacing w:lineRule="auto" w:line="360" w:before="0" w:after="0"/>
+      <w:spacing w:before="0" w:after="200"/>
       <w:jc w:val="left"/>
     </w:pPr>
     <w:rPr>
-      <w:rFonts w:ascii="Noto Sans Light" w:hAnsi="Noto Sans Light" w:eastAsia="Calibri" w:cs="" w:cstheme="minorBidi" w:eastAsiaTheme="minorHAnsi"/>
+      <w:rFonts w:ascii="Liberation Sans" w:hAnsi="Liberation Sans" w:eastAsia="Cambria" w:cs="Mangal" w:cstheme="minorBidi" w:eastAsiaTheme="minorHAnsi"/>
       <w:color w:val="auto"/>
       <w:kern w:val="0"/>
-      <w:sz w:val="22"/>
-      <w:szCs w:val="22"/>
-      <w:lang w:val="de-DE" w:eastAsia="en-US" w:bidi="ar-SA"/>
+      <w:sz w:val="24"/>
+      <w:szCs w:val="24"/>
+      <w:lang w:val="en-US" w:eastAsia="en-US" w:bidi="ar-SA"/>
     </w:rPr>
   </w:style>
   <w:style w:type="paragraph" w:styleId="Heading1">
     <w:name w:val="Heading 1"/>
     <w:basedOn w:val="Normal"/>
-    <w:next w:val="Normal"/>
-    <w:link w:val="Berschrift1Zchn"/>
+    <w:next w:val="TextBody"/>
     <w:uiPriority w:val="9"/>
     <w:qFormat/>
-    <w:rsid w:val="00b00891"/>
+    <w:rsid w:val="00f9641b"/>
     <w:pPr>
       <w:keepNext w:val="true"/>
       <w:keepLines/>
-      <w:spacing w:before="480" w:after="240"/>
+      <w:numPr>
+        <w:ilvl w:val="0"/>
+        <w:numId w:val="1"/>
+      </w:numPr>
+      <w:spacing w:before="480" w:after="0"/>
       <w:outlineLvl w:val="0"/>
     </w:pPr>
     <w:rPr>
-      <w:rFonts w:eastAsia="" w:cs="" w:cstheme="majorBidi" w:eastAsiaTheme="majorEastAsia"/>
+      <w:rFonts w:ascii="Liberation Sans" w:hAnsi="Liberation Sans" w:eastAsia="" w:cs="Mangal" w:cstheme="majorBidi" w:eastAsiaTheme="majorEastAsia"/>
       <w:b/>
+      <w:bCs/>
+      <w:color w:val="auto"/>
       <w:sz w:val="32"/>
       <w:szCs w:val="32"/>
+      <w:lang w:val="sv-SE"/>
     </w:rPr>
   </w:style>
   <w:style w:type="paragraph" w:styleId="Heading2">
     <w:name w:val="Heading 2"/>
     <w:basedOn w:val="Normal"/>
-    <w:next w:val="Normal"/>
-    <w:link w:val="Berschrift2Zchn"/>
+    <w:next w:val="TextBody"/>
     <w:uiPriority w:val="9"/>
     <w:unhideWhenUsed/>
     <w:qFormat/>
-    <w:rsid w:val="00046952"/>
+    <w:rsid w:val="00f9641b"/>
     <w:pPr>
       <w:keepNext w:val="true"/>
       <w:keepLines/>
-      <w:spacing w:before="200" w:after="200"/>
+      <w:numPr>
+        <w:ilvl w:val="1"/>
+        <w:numId w:val="1"/>
+      </w:numPr>
+      <w:spacing w:before="200" w:after="0"/>
       <w:outlineLvl w:val="1"/>
     </w:pPr>
     <w:rPr>
-      <w:rFonts w:eastAsia="" w:cs="" w:cstheme="majorBidi" w:eastAsiaTheme="majorEastAsia"/>
-      <w:sz w:val="26"/>
-      <w:szCs w:val="26"/>
+      <w:rFonts w:ascii="Liberation Sans" w:hAnsi="Liberation Sans" w:eastAsia="" w:cs="Mangal" w:cstheme="majorBidi" w:eastAsiaTheme="majorEastAsia"/>
+      <w:b/>
+      <w:bCs/>
+      <w:color w:val="auto"/>
+      <w:sz w:val="28"/>
+      <w:szCs w:val="28"/>
+      <w:lang w:val="en-US"/>
+    </w:rPr>
+  </w:style>
+  <w:style w:type="paragraph" w:styleId="Heading3">
+    <w:name w:val="Heading 3"/>
+    <w:basedOn w:val="Normal"/>
+    <w:next w:val="TextBody"/>
+    <w:uiPriority w:val="9"/>
+    <w:unhideWhenUsed/>
+    <w:qFormat/>
+    <w:rsid w:val="007c547c"/>
+    <w:pPr>
+      <w:keepNext w:val="true"/>
+      <w:keepLines/>
+      <w:numPr>
+        <w:ilvl w:val="2"/>
+        <w:numId w:val="1"/>
+      </w:numPr>
+      <w:spacing w:before="200" w:after="0"/>
+      <w:outlineLvl w:val="2"/>
+    </w:pPr>
+    <w:rPr>
+      <w:rFonts w:ascii="Liberation Sans" w:hAnsi="Liberation Sans" w:eastAsia="" w:cs="Mangal" w:cstheme="majorBidi" w:eastAsiaTheme="majorEastAsia"/>
+      <w:b/>
+      <w:bCs/>
+      <w:color w:val="auto"/>
+      <w:lang w:val="en-US"/>
+    </w:rPr>
+  </w:style>
+  <w:style w:type="paragraph" w:styleId="Heading4">
+    <w:name w:val="Heading 4"/>
+    <w:basedOn w:val="Normal"/>
+    <w:next w:val="TextBody"/>
+    <w:uiPriority w:val="9"/>
+    <w:unhideWhenUsed/>
+    <w:qFormat/>
+    <w:rsid w:val="00f9641b"/>
+    <w:pPr>
+      <w:keepNext w:val="true"/>
+      <w:keepLines/>
+      <w:numPr>
+        <w:ilvl w:val="3"/>
+        <w:numId w:val="1"/>
+      </w:numPr>
+      <w:spacing w:before="200" w:after="0"/>
+      <w:outlineLvl w:val="3"/>
+    </w:pPr>
+    <w:rPr>
+      <w:rFonts w:ascii="Liberation Sans" w:hAnsi="Liberation Sans" w:eastAsia="" w:cs="Mangal" w:cstheme="majorBidi" w:eastAsiaTheme="majorEastAsia"/>
+      <w:bCs/>
+      <w:i/>
+      <w:color w:val="auto"/>
+      <w:lang w:val="en-US"/>
+    </w:rPr>
+  </w:style>
+  <w:style w:type="paragraph" w:styleId="Heading5">
+    <w:name w:val="Heading 5"/>
+    <w:basedOn w:val="Normal"/>
+    <w:next w:val="TextBody"/>
+    <w:uiPriority w:val="9"/>
+    <w:unhideWhenUsed/>
+    <w:qFormat/>
+    <w:rsid w:val="00f9641b"/>
+    <w:pPr>
+      <w:keepNext w:val="true"/>
+      <w:keepLines/>
+      <w:numPr>
+        <w:ilvl w:val="4"/>
+        <w:numId w:val="1"/>
+      </w:numPr>
+      <w:spacing w:before="200" w:after="0"/>
+      <w:outlineLvl w:val="4"/>
+    </w:pPr>
+    <w:rPr>
+      <w:rFonts w:ascii="Liberation Sans" w:hAnsi="Liberation Sans" w:eastAsia="" w:cs="Mangal" w:cstheme="majorBidi" w:eastAsiaTheme="majorEastAsia"/>
+      <w:iCs/>
+      <w:color w:val="auto"/>
+      <w:lang w:val="en-US"/>
+    </w:rPr>
+  </w:style>
+  <w:style w:type="paragraph" w:styleId="Heading6">
+    <w:name w:val="Heading 6"/>
+    <w:basedOn w:val="Normal"/>
+    <w:next w:val="TextBody"/>
+    <w:uiPriority w:val="9"/>
+    <w:unhideWhenUsed/>
+    <w:qFormat/>
+    <w:pPr>
+      <w:keepNext w:val="true"/>
+      <w:keepLines/>
+      <w:numPr>
+        <w:ilvl w:val="5"/>
+        <w:numId w:val="1"/>
+      </w:numPr>
+      <w:spacing w:before="200" w:after="0"/>
+      <w:outlineLvl w:val="5"/>
+    </w:pPr>
+    <w:rPr>
+      <w:rFonts w:ascii="Liberation Sans" w:hAnsi="Liberation Sans" w:eastAsia="" w:cs="Mangal" w:cstheme="majorBidi" w:eastAsiaTheme="majorEastAsia"/>
+      <w:color w:val="auto"/>
+    </w:rPr>
+  </w:style>
+  <w:style w:type="paragraph" w:styleId="Heading7">
+    <w:name w:val="Heading 7"/>
+    <w:basedOn w:val="Normal"/>
+    <w:next w:val="TextBody"/>
+    <w:uiPriority w:val="9"/>
+    <w:unhideWhenUsed/>
+    <w:qFormat/>
+    <w:pPr>
+      <w:keepNext w:val="true"/>
+      <w:keepLines/>
+      <w:numPr>
+        <w:ilvl w:val="6"/>
+        <w:numId w:val="1"/>
+      </w:numPr>
+      <w:spacing w:before="200" w:after="0"/>
+      <w:outlineLvl w:val="6"/>
+    </w:pPr>
+    <w:rPr>
+      <w:rFonts w:ascii="Liberation Sans" w:hAnsi="Liberation Sans" w:eastAsia="" w:cs="Mangal" w:cstheme="majorBidi" w:eastAsiaTheme="majorEastAsia"/>
+      <w:color w:val="auto"/>
+    </w:rPr>
+  </w:style>
+  <w:style w:type="paragraph" w:styleId="Heading8">
+    <w:name w:val="Heading 8"/>
+    <w:basedOn w:val="Normal"/>
+    <w:next w:val="TextBody"/>
+    <w:uiPriority w:val="9"/>
+    <w:unhideWhenUsed/>
+    <w:qFormat/>
+    <w:pPr>
+      <w:keepNext w:val="true"/>
+      <w:keepLines/>
+      <w:numPr>
+        <w:ilvl w:val="7"/>
+        <w:numId w:val="1"/>
+      </w:numPr>
+      <w:spacing w:before="200" w:after="0"/>
+      <w:outlineLvl w:val="7"/>
+    </w:pPr>
+    <w:rPr>
+      <w:rFonts w:ascii="Liberation Sans" w:hAnsi="Liberation Sans" w:eastAsia="" w:cs="Mangal" w:cstheme="majorBidi" w:eastAsiaTheme="majorEastAsia"/>
+      <w:color w:val="auto"/>
+    </w:rPr>
+  </w:style>
+  <w:style w:type="paragraph" w:styleId="Heading9">
+    <w:name w:val="Heading 9"/>
+    <w:basedOn w:val="Normal"/>
+    <w:next w:val="TextBody"/>
+    <w:uiPriority w:val="9"/>
+    <w:unhideWhenUsed/>
+    <w:qFormat/>
+    <w:pPr>
+      <w:keepNext w:val="true"/>
+      <w:keepLines/>
+      <w:numPr>
+        <w:ilvl w:val="8"/>
+        <w:numId w:val="1"/>
+      </w:numPr>
+      <w:spacing w:before="200" w:after="0"/>
+      <w:outlineLvl w:val="8"/>
+    </w:pPr>
+    <w:rPr>
+      <w:rFonts w:ascii="Liberation Sans" w:hAnsi="Liberation Sans" w:eastAsia="" w:cs="Mangal" w:cstheme="majorBidi" w:eastAsiaTheme="majorEastAsia"/>
+      <w:color w:val="auto"/>
     </w:rPr>
   </w:style>
   <w:style w:type="character" w:styleId="DefaultParagraphFont" w:default="1">
@@ -5206,48 +5761,379 @@
     <w:semiHidden/>
     <w:unhideWhenUsed/>
     <w:qFormat/>
+    <w:rPr>
+      <w:rFonts w:ascii="Liberation Sans" w:hAnsi="Liberation Sans"/>
+    </w:rPr>
+  </w:style>
+  <w:style w:type="character" w:styleId="CaptionChar" w:customStyle="1">
+    <w:name w:val="Caption Char"/>
+    <w:basedOn w:val="DefaultParagraphFont"/>
+    <w:link w:val="Caption1"/>
+    <w:qFormat/>
     <w:rPr/>
   </w:style>
-  <w:style w:type="character" w:styleId="Berschrift1Zchn" w:customStyle="1">
-    <w:name w:val="Überschrift 1 Zchn"/>
+  <w:style w:type="character" w:styleId="VerbatimChar" w:customStyle="1">
+    <w:name w:val="Verbatim Char"/>
+    <w:basedOn w:val="CaptionChar"/>
+    <w:link w:val="SourceCode"/>
+    <w:qFormat/>
+    <w:rPr>
+      <w:rFonts w:ascii="Consolas" w:hAnsi="Consolas"/>
+      <w:sz w:val="22"/>
+    </w:rPr>
+  </w:style>
+  <w:style w:type="character" w:styleId="FootnoteCharacters">
+    <w:name w:val="Footnote Characters"/>
+    <w:basedOn w:val="CaptionChar"/>
+    <w:qFormat/>
+    <w:rPr>
+      <w:vertAlign w:val="superscript"/>
+    </w:rPr>
+  </w:style>
+  <w:style w:type="character" w:styleId="FootnoteAnchor">
+    <w:name w:val="Footnote Anchor"/>
+    <w:rPr>
+      <w:vertAlign w:val="superscript"/>
+    </w:rPr>
+  </w:style>
+  <w:style w:type="character" w:styleId="InternetLink">
+    <w:name w:val="Hyperlink"/>
+    <w:basedOn w:val="CaptionChar"/>
+    <w:rPr>
+      <w:color w:val="4F81BD" w:themeColor="accent1"/>
+    </w:rPr>
+  </w:style>
+  <w:style w:type="character" w:styleId="KeywordTok" w:customStyle="1">
+    <w:name w:val="KeywordTok"/>
+    <w:basedOn w:val="VerbatimChar"/>
+    <w:qFormat/>
+    <w:rPr>
+      <w:rFonts w:ascii="Consolas" w:hAnsi="Consolas"/>
+      <w:b/>
+      <w:color w:val="007020"/>
+      <w:sz w:val="22"/>
+    </w:rPr>
+  </w:style>
+  <w:style w:type="character" w:styleId="DataTypeTok" w:customStyle="1">
+    <w:name w:val="DataTypeTok"/>
+    <w:basedOn w:val="VerbatimChar"/>
+    <w:qFormat/>
+    <w:rPr>
+      <w:rFonts w:ascii="Consolas" w:hAnsi="Consolas"/>
+      <w:color w:val="902000"/>
+      <w:sz w:val="22"/>
+    </w:rPr>
+  </w:style>
+  <w:style w:type="character" w:styleId="DecValTok" w:customStyle="1">
+    <w:name w:val="DecValTok"/>
+    <w:basedOn w:val="VerbatimChar"/>
+    <w:qFormat/>
+    <w:rPr>
+      <w:rFonts w:ascii="Consolas" w:hAnsi="Consolas"/>
+      <w:color w:val="40A070"/>
+      <w:sz w:val="22"/>
+    </w:rPr>
+  </w:style>
+  <w:style w:type="character" w:styleId="BaseNTok" w:customStyle="1">
+    <w:name w:val="BaseNTok"/>
+    <w:basedOn w:val="VerbatimChar"/>
+    <w:qFormat/>
+    <w:rPr>
+      <w:rFonts w:ascii="Consolas" w:hAnsi="Consolas"/>
+      <w:color w:val="40A070"/>
+      <w:sz w:val="22"/>
+    </w:rPr>
+  </w:style>
+  <w:style w:type="character" w:styleId="FloatTok" w:customStyle="1">
+    <w:name w:val="FloatTok"/>
+    <w:basedOn w:val="VerbatimChar"/>
+    <w:qFormat/>
+    <w:rPr>
+      <w:rFonts w:ascii="Consolas" w:hAnsi="Consolas"/>
+      <w:color w:val="40A070"/>
+      <w:sz w:val="22"/>
+    </w:rPr>
+  </w:style>
+  <w:style w:type="character" w:styleId="ConstantTok" w:customStyle="1">
+    <w:name w:val="ConstantTok"/>
+    <w:basedOn w:val="VerbatimChar"/>
+    <w:qFormat/>
+    <w:rPr>
+      <w:rFonts w:ascii="Consolas" w:hAnsi="Consolas"/>
+      <w:color w:val="880000"/>
+      <w:sz w:val="22"/>
+    </w:rPr>
+  </w:style>
+  <w:style w:type="character" w:styleId="CharTok" w:customStyle="1">
+    <w:name w:val="CharTok"/>
+    <w:basedOn w:val="VerbatimChar"/>
+    <w:qFormat/>
+    <w:rPr>
+      <w:rFonts w:ascii="Consolas" w:hAnsi="Consolas"/>
+      <w:color w:val="4070A0"/>
+      <w:sz w:val="22"/>
+    </w:rPr>
+  </w:style>
+  <w:style w:type="character" w:styleId="SpecialCharTok" w:customStyle="1">
+    <w:name w:val="SpecialCharTok"/>
+    <w:basedOn w:val="VerbatimChar"/>
+    <w:qFormat/>
+    <w:rPr>
+      <w:rFonts w:ascii="Consolas" w:hAnsi="Consolas"/>
+      <w:color w:val="4070A0"/>
+      <w:sz w:val="22"/>
+    </w:rPr>
+  </w:style>
+  <w:style w:type="character" w:styleId="StringTok" w:customStyle="1">
+    <w:name w:val="StringTok"/>
+    <w:basedOn w:val="VerbatimChar"/>
+    <w:qFormat/>
+    <w:rPr>
+      <w:rFonts w:ascii="Consolas" w:hAnsi="Consolas"/>
+      <w:color w:val="4070A0"/>
+      <w:sz w:val="22"/>
+    </w:rPr>
+  </w:style>
+  <w:style w:type="character" w:styleId="VerbatimStringTok" w:customStyle="1">
+    <w:name w:val="VerbatimStringTok"/>
+    <w:basedOn w:val="VerbatimChar"/>
+    <w:qFormat/>
+    <w:rPr>
+      <w:rFonts w:ascii="Consolas" w:hAnsi="Consolas"/>
+      <w:color w:val="4070A0"/>
+      <w:sz w:val="22"/>
+    </w:rPr>
+  </w:style>
+  <w:style w:type="character" w:styleId="SpecialStringTok" w:customStyle="1">
+    <w:name w:val="SpecialStringTok"/>
+    <w:basedOn w:val="VerbatimChar"/>
+    <w:qFormat/>
+    <w:rPr>
+      <w:rFonts w:ascii="Consolas" w:hAnsi="Consolas"/>
+      <w:color w:val="BB6688"/>
+      <w:sz w:val="22"/>
+    </w:rPr>
+  </w:style>
+  <w:style w:type="character" w:styleId="ImportTok" w:customStyle="1">
+    <w:name w:val="ImportTok"/>
+    <w:basedOn w:val="VerbatimChar"/>
+    <w:qFormat/>
+    <w:rPr>
+      <w:rFonts w:ascii="Consolas" w:hAnsi="Consolas"/>
+      <w:sz w:val="22"/>
+    </w:rPr>
+  </w:style>
+  <w:style w:type="character" w:styleId="CommentTok" w:customStyle="1">
+    <w:name w:val="CommentTok"/>
+    <w:basedOn w:val="VerbatimChar"/>
+    <w:qFormat/>
+    <w:rPr>
+      <w:rFonts w:ascii="Consolas" w:hAnsi="Consolas"/>
+      <w:i/>
+      <w:color w:val="60A0B0"/>
+      <w:sz w:val="22"/>
+    </w:rPr>
+  </w:style>
+  <w:style w:type="character" w:styleId="DocumentationTok" w:customStyle="1">
+    <w:name w:val="DocumentationTok"/>
+    <w:basedOn w:val="VerbatimChar"/>
+    <w:qFormat/>
+    <w:rPr>
+      <w:rFonts w:ascii="Consolas" w:hAnsi="Consolas"/>
+      <w:i/>
+      <w:color w:val="BA2121"/>
+      <w:sz w:val="22"/>
+    </w:rPr>
+  </w:style>
+  <w:style w:type="character" w:styleId="AnnotationTok" w:customStyle="1">
+    <w:name w:val="AnnotationTok"/>
+    <w:basedOn w:val="VerbatimChar"/>
+    <w:qFormat/>
+    <w:rPr>
+      <w:rFonts w:ascii="Consolas" w:hAnsi="Consolas"/>
+      <w:b/>
+      <w:i/>
+      <w:color w:val="60A0B0"/>
+      <w:sz w:val="22"/>
+    </w:rPr>
+  </w:style>
+  <w:style w:type="character" w:styleId="CommentVarTok" w:customStyle="1">
+    <w:name w:val="CommentVarTok"/>
+    <w:basedOn w:val="VerbatimChar"/>
+    <w:qFormat/>
+    <w:rPr>
+      <w:rFonts w:ascii="Consolas" w:hAnsi="Consolas"/>
+      <w:b/>
+      <w:i/>
+      <w:color w:val="60A0B0"/>
+      <w:sz w:val="22"/>
+    </w:rPr>
+  </w:style>
+  <w:style w:type="character" w:styleId="OtherTok" w:customStyle="1">
+    <w:name w:val="OtherTok"/>
+    <w:basedOn w:val="VerbatimChar"/>
+    <w:qFormat/>
+    <w:rPr>
+      <w:rFonts w:ascii="Consolas" w:hAnsi="Consolas"/>
+      <w:color w:val="007020"/>
+      <w:sz w:val="22"/>
+    </w:rPr>
+  </w:style>
+  <w:style w:type="character" w:styleId="FunctionTok" w:customStyle="1">
+    <w:name w:val="FunctionTok"/>
+    <w:basedOn w:val="VerbatimChar"/>
+    <w:qFormat/>
+    <w:rPr>
+      <w:rFonts w:ascii="Consolas" w:hAnsi="Consolas"/>
+      <w:color w:val="06287E"/>
+      <w:sz w:val="22"/>
+    </w:rPr>
+  </w:style>
+  <w:style w:type="character" w:styleId="VariableTok" w:customStyle="1">
+    <w:name w:val="VariableTok"/>
+    <w:basedOn w:val="VerbatimChar"/>
+    <w:qFormat/>
+    <w:rPr>
+      <w:rFonts w:ascii="Consolas" w:hAnsi="Consolas"/>
+      <w:color w:val="19177C"/>
+      <w:sz w:val="22"/>
+    </w:rPr>
+  </w:style>
+  <w:style w:type="character" w:styleId="ControlFlowTok" w:customStyle="1">
+    <w:name w:val="ControlFlowTok"/>
+    <w:basedOn w:val="VerbatimChar"/>
+    <w:qFormat/>
+    <w:rPr>
+      <w:rFonts w:ascii="Consolas" w:hAnsi="Consolas"/>
+      <w:b/>
+      <w:color w:val="007020"/>
+      <w:sz w:val="22"/>
+    </w:rPr>
+  </w:style>
+  <w:style w:type="character" w:styleId="OperatorTok" w:customStyle="1">
+    <w:name w:val="OperatorTok"/>
+    <w:basedOn w:val="VerbatimChar"/>
+    <w:qFormat/>
+    <w:rPr>
+      <w:rFonts w:ascii="Consolas" w:hAnsi="Consolas"/>
+      <w:color w:val="666666"/>
+      <w:sz w:val="22"/>
+    </w:rPr>
+  </w:style>
+  <w:style w:type="character" w:styleId="BuiltInTok" w:customStyle="1">
+    <w:name w:val="BuiltInTok"/>
+    <w:basedOn w:val="VerbatimChar"/>
+    <w:qFormat/>
+    <w:rPr>
+      <w:rFonts w:ascii="Consolas" w:hAnsi="Consolas"/>
+      <w:sz w:val="22"/>
+    </w:rPr>
+  </w:style>
+  <w:style w:type="character" w:styleId="ExtensionTok" w:customStyle="1">
+    <w:name w:val="ExtensionTok"/>
+    <w:basedOn w:val="VerbatimChar"/>
+    <w:qFormat/>
+    <w:rPr>
+      <w:rFonts w:ascii="Consolas" w:hAnsi="Consolas"/>
+      <w:sz w:val="22"/>
+    </w:rPr>
+  </w:style>
+  <w:style w:type="character" w:styleId="PreprocessorTok" w:customStyle="1">
+    <w:name w:val="PreprocessorTok"/>
+    <w:basedOn w:val="VerbatimChar"/>
+    <w:qFormat/>
+    <w:rPr>
+      <w:rFonts w:ascii="Consolas" w:hAnsi="Consolas"/>
+      <w:color w:val="BC7A00"/>
+      <w:sz w:val="22"/>
+    </w:rPr>
+  </w:style>
+  <w:style w:type="character" w:styleId="AttributeTok" w:customStyle="1">
+    <w:name w:val="AttributeTok"/>
+    <w:basedOn w:val="VerbatimChar"/>
+    <w:qFormat/>
+    <w:rPr>
+      <w:rFonts w:ascii="Consolas" w:hAnsi="Consolas"/>
+      <w:color w:val="7D9029"/>
+      <w:sz w:val="22"/>
+    </w:rPr>
+  </w:style>
+  <w:style w:type="character" w:styleId="RegionMarkerTok" w:customStyle="1">
+    <w:name w:val="RegionMarkerTok"/>
+    <w:basedOn w:val="VerbatimChar"/>
+    <w:qFormat/>
+    <w:rPr>
+      <w:rFonts w:ascii="Consolas" w:hAnsi="Consolas"/>
+      <w:sz w:val="22"/>
+    </w:rPr>
+  </w:style>
+  <w:style w:type="character" w:styleId="InformationTok" w:customStyle="1">
+    <w:name w:val="InformationTok"/>
+    <w:basedOn w:val="VerbatimChar"/>
+    <w:qFormat/>
+    <w:rPr>
+      <w:rFonts w:ascii="Consolas" w:hAnsi="Consolas"/>
+      <w:b/>
+      <w:i/>
+      <w:color w:val="60A0B0"/>
+      <w:sz w:val="22"/>
+    </w:rPr>
+  </w:style>
+  <w:style w:type="character" w:styleId="WarningTok" w:customStyle="1">
+    <w:name w:val="WarningTok"/>
+    <w:basedOn w:val="VerbatimChar"/>
+    <w:qFormat/>
+    <w:rPr>
+      <w:rFonts w:ascii="Consolas" w:hAnsi="Consolas"/>
+      <w:b/>
+      <w:i/>
+      <w:color w:val="60A0B0"/>
+      <w:sz w:val="22"/>
+    </w:rPr>
+  </w:style>
+  <w:style w:type="character" w:styleId="AlertTok" w:customStyle="1">
+    <w:name w:val="AlertTok"/>
+    <w:basedOn w:val="VerbatimChar"/>
+    <w:qFormat/>
+    <w:rPr>
+      <w:rFonts w:ascii="Consolas" w:hAnsi="Consolas"/>
+      <w:b/>
+      <w:color w:val="FF0000"/>
+      <w:sz w:val="22"/>
+    </w:rPr>
+  </w:style>
+  <w:style w:type="character" w:styleId="ErrorTok" w:customStyle="1">
+    <w:name w:val="ErrorTok"/>
+    <w:basedOn w:val="VerbatimChar"/>
+    <w:qFormat/>
+    <w:rPr>
+      <w:rFonts w:ascii="Consolas" w:hAnsi="Consolas"/>
+      <w:b/>
+      <w:color w:val="FF0000"/>
+      <w:sz w:val="22"/>
+    </w:rPr>
+  </w:style>
+  <w:style w:type="character" w:styleId="NormalTok" w:customStyle="1">
+    <w:name w:val="NormalTok"/>
+    <w:basedOn w:val="VerbatimChar"/>
+    <w:qFormat/>
+    <w:rPr>
+      <w:rFonts w:ascii="Consolas" w:hAnsi="Consolas"/>
+      <w:sz w:val="22"/>
+    </w:rPr>
+  </w:style>
+  <w:style w:type="character" w:styleId="BodyTextChar" w:customStyle="1">
+    <w:name w:val="Body Text Char"/>
     <w:basedOn w:val="DefaultParagraphFont"/>
-    <w:link w:val="Heading1"/>
-    <w:uiPriority w:val="9"/>
-    <w:qFormat/>
-    <w:rsid w:val="00b00891"/>
+    <w:qFormat/>
+    <w:rsid w:val="00f9641b"/>
+    <w:rPr/>
+  </w:style>
+  <w:style w:type="character" w:styleId="Bullets">
+    <w:name w:val="Bullets"/>
+    <w:qFormat/>
     <w:rPr>
-      <w:rFonts w:ascii="Noto Sans Light" w:hAnsi="Noto Sans Light" w:eastAsia="" w:cs="" w:cstheme="majorBidi" w:eastAsiaTheme="majorEastAsia"/>
-      <w:b/>
-      <w:sz w:val="32"/>
-      <w:szCs w:val="32"/>
-    </w:rPr>
-  </w:style>
-  <w:style w:type="character" w:styleId="Berschrift2Zchn" w:customStyle="1">
-    <w:name w:val="Überschrift 2 Zchn"/>
-    <w:basedOn w:val="DefaultParagraphFont"/>
-    <w:link w:val="Heading2"/>
-    <w:uiPriority w:val="9"/>
-    <w:qFormat/>
-    <w:rsid w:val="00046952"/>
-    <w:rPr>
-      <w:rFonts w:ascii="Noto Sans Light" w:hAnsi="Noto Sans Light" w:eastAsia="" w:cs="" w:cstheme="majorBidi" w:eastAsiaTheme="majorEastAsia"/>
-      <w:sz w:val="26"/>
-      <w:szCs w:val="26"/>
-    </w:rPr>
-  </w:style>
-  <w:style w:type="character" w:styleId="TitelZchn" w:customStyle="1">
-    <w:name w:val="Titel Zchn"/>
-    <w:basedOn w:val="DefaultParagraphFont"/>
-    <w:link w:val="Title"/>
-    <w:uiPriority w:val="10"/>
-    <w:qFormat/>
-    <w:rsid w:val="00006b4a"/>
-    <w:rPr>
-      <w:rFonts w:ascii="Noto Sans Light" w:hAnsi="Noto Sans Light" w:eastAsia="" w:cs="" w:cstheme="majorBidi" w:eastAsiaTheme="majorEastAsia"/>
-      <w:spacing w:val="-10"/>
-      <w:kern w:val="2"/>
-      <w:sz w:val="56"/>
-      <w:szCs w:val="56"/>
+      <w:rFonts w:ascii="OpenSymbol" w:hAnsi="OpenSymbol" w:eastAsia="OpenSymbol" w:cs="OpenSymbol"/>
     </w:rPr>
   </w:style>
   <w:style w:type="paragraph" w:styleId="Heading">
@@ -5268,8 +6154,10 @@
   <w:style w:type="paragraph" w:styleId="TextBody">
     <w:name w:val="Body Text"/>
     <w:basedOn w:val="Normal"/>
+    <w:link w:val="BodyTextChar"/>
+    <w:qFormat/>
     <w:pPr>
-      <w:spacing w:lineRule="auto" w:line="276" w:before="0" w:after="140"/>
+      <w:spacing w:before="180" w:after="180"/>
     </w:pPr>
     <w:rPr/>
   </w:style>
@@ -5308,26 +6196,291 @@
       <w:rFonts w:cs="Lohit Devanagari"/>
     </w:rPr>
   </w:style>
+  <w:style w:type="paragraph" w:styleId="FirstParagraph" w:customStyle="1">
+    <w:name w:val="First Paragraph"/>
+    <w:basedOn w:val="TextBody"/>
+    <w:next w:val="TextBody"/>
+    <w:qFormat/>
+    <w:pPr/>
+    <w:rPr/>
+  </w:style>
+  <w:style w:type="paragraph" w:styleId="Compact" w:customStyle="1">
+    <w:name w:val="Compact"/>
+    <w:basedOn w:val="TextBody"/>
+    <w:qFormat/>
+    <w:pPr>
+      <w:spacing w:before="36" w:after="36"/>
+    </w:pPr>
+    <w:rPr/>
+  </w:style>
   <w:style w:type="paragraph" w:styleId="Title">
     <w:name w:val="Title"/>
     <w:basedOn w:val="Normal"/>
-    <w:next w:val="Normal"/>
-    <w:link w:val="TitelZchn"/>
-    <w:autoRedefine/>
-    <w:uiPriority w:val="10"/>
-    <w:qFormat/>
-    <w:rsid w:val="00006b4a"/>
+    <w:next w:val="TextBody"/>
+    <w:qFormat/>
     <w:pPr>
-      <w:spacing w:lineRule="auto" w:line="240" w:before="480" w:after="240"/>
-      <w:contextualSpacing/>
+      <w:keepNext w:val="true"/>
+      <w:keepLines/>
+      <w:spacing w:before="480" w:after="240"/>
+      <w:jc w:val="center"/>
     </w:pPr>
     <w:rPr>
-      <w:rFonts w:eastAsia="" w:cs="" w:cstheme="majorBidi" w:eastAsiaTheme="majorEastAsia"/>
-      <w:spacing w:val="-10"/>
-      <w:kern w:val="2"/>
-      <w:sz w:val="56"/>
-      <w:szCs w:val="56"/>
+      <w:rFonts w:ascii="Liberation Sans" w:hAnsi="Liberation Sans" w:eastAsia="" w:cs="Mangal" w:cstheme="majorBidi" w:eastAsiaTheme="majorEastAsia"/>
+      <w:b/>
+      <w:bCs/>
+      <w:color w:val="auto" w:themeShade="b5"/>
+      <w:sz w:val="36"/>
+      <w:szCs w:val="36"/>
     </w:rPr>
+  </w:style>
+  <w:style w:type="paragraph" w:styleId="Subtitle">
+    <w:name w:val="Subtitle"/>
+    <w:basedOn w:val="Title"/>
+    <w:next w:val="TextBody"/>
+    <w:qFormat/>
+    <w:pPr>
+      <w:spacing w:before="240" w:after="240"/>
+    </w:pPr>
+    <w:rPr>
+      <w:sz w:val="30"/>
+      <w:szCs w:val="30"/>
+    </w:rPr>
+  </w:style>
+  <w:style w:type="paragraph" w:styleId="Author" w:customStyle="1">
+    <w:name w:val="Author"/>
+    <w:next w:val="TextBody"/>
+    <w:qFormat/>
+    <w:pPr>
+      <w:keepNext w:val="true"/>
+      <w:keepLines/>
+      <w:widowControl/>
+      <w:suppressAutoHyphens w:val="true"/>
+      <w:bidi w:val="0"/>
+      <w:spacing w:before="0" w:after="200"/>
+      <w:jc w:val="center"/>
+    </w:pPr>
+    <w:rPr>
+      <w:rFonts w:ascii="Cambria" w:hAnsi="Cambria" w:eastAsia="Cambria" w:cs="Mangal" w:asciiTheme="minorHAnsi" w:cstheme="minorBidi" w:eastAsiaTheme="minorHAnsi" w:hAnsiTheme="minorHAnsi"/>
+      <w:color w:val="auto"/>
+      <w:kern w:val="0"/>
+      <w:sz w:val="24"/>
+      <w:szCs w:val="24"/>
+      <w:lang w:val="en-US" w:eastAsia="en-US" w:bidi="ar-SA"/>
+    </w:rPr>
+  </w:style>
+  <w:style w:type="paragraph" w:styleId="Date">
+    <w:name w:val="Date"/>
+    <w:next w:val="TextBody"/>
+    <w:qFormat/>
+    <w:pPr>
+      <w:keepNext w:val="true"/>
+      <w:keepLines/>
+      <w:widowControl/>
+      <w:suppressAutoHyphens w:val="true"/>
+      <w:bidi w:val="0"/>
+      <w:spacing w:before="0" w:after="200"/>
+      <w:jc w:val="center"/>
+    </w:pPr>
+    <w:rPr>
+      <w:rFonts w:ascii="Cambria" w:hAnsi="Cambria" w:eastAsia="Cambria" w:cs="Mangal" w:asciiTheme="minorHAnsi" w:cstheme="minorBidi" w:eastAsiaTheme="minorHAnsi" w:hAnsiTheme="minorHAnsi"/>
+      <w:color w:val="auto"/>
+      <w:kern w:val="0"/>
+      <w:sz w:val="24"/>
+      <w:szCs w:val="24"/>
+      <w:lang w:val="en-US" w:eastAsia="en-US" w:bidi="ar-SA"/>
+    </w:rPr>
+  </w:style>
+  <w:style w:type="paragraph" w:styleId="Abstract" w:customStyle="1">
+    <w:name w:val="Abstract"/>
+    <w:basedOn w:val="Normal"/>
+    <w:next w:val="TextBody"/>
+    <w:qFormat/>
+    <w:pPr>
+      <w:keepNext w:val="true"/>
+      <w:keepLines/>
+      <w:spacing w:before="300" w:after="300"/>
+    </w:pPr>
+    <w:rPr>
+      <w:sz w:val="20"/>
+      <w:szCs w:val="20"/>
+    </w:rPr>
+  </w:style>
+  <w:style w:type="paragraph" w:styleId="Bibliography">
+    <w:name w:val="Bibliography"/>
+    <w:basedOn w:val="Normal"/>
+    <w:qFormat/>
+    <w:pPr/>
+    <w:rPr/>
+  </w:style>
+  <w:style w:type="paragraph" w:styleId="BlockText">
+    <w:name w:val="Block Text"/>
+    <w:basedOn w:val="TextBody"/>
+    <w:next w:val="TextBody"/>
+    <w:uiPriority w:val="9"/>
+    <w:unhideWhenUsed/>
+    <w:qFormat/>
+    <w:pPr>
+      <w:spacing w:before="100" w:after="100"/>
+      <w:ind w:left="480" w:right="480" w:hanging="0"/>
+    </w:pPr>
+    <w:rPr/>
+  </w:style>
+  <w:style w:type="paragraph" w:styleId="Footnote">
+    <w:name w:val="Footnote Text"/>
+    <w:basedOn w:val="Normal"/>
+    <w:uiPriority w:val="9"/>
+    <w:unhideWhenUsed/>
+    <w:qFormat/>
+    <w:pPr/>
+    <w:rPr/>
+  </w:style>
+  <w:style w:type="paragraph" w:styleId="DefinitionTerm" w:customStyle="1">
+    <w:name w:val="Definition Term"/>
+    <w:basedOn w:val="Normal"/>
+    <w:next w:val="Definition"/>
+    <w:qFormat/>
+    <w:pPr>
+      <w:keepNext w:val="true"/>
+      <w:keepLines/>
+      <w:spacing w:before="0" w:after="0"/>
+    </w:pPr>
+    <w:rPr>
+      <w:b/>
+    </w:rPr>
+  </w:style>
+  <w:style w:type="paragraph" w:styleId="Definition" w:customStyle="1">
+    <w:name w:val="Definition"/>
+    <w:basedOn w:val="Normal"/>
+    <w:qFormat/>
+    <w:pPr/>
+    <w:rPr/>
+  </w:style>
+  <w:style w:type="paragraph" w:styleId="Caption1">
+    <w:name w:val="caption"/>
+    <w:basedOn w:val="Normal"/>
+    <w:link w:val="CaptionChar"/>
+    <w:qFormat/>
+    <w:pPr>
+      <w:spacing w:before="0" w:after="120"/>
+    </w:pPr>
+    <w:rPr>
+      <w:i/>
+    </w:rPr>
+  </w:style>
+  <w:style w:type="paragraph" w:styleId="TableCaption" w:customStyle="1">
+    <w:name w:val="Table Caption"/>
+    <w:basedOn w:val="Caption1"/>
+    <w:qFormat/>
+    <w:pPr>
+      <w:keepNext w:val="true"/>
+    </w:pPr>
+    <w:rPr/>
+  </w:style>
+  <w:style w:type="paragraph" w:styleId="ImageCaption" w:customStyle="1">
+    <w:name w:val="Image Caption"/>
+    <w:basedOn w:val="Caption1"/>
+    <w:qFormat/>
+    <w:pPr/>
+    <w:rPr/>
+  </w:style>
+  <w:style w:type="paragraph" w:styleId="Figure" w:customStyle="1">
+    <w:name w:val="Figure"/>
+    <w:basedOn w:val="Normal"/>
+    <w:qFormat/>
+    <w:pPr/>
+    <w:rPr/>
+  </w:style>
+  <w:style w:type="paragraph" w:styleId="CaptionedFigure" w:customStyle="1">
+    <w:name w:val="Captioned Figure"/>
+    <w:basedOn w:val="Figure"/>
+    <w:qFormat/>
+    <w:pPr>
+      <w:keepNext w:val="true"/>
+    </w:pPr>
+    <w:rPr/>
+  </w:style>
+  <w:style w:type="paragraph" w:styleId="IndexHeading">
+    <w:name w:val="Index Heading"/>
+    <w:basedOn w:val="Heading"/>
+    <w:pPr/>
+    <w:rPr/>
+  </w:style>
+  <w:style w:type="paragraph" w:styleId="ContentsHeading">
+    <w:name w:val="TOC Heading"/>
+    <w:basedOn w:val="Heading1"/>
+    <w:next w:val="TextBody"/>
+    <w:uiPriority w:val="39"/>
+    <w:unhideWhenUsed/>
+    <w:qFormat/>
+    <w:pPr>
+      <w:numPr>
+        <w:ilvl w:val="0"/>
+        <w:numId w:val="0"/>
+      </w:numPr>
+      <w:spacing w:lineRule="auto" w:line="259" w:before="240" w:after="0"/>
+      <w:outlineLvl w:val="9"/>
+    </w:pPr>
+    <w:rPr>
+      <w:b w:val="false"/>
+      <w:bCs w:val="false"/>
+      <w:color w:val="auto" w:themeShade="bf"/>
+    </w:rPr>
+  </w:style>
+  <w:style w:type="paragraph" w:styleId="SourceCode" w:customStyle="1">
+    <w:name w:val="Source Code"/>
+    <w:basedOn w:val="Normal"/>
+    <w:link w:val="VerbatimChar"/>
+    <w:qFormat/>
+    <w:pPr/>
+    <w:rPr/>
+  </w:style>
+  <w:style w:type="paragraph" w:styleId="HorizontalLine">
+    <w:name w:val="Horizontal Line"/>
+    <w:basedOn w:val="Normal"/>
+    <w:next w:val="TextBody"/>
+    <w:qFormat/>
+    <w:pPr>
+      <w:suppressLineNumbers/>
+      <w:pBdr>
+        <w:bottom w:val="double" w:sz="2" w:space="0" w:color="808080"/>
+      </w:pBdr>
+      <w:spacing w:before="0" w:after="283"/>
+    </w:pPr>
+    <w:rPr>
+      <w:sz w:val="12"/>
+      <w:szCs w:val="12"/>
+    </w:rPr>
+  </w:style>
+  <w:style w:type="paragraph" w:styleId="Sender">
+    <w:name w:val="Envelope Return"/>
+    <w:basedOn w:val="Normal"/>
+    <w:pPr>
+      <w:suppressLineNumbers/>
+      <w:spacing w:before="0" w:after="60"/>
+    </w:pPr>
+    <w:rPr/>
+  </w:style>
+  <w:style w:type="paragraph" w:styleId="HeaderandFooter">
+    <w:name w:val="Header and Footer"/>
+    <w:basedOn w:val="Normal"/>
+    <w:qFormat/>
+    <w:pPr>
+      <w:suppressLineNumbers/>
+      <w:tabs>
+        <w:tab w:val="clear" w:pos="720"/>
+        <w:tab w:val="center" w:pos="4536" w:leader="none"/>
+        <w:tab w:val="right" w:pos="9072" w:leader="none"/>
+      </w:tabs>
+    </w:pPr>
+    <w:rPr/>
+  </w:style>
+  <w:style w:type="paragraph" w:styleId="Footer">
+    <w:name w:val="Footer"/>
+    <w:basedOn w:val="HeaderandFooter"/>
+    <w:pPr>
+      <w:suppressLineNumbers/>
+    </w:pPr>
+    <w:rPr/>
   </w:style>
   <w:style w:type="numbering" w:styleId="NoList" w:default="1">
     <w:name w:val="No List"/>
@@ -5336,7 +6489,7 @@
     <w:unhideWhenUsed/>
     <w:qFormat/>
   </w:style>
-  <w:style w:type="table" w:default="1" w:styleId="NormaleTabelle">
+  <w:style w:type="table" w:default="1" w:styleId="TableNormal">
     <w:name w:val="Normal Table"/>
     <w:uiPriority w:val="99"/>
     <w:semiHidden/>
@@ -5350,240 +6503,25 @@
       </w:tblCellMar>
     </w:tblPr>
   </w:style>
-  <w:style w:type="paragraph" w:customStyle="1" w:styleId="SourceCode">
-    <w:name w:val="Source Code"/>
-    <w:basedOn w:val="Normal"/>
-    <w:link w:val="VerbatimChar"/>
-    <w:pPr>
-      <w:wordWrap w:val="off"/>
-    </w:pPr>
-  </w:style>
-  <w:style w:type="character" w:customStyle="1" w:styleId="KeywordTok">
-    <w:name w:val="KeywordTok"/>
-    <w:basedOn w:val="VerbatimChar"/>
-    <w:rPr>
-      <w:color w:val="007020"/>
-      <w:b/>
-    </w:rPr>
-  </w:style>
-  <w:style w:type="character" w:customStyle="1" w:styleId="DataTypeTok">
-    <w:name w:val="DataTypeTok"/>
-    <w:basedOn w:val="VerbatimChar"/>
-    <w:rPr>
-      <w:color w:val="902000"/>
-    </w:rPr>
-  </w:style>
-  <w:style w:type="character" w:customStyle="1" w:styleId="DecValTok">
-    <w:name w:val="DecValTok"/>
-    <w:basedOn w:val="VerbatimChar"/>
-    <w:rPr>
-      <w:color w:val="40a070"/>
-    </w:rPr>
-  </w:style>
-  <w:style w:type="character" w:customStyle="1" w:styleId="BaseNTok">
-    <w:name w:val="BaseNTok"/>
-    <w:basedOn w:val="VerbatimChar"/>
-    <w:rPr>
-      <w:color w:val="40a070"/>
-    </w:rPr>
-  </w:style>
-  <w:style w:type="character" w:customStyle="1" w:styleId="FloatTok">
-    <w:name w:val="FloatTok"/>
-    <w:basedOn w:val="VerbatimChar"/>
-    <w:rPr>
-      <w:color w:val="40a070"/>
-    </w:rPr>
-  </w:style>
-  <w:style w:type="character" w:customStyle="1" w:styleId="ConstantTok">
-    <w:name w:val="ConstantTok"/>
-    <w:basedOn w:val="VerbatimChar"/>
-    <w:rPr>
-      <w:color w:val="880000"/>
-    </w:rPr>
-  </w:style>
-  <w:style w:type="character" w:customStyle="1" w:styleId="CharTok">
-    <w:name w:val="CharTok"/>
-    <w:basedOn w:val="VerbatimChar"/>
-    <w:rPr>
-      <w:color w:val="4070a0"/>
-    </w:rPr>
-  </w:style>
-  <w:style w:type="character" w:customStyle="1" w:styleId="SpecialCharTok">
-    <w:name w:val="SpecialCharTok"/>
-    <w:basedOn w:val="VerbatimChar"/>
-    <w:rPr>
-      <w:color w:val="4070a0"/>
-    </w:rPr>
-  </w:style>
-  <w:style w:type="character" w:customStyle="1" w:styleId="StringTok">
-    <w:name w:val="StringTok"/>
-    <w:basedOn w:val="VerbatimChar"/>
-    <w:rPr>
-      <w:color w:val="4070a0"/>
-    </w:rPr>
-  </w:style>
-  <w:style w:type="character" w:customStyle="1" w:styleId="VerbatimStringTok">
-    <w:name w:val="VerbatimStringTok"/>
-    <w:basedOn w:val="VerbatimChar"/>
-    <w:rPr>
-      <w:color w:val="4070a0"/>
-    </w:rPr>
-  </w:style>
-  <w:style w:type="character" w:customStyle="1" w:styleId="SpecialStringTok">
-    <w:name w:val="SpecialStringTok"/>
-    <w:basedOn w:val="VerbatimChar"/>
-    <w:rPr>
-      <w:color w:val="bb6688"/>
-    </w:rPr>
-  </w:style>
-  <w:style w:type="character" w:customStyle="1" w:styleId="ImportTok">
-    <w:name w:val="ImportTok"/>
-    <w:basedOn w:val="VerbatimChar"/>
-    <w:rPr/>
-  </w:style>
-  <w:style w:type="character" w:customStyle="1" w:styleId="CommentTok">
-    <w:name w:val="CommentTok"/>
-    <w:basedOn w:val="VerbatimChar"/>
-    <w:rPr>
-      <w:color w:val="60a0b0"/>
-      <w:i/>
-    </w:rPr>
-  </w:style>
-  <w:style w:type="character" w:customStyle="1" w:styleId="DocumentationTok">
-    <w:name w:val="DocumentationTok"/>
-    <w:basedOn w:val="VerbatimChar"/>
-    <w:rPr>
-      <w:color w:val="ba2121"/>
-      <w:i/>
-    </w:rPr>
-  </w:style>
-  <w:style w:type="character" w:customStyle="1" w:styleId="AnnotationTok">
-    <w:name w:val="AnnotationTok"/>
-    <w:basedOn w:val="VerbatimChar"/>
-    <w:rPr>
-      <w:color w:val="60a0b0"/>
-      <w:b/>
-      <w:i/>
-    </w:rPr>
-  </w:style>
-  <w:style w:type="character" w:customStyle="1" w:styleId="CommentVarTok">
-    <w:name w:val="CommentVarTok"/>
-    <w:basedOn w:val="VerbatimChar"/>
-    <w:rPr>
-      <w:color w:val="60a0b0"/>
-      <w:b/>
-      <w:i/>
-    </w:rPr>
-  </w:style>
-  <w:style w:type="character" w:customStyle="1" w:styleId="OtherTok">
-    <w:name w:val="OtherTok"/>
-    <w:basedOn w:val="VerbatimChar"/>
-    <w:rPr>
-      <w:color w:val="007020"/>
-    </w:rPr>
-  </w:style>
-  <w:style w:type="character" w:customStyle="1" w:styleId="FunctionTok">
-    <w:name w:val="FunctionTok"/>
-    <w:basedOn w:val="VerbatimChar"/>
-    <w:rPr>
-      <w:color w:val="06287e"/>
-    </w:rPr>
-  </w:style>
-  <w:style w:type="character" w:customStyle="1" w:styleId="VariableTok">
-    <w:name w:val="VariableTok"/>
-    <w:basedOn w:val="VerbatimChar"/>
-    <w:rPr>
-      <w:color w:val="19177c"/>
-    </w:rPr>
-  </w:style>
-  <w:style w:type="character" w:customStyle="1" w:styleId="ControlFlowTok">
-    <w:name w:val="ControlFlowTok"/>
-    <w:basedOn w:val="VerbatimChar"/>
-    <w:rPr>
-      <w:color w:val="007020"/>
-      <w:b/>
-    </w:rPr>
-  </w:style>
-  <w:style w:type="character" w:customStyle="1" w:styleId="OperatorTok">
-    <w:name w:val="OperatorTok"/>
-    <w:basedOn w:val="VerbatimChar"/>
-    <w:rPr>
-      <w:color w:val="666666"/>
-    </w:rPr>
-  </w:style>
-  <w:style w:type="character" w:customStyle="1" w:styleId="BuiltInTok">
-    <w:name w:val="BuiltInTok"/>
-    <w:basedOn w:val="VerbatimChar"/>
-    <w:rPr/>
-  </w:style>
-  <w:style w:type="character" w:customStyle="1" w:styleId="ExtensionTok">
-    <w:name w:val="ExtensionTok"/>
-    <w:basedOn w:val="VerbatimChar"/>
-    <w:rPr/>
-  </w:style>
-  <w:style w:type="character" w:customStyle="1" w:styleId="PreprocessorTok">
-    <w:name w:val="PreprocessorTok"/>
-    <w:basedOn w:val="VerbatimChar"/>
-    <w:rPr>
-      <w:color w:val="bc7a00"/>
-    </w:rPr>
-  </w:style>
-  <w:style w:type="character" w:customStyle="1" w:styleId="AttributeTok">
-    <w:name w:val="AttributeTok"/>
-    <w:basedOn w:val="VerbatimChar"/>
-    <w:rPr>
-      <w:color w:val="7d9029"/>
-    </w:rPr>
-  </w:style>
-  <w:style w:type="character" w:customStyle="1" w:styleId="RegionMarkerTok">
-    <w:name w:val="RegionMarkerTok"/>
-    <w:basedOn w:val="VerbatimChar"/>
-    <w:rPr/>
-  </w:style>
-  <w:style w:type="character" w:customStyle="1" w:styleId="InformationTok">
-    <w:name w:val="InformationTok"/>
-    <w:basedOn w:val="VerbatimChar"/>
-    <w:rPr>
-      <w:color w:val="60a0b0"/>
-      <w:b/>
-      <w:i/>
-    </w:rPr>
-  </w:style>
-  <w:style w:type="character" w:customStyle="1" w:styleId="WarningTok">
-    <w:name w:val="WarningTok"/>
-    <w:basedOn w:val="VerbatimChar"/>
-    <w:rPr>
-      <w:color w:val="60a0b0"/>
-      <w:b/>
-      <w:i/>
-    </w:rPr>
-  </w:style>
-  <w:style w:type="character" w:customStyle="1" w:styleId="AlertTok">
-    <w:name w:val="AlertTok"/>
-    <w:basedOn w:val="VerbatimChar"/>
-    <w:rPr>
-      <w:color w:val="ff0000"/>
-      <w:b/>
-    </w:rPr>
-  </w:style>
-  <w:style w:type="character" w:customStyle="1" w:styleId="ErrorTok">
-    <w:name w:val="ErrorTok"/>
-    <w:basedOn w:val="VerbatimChar"/>
-    <w:rPr>
-      <w:color w:val="ff0000"/>
-      <w:b/>
-    </w:rPr>
-  </w:style>
-  <w:style w:type="character" w:customStyle="1" w:styleId="NormalTok">
-    <w:name w:val="NormalTok"/>
-    <w:basedOn w:val="VerbatimChar"/>
-    <w:rPr/>
+  <w:style w:type="table" w:customStyle="1" w:styleId="Table">
+    <w:name w:val="Table"/>
+    <w:semiHidden/>
+    <w:unhideWhenUsed/>
+    <w:qFormat/>
+    <w:tblPr>
+      <w:tblCellMar>
+        <w:top w:w="0" w:type="dxa"/>
+        <w:left w:w="108" w:type="dxa"/>
+        <w:bottom w:w="0" w:type="dxa"/>
+        <w:right w:w="108" w:type="dxa"/>
+      </w:tblCellMar>
+    </w:tblPr>
   </w:style>
 </w:styles>
 </file>
 
 <file path=word/theme/theme1.xml><?xml version="1.0" encoding="utf-8"?>
-<a:theme xmlns:a="http://schemas.openxmlformats.org/drawingml/2006/main" name="Office">
+<a:theme xmlns:a="http://schemas.openxmlformats.org/drawingml/2006/main" name="Office Theme">
   <a:themeElements>
     <a:clrScheme name="Office">
       <a:dk1>
@@ -5593,44 +6531,44 @@
         <a:sysClr val="window" lastClr="FFFFFF"/>
       </a:lt1>
       <a:dk2>
-        <a:srgbClr val="44546A"/>
+        <a:srgbClr val="1F497D"/>
       </a:dk2>
       <a:lt2>
-        <a:srgbClr val="E7E6E6"/>
+        <a:srgbClr val="EEECE1"/>
       </a:lt2>
       <a:accent1>
-        <a:srgbClr val="4472C4"/>
+        <a:srgbClr val="4F81BD"/>
       </a:accent1>
       <a:accent2>
-        <a:srgbClr val="ED7D31"/>
+        <a:srgbClr val="C0504D"/>
       </a:accent2>
       <a:accent3>
-        <a:srgbClr val="A5A5A5"/>
+        <a:srgbClr val="9BBB59"/>
       </a:accent3>
       <a:accent4>
-        <a:srgbClr val="FFC000"/>
+        <a:srgbClr val="8064A2"/>
       </a:accent4>
       <a:accent5>
-        <a:srgbClr val="5B9BD5"/>
+        <a:srgbClr val="4BACC6"/>
       </a:accent5>
       <a:accent6>
-        <a:srgbClr val="70AD47"/>
+        <a:srgbClr val="F79646"/>
       </a:accent6>
       <a:hlink>
-        <a:srgbClr val="0563C1"/>
+        <a:srgbClr val="0000FF"/>
       </a:hlink>
       <a:folHlink>
-        <a:srgbClr val="954F72"/>
+        <a:srgbClr val="800080"/>
       </a:folHlink>
     </a:clrScheme>
     <a:fontScheme name="Office">
       <a:majorFont>
-        <a:latin typeface="Calibri Light" panose="020F0302020204030204"/>
+        <a:latin typeface="Calibri"/>
         <a:ea typeface=""/>
         <a:cs typeface=""/>
-        <a:font script="Jpan" typeface="游ゴシック Light"/>
+        <a:font script="Jpan" typeface="ＭＳ ゴシック"/>
         <a:font script="Hang" typeface="맑은 고딕"/>
-        <a:font script="Hans" typeface="等线 Light"/>
+        <a:font script="Hans" typeface="宋体"/>
         <a:font script="Hant" typeface="新細明體"/>
         <a:font script="Arab" typeface="Times New Roman"/>
         <a:font script="Hebr" typeface="Times New Roman"/>
@@ -5657,32 +6595,14 @@
         <a:font script="Mong" typeface="Mongolian Baiti"/>
         <a:font script="Viet" typeface="Times New Roman"/>
         <a:font script="Uigh" typeface="Microsoft Uighur"/>
-        <a:font script="Geor" typeface="Sylfaen"/>
-        <a:font script="Armn" typeface="Arial"/>
-        <a:font script="Bugi" typeface="Leelawadee UI"/>
-        <a:font script="Bopo" typeface="Microsoft JhengHei"/>
-        <a:font script="Java" typeface="Javanese Text"/>
-        <a:font script="Lisu" typeface="Segoe UI"/>
-        <a:font script="Mymr" typeface="Myanmar Text"/>
-        <a:font script="Nkoo" typeface="Ebrima"/>
-        <a:font script="Olck" typeface="Nirmala UI"/>
-        <a:font script="Osma" typeface="Ebrima"/>
-        <a:font script="Phag" typeface="Phagspa"/>
-        <a:font script="Syrn" typeface="Estrangelo Edessa"/>
-        <a:font script="Syrj" typeface="Estrangelo Edessa"/>
-        <a:font script="Syre" typeface="Estrangelo Edessa"/>
-        <a:font script="Sora" typeface="Nirmala UI"/>
-        <a:font script="Tale" typeface="Microsoft Tai Le"/>
-        <a:font script="Talu" typeface="Microsoft New Tai Lue"/>
-        <a:font script="Tfng" typeface="Ebrima"/>
       </a:majorFont>
       <a:minorFont>
-        <a:latin typeface="Calibri" panose="020F0502020204030204"/>
+        <a:latin typeface="Cambria"/>
         <a:ea typeface=""/>
         <a:cs typeface=""/>
-        <a:font script="Jpan" typeface="游明朝"/>
+        <a:font script="Jpan" typeface="ＭＳ 明朝"/>
         <a:font script="Hang" typeface="맑은 고딕"/>
-        <a:font script="Hans" typeface="等线"/>
+        <a:font script="Hans" typeface="宋体"/>
         <a:font script="Hant" typeface="新細明體"/>
         <a:font script="Arab" typeface="Arial"/>
         <a:font script="Hebr" typeface="Arial"/>
@@ -5709,24 +6629,6 @@
         <a:font script="Mong" typeface="Mongolian Baiti"/>
         <a:font script="Viet" typeface="Arial"/>
         <a:font script="Uigh" typeface="Microsoft Uighur"/>
-        <a:font script="Geor" typeface="Sylfaen"/>
-        <a:font script="Armn" typeface="Arial"/>
-        <a:font script="Bugi" typeface="Leelawadee UI"/>
-        <a:font script="Bopo" typeface="Microsoft JhengHei"/>
-        <a:font script="Java" typeface="Javanese Text"/>
-        <a:font script="Lisu" typeface="Segoe UI"/>
-        <a:font script="Mymr" typeface="Myanmar Text"/>
-        <a:font script="Nkoo" typeface="Ebrima"/>
-        <a:font script="Olck" typeface="Nirmala UI"/>
-        <a:font script="Osma" typeface="Ebrima"/>
-        <a:font script="Phag" typeface="Phagspa"/>
-        <a:font script="Syrn" typeface="Estrangelo Edessa"/>
-        <a:font script="Syrj" typeface="Estrangelo Edessa"/>
-        <a:font script="Syre" typeface="Estrangelo Edessa"/>
-        <a:font script="Sora" typeface="Nirmala UI"/>
-        <a:font script="Tale" typeface="Microsoft Tai Le"/>
-        <a:font script="Talu" typeface="Microsoft New Tai Lue"/>
-        <a:font script="Tfng" typeface="Ebrima"/>
       </a:minorFont>
     </a:fontScheme>
     <a:fmtScheme name="Office">
@@ -5738,141 +6640,200 @@
           <a:gsLst>
             <a:gs pos="0">
               <a:schemeClr val="phClr">
-                <a:lumMod val="110000"/>
-                <a:satMod val="105000"/>
-                <a:tint val="67000"/>
+                <a:tint val="50000"/>
+                <a:satMod val="300000"/>
               </a:schemeClr>
             </a:gs>
-            <a:gs pos="50000">
+            <a:gs pos="35000">
               <a:schemeClr val="phClr">
-                <a:lumMod val="105000"/>
-                <a:satMod val="103000"/>
-                <a:tint val="73000"/>
+                <a:tint val="37000"/>
+                <a:satMod val="300000"/>
               </a:schemeClr>
             </a:gs>
             <a:gs pos="100000">
               <a:schemeClr val="phClr">
-                <a:lumMod val="105000"/>
-                <a:satMod val="109000"/>
-                <a:tint val="81000"/>
+                <a:tint val="15000"/>
+                <a:satMod val="350000"/>
               </a:schemeClr>
             </a:gs>
           </a:gsLst>
-          <a:lin ang="5400000" scaled="0"/>
+          <a:lin ang="16200000" scaled="1"/>
         </a:gradFill>
         <a:gradFill rotWithShape="1">
           <a:gsLst>
             <a:gs pos="0">
               <a:schemeClr val="phClr">
-                <a:satMod val="103000"/>
-                <a:lumMod val="102000"/>
-                <a:tint val="94000"/>
-              </a:schemeClr>
-            </a:gs>
-            <a:gs pos="50000">
-              <a:schemeClr val="phClr">
-                <a:satMod val="110000"/>
-                <a:lumMod val="100000"/>
+                <a:tint val="100000"/>
                 <a:shade val="100000"/>
+                <a:satMod val="130000"/>
               </a:schemeClr>
             </a:gs>
             <a:gs pos="100000">
               <a:schemeClr val="phClr">
-                <a:lumMod val="99000"/>
-                <a:satMod val="120000"/>
-                <a:shade val="78000"/>
+                <a:tint val="50000"/>
+                <a:shade val="100000"/>
+                <a:satMod val="350000"/>
               </a:schemeClr>
             </a:gs>
           </a:gsLst>
-          <a:lin ang="5400000" scaled="0"/>
+          <a:lin ang="16200000" scaled="0"/>
         </a:gradFill>
       </a:fillStyleLst>
       <a:lnStyleLst>
-        <a:ln w="6350" cap="flat" cmpd="sng" algn="ctr">
+        <a:ln w="9525" cap="flat" cmpd="sng" algn="ctr">
+          <a:solidFill>
+            <a:schemeClr val="phClr">
+              <a:shade val="95000"/>
+              <a:satMod val="105000"/>
+            </a:schemeClr>
+          </a:solidFill>
+          <a:prstDash val="solid"/>
+        </a:ln>
+        <a:ln w="25400" cap="flat" cmpd="sng" algn="ctr">
           <a:solidFill>
             <a:schemeClr val="phClr"/>
           </a:solidFill>
           <a:prstDash val="solid"/>
-          <a:miter lim="800000"/>
         </a:ln>
-        <a:ln w="12700" cap="flat" cmpd="sng" algn="ctr">
+        <a:ln w="38100" cap="flat" cmpd="sng" algn="ctr">
           <a:solidFill>
             <a:schemeClr val="phClr"/>
           </a:solidFill>
           <a:prstDash val="solid"/>
-          <a:miter lim="800000"/>
-        </a:ln>
-        <a:ln w="19050" cap="flat" cmpd="sng" algn="ctr">
-          <a:solidFill>
-            <a:schemeClr val="phClr"/>
-          </a:solidFill>
-          <a:prstDash val="solid"/>
-          <a:miter lim="800000"/>
         </a:ln>
       </a:lnStyleLst>
       <a:effectStyleLst>
         <a:effectStyle>
-          <a:effectLst/>
-        </a:effectStyle>
-        <a:effectStyle>
-          <a:effectLst/>
+          <a:effectLst>
+            <a:outerShdw blurRad="40000" dist="20000" dir="5400000" rotWithShape="0">
+              <a:srgbClr val="000000">
+                <a:alpha val="38000"/>
+              </a:srgbClr>
+            </a:outerShdw>
+          </a:effectLst>
         </a:effectStyle>
         <a:effectStyle>
           <a:effectLst>
-            <a:outerShdw blurRad="57150" dist="19050" dir="5400000" algn="ctr" rotWithShape="0">
+            <a:outerShdw blurRad="40000" dist="23000" dir="5400000" rotWithShape="0">
               <a:srgbClr val="000000">
-                <a:alpha val="63000"/>
+                <a:alpha val="35000"/>
               </a:srgbClr>
             </a:outerShdw>
           </a:effectLst>
+        </a:effectStyle>
+        <a:effectStyle>
+          <a:effectLst>
+            <a:outerShdw blurRad="40000" dist="23000" dir="5400000" rotWithShape="0">
+              <a:srgbClr val="000000">
+                <a:alpha val="35000"/>
+              </a:srgbClr>
+            </a:outerShdw>
+          </a:effectLst>
+          <a:scene3d>
+            <a:camera prst="orthographicFront">
+              <a:rot lat="0" lon="0" rev="0"/>
+            </a:camera>
+            <a:lightRig rig="threePt" dir="t">
+              <a:rot lat="0" lon="0" rev="1200000"/>
+            </a:lightRig>
+          </a:scene3d>
+          <a:sp3d>
+            <a:bevelT w="63500" h="25400"/>
+          </a:sp3d>
         </a:effectStyle>
       </a:effectStyleLst>
       <a:bgFillStyleLst>
         <a:solidFill>
           <a:schemeClr val="phClr"/>
         </a:solidFill>
-        <a:solidFill>
-          <a:schemeClr val="phClr">
-            <a:tint val="95000"/>
-            <a:satMod val="170000"/>
-          </a:schemeClr>
-        </a:solidFill>
         <a:gradFill rotWithShape="1">
           <a:gsLst>
             <a:gs pos="0">
               <a:schemeClr val="phClr">
-                <a:tint val="93000"/>
-                <a:satMod val="150000"/>
-                <a:shade val="98000"/>
-                <a:lumMod val="102000"/>
+                <a:tint val="40000"/>
+                <a:satMod val="350000"/>
               </a:schemeClr>
             </a:gs>
-            <a:gs pos="50000">
+            <a:gs pos="40000">
               <a:schemeClr val="phClr">
-                <a:tint val="98000"/>
-                <a:satMod val="130000"/>
-                <a:shade val="90000"/>
-                <a:lumMod val="103000"/>
+                <a:tint val="45000"/>
+                <a:shade val="99000"/>
+                <a:satMod val="350000"/>
               </a:schemeClr>
             </a:gs>
             <a:gs pos="100000">
               <a:schemeClr val="phClr">
-                <a:shade val="63000"/>
-                <a:satMod val="120000"/>
+                <a:shade val="20000"/>
+                <a:satMod val="255000"/>
               </a:schemeClr>
             </a:gs>
           </a:gsLst>
-          <a:lin ang="5400000" scaled="0"/>
+          <a:path path="circle">
+            <a:fillToRect l="50000" t="-80000" r="50000" b="180000"/>
+          </a:path>
+        </a:gradFill>
+        <a:gradFill rotWithShape="1">
+          <a:gsLst>
+            <a:gs pos="0">
+              <a:schemeClr val="phClr">
+                <a:tint val="80000"/>
+                <a:satMod val="300000"/>
+              </a:schemeClr>
+            </a:gs>
+            <a:gs pos="100000">
+              <a:schemeClr val="phClr">
+                <a:shade val="30000"/>
+                <a:satMod val="200000"/>
+              </a:schemeClr>
+            </a:gs>
+          </a:gsLst>
+          <a:path path="circle">
+            <a:fillToRect l="50000" t="50000" r="50000" b="50000"/>
+          </a:path>
         </a:gradFill>
       </a:bgFillStyleLst>
     </a:fmtScheme>
   </a:themeElements>
-  <a:objectDefaults/>
+  <a:objectDefaults>
+    <a:spDef>
+      <a:spPr/>
+      <a:bodyPr/>
+      <a:lstStyle/>
+      <a:style>
+        <a:lnRef idx="1">
+          <a:schemeClr val="accent1"/>
+        </a:lnRef>
+        <a:fillRef idx="3">
+          <a:schemeClr val="accent1"/>
+        </a:fillRef>
+        <a:effectRef idx="2">
+          <a:schemeClr val="accent1"/>
+        </a:effectRef>
+        <a:fontRef idx="minor">
+          <a:schemeClr val="lt1"/>
+        </a:fontRef>
+      </a:style>
+    </a:spDef>
+    <a:lnDef>
+      <a:spPr/>
+      <a:bodyPr/>
+      <a:lstStyle/>
+      <a:style>
+        <a:lnRef idx="2">
+          <a:schemeClr val="accent1"/>
+        </a:lnRef>
+        <a:fillRef idx="0">
+          <a:schemeClr val="accent1"/>
+        </a:fillRef>
+        <a:effectRef idx="1">
+          <a:schemeClr val="accent1"/>
+        </a:effectRef>
+        <a:fontRef idx="minor">
+          <a:schemeClr val="tx1"/>
+        </a:fontRef>
+      </a:style>
+    </a:lnDef>
+  </a:objectDefaults>
   <a:extraClrSchemeLst/>
-  <a:extLst>
-    <a:ext uri="{05A4C25C-085E-4340-85A3-A5531E510DB2}">
-      <thm15:themeFamily xmlns:thm15="http://schemas.microsoft.com/office/thememl/2012/main" name="Office Theme" id="{62F939B6-93AF-4DB8-9C6B-D6C7DFDC589F}" vid="{4A3C46E8-61CC-4603-A589-7422A47A8E4A}"/>
-    </a:ext>
-  </a:extLst>
 </a:theme>
 </file>
</xml_diff>

<commit_message>
newest version from overleaf
</commit_message>
<xml_diff>
--- a/ADEMP-PreReg.docx
+++ b/ADEMP-PreReg.docx
@@ -88,7 +88,7 @@
         <w:pStyle w:val="FirstParagraph"/>
       </w:pPr>
       <w:r>
-        <w:t xml:space="preserve">This template can be used to plan and/or pre-register Monte Carlo simulation studies according to the</w:t>
+        <w:t xml:space="preserve">This template can be used to plan and/or preregister Monte Carlo simulation studies according to the</w:t>
       </w:r>
       <w:r>
         <w:t xml:space="preserve"> </w:t>
@@ -118,7 +118,7 @@
         <w:t xml:space="preserve"> </w:t>
       </w:r>
       <w:r>
-        <w:t xml:space="preserve">(Siepe, Bartoš, and Pawel 2023)</w:t>
+        <w:t xml:space="preserve">(Siepe et al. 2023)</w:t>
       </w:r>
       <w:r>
         <w:t xml:space="preserve">. Alternative Google Docs and Word versions of this template are available at (</w:t>
@@ -160,7 +160,7 @@
         <w:t xml:space="preserve"> </w:t>
       </w:r>
       <w:r>
-        <w:t xml:space="preserve">(Siepe, Bartoš, and Pawel 2023)</w:t>
+        <w:t xml:space="preserve">(Siepe et al. 2023)</w:t>
       </w:r>
       <w:r>
         <w:t xml:space="preserve">. If you have any questions or suggestions for improving the template, please contact us via the ways described at (</w:t>
@@ -232,7 +232,7 @@
         <w:t xml:space="preserve"> </w:t>
       </w:r>
       <w:r>
-        <w:t xml:space="preserve">Evaluating methods for the analysis of pre-post measurement experiments</w:t>
+        <w:t xml:space="preserve">Evaluating methods for the analysis of pre–post measurement experiments</w:t>
       </w:r>
     </w:p>
     <w:p>
@@ -325,7 +325,7 @@
         <w:t xml:space="preserve"> </w:t>
       </w:r>
       <w:r>
-        <w:t xml:space="preserve">We will investigate the performance of different methods for analyzing data from pre-post measurement experiments. We will conduct a single simulation study varying the treatment effect and the pre-post measure correlation. We will compare three different methods (ANCOVA, change score analysis, and post score analysis) using power and type I error rate related to the hypothesis test of no effect, and bias related to the effect estimate (in an actual simulation study aimed at evaluating estimation of the effect size, a performance measure assessing variance, i.e., empirical standard error, would be also recommended).</w:t>
+        <w:t xml:space="preserve">We will investigate the performance of different methods for analyzing data from pre–post measurement experiments. We will conduct a single simulation study varying the treatment effect and the pre–post measure correlation. We will compare three different methods (ANCOVA, change score analysis, and post score analysis) using power and type I error rate related to the hypothesis test of no effect, and bias related to the effect estimate (in an actual simulation study aimed at evaluating estimation of the effect size, a performance measure assessing variance, i.e., empirical standard error, would be also recommended).</w:t>
       </w:r>
     </w:p>
     <w:p>
@@ -380,7 +380,7 @@
         <w:t xml:space="preserve"> </w:t>
       </w:r>
       <w:r>
-        <w:t xml:space="preserve">We did not conduct previous simulation studies for pre-post measurement experiments but we were inspired by the previous literature on the topic</w:t>
+        <w:t xml:space="preserve">We did not conduct previous simulation studies for pre–post measurement experiments but we were inspired by the previous literature on the topic</w:t>
       </w:r>
       <w:r>
         <w:t xml:space="preserve"> </w:t>
@@ -559,7 +559,7 @@
         <w:t xml:space="preserve"> </w:t>
       </w:r>
       <w:r>
-        <w:t xml:space="preserve">The aim of the simulation study is to evaluate different methods for analyzing data from pre-post measurement experiments with respect to their hypothesis testing and estimation characteristics.</w:t>
+        <w:t xml:space="preserve">The aim of the simulation study is to evaluate different methods for analyzing data from pre–post measurement experiments with respect to their hypothesis testing and estimation characteristics.</w:t>
       </w:r>
     </w:p>
     <w:p>
@@ -669,30 +669,34 @@
         <w:t xml:space="preserve"> </w:t>
       </w:r>
       <w:r>
-        <w:t xml:space="preserve">Pre-post measurements are simulated from a normal distribution for varying treatment effects and pre-post correlations. Specifically, in each group</w:t>
+        <w:t xml:space="preserve">In each simulation repetition, we generate</w:t>
       </w:r>
       <w:r>
         <w:t xml:space="preserve"> </w:t>
       </w:r>
       <m:oMath>
         <m:r>
+          <m:t>n</m:t>
+        </m:r>
+        <m:r>
+          <m:t>=</m:t>
+        </m:r>
+        <m:r>
+          <m:t>50</m:t>
+        </m:r>
+      </m:oMath>
+      <w:r>
+        <w:t xml:space="preserve"> </w:t>
+      </w:r>
+      <w:r>
+        <w:t xml:space="preserve">pre–post measurements in the control group (</w:t>
+      </w:r>
+      <m:oMath>
+        <m:r>
           <m:t>g</m:t>
         </m:r>
         <m:r>
-          <m:t>∈</m:t>
-        </m:r>
-        <m:r>
-          <m:t>{</m:t>
-        </m:r>
-        <m:r>
-          <m:rPr>
-            <m:nor/>
-            <m:sty m:val="p"/>
-          </m:rPr>
-          <m:t>exp</m:t>
-        </m:r>
-        <m:r>
-          <m:t>,</m:t>
+          <m:t>=</m:t>
         </m:r>
         <m:r>
           <m:rPr>
@@ -701,15 +705,9 @@
           </m:rPr>
           <m:t>control</m:t>
         </m:r>
-        <m:r>
-          <m:t>}</m:t>
-        </m:r>
       </m:oMath>
       <w:r>
-        <w:t xml:space="preserve"> </w:t>
-      </w:r>
-      <w:r>
-        <w:t xml:space="preserve">we simulate</w:t>
+        <w:t xml:space="preserve">) and</w:t>
       </w:r>
       <w:r>
         <w:t xml:space="preserve"> </w:t>
@@ -718,62 +716,299 @@
         <m:r>
           <m:t>n</m:t>
         </m:r>
+        <m:r>
+          <m:t>=</m:t>
+        </m:r>
+        <m:r>
+          <m:t>50</m:t>
+        </m:r>
       </m:oMath>
       <w:r>
         <w:t xml:space="preserve"> </w:t>
       </w:r>
       <w:r>
-        <w:t xml:space="preserve">pre-post measurements from a bivariate normal distribution with mean vector</w:t>
-      </w:r>
-      <w:r>
-        <w:t xml:space="preserve"> </w:t>
+        <w:t xml:space="preserve">pre–post measurements in the experimental group (</w:t>
       </w:r>
       <m:oMath>
-        <m:sSub>
-          <m:e>
-            <m:r>
-              <m:rPr>
-                <m:sty m:val="b"/>
-              </m:rPr>
-              <m:t>μ</m:t>
-            </m:r>
-          </m:e>
-          <m:sub>
-            <m:r>
-              <m:rPr>
-                <m:sty m:val="b"/>
-              </m:rPr>
-              <m:t>g</m:t>
-            </m:r>
-          </m:sub>
-        </m:sSub>
+        <m:r>
+          <m:t>g</m:t>
+        </m:r>
         <m:r>
           <m:t>=</m:t>
         </m:r>
         <m:r>
-          <m:t>(</m:t>
-        </m:r>
-        <m:sSub>
-          <m:e>
-            <m:r>
-              <m:t>μ</m:t>
-            </m:r>
-          </m:e>
-          <m:sub>
-            <m:r>
-              <m:t>g</m:t>
-            </m:r>
-            <m:r>
-              <m:t>,</m:t>
-            </m:r>
-            <m:r>
-              <m:t>1</m:t>
-            </m:r>
-          </m:sub>
-        </m:sSub>
-        <m:r>
-          <m:t>,</m:t>
-        </m:r>
+          <m:rPr>
+            <m:nor/>
+            <m:sty m:val="p"/>
+          </m:rPr>
+          <m:t>control</m:t>
+        </m:r>
+      </m:oMath>
+      <w:r>
+        <w:t xml:space="preserve">) from a bivariate normal distribution</w:t>
+      </w:r>
+    </w:p>
+    <w:p>
+      <w:pPr>
+        <w:pStyle w:val="TextBody"/>
+      </w:pPr>
+      <m:oMathPara>
+        <m:oMathParaPr>
+          <m:jc m:val="center"/>
+        </m:oMathParaPr>
+        <m:oMath>
+          <m:d>
+            <m:dPr>
+              <m:begChr m:val="["/>
+              <m:endChr m:val="]"/>
+              <m:grow/>
+            </m:dPr>
+            <m:e>
+              <m:m>
+                <m:mPr>
+                  <m:baseJc m:val="center"/>
+                  <m:plcHide m:val="1"/>
+                  <m:mcs>
+                    <m:mc>
+                      <m:mcPr>
+                        <m:mcJc m:val="center"/>
+                        <m:count m:val="1"/>
+                      </m:mcPr>
+                    </m:mc>
+                  </m:mcs>
+                </m:mPr>
+                <m:mr>
+                  <m:e>
+                    <m:sSub>
+                      <m:e>
+                        <m:r>
+                          <m:t>Y</m:t>
+                        </m:r>
+                      </m:e>
+                      <m:sub>
+                        <m:r>
+                          <m:t>1</m:t>
+                        </m:r>
+                      </m:sub>
+                    </m:sSub>
+                  </m:e>
+                </m:mr>
+                <m:mr>
+                  <m:e>
+                    <m:sSub>
+                      <m:e>
+                        <m:r>
+                          <m:t>Y</m:t>
+                        </m:r>
+                      </m:e>
+                      <m:sub>
+                        <m:r>
+                          <m:t>2</m:t>
+                        </m:r>
+                      </m:sub>
+                    </m:sSub>
+                  </m:e>
+                </m:mr>
+              </m:m>
+            </m:e>
+          </m:d>
+          <m:r>
+            <m:t>∼</m:t>
+          </m:r>
+          <m:r>
+            <m:rPr>
+              <m:nor/>
+              <m:sty m:val="p"/>
+            </m:rPr>
+            <m:t>N</m:t>
+          </m:r>
+          <m:d>
+            <m:dPr>
+              <m:begChr m:val="("/>
+              <m:endChr m:val=")"/>
+              <m:grow/>
+            </m:dPr>
+            <m:e>
+              <m:d>
+                <m:dPr>
+                  <m:begChr m:val="["/>
+                  <m:endChr m:val="]"/>
+                  <m:grow/>
+                </m:dPr>
+                <m:e>
+                  <m:m>
+                    <m:mPr>
+                      <m:baseJc m:val="center"/>
+                      <m:plcHide m:val="1"/>
+                      <m:mcs>
+                        <m:mc>
+                          <m:mcPr>
+                            <m:mcJc m:val="center"/>
+                            <m:count m:val="1"/>
+                          </m:mcPr>
+                        </m:mc>
+                      </m:mcs>
+                    </m:mPr>
+                    <m:mr>
+                      <m:e>
+                        <m:r>
+                          <m:t>0</m:t>
+                        </m:r>
+                      </m:e>
+                    </m:mr>
+                    <m:mr>
+                      <m:e>
+                        <m:sSub>
+                          <m:e>
+                            <m:r>
+                              <m:t>μ</m:t>
+                            </m:r>
+                          </m:e>
+                          <m:sub>
+                            <m:r>
+                              <m:t>g</m:t>
+                            </m:r>
+                            <m:r>
+                              <m:t>,</m:t>
+                            </m:r>
+                            <m:r>
+                              <m:t>2</m:t>
+                            </m:r>
+                          </m:sub>
+                        </m:sSub>
+                      </m:e>
+                    </m:mr>
+                  </m:m>
+                </m:e>
+              </m:d>
+              <m:r>
+                <m:t>,</m:t>
+              </m:r>
+              <m:d>
+                <m:dPr>
+                  <m:begChr m:val="["/>
+                  <m:endChr m:val="]"/>
+                  <m:grow/>
+                </m:dPr>
+                <m:e>
+                  <m:m>
+                    <m:mPr>
+                      <m:baseJc m:val="center"/>
+                      <m:plcHide m:val="1"/>
+                      <m:mcs>
+                        <m:mc>
+                          <m:mcPr>
+                            <m:mcJc m:val="center"/>
+                            <m:count m:val="1"/>
+                          </m:mcPr>
+                        </m:mc>
+                        <m:mc>
+                          <m:mcPr>
+                            <m:mcJc m:val="center"/>
+                            <m:count m:val="1"/>
+                          </m:mcPr>
+                        </m:mc>
+                      </m:mcs>
+                    </m:mPr>
+                    <m:mr>
+                      <m:e>
+                        <m:r>
+                          <m:t>1</m:t>
+                        </m:r>
+                      </m:e>
+                      <m:e>
+                        <m:r>
+                          <m:t>ρ</m:t>
+                        </m:r>
+                      </m:e>
+                    </m:mr>
+                    <m:mr>
+                      <m:e>
+                        <m:r>
+                          <m:t>ρ</m:t>
+                        </m:r>
+                      </m:e>
+                      <m:e>
+                        <m:r>
+                          <m:t>1</m:t>
+                        </m:r>
+                      </m:e>
+                    </m:mr>
+                  </m:m>
+                </m:e>
+              </m:d>
+            </m:e>
+          </m:d>
+          <m:r>
+            <m:t>,</m:t>
+          </m:r>
+        </m:oMath>
+      </m:oMathPara>
+    </w:p>
+    <w:p>
+      <w:pPr>
+        <w:pStyle w:val="FirstParagraph"/>
+      </w:pPr>
+      <w:r>
+        <w:t xml:space="preserve">where the first argument of the normal distribution in </w:t>
+      </w:r>
+      <w:hyperlink w:anchor="eq:bivariateNormal">
+        <w:r>
+          <w:rPr>
+            <w:rStyle w:val="InternetLink"/>
+          </w:rPr>
+          <w:t xml:space="preserve">[eq:bivariateNormal]</w:t>
+        </w:r>
+      </w:hyperlink>
+      <w:r>
+        <w:t xml:space="preserve"> </w:t>
+      </w:r>
+      <w:r>
+        <w:t xml:space="preserve">is the mean vector and the second argument the covariance matrix.</w:t>
+      </w:r>
+      <w:r>
+        <w:t xml:space="preserve"> </w:t>
+      </w:r>
+      <w:r>
+        <w:t xml:space="preserve">The numerical subscript 1 indicates measurement time</w:t>
+      </w:r>
+      <w:r>
+        <w:t xml:space="preserve"> </w:t>
+      </w:r>
+      <w:r>
+        <w:t xml:space="preserve">‘</w:t>
+      </w:r>
+      <w:r>
+        <w:t xml:space="preserve">pre</w:t>
+      </w:r>
+      <w:r>
+        <w:t xml:space="preserve">’</w:t>
+      </w:r>
+      <w:r>
+        <w:t xml:space="preserve"> </w:t>
+      </w:r>
+      <w:r>
+        <w:t xml:space="preserve">and 2 indicates</w:t>
+      </w:r>
+      <w:r>
+        <w:t xml:space="preserve"> </w:t>
+      </w:r>
+      <w:r>
+        <w:t xml:space="preserve">‘</w:t>
+      </w:r>
+      <w:r>
+        <w:t xml:space="preserve">post</w:t>
+      </w:r>
+      <w:r>
+        <w:t xml:space="preserve">’</w:t>
+      </w:r>
+      <w:r>
+        <w:t xml:space="preserve">. The parameter</w:t>
+      </w:r>
+      <w:r>
+        <w:t xml:space="preserve"> </w:t>
+      </w:r>
+      <m:oMath>
         <m:sSub>
           <m:e>
             <m:r>
@@ -792,67 +1027,12 @@
             </m:r>
           </m:sub>
         </m:sSub>
-        <m:sSup>
-          <m:e>
-            <m:r>
-              <m:t>)</m:t>
-            </m:r>
-          </m:e>
-          <m:sup>
-            <m:r>
-              <m:t>⊤</m:t>
-            </m:r>
-          </m:sup>
-        </m:sSup>
       </m:oMath>
       <w:r>
         <w:t xml:space="preserve"> </w:t>
       </w:r>
       <w:r>
-        <w:t xml:space="preserve">and covariance matrix containing variances equal to 1 and covariances determined by the pre-post correlation</w:t>
-      </w:r>
-      <w:r>
-        <w:t xml:space="preserve"> </w:t>
-      </w:r>
-      <m:oMath>
-        <m:r>
-          <m:t>ρ</m:t>
-        </m:r>
-      </m:oMath>
-      <w:r>
-        <w:t xml:space="preserve">. The pre-measure mean</w:t>
-      </w:r>
-      <w:r>
-        <w:t xml:space="preserve"> </w:t>
-      </w:r>
-      <m:oMath>
-        <m:sSub>
-          <m:e>
-            <m:r>
-              <m:t>μ</m:t>
-            </m:r>
-          </m:e>
-          <m:sub>
-            <m:r>
-              <m:t>g</m:t>
-            </m:r>
-            <m:r>
-              <m:t>,</m:t>
-            </m:r>
-            <m:r>
-              <m:t>1</m:t>
-            </m:r>
-          </m:sub>
-        </m:sSub>
-      </m:oMath>
-      <w:r>
-        <w:t xml:space="preserve"> </w:t>
-      </w:r>
-      <w:r>
-        <w:t xml:space="preserve">is fixed to zero in both groups, the post-treatment mean</w:t>
-      </w:r>
-      <w:r>
-        <w:t xml:space="preserve"> </w:t>
+        <w:t xml:space="preserve">denotes the post-treatment mean. It is fixed to zero in the control group (</w:t>
       </w:r>
       <m:oMath>
         <m:sSub>
@@ -877,12 +1057,95 @@
             </m:r>
           </m:sub>
         </m:sSub>
+        <m:r>
+          <m:t>=</m:t>
+        </m:r>
+        <m:r>
+          <m:t>0</m:t>
+        </m:r>
       </m:oMath>
       <w:r>
-        <w:t xml:space="preserve"> </w:t>
-      </w:r>
-      <w:r>
-        <w:t xml:space="preserve">is fixed to zero in the control group and manipulated in the experimental condition</w:t>
+        <w:t xml:space="preserve">), whereas it is varied across simulation conditions in the experimental group. The parameter</w:t>
+      </w:r>
+      <w:r>
+        <w:t xml:space="preserve"> </w:t>
+      </w:r>
+      <m:oMath>
+        <m:r>
+          <m:t>ρ</m:t>
+        </m:r>
+      </m:oMath>
+      <w:r>
+        <w:t xml:space="preserve"> </w:t>
+      </w:r>
+      <w:r>
+        <w:t xml:space="preserve">denotes the pre–post correlation and is also varied across simulation conditions.</w:t>
+      </w:r>
+    </w:p>
+    <w:p>
+      <w:pPr>
+        <w:pStyle w:val="TextBody"/>
+      </w:pPr>
+      <w:r>
+        <w:rPr>
+          <w:i/>
+        </w:rPr>
+        <w:t xml:space="preserve">Answer:</w:t>
+      </w:r>
+    </w:p>
+    <w:p>
+      <w:pPr>
+        <w:pStyle w:val="Heading2"/>
+      </w:pPr>
+      <w:bookmarkStart w:id="35" w:name="Xf24c5a67a3baf6c041672b108b0128ccef60a5f"/>
+      <w:r>
+        <w:t xml:space="preserve">What will be the different factors of the data-generating mechanism?</w:t>
+      </w:r>
+      <w:bookmarkEnd w:id="35"/>
+    </w:p>
+    <w:p>
+      <w:pPr>
+        <w:pStyle w:val="FirstParagraph"/>
+      </w:pPr>
+      <w:r>
+        <w:rPr>
+          <w:i/>
+        </w:rPr>
+        <w:t xml:space="preserve">Explanation:</w:t>
+      </w:r>
+      <w:r>
+        <w:t xml:space="preserve"> </w:t>
+      </w:r>
+      <w:r>
+        <w:t xml:space="preserve">A factor can be a parameter/setting/process/etc. that determines the data-generating mechanism and is varied across simulation conditions.</w:t>
+      </w:r>
+    </w:p>
+    <w:p>
+      <w:pPr>
+        <w:pStyle w:val="TextBody"/>
+      </w:pPr>
+      <w:r>
+        <w:rPr>
+          <w:i/>
+        </w:rPr>
+        <w:t xml:space="preserve">Example:</w:t>
+      </w:r>
+      <w:r>
+        <w:t xml:space="preserve"> </w:t>
+      </w:r>
+      <w:r>
+        <w:t xml:space="preserve">We will vary the following factors:</w:t>
+      </w:r>
+    </w:p>
+    <w:p>
+      <w:pPr>
+        <w:numPr>
+          <w:ilvl w:val="0"/>
+          <w:numId w:val="1001"/>
+        </w:numPr>
+      </w:pPr>
+      <w:r>
+        <w:t xml:space="preserve">the post-treatment mean in the experimental condition</w:t>
       </w:r>
       <w:r>
         <w:t xml:space="preserve"> </w:t>
@@ -911,64 +1174,6 @@
           </m:sub>
         </m:sSub>
       </m:oMath>
-      <w:r>
-        <w:t xml:space="preserve">.</w:t>
-      </w:r>
-    </w:p>
-    <w:p>
-      <w:pPr>
-        <w:pStyle w:val="TextBody"/>
-      </w:pPr>
-      <w:r>
-        <w:rPr>
-          <w:i/>
-        </w:rPr>
-        <w:t xml:space="preserve">Answer:</w:t>
-      </w:r>
-    </w:p>
-    <w:p>
-      <w:pPr>
-        <w:pStyle w:val="Heading2"/>
-      </w:pPr>
-      <w:bookmarkStart w:id="35" w:name="Xf24c5a67a3baf6c041672b108b0128ccef60a5f"/>
-      <w:r>
-        <w:t xml:space="preserve">What will be the different factors of the data-generating mechanism?</w:t>
-      </w:r>
-      <w:bookmarkEnd w:id="35"/>
-    </w:p>
-    <w:p>
-      <w:pPr>
-        <w:pStyle w:val="FirstParagraph"/>
-      </w:pPr>
-      <w:r>
-        <w:rPr>
-          <w:i/>
-        </w:rPr>
-        <w:t xml:space="preserve">Explanation:</w:t>
-      </w:r>
-      <w:r>
-        <w:t xml:space="preserve"> </w:t>
-      </w:r>
-      <w:r>
-        <w:t xml:space="preserve">A factor can be a parameter/setting/process/etc. that determines the data-generating mechanism and is varied across simulation conditions.</w:t>
-      </w:r>
-    </w:p>
-    <w:p>
-      <w:pPr>
-        <w:pStyle w:val="TextBody"/>
-      </w:pPr>
-      <w:r>
-        <w:rPr>
-          <w:i/>
-        </w:rPr>
-        <w:t xml:space="preserve">Example:</w:t>
-      </w:r>
-      <w:r>
-        <w:t xml:space="preserve"> </w:t>
-      </w:r>
-      <w:r>
-        <w:t xml:space="preserve">We will vary the following factors:</w:t>
-      </w:r>
     </w:p>
     <w:p>
       <w:pPr>
@@ -978,11 +1183,79 @@
         </w:numPr>
       </w:pPr>
       <w:r>
-        <w:t xml:space="preserve">the post-treatment mean in the experimental condition</w:t>
-      </w:r>
-      <w:r>
-        <w:t xml:space="preserve"> </w:t>
-      </w:r>
+        <w:t xml:space="preserve">the pre–post measurement correlation</w:t>
+      </w:r>
+      <w:r>
+        <w:t xml:space="preserve"> </w:t>
+      </w:r>
+      <m:oMath>
+        <m:r>
+          <m:t>ρ</m:t>
+        </m:r>
+      </m:oMath>
+    </w:p>
+    <w:p>
+      <w:pPr>
+        <w:pStyle w:val="FirstParagraph"/>
+      </w:pPr>
+      <w:r>
+        <w:rPr>
+          <w:i/>
+        </w:rPr>
+        <w:t xml:space="preserve">Answer:</w:t>
+      </w:r>
+    </w:p>
+    <w:p>
+      <w:pPr>
+        <w:pStyle w:val="Heading2"/>
+      </w:pPr>
+      <w:bookmarkStart w:id="36" w:name="Xaefcaeea12c4ddb30585733596322227eeca8ab"/>
+      <w:r>
+        <w:t xml:space="preserve">If possible, provide specific factor values for the DGM as well as additional simulation settings.</w:t>
+      </w:r>
+      <w:bookmarkEnd w:id="36"/>
+    </w:p>
+    <w:p>
+      <w:pPr>
+        <w:pStyle w:val="FirstParagraph"/>
+      </w:pPr>
+      <w:r>
+        <w:rPr>
+          <w:i/>
+        </w:rPr>
+        <w:t xml:space="preserve">Explanation:</w:t>
+      </w:r>
+      <w:r>
+        <w:t xml:space="preserve"> </w:t>
+      </w:r>
+      <w:r>
+        <w:t xml:space="preserve">This may include a justification of the chosen values and settings.</w:t>
+      </w:r>
+    </w:p>
+    <w:p>
+      <w:pPr>
+        <w:pStyle w:val="TextBody"/>
+      </w:pPr>
+      <w:r>
+        <w:rPr>
+          <w:i/>
+        </w:rPr>
+        <w:t xml:space="preserve">Example:</w:t>
+      </w:r>
+      <w:r>
+        <w:t xml:space="preserve"> </w:t>
+      </w:r>
+      <w:r>
+        <w:t xml:space="preserve">We will use the following values for our data-generating mechanism:</w:t>
+      </w:r>
+    </w:p>
+    <w:p>
+      <w:pPr>
+        <w:numPr>
+          <w:ilvl w:val="0"/>
+          <w:numId w:val="1002"/>
+        </w:numPr>
+      </w:pPr>
       <m:oMath>
         <m:sSub>
           <m:e>
@@ -1006,81 +1279,31 @@
             </m:r>
           </m:sub>
         </m:sSub>
+        <m:r>
+          <m:t>∈</m:t>
+        </m:r>
+        <m:r>
+          <m:t>{</m:t>
+        </m:r>
+        <m:r>
+          <m:t>0</m:t>
+        </m:r>
+        <m:r>
+          <m:t>,</m:t>
+        </m:r>
+        <m:r>
+          <m:t>0.2</m:t>
+        </m:r>
+        <m:r>
+          <m:t>,</m:t>
+        </m:r>
+        <m:r>
+          <m:t>0.5</m:t>
+        </m:r>
+        <m:r>
+          <m:t>}</m:t>
+        </m:r>
       </m:oMath>
-    </w:p>
-    <w:p>
-      <w:pPr>
-        <w:numPr>
-          <w:ilvl w:val="0"/>
-          <w:numId w:val="1001"/>
-        </w:numPr>
-      </w:pPr>
-      <w:r>
-        <w:t xml:space="preserve">the pre-post measurement correlation</w:t>
-      </w:r>
-      <w:r>
-        <w:t xml:space="preserve"> </w:t>
-      </w:r>
-      <m:oMath>
-        <m:r>
-          <m:t>ρ</m:t>
-        </m:r>
-      </m:oMath>
-    </w:p>
-    <w:p>
-      <w:pPr>
-        <w:pStyle w:val="FirstParagraph"/>
-      </w:pPr>
-      <w:r>
-        <w:rPr>
-          <w:i/>
-        </w:rPr>
-        <w:t xml:space="preserve">Answer:</w:t>
-      </w:r>
-    </w:p>
-    <w:p>
-      <w:pPr>
-        <w:pStyle w:val="Heading2"/>
-      </w:pPr>
-      <w:bookmarkStart w:id="36" w:name="Xaefcaeea12c4ddb30585733596322227eeca8ab"/>
-      <w:r>
-        <w:t xml:space="preserve">If possible, provide specific factor values for the DGM as well as additional simulation settings.</w:t>
-      </w:r>
-      <w:bookmarkEnd w:id="36"/>
-    </w:p>
-    <w:p>
-      <w:pPr>
-        <w:pStyle w:val="FirstParagraph"/>
-      </w:pPr>
-      <w:r>
-        <w:rPr>
-          <w:i/>
-        </w:rPr>
-        <w:t xml:space="preserve">Explanation:</w:t>
-      </w:r>
-      <w:r>
-        <w:t xml:space="preserve"> </w:t>
-      </w:r>
-      <w:r>
-        <w:t xml:space="preserve">This may include a justification of the chosen values and settings.</w:t>
-      </w:r>
-    </w:p>
-    <w:p>
-      <w:pPr>
-        <w:pStyle w:val="TextBody"/>
-      </w:pPr>
-      <w:r>
-        <w:rPr>
-          <w:i/>
-        </w:rPr>
-        <w:t xml:space="preserve">Example:</w:t>
-      </w:r>
-      <w:r>
-        <w:t xml:space="preserve"> </w:t>
-      </w:r>
-      <w:r>
-        <w:t xml:space="preserve">We will use the following values for our data-generating mechanism:</w:t>
-      </w:r>
     </w:p>
     <w:p>
       <w:pPr>
@@ -1090,28 +1313,9 @@
         </w:numPr>
       </w:pPr>
       <m:oMath>
-        <m:sSub>
-          <m:e>
-            <m:r>
-              <m:t>μ</m:t>
-            </m:r>
-          </m:e>
-          <m:sub>
-            <m:r>
-              <m:rPr>
-                <m:nor/>
-                <m:sty m:val="p"/>
-              </m:rPr>
-              <m:t>exp</m:t>
-            </m:r>
-            <m:r>
-              <m:t>,</m:t>
-            </m:r>
-            <m:r>
-              <m:t>2</m:t>
-            </m:r>
-          </m:sub>
-        </m:sSub>
+        <m:r>
+          <m:t>ρ</m:t>
+        </m:r>
         <m:r>
           <m:t>∈</m:t>
         </m:r>
@@ -1125,13 +1329,13 @@
           <m:t>,</m:t>
         </m:r>
         <m:r>
-          <m:t>0.2</m:t>
+          <m:t>0.5</m:t>
         </m:r>
         <m:r>
           <m:t>,</m:t>
         </m:r>
         <m:r>
-          <m:t>0.5</m:t>
+          <m:t>0.7</m:t>
         </m:r>
         <m:r>
           <m:t>}</m:t>
@@ -1140,208 +1344,171 @@
     </w:p>
     <w:p>
       <w:pPr>
-        <w:numPr>
-          <w:ilvl w:val="0"/>
-          <w:numId w:val="1002"/>
-        </w:numPr>
-      </w:pPr>
+        <w:pStyle w:val="FirstParagraph"/>
+      </w:pPr>
+      <w:r>
+        <w:t xml:space="preserve">We selected these specific values for the post-treatment mean in the experimental condition as they correspond to the conventions for no, small, and medium standardized mean difference effect sizes in psychology</w:t>
+      </w:r>
+      <w:r>
+        <w:t xml:space="preserve"> </w:t>
+      </w:r>
+      <w:r>
+        <w:t xml:space="preserve">(Cohen 2013)</w:t>
+      </w:r>
+      <w:r>
+        <w:t xml:space="preserve"> </w:t>
+      </w:r>
+      <w:r>
+        <w:t xml:space="preserve">and pre–post measurement correlations that correspond to no, one quarter, and approximately one half of the shared variance. Based on our experience, these parameter values are relevant for empirical research while covering a sufficiently large range to allow us to observe possible differences between the examined methods. For simplicity of the example, we consider only a single sample size, namely,</w:t>
+      </w:r>
+      <w:r>
+        <w:t xml:space="preserve"> </w:t>
+      </w:r>
       <m:oMath>
         <m:r>
-          <m:t>ρ</m:t>
-        </m:r>
-        <m:r>
-          <m:t>∈</m:t>
-        </m:r>
-        <m:r>
-          <m:t>{</m:t>
-        </m:r>
-        <m:r>
-          <m:t>0</m:t>
-        </m:r>
-        <m:r>
-          <m:t>,</m:t>
-        </m:r>
-        <m:r>
-          <m:t>0.5</m:t>
-        </m:r>
-        <m:r>
-          <m:t>,</m:t>
-        </m:r>
-        <m:r>
-          <m:t>0.7</m:t>
-        </m:r>
-        <m:r>
-          <m:t>}</m:t>
+          <m:t>n</m:t>
+        </m:r>
+        <m:r>
+          <m:t>=</m:t>
+        </m:r>
+        <m:r>
+          <m:t>50</m:t>
         </m:r>
       </m:oMath>
+      <w:r>
+        <w:t xml:space="preserve"> </w:t>
+      </w:r>
+      <w:r>
+        <w:t xml:space="preserve">per group.</w:t>
+      </w:r>
+    </w:p>
+    <w:p>
+      <w:pPr>
+        <w:pStyle w:val="TextBody"/>
+      </w:pPr>
+      <w:r>
+        <w:rPr>
+          <w:i/>
+        </w:rPr>
+        <w:t xml:space="preserve">Answer:</w:t>
+      </w:r>
+    </w:p>
+    <w:p>
+      <w:pPr>
+        <w:pStyle w:val="Heading2"/>
+      </w:pPr>
+      <w:bookmarkStart w:id="37" w:name="X14e05af9d7aa4f24aa71085cdd5d1985df8c32d"/>
+      <w:r>
+        <w:t xml:space="preserve">If there is more than one factor: How will the factor levels be combined and how many simulation conditions will this create?</w:t>
+      </w:r>
+      <w:bookmarkEnd w:id="37"/>
     </w:p>
     <w:p>
       <w:pPr>
         <w:pStyle w:val="FirstParagraph"/>
       </w:pPr>
       <w:r>
-        <w:t xml:space="preserve">We selected these specific values for the post-treatment mean in the experimental condition as they correspond to the conventions for no, small, and medium standardized mean difference effect sizes in psychology</w:t>
-      </w:r>
-      <w:r>
-        <w:t xml:space="preserve"> </w:t>
-      </w:r>
-      <w:r>
-        <w:t xml:space="preserve">(Cohen 2013)</w:t>
-      </w:r>
-      <w:r>
-        <w:t xml:space="preserve"> </w:t>
-      </w:r>
-      <w:r>
-        <w:t xml:space="preserve">and pre-post measurement correlations that correspond to no, one quarter, and approximately one half of the shared variance. Based on our experience, these parameter values are relevant for empirical research while covering a sufficiently large range to allow us to observe possible differences between the examined methods. For simplicity of the example, we consider only a single sample size, namely,</w:t>
+        <w:rPr>
+          <w:i/>
+        </w:rPr>
+        <w:t xml:space="preserve">Explanation:</w:t>
+      </w:r>
+      <w:r>
+        <w:t xml:space="preserve"> </w:t>
+      </w:r>
+      <w:r>
+        <w:t xml:space="preserve">Answers include</w:t>
+      </w:r>
+      <w:r>
+        <w:t xml:space="preserve"> </w:t>
+      </w:r>
+      <w:r>
+        <w:t xml:space="preserve">‘</w:t>
+      </w:r>
+      <w:r>
+        <w:t xml:space="preserve">fully factorial</w:t>
+      </w:r>
+      <w:r>
+        <w:t xml:space="preserve">’</w:t>
+      </w:r>
+      <w:r>
+        <w:t xml:space="preserve">,</w:t>
+      </w:r>
+      <w:r>
+        <w:t xml:space="preserve"> </w:t>
+      </w:r>
+      <w:r>
+        <w:t xml:space="preserve">‘</w:t>
+      </w:r>
+      <w:r>
+        <w:t xml:space="preserve">partially factorial</w:t>
+      </w:r>
+      <w:r>
+        <w:t xml:space="preserve">’</w:t>
+      </w:r>
+      <w:r>
+        <w:t xml:space="preserve">,</w:t>
+      </w:r>
+      <w:r>
+        <w:t xml:space="preserve"> </w:t>
+      </w:r>
+      <w:r>
+        <w:t xml:space="preserve">‘</w:t>
+      </w:r>
+      <w:r>
+        <w:t xml:space="preserve">one-at-a-time</w:t>
+      </w:r>
+      <w:r>
+        <w:t xml:space="preserve">’</w:t>
+      </w:r>
+      <w:r>
+        <w:t xml:space="preserve">, or</w:t>
+      </w:r>
+      <w:r>
+        <w:t xml:space="preserve"> </w:t>
+      </w:r>
+      <w:r>
+        <w:t xml:space="preserve">‘</w:t>
+      </w:r>
+      <w:r>
+        <w:t xml:space="preserve">scattershot</w:t>
+      </w:r>
+      <w:r>
+        <w:t xml:space="preserve">’</w:t>
+      </w:r>
+      <w:r>
+        <w:t xml:space="preserve">. Fully factorial designs are designs in which all possible factor combinations are considered. Partially factorial designs denote designs in which only a subset of all possible factor combinations are used. One-at-a-time designs are designs where each factor is varied while the others are kept fixed at a certain value. Scattershot designs include distinct scenarios, for example, based on parameter values from real-world data.</w:t>
+      </w:r>
+    </w:p>
+    <w:p>
+      <w:pPr>
+        <w:pStyle w:val="TextBody"/>
+      </w:pPr>
+      <w:r>
+        <w:rPr>
+          <w:i/>
+        </w:rPr>
+        <w:t xml:space="preserve">Example:</w:t>
+      </w:r>
+      <w:r>
+        <w:t xml:space="preserve"> </w:t>
+      </w:r>
+      <w:r>
+        <w:t xml:space="preserve">We will vary the conditions in a fully factorial manner. This will result in 3 (post-treatment mean in experimental group)</w:t>
       </w:r>
       <w:r>
         <w:t xml:space="preserve"> </w:t>
       </w:r>
       <m:oMath>
         <m:r>
-          <m:t>n</m:t>
-        </m:r>
-        <m:r>
-          <m:t>=</m:t>
-        </m:r>
-        <m:r>
-          <m:t>50</m:t>
+          <m:t>×</m:t>
         </m:r>
       </m:oMath>
       <w:r>
         <w:t xml:space="preserve"> </w:t>
       </w:r>
       <w:r>
-        <w:t xml:space="preserve">per group.</w:t>
-      </w:r>
-    </w:p>
-    <w:p>
-      <w:pPr>
-        <w:pStyle w:val="TextBody"/>
-      </w:pPr>
-      <w:r>
-        <w:rPr>
-          <w:i/>
-        </w:rPr>
-        <w:t xml:space="preserve">Answer:</w:t>
-      </w:r>
-    </w:p>
-    <w:p>
-      <w:pPr>
-        <w:pStyle w:val="Heading2"/>
-      </w:pPr>
-      <w:bookmarkStart w:id="37" w:name="X14e05af9d7aa4f24aa71085cdd5d1985df8c32d"/>
-      <w:r>
-        <w:t xml:space="preserve">If there is more than one factor: How will the factor levels be combined and how many simulation conditions will this create?</w:t>
-      </w:r>
-      <w:bookmarkEnd w:id="37"/>
-    </w:p>
-    <w:p>
-      <w:pPr>
-        <w:pStyle w:val="FirstParagraph"/>
-      </w:pPr>
-      <w:r>
-        <w:rPr>
-          <w:i/>
-        </w:rPr>
-        <w:t xml:space="preserve">Explanation:</w:t>
-      </w:r>
-      <w:r>
-        <w:t xml:space="preserve"> </w:t>
-      </w:r>
-      <w:r>
-        <w:t xml:space="preserve">Answers include</w:t>
-      </w:r>
-      <w:r>
-        <w:t xml:space="preserve"> </w:t>
-      </w:r>
-      <w:r>
-        <w:t xml:space="preserve">‘</w:t>
-      </w:r>
-      <w:r>
-        <w:t xml:space="preserve">fully factorial</w:t>
-      </w:r>
-      <w:r>
-        <w:t xml:space="preserve">’</w:t>
-      </w:r>
-      <w:r>
-        <w:t xml:space="preserve">,</w:t>
-      </w:r>
-      <w:r>
-        <w:t xml:space="preserve"> </w:t>
-      </w:r>
-      <w:r>
-        <w:t xml:space="preserve">‘</w:t>
-      </w:r>
-      <w:r>
-        <w:t xml:space="preserve">partially factorial</w:t>
-      </w:r>
-      <w:r>
-        <w:t xml:space="preserve">’</w:t>
-      </w:r>
-      <w:r>
-        <w:t xml:space="preserve">,</w:t>
-      </w:r>
-      <w:r>
-        <w:t xml:space="preserve"> </w:t>
-      </w:r>
-      <w:r>
-        <w:t xml:space="preserve">‘</w:t>
-      </w:r>
-      <w:r>
-        <w:t xml:space="preserve">one-at-a-time</w:t>
-      </w:r>
-      <w:r>
-        <w:t xml:space="preserve">’</w:t>
-      </w:r>
-      <w:r>
-        <w:t xml:space="preserve">, or</w:t>
-      </w:r>
-      <w:r>
-        <w:t xml:space="preserve"> </w:t>
-      </w:r>
-      <w:r>
-        <w:t xml:space="preserve">‘</w:t>
-      </w:r>
-      <w:r>
-        <w:t xml:space="preserve">scattershot</w:t>
-      </w:r>
-      <w:r>
-        <w:t xml:space="preserve">’</w:t>
-      </w:r>
-      <w:r>
-        <w:t xml:space="preserve">. Fully factorial designs are designs in which all possible factor combinations are considered. Partially factorial designs denote designs in which only a subset of all possible factor combinations are used. One-at-a-time designs are designs where each factor is varied while the others are kept fixed at a certain value. Scattershot designs include distinct scenarios, for example, based on parameter values from real-world data.</w:t>
-      </w:r>
-    </w:p>
-    <w:p>
-      <w:pPr>
-        <w:pStyle w:val="TextBody"/>
-      </w:pPr>
-      <w:r>
-        <w:rPr>
-          <w:i/>
-        </w:rPr>
-        <w:t xml:space="preserve">Example:</w:t>
-      </w:r>
-      <w:r>
-        <w:t xml:space="preserve"> </w:t>
-      </w:r>
-      <w:r>
-        <w:t xml:space="preserve">We will vary the conditions in a fully factorial manner. This will result in 3 (post-treatment mean)</w:t>
-      </w:r>
-      <w:r>
-        <w:t xml:space="preserve"> </w:t>
-      </w:r>
-      <m:oMath>
-        <m:r>
-          <m:t>×</m:t>
-        </m:r>
-      </m:oMath>
-      <w:r>
-        <w:t xml:space="preserve"> </w:t>
-      </w:r>
-      <w:r>
-        <w:t xml:space="preserve">3 (pre-post measurement correlation) = 9 simulation conditions.</w:t>
+        <w:t xml:space="preserve">3 (pre–post measurement correlation) = 9 simulation conditions.</w:t>
       </w:r>
     </w:p>
     <w:p>
@@ -1451,20 +1618,26 @@
                   </m:e>
                   <m:sub>
                     <m:r>
-                      <m:rPr>
-                        <m:nor/>
-                        <m:sty m:val="p"/>
-                      </m:rPr>
-                      <m:t>exp</m:t>
-                    </m:r>
-                    <m:r>
-                      <m:t>,</m:t>
-                    </m:r>
-                    <m:r>
                       <m:t>2</m:t>
                     </m:r>
                   </m:sub>
                 </m:sSub>
+                <m:r>
+                  <m:t>∣</m:t>
+                </m:r>
+                <m:r>
+                  <m:t>g</m:t>
+                </m:r>
+                <m:r>
+                  <m:t>=</m:t>
+                </m:r>
+                <m:r>
+                  <m:rPr>
+                    <m:nor/>
+                    <m:sty m:val="p"/>
+                  </m:rPr>
+                  <m:t>exp</m:t>
+                </m:r>
                 <m:r>
                   <m:t>)</m:t>
                 </m:r>
@@ -1489,73 +1662,32 @@
                   </m:e>
                   <m:sub>
                     <m:r>
-                      <m:rPr>
-                        <m:nor/>
-                        <m:sty m:val="p"/>
-                      </m:rPr>
-                      <m:t>control</m:t>
-                    </m:r>
-                    <m:r>
-                      <m:t>,</m:t>
-                    </m:r>
-                    <m:r>
                       <m:t>2</m:t>
                     </m:r>
                   </m:sub>
                 </m:sSub>
                 <m:r>
-                  <m:t>)</m:t>
+                  <m:t>∣</m:t>
+                </m:r>
+                <m:r>
+                  <m:t>g</m:t>
                 </m:r>
                 <m:r>
                   <m:t>=</m:t>
                 </m:r>
-                <m:sSub>
-                  <m:e>
-                    <m:r>
-                      <m:t>μ</m:t>
-                    </m:r>
-                  </m:e>
-                  <m:sub>
-                    <m:r>
-                      <m:rPr>
-                        <m:nor/>
-                        <m:sty m:val="p"/>
-                      </m:rPr>
-                      <m:t>exp</m:t>
-                    </m:r>
-                    <m:r>
-                      <m:t>,</m:t>
-                    </m:r>
-                    <m:r>
-                      <m:t>2</m:t>
-                    </m:r>
-                  </m:sub>
-                </m:sSub>
                 <m:r>
-                  <m:t>−</m:t>
+                  <m:rPr>
+                    <m:nor/>
+                    <m:sty m:val="p"/>
+                  </m:rPr>
+                  <m:t>control</m:t>
                 </m:r>
-                <m:sSub>
-                  <m:e>
-                    <m:r>
-                      <m:t>μ</m:t>
-                    </m:r>
-                  </m:e>
-                  <m:sub>
-                    <m:r>
-                      <m:rPr>
-                        <m:nor/>
-                        <m:sty m:val="p"/>
-                      </m:rPr>
-                      <m:t>control</m:t>
-                    </m:r>
-                    <m:r>
-                      <m:t>,</m:t>
-                    </m:r>
-                    <m:r>
-                      <m:t>2</m:t>
-                    </m:r>
-                  </m:sub>
-                </m:sSub>
+                <m:r>
+                  <m:t>)</m:t>
+                </m:r>
+                <m:r>
+                  <m:t>,</m:t>
+                </m:r>
               </m:e>
             </m:mr>
           </m:m>
@@ -1567,7 +1699,7 @@
         <w:pStyle w:val="FirstParagraph"/>
       </w:pPr>
       <w:r>
-        <w:t xml:space="preserve">which equals the post-treatment mean in the experimental group</w:t>
+        <w:t xml:space="preserve">for which the true value is given by the parameter</w:t>
       </w:r>
       <w:r>
         <w:t xml:space="preserve"> </w:t>
@@ -1600,43 +1732,7 @@
         <w:t xml:space="preserve"> </w:t>
       </w:r>
       <w:r>
-        <w:t xml:space="preserve">for the considered data-generating mechanisms since in all conditions</w:t>
-      </w:r>
-      <w:r>
-        <w:t xml:space="preserve"> </w:t>
-      </w:r>
-      <m:oMath>
-        <m:sSub>
-          <m:e>
-            <m:r>
-              <m:t>μ</m:t>
-            </m:r>
-          </m:e>
-          <m:sub>
-            <m:r>
-              <m:rPr>
-                <m:nor/>
-                <m:sty m:val="p"/>
-              </m:rPr>
-              <m:t>control</m:t>
-            </m:r>
-            <m:r>
-              <m:t>,</m:t>
-            </m:r>
-            <m:r>
-              <m:t>2</m:t>
-            </m:r>
-          </m:sub>
-        </m:sSub>
-        <m:r>
-          <m:t>=</m:t>
-        </m:r>
-        <m:r>
-          <m:t>0</m:t>
-        </m:r>
-      </m:oMath>
-      <w:r>
-        <w:t xml:space="preserve">.</w:t>
+        <w:t xml:space="preserve">for the considered data-generating mechanisms.</w:t>
       </w:r>
     </w:p>
     <w:p>
@@ -1684,7 +1780,7 @@
         <w:t xml:space="preserve"> </w:t>
       </w:r>
       <w:r>
-        <w:t xml:space="preserve">Be as specific as possible regarding the methods that will be compared, and provide a justification for both the choice of methods and their model parameters. This can also include code which will be used to estimate the different methods or models in the simulation with all relevant model parameters. Setting different prior hyperparameters might also be regarded as using different methods.</w:t>
+        <w:t xml:space="preserve">Be as specific as possible regarding the methods that will be compared, and provide a justification for both the choice of methods and their model parameters. This can also include code which will be used to estimate the different methods or models in the simulation with all relevant model parameters. Setting different prior hyperparameters might also be regarded as using different methods. Where package defaults are used, state this. Where they are not used, state what values are used instead.</w:t>
       </w:r>
     </w:p>
     <w:p>
@@ -2067,10 +2163,6 @@
                       </m:sup>
                       <m:e>
                         <m:r>
-                          <m:rPr>
-                            <m:sty m:val="p"/>
-                            <m:scr m:val="double-struck"/>
-                          </m:rPr>
                           <m:t>1</m:t>
                         </m:r>
                       </m:e>
@@ -2137,10 +2229,6 @@
       </w:r>
       <m:oMath>
         <m:r>
-          <m:rPr>
-            <m:sty m:val="p"/>
-            <m:scr m:val="double-struck"/>
-          </m:rPr>
           <m:t>1</m:t>
         </m:r>
         <m:r>
@@ -2936,7 +3024,7 @@
         <w:t xml:space="preserve"> </w:t>
       </w:r>
       <w:r>
-        <w:t xml:space="preserve">Siepe, Bartoš, and Pawel (2023)</w:t>
+        <w:t xml:space="preserve">Siepe et al. (2023)</w:t>
       </w:r>
       <w:r>
         <w:t xml:space="preserve"> </w:t>
@@ -3054,7 +3142,7 @@
         <w:t xml:space="preserve"> </w:t>
       </w:r>
       <w:r>
-        <w:t xml:space="preserve">Siepe, Bartoš, and Pawel (2023)</w:t>
+        <w:t xml:space="preserve">Siepe et al. (2023)</w:t>
       </w:r>
       <w:r>
         <w:t xml:space="preserve"> </w:t>
@@ -3104,7 +3192,7 @@
         <w:t xml:space="preserve"> </w:t>
       </w:r>
       <w:r>
-        <w:t xml:space="preserve">Siepe, Bartoš, and Pawel (2023)</w:t>
+        <w:t xml:space="preserve">Siepe et al. (2023)</w:t>
       </w:r>
       <w:r>
         <w:t xml:space="preserve">. If there is a lack of knowledge on a quantity for computing the Monte Carlo standard error (MCSE) of an estimated performance measure (e.g., the variance of the estimator is needed to compute the MCSE for the bias), pilot simulations may be needed to obtain a guess for realistic/worst-case values.</w:t>
@@ -3124,14 +3212,14 @@
         <w:t xml:space="preserve"> </w:t>
       </w:r>
       <w:r>
-        <w:t xml:space="preserve">We will perform 6,400 repetitions per condition. We determined this number by aiming for a MCSE of 0.005 for the type I error rate and the power under good performance (5% type I error rate:</w:t>
+        <w:t xml:space="preserve">We will perform 10,000 repetitions per condition. We determined this number by aiming for a MCSE of 0.005 for the type I error rate and the power under the worst case performance (50% type I error rate or power:</w:t>
       </w:r>
       <w:r>
         <w:t xml:space="preserve"> </w:t>
       </w:r>
       <m:oMath>
         <m:r>
-          <m:t>0.05</m:t>
+          <m:t>0.50</m:t>
         </m:r>
         <m:r>
           <m:t>×</m:t>
@@ -3146,7 +3234,7 @@
           <m:t>−</m:t>
         </m:r>
         <m:r>
-          <m:t>0.05</m:t>
+          <m:t>0.50</m:t>
         </m:r>
         <m:r>
           <m:t>)</m:t>
@@ -3170,79 +3258,20 @@
           <m:t>=</m:t>
         </m:r>
         <m:r>
-          <m:t>1</m:t>
+          <m:t>10</m:t>
         </m:r>
         <m:r>
           <m:t>,</m:t>
         </m:r>
         <m:r>
-          <m:t>900</m:t>
+          <m:t>000</m:t>
         </m:r>
       </m:oMath>
       <w:r>
         <w:t xml:space="preserve"> </w:t>
       </w:r>
       <w:r>
-        <w:t xml:space="preserve">repetitions, 80% power:</w:t>
-      </w:r>
-      <w:r>
-        <w:t xml:space="preserve"> </w:t>
-      </w:r>
-      <m:oMath>
-        <m:r>
-          <m:t>0.8</m:t>
-        </m:r>
-        <m:r>
-          <m:t>×</m:t>
-        </m:r>
-        <m:r>
-          <m:t>(</m:t>
-        </m:r>
-        <m:r>
-          <m:t>1</m:t>
-        </m:r>
-        <m:r>
-          <m:t>−</m:t>
-        </m:r>
-        <m:r>
-          <m:t>0.2</m:t>
-        </m:r>
-        <m:r>
-          <m:t>)</m:t>
-        </m:r>
-        <m:r>
-          <m:t>/</m:t>
-        </m:r>
-        <m:sSup>
-          <m:e>
-            <m:r>
-              <m:t>0.005</m:t>
-            </m:r>
-          </m:e>
-          <m:sup>
-            <m:r>
-              <m:t>2</m:t>
-            </m:r>
-          </m:sup>
-        </m:sSup>
-        <m:r>
-          <m:t>=</m:t>
-        </m:r>
-        <m:r>
-          <m:t>6</m:t>
-        </m:r>
-        <m:r>
-          <m:t>,</m:t>
-        </m:r>
-        <m:r>
-          <m:t>400</m:t>
-        </m:r>
-      </m:oMath>
-      <w:r>
-        <w:t xml:space="preserve"> </w:t>
-      </w:r>
-      <w:r>
-        <w:t xml:space="preserve">repetitions, and we choose the larger number of repetitions).</w:t>
+        <w:t xml:space="preserve">repetitions).</w:t>
       </w:r>
     </w:p>
     <w:p>
@@ -4090,9 +4119,20 @@
         <w:t xml:space="preserve">p</w:t>
       </w:r>
       <w:r>
-        <w:t xml:space="preserve">-values for each iteration of the simulation to OSF and GitHub (</w:t>
+        <w:t xml:space="preserve">-values for each iteration of the simulation to OSF (</w:t>
       </w:r>
       <w:hyperlink r:id="rId52">
+        <w:r>
+          <w:rPr>
+            <w:rStyle w:val="InternetLink"/>
+          </w:rPr>
+          <w:t xml:space="preserve">https://osf.io/dfgvu/</w:t>
+        </w:r>
+      </w:hyperlink>
+      <w:r>
+        <w:t xml:space="preserve">) and GitHub (</w:t>
+      </w:r>
+      <w:hyperlink r:id="rId53">
         <w:r>
           <w:rPr>
             <w:rStyle w:val="InternetLink"/>
@@ -4119,7 +4159,7 @@
       <w:pPr>
         <w:pStyle w:val="Heading2"/>
       </w:pPr>
-      <w:bookmarkStart w:id="53" w:name="Xd7234a75f79d64d466368d657a34bacbb464943"/>
+      <w:bookmarkStart w:id="54" w:name="Xd7234a75f79d64d466368d657a34bacbb464943"/>
       <w:r>
         <w:t xml:space="preserve">Is there anything else you want to preregister?</w:t>
       </w:r>
@@ -4129,7 +4169,7 @@
       <w:r>
         <w:t xml:space="preserve">(optional)</w:t>
       </w:r>
-      <w:bookmarkEnd w:id="53"/>
+      <w:bookmarkEnd w:id="54"/>
     </w:p>
     <w:p>
       <w:pPr>
@@ -4180,14 +4220,14 @@
       <w:pPr>
         <w:pStyle w:val="Heading1"/>
       </w:pPr>
-      <w:bookmarkStart w:id="54" w:name="references"/>
+      <w:bookmarkStart w:id="55" w:name="references"/>
       <w:r>
         <w:t xml:space="preserve">References</w:t>
       </w:r>
-      <w:bookmarkEnd w:id="54"/>
-    </w:p>
-    <w:bookmarkStart w:id="84" w:name="refs"/>
-    <w:bookmarkStart w:id="56" w:name="ref-Chalmers2020"/>
+      <w:bookmarkEnd w:id="55"/>
+    </w:p>
+    <w:bookmarkStart w:id="85" w:name="refs"/>
+    <w:bookmarkStart w:id="57" w:name="ref-Chalmers2020"/>
     <w:p>
       <w:pPr>
         <w:pStyle w:val="Bibliography"/>
@@ -4213,7 +4253,7 @@
       <w:r>
         <w:t xml:space="preserve"> </w:t>
       </w:r>
-      <w:hyperlink r:id="rId55">
+      <w:hyperlink r:id="rId56">
         <w:r>
           <w:rPr>
             <w:rStyle w:val="InternetLink"/>
@@ -4225,8 +4265,8 @@
         <w:t xml:space="preserve">.</w:t>
       </w:r>
     </w:p>
-    <w:bookmarkEnd w:id="56"/>
-    <w:bookmarkStart w:id="58" w:name="ref-Chipman2022"/>
+    <w:bookmarkEnd w:id="57"/>
+    <w:bookmarkStart w:id="59" w:name="ref-Chipman2022"/>
     <w:p>
       <w:pPr>
         <w:pStyle w:val="Bibliography"/>
@@ -4252,7 +4292,7 @@
       <w:r>
         <w:t xml:space="preserve"> </w:t>
       </w:r>
-      <w:hyperlink r:id="rId57">
+      <w:hyperlink r:id="rId58">
         <w:r>
           <w:rPr>
             <w:rStyle w:val="InternetLink"/>
@@ -4264,8 +4304,8 @@
         <w:t xml:space="preserve">.</w:t>
       </w:r>
     </w:p>
-    <w:bookmarkEnd w:id="58"/>
-    <w:bookmarkStart w:id="60" w:name="ref-clifton2019correlation"/>
+    <w:bookmarkEnd w:id="59"/>
+    <w:bookmarkStart w:id="61" w:name="ref-clifton2019correlation"/>
     <w:p>
       <w:pPr>
         <w:pStyle w:val="Bibliography"/>
@@ -4291,7 +4331,7 @@
       <w:r>
         <w:t xml:space="preserve"> </w:t>
       </w:r>
-      <w:hyperlink r:id="rId59">
+      <w:hyperlink r:id="rId60">
         <w:r>
           <w:rPr>
             <w:rStyle w:val="InternetLink"/>
@@ -4303,8 +4343,8 @@
         <w:t xml:space="preserve">.</w:t>
       </w:r>
     </w:p>
-    <w:bookmarkEnd w:id="60"/>
-    <w:bookmarkStart w:id="61" w:name="ref-Cohen1988"/>
+    <w:bookmarkEnd w:id="61"/>
+    <w:bookmarkStart w:id="62" w:name="ref-Cohen1988"/>
     <w:p>
       <w:pPr>
         <w:pStyle w:val="Bibliography"/>
@@ -4325,8 +4365,8 @@
         <w:t xml:space="preserve">. Routledge.</w:t>
       </w:r>
     </w:p>
-    <w:bookmarkEnd w:id="61"/>
-    <w:bookmarkStart w:id="63" w:name="ref-Gasparini2018"/>
+    <w:bookmarkEnd w:id="62"/>
+    <w:bookmarkStart w:id="64" w:name="ref-Gasparini2018"/>
     <w:p>
       <w:pPr>
         <w:pStyle w:val="Bibliography"/>
@@ -4352,7 +4392,7 @@
       <w:r>
         <w:t xml:space="preserve"> </w:t>
       </w:r>
-      <w:hyperlink r:id="rId62">
+      <w:hyperlink r:id="rId63">
         <w:r>
           <w:rPr>
             <w:rStyle w:val="InternetLink"/>
@@ -4364,8 +4404,8 @@
         <w:t xml:space="preserve">.</w:t>
       </w:r>
     </w:p>
-    <w:bookmarkEnd w:id="63"/>
-    <w:bookmarkStart w:id="64" w:name="ref-Genz2009"/>
+    <w:bookmarkEnd w:id="64"/>
+    <w:bookmarkStart w:id="65" w:name="ref-Genz2009"/>
     <w:p>
       <w:pPr>
         <w:pStyle w:val="Bibliography"/>
@@ -4386,8 +4426,8 @@
         <w:t xml:space="preserve">. Lecture Notes in Statistics. Heidelberg: Springer-Verlag.</w:t>
       </w:r>
     </w:p>
-    <w:bookmarkEnd w:id="64"/>
-    <w:bookmarkStart w:id="66" w:name="ref-Simhelpers2022"/>
+    <w:bookmarkEnd w:id="65"/>
+    <w:bookmarkStart w:id="67" w:name="ref-Simhelpers2022"/>
     <w:p>
       <w:pPr>
         <w:pStyle w:val="Bibliography"/>
@@ -4410,7 +4450,7 @@
       <w:r>
         <w:t xml:space="preserve"> </w:t>
       </w:r>
-      <w:hyperlink r:id="rId65">
+      <w:hyperlink r:id="rId66">
         <w:r>
           <w:rPr>
             <w:rStyle w:val="InternetLink"/>
@@ -4422,8 +4462,8 @@
         <w:t xml:space="preserve">.</w:t>
       </w:r>
     </w:p>
-    <w:bookmarkEnd w:id="66"/>
-    <w:bookmarkStart w:id="68" w:name="ref-ludtke2023ancova"/>
+    <w:bookmarkEnd w:id="67"/>
+    <w:bookmarkStart w:id="69" w:name="ref-ludtke2023ancova"/>
     <w:p>
       <w:pPr>
         <w:pStyle w:val="Bibliography"/>
@@ -4446,7 +4486,7 @@
       <w:r>
         <w:t xml:space="preserve"> </w:t>
       </w:r>
-      <w:hyperlink r:id="rId67">
+      <w:hyperlink r:id="rId68">
         <w:r>
           <w:rPr>
             <w:rStyle w:val="InternetLink"/>
@@ -4458,8 +4498,8 @@
         <w:t xml:space="preserve">.</w:t>
       </w:r>
     </w:p>
-    <w:bookmarkEnd w:id="68"/>
-    <w:bookmarkStart w:id="70" w:name="ref-Morris2019"/>
+    <w:bookmarkEnd w:id="69"/>
+    <w:bookmarkStart w:id="71" w:name="ref-Morris2019"/>
     <w:p>
       <w:pPr>
         <w:pStyle w:val="Bibliography"/>
@@ -4485,7 +4525,7 @@
       <w:r>
         <w:t xml:space="preserve"> </w:t>
       </w:r>
-      <w:hyperlink r:id="rId69">
+      <w:hyperlink r:id="rId70">
         <w:r>
           <w:rPr>
             <w:rStyle w:val="InternetLink"/>
@@ -4497,8 +4537,8 @@
         <w:t xml:space="preserve">.</w:t>
       </w:r>
     </w:p>
-    <w:bookmarkEnd w:id="70"/>
-    <w:bookmarkStart w:id="72" w:name="ref-R2020"/>
+    <w:bookmarkEnd w:id="71"/>
+    <w:bookmarkStart w:id="73" w:name="ref-R2020"/>
     <w:p>
       <w:pPr>
         <w:pStyle w:val="Bibliography"/>
@@ -4521,7 +4561,7 @@
       <w:r>
         <w:t xml:space="preserve"> </w:t>
       </w:r>
-      <w:hyperlink r:id="rId71">
+      <w:hyperlink r:id="rId72">
         <w:r>
           <w:rPr>
             <w:rStyle w:val="InternetLink"/>
@@ -4533,8 +4573,8 @@
         <w:t xml:space="preserve">.</w:t>
       </w:r>
     </w:p>
-    <w:bookmarkEnd w:id="72"/>
-    <w:bookmarkStart w:id="74" w:name="ref-senn2006change"/>
+    <w:bookmarkEnd w:id="73"/>
+    <w:bookmarkStart w:id="75" w:name="ref-senn2006change"/>
     <w:p>
       <w:pPr>
         <w:pStyle w:val="Bibliography"/>
@@ -4560,7 +4600,7 @@
       <w:r>
         <w:t xml:space="preserve"> </w:t>
       </w:r>
-      <w:hyperlink r:id="rId73">
+      <w:hyperlink r:id="rId74">
         <w:r>
           <w:rPr>
             <w:rStyle w:val="InternetLink"/>
@@ -4572,18 +4612,18 @@
         <w:t xml:space="preserve">.</w:t>
       </w:r>
     </w:p>
-    <w:bookmarkEnd w:id="74"/>
-    <w:bookmarkStart w:id="75" w:name="ref-Siepe2023"/>
+    <w:bookmarkEnd w:id="75"/>
+    <w:bookmarkStart w:id="76" w:name="ref-Siepe2023"/>
     <w:p>
       <w:pPr>
         <w:pStyle w:val="Bibliography"/>
       </w:pPr>
       <w:r>
-        <w:t xml:space="preserve">Siepe, Björn S., František Bartoš, and Samuel Pawel. 2023. “Simulation Studies for Methodological Research in Psychology: A Standardized Template for Planning, Preregistration, and Reporting.”</w:t>
-      </w:r>
-    </w:p>
-    <w:bookmarkEnd w:id="75"/>
-    <w:bookmarkStart w:id="77" w:name="ref-Skrondal2000"/>
+        <w:t xml:space="preserve">Siepe, Björn S., František Bartoš, Tim P. Morris, Anne-Laure Boulesteix, Daniel Heck, and Samuel Pawel. 2023. “Simulation Studies for Methodological Research in Psychology: A Standardized Template for Planning, Preregistration, and Reporting.”</w:t>
+      </w:r>
+    </w:p>
+    <w:bookmarkEnd w:id="76"/>
+    <w:bookmarkStart w:id="78" w:name="ref-Skrondal2000"/>
     <w:p>
       <w:pPr>
         <w:pStyle w:val="Bibliography"/>
@@ -4609,7 +4649,7 @@
       <w:r>
         <w:t xml:space="preserve"> </w:t>
       </w:r>
-      <w:hyperlink r:id="rId76">
+      <w:hyperlink r:id="rId77">
         <w:r>
           <w:rPr>
             <w:rStyle w:val="InternetLink"/>
@@ -4621,8 +4661,8 @@
         <w:t xml:space="preserve">.</w:t>
       </w:r>
     </w:p>
-    <w:bookmarkEnd w:id="77"/>
-    <w:bookmarkStart w:id="79" w:name="ref-van2013ancova"/>
+    <w:bookmarkEnd w:id="78"/>
+    <w:bookmarkStart w:id="80" w:name="ref-van2013ancova"/>
     <w:p>
       <w:pPr>
         <w:pStyle w:val="Bibliography"/>
@@ -4648,7 +4688,7 @@
       <w:r>
         <w:t xml:space="preserve"> </w:t>
       </w:r>
-      <w:hyperlink r:id="rId78">
+      <w:hyperlink r:id="rId79">
         <w:r>
           <w:rPr>
             <w:rStyle w:val="InternetLink"/>
@@ -4660,8 +4700,8 @@
         <w:t xml:space="preserve">.</w:t>
       </w:r>
     </w:p>
-    <w:bookmarkEnd w:id="79"/>
-    <w:bookmarkStart w:id="81" w:name="ref-vickers2001use"/>
+    <w:bookmarkEnd w:id="80"/>
+    <w:bookmarkStart w:id="82" w:name="ref-vickers2001use"/>
     <w:p>
       <w:pPr>
         <w:pStyle w:val="Bibliography"/>
@@ -4687,7 +4727,7 @@
       <w:r>
         <w:t xml:space="preserve"> </w:t>
       </w:r>
-      <w:hyperlink r:id="rId80">
+      <w:hyperlink r:id="rId81">
         <w:r>
           <w:rPr>
             <w:rStyle w:val="InternetLink"/>
@@ -4699,8 +4739,8 @@
         <w:t xml:space="preserve">.</w:t>
       </w:r>
     </w:p>
-    <w:bookmarkEnd w:id="81"/>
-    <w:bookmarkStart w:id="83" w:name="ref-Wickham2016"/>
+    <w:bookmarkEnd w:id="82"/>
+    <w:bookmarkStart w:id="84" w:name="ref-Wickham2016"/>
     <w:p>
       <w:pPr>
         <w:pStyle w:val="Bibliography"/>
@@ -4723,7 +4763,7 @@
       <w:r>
         <w:t xml:space="preserve"> </w:t>
       </w:r>
-      <w:hyperlink r:id="rId82">
+      <w:hyperlink r:id="rId83">
         <w:r>
           <w:rPr>
             <w:rStyle w:val="InternetLink"/>
@@ -4735,8 +4775,8 @@
         <w:t xml:space="preserve">.</w:t>
       </w:r>
     </w:p>
-    <w:bookmarkEnd w:id="83"/>
     <w:bookmarkEnd w:id="84"/>
+    <w:bookmarkEnd w:id="85"/>
     <w:sectPr>
       <w:footerReference w:type="default" r:id="rId9"/>
       <w:type w:val="nextPage"/>

</xml_diff>

<commit_message>
fix typos, add link
</commit_message>
<xml_diff>
--- a/ADEMP-PreReg.docx
+++ b/ADEMP-PreReg.docx
@@ -637,7 +637,7 @@
         <w:t xml:space="preserve">’</w:t>
       </w:r>
       <w:r>
-        <w:t xml:space="preserve">. Parametric based on real data usually refers to fitting a model to real data and using the parameters of that model to simulate new data. Parametric refers to generating data from a known model or distribution, which may be specified based on theoretical or statistical knowledge, intuition, or to test extreme values. Resampled refers to resampling data from a certain data set, in which case the true data-generating mechanism is unknown. The answer to this question may include an explanation of from which distributions (with which parameters) values are drawn, or code used to generate parameter values. If the DGM parameters are based on real data, please provide information on the data set they are based on and the model used to obtain the parameters. Also, indicate if any of the authors are already familiar with the data set, e.g. analyzed (a subset of) it.</w:t>
+        <w:t xml:space="preserve">. Parametric based on real data usually refers to fitting a model to real data and using the parameters of that model to simulate new data. Parametric refers to generating data from a known model or distribution, which may be specified based on theoretical or statistical knowledge, intuition, or to test extreme values. Resampled refers to resampling data from a certain data set, in which case the true data-generating mechanism is unknown. The answer to this question may include an explanation of from which distributions (with which parameters) values are drawn, or code used to generate parameter values. If the DGM parameters are based on real data, please provide information on the data set they are based on and the model used to obtain the parameters. Also, indicate if any of the authors are already familiar with the data set, e.g., analyzed (a subset of) it.</w:t>
       </w:r>
     </w:p>
     <w:p>
@@ -3780,7 +3780,7 @@
         <w:t xml:space="preserve"> </w:t>
       </w:r>
       <w:r>
-        <w:t xml:space="preserve">Likely, not all software used can be prespecified before conducting the simulation. However, the main packages used for model fitting are previously known in advance and can be listed here, ideally with version numbers.</w:t>
+        <w:t xml:space="preserve">Likely, not all software used can be prespecified before conducting the simulation. However, the main packages used for model fitting are usually known in advance and can be listed here, ideally with version numbers.</w:t>
       </w:r>
     </w:p>
     <w:p>

</xml_diff>

<commit_message>
update citations, modify tex -> docx/odt pipeline
</commit_message>
<xml_diff>
--- a/ADEMP-PreReg.docx
+++ b/ADEMP-PreReg.docx
@@ -7,30 +7,54 @@
         <w:pStyle w:val="Title"/>
       </w:pPr>
       <w:r>
+        <w:rPr>
+          <w:b/>
+        </w:rPr>
         <w:t xml:space="preserve">ADEMP-PreReg</w:t>
       </w:r>
       <w:r>
         <w:br/>
       </w:r>
       <w:r>
+        <w:rPr>
+          <w:b/>
+        </w:rPr>
         <w:t xml:space="preserve">Template</w:t>
       </w:r>
       <w:r>
-        <w:t xml:space="preserve"> </w:t>
-      </w:r>
-      <w:r>
+        <w:rPr>
+          <w:b/>
+        </w:rPr>
+        <w:t xml:space="preserve"> </w:t>
+      </w:r>
+      <w:r>
+        <w:rPr>
+          <w:b/>
+        </w:rPr>
         <w:t xml:space="preserve">for</w:t>
       </w:r>
       <w:r>
-        <w:t xml:space="preserve"> </w:t>
-      </w:r>
-      <w:r>
+        <w:rPr>
+          <w:b/>
+        </w:rPr>
+        <w:t xml:space="preserve"> </w:t>
+      </w:r>
+      <w:r>
+        <w:rPr>
+          <w:b/>
+        </w:rPr>
         <w:t xml:space="preserve">Simulation</w:t>
       </w:r>
       <w:r>
-        <w:t xml:space="preserve"> </w:t>
-      </w:r>
-      <w:r>
+        <w:rPr>
+          <w:b/>
+        </w:rPr>
+        <w:t xml:space="preserve"> </w:t>
+      </w:r>
+      <w:r>
+        <w:rPr>
+          <w:b/>
+        </w:rPr>
         <w:t xml:space="preserve">Studies</w:t>
       </w:r>
     </w:p>
@@ -39,49 +63,83 @@
         <w:pStyle w:val="FirstParagraph"/>
       </w:pPr>
       <w:r>
-        <w:t xml:space="preserve">Version: 0.1.0</w:t>
+        <w:t xml:space="preserve">Version: 1.0</w:t>
       </w:r>
       <w:r>
         <w:br/>
       </w:r>
       <w:r>
-        <w:t xml:space="preserve">Last updated: 2023-10-31</w:t>
+        <w:t xml:space="preserve">Last updated: 2024-10-10</w:t>
       </w:r>
       <w:r>
         <w:br/>
       </w:r>
       <w:r>
-        <w:t xml:space="preserve">Preregistration template designed by</w:t>
+        <w:t xml:space="preserve">Template based on the paper:</w:t>
       </w:r>
       <w:r>
         <w:br/>
       </w:r>
       <w:r>
-        <w:t xml:space="preserve">Björn S. Siepe, František Bartoš, Tim P. Morris, Anne-Laure Boulesteix, Daniel W. Heck, and Samuel Pawel</w:t>
-      </w:r>
-      <w:r>
-        <w:br/>
-      </w:r>
+        <w:t xml:space="preserve">Siepe, B. S., Bartoš, F., Morris, T. P., Boulesteix, A.-L., Heck, D. W., &amp; Pawel, S. (2024). Simulation studies for methodological research in psychology: A standardized structure for planning, preregistration, and reporting.</w:t>
+      </w:r>
+      <w:r>
+        <w:t xml:space="preserve"> </w:t>
+      </w:r>
+      <w:r>
+        <w:rPr>
+          <w:i/>
+        </w:rPr>
+        <w:t xml:space="preserve">Psychological Methods</w:t>
+      </w:r>
+      <w:r>
+        <w:t xml:space="preserve">.</w:t>
+      </w:r>
+      <w:r>
+        <w:t xml:space="preserve"> </w:t>
+      </w:r>
+      <w:hyperlink r:id="rId20">
+        <w:r>
+          <w:rPr>
+            <w:rStyle w:val="InternetLink"/>
+          </w:rPr>
+          <w:t xml:space="preserve">https://doi.org/10.1037/met0000695</w:t>
+        </w:r>
+      </w:hyperlink>
+      <w:r>
+        <w:t xml:space="preserve">,</w:t>
+      </w:r>
+      <w:r>
+        <w:t xml:space="preserve"> </w:t>
+      </w:r>
+      <w:hyperlink r:id="rId21">
+        <w:r>
+          <w:rPr>
+            <w:rStyle w:val="InternetLink"/>
+          </w:rPr>
+          <w:t xml:space="preserve">https://doi.org/10.31234/osf.io/ufgy6</w:t>
+        </w:r>
+      </w:hyperlink>
     </w:p>
     <w:p>
       <w:pPr>
         <w:pStyle w:val="Heading1"/>
       </w:pPr>
-      <w:bookmarkStart w:id="20" w:name="instructions"/>
+      <w:bookmarkStart w:id="22" w:name="instructions"/>
       <w:r>
         <w:t xml:space="preserve">Instructions</w:t>
       </w:r>
-      <w:bookmarkEnd w:id="20"/>
+      <w:bookmarkEnd w:id="22"/>
     </w:p>
     <w:p>
       <w:pPr>
         <w:pStyle w:val="Heading2"/>
       </w:pPr>
-      <w:bookmarkStart w:id="21" w:name="general-information"/>
+      <w:bookmarkStart w:id="23" w:name="general-information"/>
       <w:r>
         <w:t xml:space="preserve">General Information</w:t>
       </w:r>
-      <w:bookmarkEnd w:id="21"/>
+      <w:bookmarkEnd w:id="23"/>
     </w:p>
     <w:p>
       <w:pPr>
@@ -97,18 +155,18 @@
         <w:t xml:space="preserve">(Morris, White, and Crowther 2019)</w:t>
       </w:r>
       <w:r>
-        <w:t xml:space="preserve">. The preprint associated with this template is</w:t>
-      </w:r>
-      <w:r>
-        <w:t xml:space="preserve"> </w:t>
-      </w:r>
-      <w:r>
-        <w:t xml:space="preserve">(Siepe et al. 2023)</w:t>
+        <w:t xml:space="preserve">. The publication associated with this template is</w:t>
+      </w:r>
+      <w:r>
+        <w:t xml:space="preserve"> </w:t>
+      </w:r>
+      <w:r>
+        <w:t xml:space="preserve">(Siepe et al. 2024)</w:t>
       </w:r>
       <w:r>
         <w:t xml:space="preserve">. Alternative Google Docs and Word versions of this template are available at (</w:t>
       </w:r>
-      <w:hyperlink r:id="rId22">
+      <w:hyperlink r:id="rId24">
         <w:r>
           <w:rPr>
             <w:rStyle w:val="InternetLink"/>
@@ -119,7 +177,7 @@
       <w:r>
         <w:t xml:space="preserve">). To time-stamp your protocol, we recommend uploading it to the Open Science Framework (</w:t>
       </w:r>
-      <w:hyperlink r:id="rId23">
+      <w:hyperlink r:id="rId25">
         <w:r>
           <w:rPr>
             <w:rStyle w:val="InternetLink"/>
@@ -130,7 +188,7 @@
       <w:r>
         <w:t xml:space="preserve">) or Zenodo (</w:t>
       </w:r>
-      <w:hyperlink r:id="rId24">
+      <w:hyperlink r:id="rId26">
         <w:r>
           <w:rPr>
             <w:rStyle w:val="InternetLink"/>
@@ -139,18 +197,18 @@
         </w:r>
       </w:hyperlink>
       <w:r>
-        <w:t xml:space="preserve">). When using this template, please cite the associated preprint</w:t>
-      </w:r>
-      <w:r>
-        <w:t xml:space="preserve"> </w:t>
-      </w:r>
-      <w:r>
-        <w:t xml:space="preserve">(Siepe et al. 2023)</w:t>
+        <w:t xml:space="preserve">). When using this template, please cite the associated article</w:t>
+      </w:r>
+      <w:r>
+        <w:t xml:space="preserve"> </w:t>
+      </w:r>
+      <w:r>
+        <w:t xml:space="preserve">(Siepe et al. 2024)</w:t>
       </w:r>
       <w:r>
         <w:t xml:space="preserve">. If you have any questions or suggestions for improving the template, please contact us via the ways described at (</w:t>
       </w:r>
-      <w:hyperlink r:id="rId22">
+      <w:hyperlink r:id="rId24">
         <w:r>
           <w:rPr>
             <w:rStyle w:val="InternetLink"/>
@@ -159,7 +217,7 @@
         </w:r>
       </w:hyperlink>
       <w:r>
-        <w:t xml:space="preserve">).</w:t>
+        <w:t xml:space="preserve">). For LaTeX users of this template, we provide simple commands to exclude the instructions, explanations, and example boxes from their compiled document.</w:t>
       </w:r>
       <w:r>
         <w:br/>
@@ -169,11 +227,11 @@
       <w:pPr>
         <w:pStyle w:val="Heading2"/>
       </w:pPr>
-      <w:bookmarkStart w:id="25" w:name="using-this-template"/>
+      <w:bookmarkStart w:id="27" w:name="using-this-template"/>
       <w:r>
         <w:t xml:space="preserve">Using this template</w:t>
       </w:r>
-      <w:bookmarkEnd w:id="25"/>
+      <w:bookmarkEnd w:id="27"/>
     </w:p>
     <w:p>
       <w:pPr>
@@ -187,21 +245,21 @@
       <w:pPr>
         <w:pStyle w:val="Heading1"/>
       </w:pPr>
-      <w:bookmarkStart w:id="26" w:name="general-information-1"/>
+      <w:bookmarkStart w:id="28" w:name="general-information-1"/>
       <w:r>
         <w:t xml:space="preserve">General Information</w:t>
       </w:r>
-      <w:bookmarkEnd w:id="26"/>
+      <w:bookmarkEnd w:id="28"/>
     </w:p>
     <w:p>
       <w:pPr>
         <w:pStyle w:val="Heading2"/>
       </w:pPr>
-      <w:bookmarkStart w:id="27" w:name="what-is-the-title-of-the-project"/>
+      <w:bookmarkStart w:id="29" w:name="what-is-the-title-of-the-project"/>
       <w:r>
         <w:t xml:space="preserve">What is the title of the project?</w:t>
       </w:r>
-      <w:bookmarkEnd w:id="27"/>
+      <w:bookmarkEnd w:id="29"/>
     </w:p>
     <w:p>
       <w:pPr>
@@ -235,11 +293,11 @@
       <w:pPr>
         <w:pStyle w:val="Heading2"/>
       </w:pPr>
-      <w:bookmarkStart w:id="28" w:name="X4ecc5bf0e88e36141ddf6188940afff9229de1b"/>
+      <w:bookmarkStart w:id="30" w:name="X4ecc5bf0e88e36141ddf6188940afff9229de1b"/>
       <w:r>
         <w:t xml:space="preserve">Who are the current and future project contributors?</w:t>
       </w:r>
-      <w:bookmarkEnd w:id="28"/>
+      <w:bookmarkEnd w:id="30"/>
     </w:p>
     <w:p>
       <w:pPr>
@@ -273,11 +331,11 @@
       <w:pPr>
         <w:pStyle w:val="Heading2"/>
       </w:pPr>
-      <w:bookmarkStart w:id="29" w:name="provide-a-description-of-the-project."/>
+      <w:bookmarkStart w:id="31" w:name="provide-a-description-of-the-project."/>
       <w:r>
         <w:t xml:space="preserve">Provide a description of the project.</w:t>
       </w:r>
-      <w:bookmarkEnd w:id="29"/>
+      <w:bookmarkEnd w:id="31"/>
     </w:p>
     <w:p>
       <w:pPr>
@@ -328,11 +386,11 @@
       <w:pPr>
         <w:pStyle w:val="Heading2"/>
       </w:pPr>
-      <w:bookmarkStart w:id="30" w:name="X42cc8676754b069f0e4d6b4e1511cf8e1e93941"/>
+      <w:bookmarkStart w:id="32" w:name="X42cc8676754b069f0e4d6b4e1511cf8e1e93941"/>
       <w:r>
         <w:t xml:space="preserve">Did any of the contributors already conduct related simulation studies on this specific question?</w:t>
       </w:r>
-      <w:bookmarkEnd w:id="30"/>
+      <w:bookmarkEnd w:id="32"/>
     </w:p>
     <w:p>
       <w:pPr>
@@ -392,21 +450,21 @@
       <w:pPr>
         <w:pStyle w:val="Heading1"/>
       </w:pPr>
-      <w:bookmarkStart w:id="31" w:name="aims"/>
+      <w:bookmarkStart w:id="33" w:name="aims"/>
       <w:r>
         <w:t xml:space="preserve">Aims</w:t>
       </w:r>
-      <w:bookmarkEnd w:id="31"/>
+      <w:bookmarkEnd w:id="33"/>
     </w:p>
     <w:p>
       <w:pPr>
         <w:pStyle w:val="Heading2"/>
       </w:pPr>
-      <w:bookmarkStart w:id="32" w:name="what-is-the-aim-of-the-simulation-study"/>
+      <w:bookmarkStart w:id="34" w:name="what-is-the-aim-of-the-simulation-study"/>
       <w:r>
         <w:t xml:space="preserve">What is the aim of the simulation study?</w:t>
       </w:r>
-      <w:bookmarkEnd w:id="32"/>
+      <w:bookmarkEnd w:id="34"/>
     </w:p>
     <w:p>
       <w:pPr>
@@ -562,21 +620,21 @@
       <w:pPr>
         <w:pStyle w:val="Heading1"/>
       </w:pPr>
-      <w:bookmarkStart w:id="33" w:name="data-generating-mechanism"/>
+      <w:bookmarkStart w:id="35" w:name="data-generating-mechanism"/>
       <w:r>
         <w:t xml:space="preserve">Data-Generating Mechanism</w:t>
       </w:r>
-      <w:bookmarkEnd w:id="33"/>
+      <w:bookmarkEnd w:id="35"/>
     </w:p>
     <w:p>
       <w:pPr>
         <w:pStyle w:val="Heading2"/>
       </w:pPr>
-      <w:bookmarkStart w:id="34" w:name="Xe81e2f8900779804dba7d4abaa0716e1add113c"/>
+      <w:bookmarkStart w:id="36" w:name="Xe81e2f8900779804dba7d4abaa0716e1add113c"/>
       <w:r>
         <w:t xml:space="preserve">How will the parameters for the data-generating mechanism (DGM) be specified?</w:t>
       </w:r>
-      <w:bookmarkEnd w:id="34"/>
+      <w:bookmarkEnd w:id="36"/>
     </w:p>
     <w:p>
       <w:pPr>
@@ -1068,11 +1126,11 @@
       <w:pPr>
         <w:pStyle w:val="Heading2"/>
       </w:pPr>
-      <w:bookmarkStart w:id="35" w:name="Xf24c5a67a3baf6c041672b108b0128ccef60a5f"/>
+      <w:bookmarkStart w:id="37" w:name="Xf24c5a67a3baf6c041672b108b0128ccef60a5f"/>
       <w:r>
         <w:t xml:space="preserve">What will be the different factors of the data-generating mechanism?</w:t>
       </w:r>
-      <w:bookmarkEnd w:id="35"/>
+      <w:bookmarkEnd w:id="37"/>
     </w:p>
     <w:p>
       <w:pPr>
@@ -1180,11 +1238,11 @@
       <w:pPr>
         <w:pStyle w:val="Heading2"/>
       </w:pPr>
-      <w:bookmarkStart w:id="36" w:name="Xaefcaeea12c4ddb30585733596322227eeca8ab"/>
+      <w:bookmarkStart w:id="38" w:name="Xaefcaeea12c4ddb30585733596322227eeca8ab"/>
       <w:r>
         <w:t xml:space="preserve">If possible, provide specific factor values for the DGM as well as additional simulation settings.</w:t>
       </w:r>
-      <w:bookmarkEnd w:id="36"/>
+      <w:bookmarkEnd w:id="38"/>
     </w:p>
     <w:p>
       <w:pPr>
@@ -1368,11 +1426,11 @@
       <w:pPr>
         <w:pStyle w:val="Heading2"/>
       </w:pPr>
-      <w:bookmarkStart w:id="37" w:name="X14e05af9d7aa4f24aa71085cdd5d1985df8c32d"/>
+      <w:bookmarkStart w:id="39" w:name="X14e05af9d7aa4f24aa71085cdd5d1985df8c32d"/>
       <w:r>
         <w:t xml:space="preserve">If there is more than one factor: How will the factor levels be combined and how many simulation conditions will this create?</w:t>
       </w:r>
-      <w:bookmarkEnd w:id="37"/>
+      <w:bookmarkEnd w:id="39"/>
     </w:p>
     <w:p>
       <w:pPr>
@@ -1465,7 +1523,13 @@
         <w:t xml:space="preserve"> </w:t>
       </w:r>
       <w:r>
-        <w:t xml:space="preserve">We will vary the conditions in a fully factorial manner. This will result in 3 (post-treatment mean in experimental group)</w:t>
+        <w:t xml:space="preserve">We will vary the conditions in a fully factorial manner. This will result in</w:t>
+      </w:r>
+      <w:r>
+        <w:br/>
+      </w:r>
+      <w:r>
+        <w:t xml:space="preserve">3 (post-treatment mean in experimental group)</w:t>
       </w:r>
       <w:r>
         <w:t xml:space="preserve"> </w:t>
@@ -1497,21 +1561,21 @@
       <w:pPr>
         <w:pStyle w:val="Heading1"/>
       </w:pPr>
-      <w:bookmarkStart w:id="38" w:name="estimands-and-targets"/>
+      <w:bookmarkStart w:id="40" w:name="estimands-and-targets"/>
       <w:r>
         <w:t xml:space="preserve">Estimands and Targets</w:t>
       </w:r>
-      <w:bookmarkEnd w:id="38"/>
+      <w:bookmarkEnd w:id="40"/>
     </w:p>
     <w:p>
       <w:pPr>
         <w:pStyle w:val="Heading2"/>
       </w:pPr>
-      <w:bookmarkStart w:id="39" w:name="Xbccd6bddd4facc82104cf1ac101d19bfede244a"/>
+      <w:bookmarkStart w:id="41" w:name="Xbccd6bddd4facc82104cf1ac101d19bfede244a"/>
       <w:r>
         <w:t xml:space="preserve">What will be the estimands and/or targets of the simulation study?</w:t>
       </w:r>
-      <w:bookmarkEnd w:id="39"/>
+      <w:bookmarkEnd w:id="41"/>
     </w:p>
     <w:p>
       <w:pPr>
@@ -1721,21 +1785,21 @@
       <w:pPr>
         <w:pStyle w:val="Heading1"/>
       </w:pPr>
-      <w:bookmarkStart w:id="40" w:name="methods"/>
+      <w:bookmarkStart w:id="42" w:name="methods"/>
       <w:r>
         <w:t xml:space="preserve">Methods</w:t>
       </w:r>
-      <w:bookmarkEnd w:id="40"/>
+      <w:bookmarkEnd w:id="42"/>
     </w:p>
     <w:p>
       <w:pPr>
         <w:pStyle w:val="Heading2"/>
       </w:pPr>
-      <w:bookmarkStart w:id="41" w:name="Xe14b125cd5cd3b2a7e40bb06cea9dae13e2c648"/>
+      <w:bookmarkStart w:id="43" w:name="Xe14b125cd5cd3b2a7e40bb06cea9dae13e2c648"/>
       <w:r>
         <w:t xml:space="preserve">How many and which methods will be included and which quantities will be extracted?</w:t>
       </w:r>
-      <w:bookmarkEnd w:id="41"/>
+      <w:bookmarkEnd w:id="43"/>
     </w:p>
     <w:p>
       <w:pPr>
@@ -1946,7 +2010,18 @@
         <w:pStyle w:val="TextBody"/>
       </w:pPr>
       <w:r>
-        <w:t xml:space="preserve">From each fitted model, we will extract the estimated treatment effect, the associated standard error, and the associated two-sided Wald test</w:t>
+        <w:t xml:space="preserve">From each fitted model, we will extract the estimated treatment effect, the associated standard error, and the associated two-sided</w:t>
+      </w:r>
+      <w:r>
+        <w:t xml:space="preserve"> </w:t>
+      </w:r>
+      <m:oMath>
+        <m:r>
+          <m:t>t</m:t>
+        </m:r>
+      </m:oMath>
+      <w:r>
+        <w:t xml:space="preserve">-test</w:t>
       </w:r>
       <w:r>
         <w:t xml:space="preserve"> </w:t>
@@ -1988,21 +2063,21 @@
       <w:pPr>
         <w:pStyle w:val="Heading1"/>
       </w:pPr>
-      <w:bookmarkStart w:id="42" w:name="performance-measures"/>
+      <w:bookmarkStart w:id="44" w:name="performance-measures"/>
       <w:r>
         <w:t xml:space="preserve">Performance Measures</w:t>
       </w:r>
-      <w:bookmarkEnd w:id="42"/>
+      <w:bookmarkEnd w:id="44"/>
     </w:p>
     <w:p>
       <w:pPr>
         <w:pStyle w:val="Heading2"/>
       </w:pPr>
-      <w:bookmarkStart w:id="43" w:name="which-performance-measures-will-be-used"/>
+      <w:bookmarkStart w:id="45" w:name="which-performance-measures-will-be-used"/>
       <w:r>
         <w:t xml:space="preserve">Which performance measures will be used?</w:t>
       </w:r>
-      <w:bookmarkEnd w:id="43"/>
+      <w:bookmarkEnd w:id="45"/>
     </w:p>
     <w:p>
       <w:pPr>
@@ -2969,11 +3044,11 @@
       <w:pPr>
         <w:pStyle w:val="Heading2"/>
       </w:pPr>
-      <w:bookmarkStart w:id="44" w:name="X30708e3711c8904bdd444394116dc1aa58f55e3"/>
+      <w:bookmarkStart w:id="46" w:name="X30708e3711c8904bdd444394116dc1aa58f55e3"/>
       <w:r>
         <w:t xml:space="preserve">How will Monte Carlo uncertainty of the estimated performance measures be calculated and reported?</w:t>
       </w:r>
-      <w:bookmarkEnd w:id="44"/>
+      <w:bookmarkEnd w:id="46"/>
     </w:p>
     <w:p>
       <w:pPr>
@@ -2995,7 +3070,7 @@
         <w:t xml:space="preserve"> </w:t>
       </w:r>
       <w:r>
-        <w:t xml:space="preserve">Siepe et al. (2023)</w:t>
+        <w:t xml:space="preserve">Siepe et al. (2024)</w:t>
       </w:r>
       <w:r>
         <w:t xml:space="preserve"> </w:t>
@@ -3113,7 +3188,7 @@
         <w:t xml:space="preserve"> </w:t>
       </w:r>
       <w:r>
-        <w:t xml:space="preserve">Siepe et al. (2023)</w:t>
+        <w:t xml:space="preserve">Siepe et al. (2024)</w:t>
       </w:r>
       <w:r>
         <w:t xml:space="preserve"> </w:t>
@@ -3137,11 +3212,11 @@
       <w:pPr>
         <w:pStyle w:val="Heading2"/>
       </w:pPr>
-      <w:bookmarkStart w:id="45" w:name="Xe905c9825bd28b6b7b4af825fd27a8f925653e5"/>
+      <w:bookmarkStart w:id="47" w:name="Xe905c9825bd28b6b7b4af825fd27a8f925653e5"/>
       <w:r>
         <w:t xml:space="preserve">How many simulation repetitions will be used for each condition?</w:t>
       </w:r>
-      <w:bookmarkEnd w:id="45"/>
+      <w:bookmarkEnd w:id="47"/>
     </w:p>
     <w:p>
       <w:pPr>
@@ -3163,7 +3238,7 @@
         <w:t xml:space="preserve"> </w:t>
       </w:r>
       <w:r>
-        <w:t xml:space="preserve">Siepe et al. (2023)</w:t>
+        <w:t xml:space="preserve">Siepe et al. (2024)</w:t>
       </w:r>
       <w:r>
         <w:t xml:space="preserve">. If there is a lack of knowledge on a quantity for computing the Monte Carlo standard error (MCSE) of an estimated performance measure (e.g., the variance of the estimator is needed to compute the MCSE for the bias), pilot simulations may be needed to obtain a guess for realistic/worst-case values.</w:t>
@@ -3183,7 +3258,7 @@
         <w:t xml:space="preserve"> </w:t>
       </w:r>
       <w:r>
-        <w:t xml:space="preserve">We will perform 10,000 repetitions per condition. We determined this number by aiming for a MCSE of 0.005 for the type I error rate and the power under the worst case performance (50% rejection rate:</w:t>
+        <w:t xml:space="preserve">We will perform 10,000 repetitions per condition. We determined this number by aiming for a MCSE of 0.005 for the type I error rate and the power under the worst-case performance (50% rejection rate:</w:t>
       </w:r>
       <w:r>
         <w:t xml:space="preserve"> </w:t>
@@ -3489,11 +3564,11 @@
       <w:pPr>
         <w:pStyle w:val="Heading2"/>
       </w:pPr>
-      <w:bookmarkStart w:id="46" w:name="Xb9f89f12355c46717e62365da13cb1887805429"/>
+      <w:bookmarkStart w:id="48" w:name="Xb9f89f12355c46717e62365da13cb1887805429"/>
       <w:r>
         <w:t xml:space="preserve">How will missing values due to non-convergence or other reasons be handled?</w:t>
       </w:r>
-      <w:bookmarkEnd w:id="46"/>
+      <w:bookmarkEnd w:id="48"/>
     </w:p>
     <w:p>
       <w:pPr>
@@ -3533,7 +3608,19 @@
         <w:t xml:space="preserve">p</w:t>
       </w:r>
       <w:r>
-        <w:t xml:space="preserve">-value, a sample size, etc.) that are required for estimating the performance measures. Non-convergence of some iterations or whole conditions of simulation studies occurs regularly, e.g., for numerical reasons. It is possible to impute non-converged iterations, exclude all non-converged iterations or to implement mechanisms that repeat certain parts of the simulation (such as data generation or model fitting) until convergence is achieved. Further, it is important to consider at which proportion of failed iterations a whole condition will be excluded from the analysis.</w:t>
+        <w:t xml:space="preserve">-value, a sample size, etc.) that are required for estimating the performance measures. Non-convergence of some iterations or whole conditions of simulation studies occurs regularly, e.g., for numerical reasons. It is possible to impute non-converged iterations, exclude all non-converged iterations or to implement mechanisms that repeat certain parts of the simulation (such as data generation or model fitting) until convergence is achieved. Further, it is important to consider at which proportion of failed iterations a whole condition will be excluded from the analysis. See</w:t>
+      </w:r>
+      <w:r>
+        <w:t xml:space="preserve"> </w:t>
+      </w:r>
+      <w:r>
+        <w:t xml:space="preserve">Pawel et al. (2024)</w:t>
+      </w:r>
+      <w:r>
+        <w:t xml:space="preserve"> </w:t>
+      </w:r>
+      <w:r>
+        <w:t xml:space="preserve">for more guidance on handling missing values in simulation studies.</w:t>
       </w:r>
     </w:p>
     <w:p>
@@ -3568,7 +3655,7 @@
       <w:pPr>
         <w:pStyle w:val="Heading2"/>
       </w:pPr>
-      <w:bookmarkStart w:id="47" w:name="X16df52ca741bdecc9bcd1f564a67a50e19eff00"/>
+      <w:bookmarkStart w:id="49" w:name="X16df52ca741bdecc9bcd1f564a67a50e19eff00"/>
       <w:r>
         <w:t xml:space="preserve">How do you plan on interpreting the performance measures?</w:t>
       </w:r>
@@ -3578,7 +3665,7 @@
       <w:r>
         <w:t xml:space="preserve">(optional)</w:t>
       </w:r>
-      <w:bookmarkEnd w:id="47"/>
+      <w:bookmarkEnd w:id="49"/>
     </w:p>
     <w:p>
       <w:pPr>
@@ -3750,21 +3837,21 @@
       <w:pPr>
         <w:pStyle w:val="Heading1"/>
       </w:pPr>
-      <w:bookmarkStart w:id="48" w:name="other"/>
+      <w:bookmarkStart w:id="50" w:name="other"/>
       <w:r>
         <w:t xml:space="preserve">Other</w:t>
       </w:r>
-      <w:bookmarkEnd w:id="48"/>
+      <w:bookmarkEnd w:id="50"/>
     </w:p>
     <w:p>
       <w:pPr>
         <w:pStyle w:val="Heading2"/>
       </w:pPr>
-      <w:bookmarkStart w:id="49" w:name="X9d6d7d8c6f1d7c6533163b624703aa874c19686"/>
+      <w:bookmarkStart w:id="51" w:name="X9d6d7d8c6f1d7c6533163b624703aa874c19686"/>
       <w:r>
         <w:t xml:space="preserve">Which statistical software/packages do you plan to use?</w:t>
       </w:r>
-      <w:bookmarkEnd w:id="49"/>
+      <w:bookmarkEnd w:id="51"/>
     </w:p>
     <w:p>
       <w:pPr>
@@ -3965,11 +4052,11 @@
       <w:pPr>
         <w:pStyle w:val="Heading2"/>
       </w:pPr>
-      <w:bookmarkStart w:id="50" w:name="X47451ed7ed9d1b09affe55f0a2189d36edb67ee"/>
+      <w:bookmarkStart w:id="52" w:name="X47451ed7ed9d1b09affe55f0a2189d36edb67ee"/>
       <w:r>
         <w:t xml:space="preserve">Which computational environment do you plan to use?</w:t>
       </w:r>
-      <w:bookmarkEnd w:id="50"/>
+      <w:bookmarkEnd w:id="52"/>
     </w:p>
     <w:p>
       <w:pPr>
@@ -4035,7 +4122,7 @@
       <w:pPr>
         <w:pStyle w:val="Heading2"/>
       </w:pPr>
-      <w:bookmarkStart w:id="51" w:name="X27eb8606f6d3c1f7eafb8a858ac0e5f6b824ca4"/>
+      <w:bookmarkStart w:id="53" w:name="X27eb8606f6d3c1f7eafb8a858ac0e5f6b824ca4"/>
       <w:r>
         <w:t xml:space="preserve">Which other steps will you undertake to make simulation results reproducible?</w:t>
       </w:r>
@@ -4045,7 +4132,7 @@
       <w:r>
         <w:t xml:space="preserve">(optional)</w:t>
       </w:r>
-      <w:bookmarkEnd w:id="51"/>
+      <w:bookmarkEnd w:id="53"/>
     </w:p>
     <w:p>
       <w:pPr>
@@ -4092,7 +4179,7 @@
       <w:r>
         <w:t xml:space="preserve">-values for each iteration of the simulation to OSF (</w:t>
       </w:r>
-      <w:hyperlink r:id="rId52">
+      <w:hyperlink r:id="rId54">
         <w:r>
           <w:rPr>
             <w:rStyle w:val="InternetLink"/>
@@ -4103,7 +4190,7 @@
       <w:r>
         <w:t xml:space="preserve">) and GitHub (</w:t>
       </w:r>
-      <w:hyperlink r:id="rId53">
+      <w:hyperlink r:id="rId55">
         <w:r>
           <w:rPr>
             <w:rStyle w:val="InternetLink"/>
@@ -4130,7 +4217,7 @@
       <w:pPr>
         <w:pStyle w:val="Heading2"/>
       </w:pPr>
-      <w:bookmarkStart w:id="54" w:name="Xd7234a75f79d64d466368d657a34bacbb464943"/>
+      <w:bookmarkStart w:id="56" w:name="Xd7234a75f79d64d466368d657a34bacbb464943"/>
       <w:r>
         <w:t xml:space="preserve">Is there anything else you want to preregister?</w:t>
       </w:r>
@@ -4140,7 +4227,7 @@
       <w:r>
         <w:t xml:space="preserve">(optional)</w:t>
       </w:r>
-      <w:bookmarkEnd w:id="54"/>
+      <w:bookmarkEnd w:id="56"/>
     </w:p>
     <w:p>
       <w:pPr>
@@ -4191,14 +4278,14 @@
       <w:pPr>
         <w:pStyle w:val="Heading1"/>
       </w:pPr>
-      <w:bookmarkStart w:id="55" w:name="references"/>
+      <w:bookmarkStart w:id="57" w:name="references"/>
       <w:r>
         <w:t xml:space="preserve">References</w:t>
       </w:r>
-      <w:bookmarkEnd w:id="55"/>
-    </w:p>
-    <w:bookmarkStart w:id="86" w:name="refs"/>
-    <w:bookmarkStart w:id="57" w:name="ref-Chalmers2020"/>
+      <w:bookmarkEnd w:id="57"/>
+    </w:p>
+    <w:bookmarkStart w:id="89" w:name="refs"/>
+    <w:bookmarkStart w:id="59" w:name="ref-Chalmers2020"/>
     <w:p>
       <w:pPr>
         <w:pStyle w:val="Bibliography"/>
@@ -4224,7 +4311,7 @@
       <w:r>
         <w:t xml:space="preserve"> </w:t>
       </w:r>
-      <w:hyperlink r:id="rId56">
+      <w:hyperlink r:id="rId58">
         <w:r>
           <w:rPr>
             <w:rStyle w:val="InternetLink"/>
@@ -4236,8 +4323,8 @@
         <w:t xml:space="preserve">.</w:t>
       </w:r>
     </w:p>
-    <w:bookmarkEnd w:id="57"/>
-    <w:bookmarkStart w:id="59" w:name="ref-Chipman2022"/>
+    <w:bookmarkEnd w:id="59"/>
+    <w:bookmarkStart w:id="61" w:name="ref-Chipman2022"/>
     <w:p>
       <w:pPr>
         <w:pStyle w:val="Bibliography"/>
@@ -4263,7 +4350,7 @@
       <w:r>
         <w:t xml:space="preserve"> </w:t>
       </w:r>
-      <w:hyperlink r:id="rId58">
+      <w:hyperlink r:id="rId60">
         <w:r>
           <w:rPr>
             <w:rStyle w:val="InternetLink"/>
@@ -4275,8 +4362,8 @@
         <w:t xml:space="preserve">.</w:t>
       </w:r>
     </w:p>
-    <w:bookmarkEnd w:id="59"/>
-    <w:bookmarkStart w:id="61" w:name="ref-clifton2019correlation"/>
+    <w:bookmarkEnd w:id="61"/>
+    <w:bookmarkStart w:id="63" w:name="ref-clifton2019correlation"/>
     <w:p>
       <w:pPr>
         <w:pStyle w:val="Bibliography"/>
@@ -4302,7 +4389,7 @@
       <w:r>
         <w:t xml:space="preserve"> </w:t>
       </w:r>
-      <w:hyperlink r:id="rId60">
+      <w:hyperlink r:id="rId62">
         <w:r>
           <w:rPr>
             <w:rStyle w:val="InternetLink"/>
@@ -4314,8 +4401,8 @@
         <w:t xml:space="preserve">.</w:t>
       </w:r>
     </w:p>
-    <w:bookmarkEnd w:id="61"/>
-    <w:bookmarkStart w:id="62" w:name="ref-Cohen1988"/>
+    <w:bookmarkEnd w:id="63"/>
+    <w:bookmarkStart w:id="64" w:name="ref-Cohen1988"/>
     <w:p>
       <w:pPr>
         <w:pStyle w:val="Bibliography"/>
@@ -4336,8 +4423,8 @@
         <w:t xml:space="preserve">. Routledge.</w:t>
       </w:r>
     </w:p>
-    <w:bookmarkEnd w:id="62"/>
-    <w:bookmarkStart w:id="64" w:name="ref-Gasparini2018"/>
+    <w:bookmarkEnd w:id="64"/>
+    <w:bookmarkStart w:id="66" w:name="ref-Gasparini2018"/>
     <w:p>
       <w:pPr>
         <w:pStyle w:val="Bibliography"/>
@@ -4363,7 +4450,7 @@
       <w:r>
         <w:t xml:space="preserve"> </w:t>
       </w:r>
-      <w:hyperlink r:id="rId63">
+      <w:hyperlink r:id="rId65">
         <w:r>
           <w:rPr>
             <w:rStyle w:val="InternetLink"/>
@@ -4375,8 +4462,8 @@
         <w:t xml:space="preserve">.</w:t>
       </w:r>
     </w:p>
-    <w:bookmarkEnd w:id="64"/>
-    <w:bookmarkStart w:id="65" w:name="ref-Genz2009"/>
+    <w:bookmarkEnd w:id="66"/>
+    <w:bookmarkStart w:id="67" w:name="ref-Genz2009"/>
     <w:p>
       <w:pPr>
         <w:pStyle w:val="Bibliography"/>
@@ -4397,8 +4484,8 @@
         <w:t xml:space="preserve">. Lecture Notes in Statistics. Heidelberg: Springer-Verlag.</w:t>
       </w:r>
     </w:p>
-    <w:bookmarkEnd w:id="65"/>
-    <w:bookmarkStart w:id="67" w:name="ref-Simhelpers2022"/>
+    <w:bookmarkEnd w:id="67"/>
+    <w:bookmarkStart w:id="69" w:name="ref-Simhelpers2022"/>
     <w:p>
       <w:pPr>
         <w:pStyle w:val="Bibliography"/>
@@ -4421,7 +4508,7 @@
       <w:r>
         <w:t xml:space="preserve"> </w:t>
       </w:r>
-      <w:hyperlink r:id="rId66">
+      <w:hyperlink r:id="rId68">
         <w:r>
           <w:rPr>
             <w:rStyle w:val="InternetLink"/>
@@ -4433,8 +4520,8 @@
         <w:t xml:space="preserve">.</w:t>
       </w:r>
     </w:p>
-    <w:bookmarkEnd w:id="67"/>
-    <w:bookmarkStart w:id="69" w:name="ref-ludtke2023ancova"/>
+    <w:bookmarkEnd w:id="69"/>
+    <w:bookmarkStart w:id="71" w:name="ref-ludtke2023ancova"/>
     <w:p>
       <w:pPr>
         <w:pStyle w:val="Bibliography"/>
@@ -4457,7 +4544,7 @@
       <w:r>
         <w:t xml:space="preserve"> </w:t>
       </w:r>
-      <w:hyperlink r:id="rId68">
+      <w:hyperlink r:id="rId70">
         <w:r>
           <w:rPr>
             <w:rStyle w:val="InternetLink"/>
@@ -4469,8 +4556,8 @@
         <w:t xml:space="preserve">.</w:t>
       </w:r>
     </w:p>
-    <w:bookmarkEnd w:id="69"/>
-    <w:bookmarkStart w:id="71" w:name="ref-Morris2019"/>
+    <w:bookmarkEnd w:id="71"/>
+    <w:bookmarkStart w:id="73" w:name="ref-Morris2019"/>
     <w:p>
       <w:pPr>
         <w:pStyle w:val="Bibliography"/>
@@ -4496,7 +4583,7 @@
       <w:r>
         <w:t xml:space="preserve"> </w:t>
       </w:r>
-      <w:hyperlink r:id="rId70">
+      <w:hyperlink r:id="rId72">
         <w:r>
           <w:rPr>
             <w:rStyle w:val="InternetLink"/>
@@ -4508,13 +4595,37 @@
         <w:t xml:space="preserve">.</w:t>
       </w:r>
     </w:p>
-    <w:bookmarkEnd w:id="71"/>
-    <w:bookmarkStart w:id="73" w:name="ref-R2020"/>
+    <w:bookmarkEnd w:id="73"/>
+    <w:bookmarkStart w:id="75" w:name="ref-Pawel2024"/>
     <w:p>
       <w:pPr>
         <w:pStyle w:val="Bibliography"/>
       </w:pPr>
       <w:r>
+        <w:t xml:space="preserve">Pawel, Samuel, František Bartoš, Björn S. Siepe, and Anna Lohmann. 2024. “Handling Missingness, Failures, and Non-Convergence in Simulation Studies: A Review of Current Practices and Recommendations.”</w:t>
+      </w:r>
+      <w:r>
+        <w:t xml:space="preserve"> </w:t>
+      </w:r>
+      <w:hyperlink r:id="rId74">
+        <w:r>
+          <w:rPr>
+            <w:rStyle w:val="InternetLink"/>
+          </w:rPr>
+          <w:t xml:space="preserve">https://doi.org/10.48550/arXiv.2409.18527</w:t>
+        </w:r>
+      </w:hyperlink>
+      <w:r>
+        <w:t xml:space="preserve">.</w:t>
+      </w:r>
+    </w:p>
+    <w:bookmarkEnd w:id="75"/>
+    <w:bookmarkStart w:id="77" w:name="ref-R2020"/>
+    <w:p>
+      <w:pPr>
+        <w:pStyle w:val="Bibliography"/>
+      </w:pPr>
+      <w:r>
         <w:t xml:space="preserve">R Core Team. 2023.</w:t>
       </w:r>
       <w:r>
@@ -4532,7 +4643,7 @@
       <w:r>
         <w:t xml:space="preserve"> </w:t>
       </w:r>
-      <w:hyperlink r:id="rId72">
+      <w:hyperlink r:id="rId76">
         <w:r>
           <w:rPr>
             <w:rStyle w:val="InternetLink"/>
@@ -4544,8 +4655,8 @@
         <w:t xml:space="preserve">.</w:t>
       </w:r>
     </w:p>
-    <w:bookmarkEnd w:id="73"/>
-    <w:bookmarkStart w:id="75" w:name="ref-senn2006change"/>
+    <w:bookmarkEnd w:id="77"/>
+    <w:bookmarkStart w:id="79" w:name="ref-senn2006change"/>
     <w:p>
       <w:pPr>
         <w:pStyle w:val="Bibliography"/>
@@ -4571,7 +4682,7 @@
       <w:r>
         <w:t xml:space="preserve"> </w:t>
       </w:r>
-      <w:hyperlink r:id="rId74">
+      <w:hyperlink r:id="rId78">
         <w:r>
           <w:rPr>
             <w:rStyle w:val="InternetLink"/>
@@ -4583,32 +4694,44 @@
         <w:t xml:space="preserve">.</w:t>
       </w:r>
     </w:p>
-    <w:bookmarkEnd w:id="75"/>
-    <w:bookmarkStart w:id="77" w:name="ref-Siepe2023"/>
+    <w:bookmarkEnd w:id="79"/>
+    <w:bookmarkStart w:id="80" w:name="ref-Siepe2024"/>
     <w:p>
       <w:pPr>
         <w:pStyle w:val="Bibliography"/>
       </w:pPr>
       <w:r>
-        <w:t xml:space="preserve">Siepe, Björn S., František Bartoš, Tim P. Morris, Anne-Laure Boulesteix, Daniel Heck, and Samuel Pawel. 2023. “Simulation Studies for Methodological Research in Psychology: A Standardized Template for Planning, Preregistration, and Reporting.”</w:t>
-      </w:r>
-      <w:r>
-        <w:t xml:space="preserve"> </w:t>
-      </w:r>
-      <w:hyperlink r:id="rId76">
+        <w:t xml:space="preserve">Siepe, Björn S., František Bartoš, Tim P. Morris, Anne-Laure Boulesteix, Daniel W. Heck, and Samuel Pawel. 2024. “Simulation Studies for Methodological Research in Psychology: A Standardized Structure for Planning, Preregistration, and Reporting.”</w:t>
+      </w:r>
+      <w:r>
+        <w:t xml:space="preserve"> </w:t>
+      </w:r>
+      <w:r>
+        <w:rPr>
+          <w:i/>
+        </w:rPr>
+        <w:t xml:space="preserve">Psychological Methods</w:t>
+      </w:r>
+      <w:r>
+        <w:t xml:space="preserve">.</w:t>
+      </w:r>
+      <w:r>
+        <w:t xml:space="preserve"> </w:t>
+      </w:r>
+      <w:hyperlink r:id="rId20">
         <w:r>
           <w:rPr>
             <w:rStyle w:val="InternetLink"/>
           </w:rPr>
-          <w:t xml:space="preserve">https://doi.org/10.31234/osf.io/ufgy6</w:t>
+          <w:t xml:space="preserve">https://doi.org/10.1037/met0000695</w:t>
         </w:r>
       </w:hyperlink>
       <w:r>
         <w:t xml:space="preserve">.</w:t>
       </w:r>
     </w:p>
-    <w:bookmarkEnd w:id="77"/>
-    <w:bookmarkStart w:id="79" w:name="ref-Skrondal2000"/>
+    <w:bookmarkEnd w:id="80"/>
+    <w:bookmarkStart w:id="82" w:name="ref-Skrondal2000"/>
     <w:p>
       <w:pPr>
         <w:pStyle w:val="Bibliography"/>
@@ -4634,7 +4757,7 @@
       <w:r>
         <w:t xml:space="preserve"> </w:t>
       </w:r>
-      <w:hyperlink r:id="rId78">
+      <w:hyperlink r:id="rId81">
         <w:r>
           <w:rPr>
             <w:rStyle w:val="InternetLink"/>
@@ -4646,8 +4769,8 @@
         <w:t xml:space="preserve">.</w:t>
       </w:r>
     </w:p>
-    <w:bookmarkEnd w:id="79"/>
-    <w:bookmarkStart w:id="81" w:name="ref-van2013ancova"/>
+    <w:bookmarkEnd w:id="82"/>
+    <w:bookmarkStart w:id="84" w:name="ref-van2013ancova"/>
     <w:p>
       <w:pPr>
         <w:pStyle w:val="Bibliography"/>
@@ -4673,7 +4796,7 @@
       <w:r>
         <w:t xml:space="preserve"> </w:t>
       </w:r>
-      <w:hyperlink r:id="rId80">
+      <w:hyperlink r:id="rId83">
         <w:r>
           <w:rPr>
             <w:rStyle w:val="InternetLink"/>
@@ -4685,8 +4808,8 @@
         <w:t xml:space="preserve">.</w:t>
       </w:r>
     </w:p>
-    <w:bookmarkEnd w:id="81"/>
-    <w:bookmarkStart w:id="83" w:name="ref-vickers2001use"/>
+    <w:bookmarkEnd w:id="84"/>
+    <w:bookmarkStart w:id="86" w:name="ref-vickers2001use"/>
     <w:p>
       <w:pPr>
         <w:pStyle w:val="Bibliography"/>
@@ -4712,7 +4835,7 @@
       <w:r>
         <w:t xml:space="preserve"> </w:t>
       </w:r>
-      <w:hyperlink r:id="rId82">
+      <w:hyperlink r:id="rId85">
         <w:r>
           <w:rPr>
             <w:rStyle w:val="InternetLink"/>
@@ -4724,8 +4847,8 @@
         <w:t xml:space="preserve">.</w:t>
       </w:r>
     </w:p>
-    <w:bookmarkEnd w:id="83"/>
-    <w:bookmarkStart w:id="85" w:name="ref-Wickham2016"/>
+    <w:bookmarkEnd w:id="86"/>
+    <w:bookmarkStart w:id="88" w:name="ref-Wickham2016"/>
     <w:p>
       <w:pPr>
         <w:pStyle w:val="Bibliography"/>
@@ -4748,7 +4871,7 @@
       <w:r>
         <w:t xml:space="preserve"> </w:t>
       </w:r>
-      <w:hyperlink r:id="rId84">
+      <w:hyperlink r:id="rId87">
         <w:r>
           <w:rPr>
             <w:rStyle w:val="InternetLink"/>
@@ -4760,8 +4883,8 @@
         <w:t xml:space="preserve">.</w:t>
       </w:r>
     </w:p>
-    <w:bookmarkEnd w:id="85"/>
-    <w:bookmarkEnd w:id="86"/>
+    <w:bookmarkEnd w:id="88"/>
+    <w:bookmarkEnd w:id="89"/>
     <w:sectPr>
       <w:footerReference w:type="default" r:id="rId9"/>
       <w:type w:val="nextPage"/>

</xml_diff>